<commit_message>
remove sections because they dont work in docx format
</commit_message>
<xml_diff>
--- a/rules/rulebook.docx
+++ b/rules/rulebook.docx
@@ -640,19 +640,6 @@
     </w:p>
     <w:p>
       <w:pPr>
-        <w:pStyle w:val="Title"/>
-        <w:bidi w:val="0"/>
-        <w:spacing w:before="0" w:after="0"/>
-        <w:jc w:val="center"/>
-        <w:rPr/>
-      </w:pPr>
-      <w:r>
-        <w:rPr/>
-        <w:t>Rulebook</w:t>
-      </w:r>
-    </w:p>
-    <w:p>
-      <w:pPr>
         <w:sectPr>
           <w:type w:val="nextPage"/>
           <w:pgSz w:w="12240" w:h="15840"/>
@@ -660,8 +647,18 @@
           <w:pgNumType w:fmt="decimal"/>
           <w:formProt w:val="false"/>
           <w:textDirection w:val="lrTb"/>
+          <w:docGrid w:type="default" w:linePitch="100" w:charSpace="0"/>
         </w:sectPr>
-      </w:pPr>
+        <w:pStyle w:val="Title"/>
+        <w:bidi w:val="0"/>
+        <w:spacing w:before="0" w:after="0"/>
+        <w:jc w:val="center"/>
+        <w:rPr/>
+      </w:pPr>
+      <w:r>
+        <w:rPr/>
+        <w:t>Rulebook</w:t>
+      </w:r>
     </w:p>
     <w:p>
       <w:pPr>
@@ -749,9 +746,6 @@
         <w:p>
           <w:pPr>
             <w:pStyle w:val="Contents2"/>
-            <w:tabs>
-              <w:tab w:val="right" w:pos="9360" w:leader="dot"/>
-            </w:tabs>
             <w:rPr/>
           </w:pPr>
           <w:hyperlink w:anchor="__RefHeading___Toc425_3459768222">
@@ -768,9 +762,6 @@
         <w:p>
           <w:pPr>
             <w:pStyle w:val="Contents2"/>
-            <w:tabs>
-              <w:tab w:val="right" w:pos="9360" w:leader="dot"/>
-            </w:tabs>
             <w:rPr/>
           </w:pPr>
           <w:hyperlink w:anchor="__RefHeading___Toc427_3459768222">
@@ -787,9 +778,6 @@
         <w:p>
           <w:pPr>
             <w:pStyle w:val="Contents2"/>
-            <w:tabs>
-              <w:tab w:val="right" w:pos="9360" w:leader="dot"/>
-            </w:tabs>
             <w:rPr/>
           </w:pPr>
           <w:hyperlink w:anchor="__RefHeading___Toc429_3459768222">
@@ -806,9 +794,6 @@
         <w:p>
           <w:pPr>
             <w:pStyle w:val="Contents2"/>
-            <w:tabs>
-              <w:tab w:val="right" w:pos="9360" w:leader="dot"/>
-            </w:tabs>
             <w:rPr/>
           </w:pPr>
           <w:hyperlink w:anchor="__RefHeading___Toc431_3459768222">
@@ -825,9 +810,6 @@
         <w:p>
           <w:pPr>
             <w:pStyle w:val="Contents3"/>
-            <w:tabs>
-              <w:tab w:val="right" w:pos="9360" w:leader="dot"/>
-            </w:tabs>
             <w:rPr/>
           </w:pPr>
           <w:hyperlink w:anchor="__RefHeading___Toc433_3459768222">
@@ -844,9 +826,6 @@
         <w:p>
           <w:pPr>
             <w:pStyle w:val="Contents3"/>
-            <w:tabs>
-              <w:tab w:val="right" w:pos="9360" w:leader="dot"/>
-            </w:tabs>
             <w:rPr/>
           </w:pPr>
           <w:hyperlink w:anchor="__RefHeading___Toc435_3459768222">
@@ -863,9 +842,6 @@
         <w:p>
           <w:pPr>
             <w:pStyle w:val="Contents3"/>
-            <w:tabs>
-              <w:tab w:val="right" w:pos="9360" w:leader="dot"/>
-            </w:tabs>
             <w:rPr/>
           </w:pPr>
           <w:hyperlink w:anchor="__RefHeading___Toc437_3459768222">
@@ -882,9 +858,6 @@
         <w:p>
           <w:pPr>
             <w:pStyle w:val="Contents3"/>
-            <w:tabs>
-              <w:tab w:val="right" w:pos="9360" w:leader="dot"/>
-            </w:tabs>
             <w:rPr/>
           </w:pPr>
           <w:hyperlink w:anchor="__RefHeading___Toc439_3459768222">
@@ -901,9 +874,6 @@
         <w:p>
           <w:pPr>
             <w:pStyle w:val="Contents2"/>
-            <w:tabs>
-              <w:tab w:val="right" w:pos="9360" w:leader="dot"/>
-            </w:tabs>
             <w:rPr/>
           </w:pPr>
           <w:hyperlink w:anchor="__RefHeading___Toc441_3459768222">
@@ -920,9 +890,6 @@
         <w:p>
           <w:pPr>
             <w:pStyle w:val="Contents3"/>
-            <w:tabs>
-              <w:tab w:val="right" w:pos="9360" w:leader="dot"/>
-            </w:tabs>
             <w:rPr/>
           </w:pPr>
           <w:hyperlink w:anchor="__RefHeading___Toc443_3459768222">
@@ -939,9 +906,6 @@
         <w:p>
           <w:pPr>
             <w:pStyle w:val="Contents4"/>
-            <w:tabs>
-              <w:tab w:val="right" w:pos="9360" w:leader="dot"/>
-            </w:tabs>
             <w:rPr/>
           </w:pPr>
           <w:hyperlink w:anchor="__RefHeading___Toc445_3459768222">
@@ -958,9 +922,6 @@
         <w:p>
           <w:pPr>
             <w:pStyle w:val="Contents4"/>
-            <w:tabs>
-              <w:tab w:val="right" w:pos="9360" w:leader="dot"/>
-            </w:tabs>
             <w:rPr/>
           </w:pPr>
           <w:hyperlink w:anchor="__RefHeading___Toc447_3459768222">
@@ -977,9 +938,6 @@
         <w:p>
           <w:pPr>
             <w:pStyle w:val="Contents4"/>
-            <w:tabs>
-              <w:tab w:val="right" w:pos="9360" w:leader="dot"/>
-            </w:tabs>
             <w:rPr/>
           </w:pPr>
           <w:hyperlink w:anchor="__RefHeading___Toc449_3459768222">
@@ -996,9 +954,6 @@
         <w:p>
           <w:pPr>
             <w:pStyle w:val="Contents3"/>
-            <w:tabs>
-              <w:tab w:val="right" w:pos="9360" w:leader="dot"/>
-            </w:tabs>
             <w:rPr/>
           </w:pPr>
           <w:hyperlink w:anchor="__RefHeading___Toc451_3459768222">
@@ -1015,9 +970,6 @@
         <w:p>
           <w:pPr>
             <w:pStyle w:val="Contents4"/>
-            <w:tabs>
-              <w:tab w:val="right" w:pos="9360" w:leader="dot"/>
-            </w:tabs>
             <w:rPr/>
           </w:pPr>
           <w:hyperlink w:anchor="__RefHeading___Toc453_3459768222">
@@ -1034,9 +986,6 @@
         <w:p>
           <w:pPr>
             <w:pStyle w:val="Contents4"/>
-            <w:tabs>
-              <w:tab w:val="right" w:pos="9360" w:leader="dot"/>
-            </w:tabs>
             <w:rPr/>
           </w:pPr>
           <w:hyperlink w:anchor="__RefHeading___Toc455_3459768222">
@@ -1053,9 +1002,6 @@
         <w:p>
           <w:pPr>
             <w:pStyle w:val="Contents4"/>
-            <w:tabs>
-              <w:tab w:val="right" w:pos="9360" w:leader="dot"/>
-            </w:tabs>
             <w:rPr/>
           </w:pPr>
           <w:hyperlink w:anchor="__RefHeading___Toc457_3459768222">
@@ -1072,9 +1018,6 @@
         <w:p>
           <w:pPr>
             <w:pStyle w:val="Contents3"/>
-            <w:tabs>
-              <w:tab w:val="right" w:pos="9360" w:leader="dot"/>
-            </w:tabs>
             <w:rPr/>
           </w:pPr>
           <w:hyperlink w:anchor="__RefHeading___Toc459_3459768222">
@@ -1091,9 +1034,6 @@
         <w:p>
           <w:pPr>
             <w:pStyle w:val="Contents4"/>
-            <w:tabs>
-              <w:tab w:val="right" w:pos="9360" w:leader="dot"/>
-            </w:tabs>
             <w:rPr/>
           </w:pPr>
           <w:hyperlink w:anchor="__RefHeading___Toc461_3459768222">
@@ -1110,9 +1050,6 @@
         <w:p>
           <w:pPr>
             <w:pStyle w:val="Contents4"/>
-            <w:tabs>
-              <w:tab w:val="right" w:pos="9360" w:leader="dot"/>
-            </w:tabs>
             <w:rPr/>
           </w:pPr>
           <w:hyperlink w:anchor="__RefHeading___Toc463_3459768222">
@@ -1129,9 +1066,6 @@
         <w:p>
           <w:pPr>
             <w:pStyle w:val="Contents4"/>
-            <w:tabs>
-              <w:tab w:val="right" w:pos="9360" w:leader="dot"/>
-            </w:tabs>
             <w:rPr/>
           </w:pPr>
           <w:hyperlink w:anchor="__RefHeading___Toc465_3459768222">
@@ -1224,6 +1158,9 @@
       <w:r>
         <w:rPr/>
       </w:r>
+      <w:r>
+        <w:br w:type="page"/>
+      </w:r>
     </w:p>
     <w:p>
       <w:pPr>
@@ -1238,9 +1175,6 @@
           <w:rFonts w:ascii="Arial" w:hAnsi="Arial"/>
         </w:rPr>
       </w:pPr>
-      <w:r>
-        <w:br w:type="page"/>
-      </w:r>
       <w:bookmarkStart w:id="1" w:name="__RefHeading___Toc423_3459768222"/>
       <w:bookmarkEnd w:id="1"/>
       <w:r>
@@ -1463,7 +1397,7 @@
         <w:pStyle w:val="List"/>
         <w:numPr>
           <w:ilvl w:val="0"/>
-          <w:numId w:val="23"/>
+          <w:numId w:val="33"/>
         </w:numPr>
         <w:bidi w:val="0"/>
         <w:jc w:val="left"/>
@@ -1481,7 +1415,7 @@
         <w:pStyle w:val="List"/>
         <w:numPr>
           <w:ilvl w:val="0"/>
-          <w:numId w:val="24"/>
+          <w:numId w:val="34"/>
         </w:numPr>
         <w:bidi w:val="0"/>
         <w:jc w:val="left"/>
@@ -1499,7 +1433,7 @@
         <w:pStyle w:val="List"/>
         <w:numPr>
           <w:ilvl w:val="0"/>
-          <w:numId w:val="25"/>
+          <w:numId w:val="35"/>
         </w:numPr>
         <w:bidi w:val="0"/>
         <w:jc w:val="left"/>
@@ -1517,7 +1451,7 @@
         <w:pStyle w:val="List"/>
         <w:numPr>
           <w:ilvl w:val="0"/>
-          <w:numId w:val="26"/>
+          <w:numId w:val="36"/>
         </w:numPr>
         <w:bidi w:val="0"/>
         <w:jc w:val="left"/>
@@ -1586,7 +1520,7 @@
         <w:pStyle w:val="List"/>
         <w:numPr>
           <w:ilvl w:val="0"/>
-          <w:numId w:val="27"/>
+          <w:numId w:val="37"/>
         </w:numPr>
         <w:bidi w:val="0"/>
         <w:jc w:val="left"/>
@@ -1604,7 +1538,7 @@
         <w:pStyle w:val="List"/>
         <w:numPr>
           <w:ilvl w:val="0"/>
-          <w:numId w:val="28"/>
+          <w:numId w:val="38"/>
         </w:numPr>
         <w:bidi w:val="0"/>
         <w:jc w:val="left"/>
@@ -1622,7 +1556,7 @@
         <w:pStyle w:val="List"/>
         <w:numPr>
           <w:ilvl w:val="1"/>
-          <w:numId w:val="29"/>
+          <w:numId w:val="39"/>
         </w:numPr>
         <w:bidi w:val="0"/>
         <w:jc w:val="left"/>
@@ -1640,7 +1574,7 @@
         <w:pStyle w:val="List"/>
         <w:numPr>
           <w:ilvl w:val="0"/>
-          <w:numId w:val="30"/>
+          <w:numId w:val="40"/>
         </w:numPr>
         <w:bidi w:val="0"/>
         <w:jc w:val="left"/>
@@ -1658,7 +1592,7 @@
         <w:pStyle w:val="List"/>
         <w:numPr>
           <w:ilvl w:val="1"/>
-          <w:numId w:val="31"/>
+          <w:numId w:val="41"/>
         </w:numPr>
         <w:bidi w:val="0"/>
         <w:jc w:val="left"/>
@@ -1676,7 +1610,7 @@
         <w:pStyle w:val="List"/>
         <w:numPr>
           <w:ilvl w:val="0"/>
-          <w:numId w:val="32"/>
+          <w:numId w:val="42"/>
         </w:numPr>
         <w:bidi w:val="0"/>
         <w:jc w:val="left"/>
@@ -1694,7 +1628,7 @@
         <w:pStyle w:val="List"/>
         <w:numPr>
           <w:ilvl w:val="1"/>
-          <w:numId w:val="33"/>
+          <w:numId w:val="43"/>
         </w:numPr>
         <w:bidi w:val="0"/>
         <w:jc w:val="left"/>
@@ -1712,7 +1646,7 @@
         <w:pStyle w:val="List"/>
         <w:numPr>
           <w:ilvl w:val="0"/>
-          <w:numId w:val="34"/>
+          <w:numId w:val="44"/>
         </w:numPr>
         <w:bidi w:val="0"/>
         <w:jc w:val="left"/>
@@ -1730,7 +1664,7 @@
         <w:pStyle w:val="List"/>
         <w:numPr>
           <w:ilvl w:val="1"/>
-          <w:numId w:val="35"/>
+          <w:numId w:val="45"/>
         </w:numPr>
         <w:bidi w:val="0"/>
         <w:jc w:val="left"/>
@@ -1796,7 +1730,7 @@
         <w:pStyle w:val="List"/>
         <w:numPr>
           <w:ilvl w:val="0"/>
-          <w:numId w:val="36"/>
+          <w:numId w:val="46"/>
         </w:numPr>
         <w:bidi w:val="0"/>
         <w:jc w:val="left"/>
@@ -1923,7 +1857,7 @@
         <w:pStyle w:val="List"/>
         <w:numPr>
           <w:ilvl w:val="0"/>
-          <w:numId w:val="37"/>
+          <w:numId w:val="47"/>
         </w:numPr>
         <w:bidi w:val="0"/>
         <w:jc w:val="left"/>
@@ -2028,7 +1962,7 @@
         <w:pStyle w:val="List"/>
         <w:numPr>
           <w:ilvl w:val="0"/>
-          <w:numId w:val="38"/>
+          <w:numId w:val="48"/>
         </w:numPr>
         <w:bidi w:val="0"/>
         <w:jc w:val="left"/>
@@ -2151,7 +2085,7 @@
         <w:pStyle w:val="List"/>
         <w:numPr>
           <w:ilvl w:val="0"/>
-          <w:numId w:val="39"/>
+          <w:numId w:val="49"/>
         </w:numPr>
         <w:bidi w:val="0"/>
         <w:jc w:val="left"/>
@@ -2235,7 +2169,7 @@
         <w:pStyle w:val="List"/>
         <w:numPr>
           <w:ilvl w:val="0"/>
-          <w:numId w:val="40"/>
+          <w:numId w:val="50"/>
         </w:numPr>
         <w:bidi w:val="0"/>
         <w:jc w:val="left"/>
@@ -2286,7 +2220,7 @@
         <w:pStyle w:val="List"/>
         <w:numPr>
           <w:ilvl w:val="0"/>
-          <w:numId w:val="41"/>
+          <w:numId w:val="51"/>
         </w:numPr>
         <w:bidi w:val="0"/>
         <w:jc w:val="left"/>
@@ -2517,7 +2451,7 @@
         <w:pStyle w:val="List"/>
         <w:numPr>
           <w:ilvl w:val="0"/>
-          <w:numId w:val="42"/>
+          <w:numId w:val="52"/>
         </w:numPr>
         <w:bidi w:val="0"/>
         <w:jc w:val="left"/>
@@ -2726,7 +2660,7 @@
         <w:pStyle w:val="List"/>
         <w:numPr>
           <w:ilvl w:val="0"/>
-          <w:numId w:val="43"/>
+          <w:numId w:val="53"/>
         </w:numPr>
         <w:bidi w:val="0"/>
         <w:jc w:val="left"/>
@@ -2887,7 +2821,7 @@
         <w:pStyle w:val="List"/>
         <w:numPr>
           <w:ilvl w:val="0"/>
-          <w:numId w:val="44"/>
+          <w:numId w:val="54"/>
         </w:numPr>
         <w:bidi w:val="0"/>
         <w:jc w:val="left"/>
@@ -2936,7 +2870,7 @@
         <w:pStyle w:val="List"/>
         <w:numPr>
           <w:ilvl w:val="0"/>
-          <w:numId w:val="45"/>
+          <w:numId w:val="55"/>
         </w:numPr>
         <w:bidi w:val="0"/>
         <w:jc w:val="left"/>
@@ -3252,7 +3186,7 @@
         <w:pStyle w:val="List"/>
         <w:numPr>
           <w:ilvl w:val="0"/>
-          <w:numId w:val="46"/>
+          <w:numId w:val="56"/>
         </w:numPr>
         <w:bidi w:val="0"/>
         <w:jc w:val="left"/>
@@ -3429,7 +3363,7 @@
         <w:pStyle w:val="List"/>
         <w:numPr>
           <w:ilvl w:val="0"/>
-          <w:numId w:val="47"/>
+          <w:numId w:val="57"/>
         </w:numPr>
         <w:bidi w:val="0"/>
         <w:jc w:val="left"/>
@@ -3606,7 +3540,7 @@
         <w:pStyle w:val="List"/>
         <w:numPr>
           <w:ilvl w:val="0"/>
-          <w:numId w:val="48"/>
+          <w:numId w:val="58"/>
         </w:numPr>
         <w:bidi w:val="0"/>
         <w:jc w:val="left"/>
@@ -3655,7 +3589,7 @@
         <w:pStyle w:val="List"/>
         <w:numPr>
           <w:ilvl w:val="0"/>
-          <w:numId w:val="49"/>
+          <w:numId w:val="59"/>
         </w:numPr>
         <w:bidi w:val="0"/>
         <w:jc w:val="left"/>
@@ -3880,7 +3814,7 @@
         <w:pStyle w:val="List"/>
         <w:numPr>
           <w:ilvl w:val="0"/>
-          <w:numId w:val="50"/>
+          <w:numId w:val="60"/>
         </w:numPr>
         <w:bidi w:val="0"/>
         <w:jc w:val="left"/>
@@ -4089,7 +4023,7 @@
         <w:pStyle w:val="List"/>
         <w:numPr>
           <w:ilvl w:val="0"/>
-          <w:numId w:val="51"/>
+          <w:numId w:val="61"/>
         </w:numPr>
         <w:bidi w:val="0"/>
         <w:jc w:val="left"/>
@@ -4246,21 +4180,6 @@
     </w:p>
     <w:p>
       <w:pPr>
-        <w:sectPr>
-          <w:headerReference w:type="default" r:id="rId3"/>
-          <w:footerReference w:type="default" r:id="rId4"/>
-          <w:type w:val="nextPage"/>
-          <w:pgSz w:w="12240" w:h="15840"/>
-          <w:pgMar w:left="1440" w:right="1440" w:gutter="0" w:header="1440" w:top="1976" w:footer="1440" w:bottom="2016"/>
-          <w:pgNumType w:start="1" w:fmt="decimal"/>
-          <w:formProt w:val="false"/>
-          <w:textDirection w:val="lrTb"/>
-          <w:docGrid w:type="default" w:linePitch="600" w:charSpace="36864"/>
-        </w:sectPr>
-      </w:pPr>
-    </w:p>
-    <w:p>
-      <w:pPr>
         <w:pStyle w:val="Normal"/>
         <w:bidi w:val="0"/>
         <w:jc w:val="left"/>
@@ -4275,6 +4194,9 @@
           <w:sz w:val="22"/>
           <w:szCs w:val="22"/>
         </w:rPr>
+      </w:r>
+      <w:r>
+        <w:br w:type="page"/>
       </w:r>
     </w:p>
     <w:p>
@@ -4288,9 +4210,6 @@
         <w:ind w:left="0" w:right="0" w:hanging="0"/>
         <w:rPr/>
       </w:pPr>
-      <w:r>
-        <w:br w:type="page"/>
-      </w:r>
       <w:bookmarkStart w:id="23" w:name="__RefHeading___Toc413_3459768222"/>
       <w:bookmarkEnd w:id="23"/>
       <w:r>
@@ -4438,19 +4357,6 @@
     </w:p>
     <w:p>
       <w:pPr>
-        <w:sectPr>
-          <w:type w:val="continuous"/>
-          <w:pgSz w:w="12240" w:h="15840"/>
-          <w:pgMar w:left="1440" w:right="1440" w:gutter="0" w:header="1440" w:top="1976" w:footer="1440" w:bottom="2016"/>
-          <w:pgNumType w:fmt="decimal"/>
-          <w:formProt w:val="false"/>
-          <w:textDirection w:val="lrTb"/>
-          <w:docGrid w:type="default" w:linePitch="600" w:charSpace="36864"/>
-        </w:sectPr>
-      </w:pPr>
-    </w:p>
-    <w:p>
-      <w:pPr>
         <w:pStyle w:val="Normal"/>
         <w:rPr/>
       </w:pPr>
@@ -4550,7 +4456,7 @@
         </w:rPr>
         <w:t xml:space="preserve">You are free to do whatever you want with the system, as long as you abide by the terms of the license: </w:t>
       </w:r>
-      <w:hyperlink r:id="rId5">
+      <w:hyperlink r:id="rId3">
         <w:r>
           <w:rPr>
             <w:color w:val="1155CC"/>
@@ -4595,7 +4501,7 @@
                     </pic:cNvPicPr>
                   </pic:nvPicPr>
                   <pic:blipFill>
-                    <a:blip r:embed="rId6"/>
+                    <a:blip r:embed="rId4"/>
                     <a:stretch>
                       <a:fillRect/>
                     </a:stretch>
@@ -4618,18 +4524,6 @@
     </w:p>
     <w:p>
       <w:pPr>
-        <w:sectPr>
-          <w:type w:val="continuous"/>
-          <w:pgSz w:w="12240" w:h="15840"/>
-          <w:pgMar w:left="1440" w:right="1440" w:gutter="0" w:header="1440" w:top="1976" w:footer="1440" w:bottom="2016"/>
-          <w:formProt w:val="false"/>
-          <w:textDirection w:val="lrTb"/>
-          <w:docGrid w:type="default" w:linePitch="600" w:charSpace="36864"/>
-        </w:sectPr>
-      </w:pPr>
-    </w:p>
-    <w:p>
-      <w:pPr>
         <w:pStyle w:val="Normal"/>
         <w:rPr/>
       </w:pPr>
@@ -4676,7 +4570,7 @@
         </w:rPr>
         <w:t xml:space="preserve">GitHub repository - Get the latest release, follow development, or submit problems and/or suggestions here: </w:t>
       </w:r>
-      <w:hyperlink r:id="rId7">
+      <w:hyperlink r:id="rId5">
         <w:r>
           <w:rPr>
             <w:rStyle w:val="InternetLink"/>
@@ -4688,18 +4582,6 @@
     </w:p>
     <w:p>
       <w:pPr>
-        <w:sectPr>
-          <w:type w:val="continuous"/>
-          <w:pgSz w:w="12240" w:h="15840"/>
-          <w:pgMar w:left="1440" w:right="1440" w:gutter="0" w:header="1440" w:top="1976" w:footer="1440" w:bottom="2016"/>
-          <w:formProt w:val="false"/>
-          <w:textDirection w:val="lrTb"/>
-          <w:docGrid w:type="default" w:linePitch="600" w:charSpace="36864"/>
-        </w:sectPr>
-      </w:pPr>
-    </w:p>
-    <w:p>
-      <w:pPr>
         <w:pStyle w:val="Normal"/>
         <w:bidi w:val="0"/>
         <w:jc w:val="left"/>
@@ -4709,144 +4591,24 @@
           <w:szCs w:val="22"/>
         </w:rPr>
       </w:pPr>
+      <w:r>
+        <w:rPr/>
+      </w:r>
       <w:bookmarkStart w:id="26" w:name="document_end"/>
-      <w:bookmarkEnd w:id="26"/>
-      <w:r>
-        <w:rPr/>
-      </w:r>
+      <w:bookmarkStart w:id="27" w:name="document_end"/>
+      <w:bookmarkEnd w:id="27"/>
     </w:p>
     <w:sectPr>
-      <w:type w:val="continuous"/>
+      <w:type w:val="nextPage"/>
       <w:pgSz w:w="12240" w:h="15840"/>
-      <w:pgMar w:left="1440" w:right="1440" w:gutter="0" w:header="1440" w:top="1976" w:footer="1440" w:bottom="2016"/>
+      <w:pgMar w:left="1134" w:right="1134" w:gutter="0" w:header="0" w:top="1134" w:footer="0" w:bottom="1134"/>
+      <w:pgNumType w:start="1" w:fmt="decimal"/>
       <w:formProt w:val="false"/>
       <w:textDirection w:val="lrTb"/>
-      <w:docGrid w:type="default" w:linePitch="600" w:charSpace="36864"/>
+      <w:docGrid w:type="default" w:linePitch="100" w:charSpace="0"/>
     </w:sectPr>
   </w:body>
 </w:document>
-</file>
-
-<file path=word/footer1.xml><?xml version="1.0" encoding="utf-8"?>
-<w:ftr xmlns:o="urn:schemas-microsoft-com:office:office" xmlns:r="http://schemas.openxmlformats.org/officeDocument/2006/relationships" xmlns:v="urn:schemas-microsoft-com:vml" xmlns:w="http://schemas.openxmlformats.org/wordprocessingml/2006/main" xmlns:w10="urn:schemas-microsoft-com:office:word" xmlns:wp="http://schemas.openxmlformats.org/drawingml/2006/wordprocessingDrawing" xmlns:wps="http://schemas.microsoft.com/office/word/2010/wordprocessingShape" xmlns:wpg="http://schemas.microsoft.com/office/word/2010/wordprocessingGroup" xmlns:mc="http://schemas.openxmlformats.org/markup-compatibility/2006" xmlns:wp14="http://schemas.microsoft.com/office/word/2010/wordprocessingDrawing" xmlns:w14="http://schemas.microsoft.com/office/word/2010/wordml" xmlns:w15="http://schemas.microsoft.com/office/word/2012/wordml" mc:Ignorable="w14 wp14 w15">
-  <w:p>
-    <w:pPr>
-      <w:pStyle w:val="Footer"/>
-      <w:bidi w:val="0"/>
-      <w:jc w:val="center"/>
-      <w:rPr/>
-    </w:pPr>
-    <w:r>
-      <w:rPr/>
-      <w:t xml:space="preserve">Fractal RPG v0.4 Rulebook -  </w:t>
-    </w:r>
-    <w:r>
-      <w:rPr/>
-      <w:fldChar w:fldCharType="begin"/>
-    </w:r>
-    <w:r>
-      <w:rPr/>
-      <w:instrText xml:space="preserve"> PAGE </w:instrText>
-    </w:r>
-    <w:r>
-      <w:rPr/>
-      <w:fldChar w:fldCharType="separate"/>
-    </w:r>
-    <w:r>
-      <w:rPr/>
-      <w:t>8</w:t>
-    </w:r>
-    <w:r>
-      <w:rPr/>
-      <w:fldChar w:fldCharType="end"/>
-    </w:r>
-    <w:r>
-      <w:rPr/>
-      <w:t xml:space="preserve"> / </w:t>
-    </w:r>
-    <w:r>
-      <w:rPr/>
-      <w:fldChar w:fldCharType="begin"/>
-    </w:r>
-    <w:r>
-      <w:rPr/>
-      <w:instrText xml:space="preserve"> PAGEREF document_end \h </w:instrText>
-    </w:r>
-    <w:r>
-      <w:rPr/>
-      <w:fldChar w:fldCharType="separate"/>
-    </w:r>
-    <w:r>
-      <w:rPr/>
-      <w:t>8</w:t>
-    </w:r>
-    <w:r>
-      <w:rPr/>
-      <w:fldChar w:fldCharType="end"/>
-    </w:r>
-  </w:p>
-</w:ftr>
-</file>
-
-<file path=word/header1.xml><?xml version="1.0" encoding="utf-8"?>
-<w:hdr xmlns:o="urn:schemas-microsoft-com:office:office" xmlns:r="http://schemas.openxmlformats.org/officeDocument/2006/relationships" xmlns:v="urn:schemas-microsoft-com:vml" xmlns:w="http://schemas.openxmlformats.org/wordprocessingml/2006/main" xmlns:w10="urn:schemas-microsoft-com:office:word" xmlns:wp="http://schemas.openxmlformats.org/drawingml/2006/wordprocessingDrawing" xmlns:wps="http://schemas.microsoft.com/office/word/2010/wordprocessingShape" xmlns:wpg="http://schemas.microsoft.com/office/word/2010/wordprocessingGroup" xmlns:mc="http://schemas.openxmlformats.org/markup-compatibility/2006" xmlns:wp14="http://schemas.microsoft.com/office/word/2010/wordprocessingDrawing" xmlns:w14="http://schemas.microsoft.com/office/word/2010/wordml" xmlns:w15="http://schemas.microsoft.com/office/word/2012/wordml" mc:Ignorable="w14 wp14 w15">
-  <w:p>
-    <w:pPr>
-      <w:pStyle w:val="Footer"/>
-      <w:bidi w:val="0"/>
-      <w:jc w:val="center"/>
-      <w:rPr/>
-    </w:pPr>
-    <w:r>
-      <w:rPr/>
-      <w:t xml:space="preserve">Fractal RPG v0.4 Rulebook -  </w:t>
-    </w:r>
-    <w:r>
-      <w:rPr/>
-      <w:fldChar w:fldCharType="begin"/>
-    </w:r>
-    <w:r>
-      <w:rPr/>
-      <w:instrText xml:space="preserve"> PAGE </w:instrText>
-    </w:r>
-    <w:r>
-      <w:rPr/>
-      <w:fldChar w:fldCharType="separate"/>
-    </w:r>
-    <w:r>
-      <w:rPr/>
-      <w:t>8</w:t>
-    </w:r>
-    <w:r>
-      <w:rPr/>
-      <w:fldChar w:fldCharType="end"/>
-    </w:r>
-    <w:r>
-      <w:rPr/>
-      <w:t xml:space="preserve"> / </w:t>
-    </w:r>
-    <w:r>
-      <w:rPr/>
-      <w:fldChar w:fldCharType="begin"/>
-    </w:r>
-    <w:r>
-      <w:rPr/>
-      <w:instrText xml:space="preserve"> PAGEREF document_end \h </w:instrText>
-    </w:r>
-    <w:r>
-      <w:rPr/>
-      <w:fldChar w:fldCharType="separate"/>
-    </w:r>
-    <w:r>
-      <w:rPr/>
-      <w:t>8</w:t>
-    </w:r>
-    <w:r>
-      <w:rPr/>
-      <w:fldChar w:fldCharType="end"/>
-    </w:r>
-  </w:p>
-</w:hdr>
 </file>
 
 <file path=word/numbering.xml><?xml version="1.0" encoding="utf-8"?>
@@ -7557,6 +7319,1286 @@
     </w:lvl>
   </w:abstractNum>
   <w:abstractNum w:abstractNumId="22">
+    <w:lvl w:ilvl="0">
+      <w:start w:val="1"/>
+      <w:numFmt w:val="upperLetter"/>
+      <w:suff w:val="space"/>
+      <w:lvlText w:val="%1 -"/>
+      <w:lvlJc w:val="left"/>
+      <w:pPr>
+        <w:tabs>
+          <w:tab w:val="num" w:pos="0"/>
+        </w:tabs>
+        <w:ind w:left="432" w:hanging="216"/>
+      </w:pPr>
+      <w:rPr/>
+    </w:lvl>
+    <w:lvl w:ilvl="1">
+      <w:start w:val="1"/>
+      <w:numFmt w:val="decimal"/>
+      <w:suff w:val="space"/>
+      <w:lvlText w:val="%1.%2 -"/>
+      <w:lvlJc w:val="left"/>
+      <w:pPr>
+        <w:tabs>
+          <w:tab w:val="num" w:pos="0"/>
+        </w:tabs>
+        <w:ind w:left="648" w:hanging="216"/>
+      </w:pPr>
+      <w:rPr/>
+    </w:lvl>
+    <w:lvl w:ilvl="2">
+      <w:start w:val="1"/>
+      <w:numFmt w:val="decimal"/>
+      <w:suff w:val="space"/>
+      <w:lvlText w:val="%1.%2.%3 -"/>
+      <w:lvlJc w:val="left"/>
+      <w:pPr>
+        <w:tabs>
+          <w:tab w:val="num" w:pos="0"/>
+        </w:tabs>
+        <w:ind w:left="864" w:hanging="216"/>
+      </w:pPr>
+      <w:rPr/>
+    </w:lvl>
+    <w:lvl w:ilvl="3">
+      <w:start w:val="1"/>
+      <w:numFmt w:val="decimal"/>
+      <w:suff w:val="space"/>
+      <w:lvlText w:val="%1.%2.%3.%4 -"/>
+      <w:lvlJc w:val="left"/>
+      <w:pPr>
+        <w:tabs>
+          <w:tab w:val="num" w:pos="0"/>
+        </w:tabs>
+        <w:ind w:left="1080" w:hanging="230"/>
+      </w:pPr>
+      <w:rPr/>
+    </w:lvl>
+    <w:lvl w:ilvl="4">
+      <w:start w:val="1"/>
+      <w:numFmt w:val="decimal"/>
+      <w:suff w:val="space"/>
+      <w:lvlText w:val="%1.%2.%3.%4.%5 -"/>
+      <w:lvlJc w:val="left"/>
+      <w:pPr>
+        <w:tabs>
+          <w:tab w:val="num" w:pos="0"/>
+        </w:tabs>
+        <w:ind w:left="1296" w:hanging="216"/>
+      </w:pPr>
+      <w:rPr/>
+    </w:lvl>
+    <w:lvl w:ilvl="5">
+      <w:start w:val="1"/>
+      <w:numFmt w:val="decimal"/>
+      <w:suff w:val="space"/>
+      <w:lvlText w:val="%1.%2.%3.%4.%5.%6 -"/>
+      <w:lvlJc w:val="left"/>
+      <w:pPr>
+        <w:tabs>
+          <w:tab w:val="num" w:pos="0"/>
+        </w:tabs>
+        <w:ind w:left="1512" w:hanging="216"/>
+      </w:pPr>
+      <w:rPr/>
+    </w:lvl>
+    <w:lvl w:ilvl="6">
+      <w:start w:val="1"/>
+      <w:numFmt w:val="decimal"/>
+      <w:suff w:val="space"/>
+      <w:lvlText w:val="%1.%2.%3.%4.%5.%6.%7 -"/>
+      <w:lvlJc w:val="left"/>
+      <w:pPr>
+        <w:tabs>
+          <w:tab w:val="num" w:pos="0"/>
+        </w:tabs>
+        <w:ind w:left="1728" w:hanging="216"/>
+      </w:pPr>
+      <w:rPr/>
+    </w:lvl>
+    <w:lvl w:ilvl="7">
+      <w:start w:val="1"/>
+      <w:numFmt w:val="decimal"/>
+      <w:suff w:val="space"/>
+      <w:lvlText w:val="%1.%2.%3.%4.%5.%6.%7.%8 -"/>
+      <w:lvlJc w:val="left"/>
+      <w:pPr>
+        <w:tabs>
+          <w:tab w:val="num" w:pos="0"/>
+        </w:tabs>
+        <w:ind w:left="1944" w:hanging="216"/>
+      </w:pPr>
+      <w:rPr/>
+    </w:lvl>
+    <w:lvl w:ilvl="8">
+      <w:start w:val="1"/>
+      <w:numFmt w:val="decimal"/>
+      <w:suff w:val="space"/>
+      <w:lvlText w:val="%1.%2.%3.%4.%5.%6.%7.%8.%9 -"/>
+      <w:lvlJc w:val="left"/>
+      <w:pPr>
+        <w:tabs>
+          <w:tab w:val="num" w:pos="0"/>
+        </w:tabs>
+        <w:ind w:left="2160" w:hanging="216"/>
+      </w:pPr>
+      <w:rPr/>
+    </w:lvl>
+  </w:abstractNum>
+  <w:abstractNum w:abstractNumId="23">
+    <w:lvl w:ilvl="0">
+      <w:start w:val="1"/>
+      <w:numFmt w:val="upperLetter"/>
+      <w:suff w:val="space"/>
+      <w:lvlText w:val="%1 -"/>
+      <w:lvlJc w:val="left"/>
+      <w:pPr>
+        <w:tabs>
+          <w:tab w:val="num" w:pos="0"/>
+        </w:tabs>
+        <w:ind w:left="432" w:hanging="216"/>
+      </w:pPr>
+      <w:rPr/>
+    </w:lvl>
+    <w:lvl w:ilvl="1">
+      <w:start w:val="1"/>
+      <w:numFmt w:val="decimal"/>
+      <w:suff w:val="space"/>
+      <w:lvlText w:val="%1.%2 -"/>
+      <w:lvlJc w:val="left"/>
+      <w:pPr>
+        <w:tabs>
+          <w:tab w:val="num" w:pos="0"/>
+        </w:tabs>
+        <w:ind w:left="648" w:hanging="216"/>
+      </w:pPr>
+      <w:rPr/>
+    </w:lvl>
+    <w:lvl w:ilvl="2">
+      <w:start w:val="1"/>
+      <w:numFmt w:val="decimal"/>
+      <w:suff w:val="space"/>
+      <w:lvlText w:val="%1.%2.%3 -"/>
+      <w:lvlJc w:val="left"/>
+      <w:pPr>
+        <w:tabs>
+          <w:tab w:val="num" w:pos="0"/>
+        </w:tabs>
+        <w:ind w:left="864" w:hanging="216"/>
+      </w:pPr>
+      <w:rPr/>
+    </w:lvl>
+    <w:lvl w:ilvl="3">
+      <w:start w:val="1"/>
+      <w:numFmt w:val="decimal"/>
+      <w:suff w:val="space"/>
+      <w:lvlText w:val="%1.%2.%3.%4 -"/>
+      <w:lvlJc w:val="left"/>
+      <w:pPr>
+        <w:tabs>
+          <w:tab w:val="num" w:pos="0"/>
+        </w:tabs>
+        <w:ind w:left="1080" w:hanging="230"/>
+      </w:pPr>
+      <w:rPr/>
+    </w:lvl>
+    <w:lvl w:ilvl="4">
+      <w:start w:val="1"/>
+      <w:numFmt w:val="decimal"/>
+      <w:suff w:val="space"/>
+      <w:lvlText w:val="%1.%2.%3.%4.%5 -"/>
+      <w:lvlJc w:val="left"/>
+      <w:pPr>
+        <w:tabs>
+          <w:tab w:val="num" w:pos="0"/>
+        </w:tabs>
+        <w:ind w:left="1296" w:hanging="216"/>
+      </w:pPr>
+      <w:rPr/>
+    </w:lvl>
+    <w:lvl w:ilvl="5">
+      <w:start w:val="1"/>
+      <w:numFmt w:val="decimal"/>
+      <w:suff w:val="space"/>
+      <w:lvlText w:val="%1.%2.%3.%4.%5.%6 -"/>
+      <w:lvlJc w:val="left"/>
+      <w:pPr>
+        <w:tabs>
+          <w:tab w:val="num" w:pos="0"/>
+        </w:tabs>
+        <w:ind w:left="1512" w:hanging="216"/>
+      </w:pPr>
+      <w:rPr/>
+    </w:lvl>
+    <w:lvl w:ilvl="6">
+      <w:start w:val="1"/>
+      <w:numFmt w:val="decimal"/>
+      <w:suff w:val="space"/>
+      <w:lvlText w:val="%1.%2.%3.%4.%5.%6.%7 -"/>
+      <w:lvlJc w:val="left"/>
+      <w:pPr>
+        <w:tabs>
+          <w:tab w:val="num" w:pos="0"/>
+        </w:tabs>
+        <w:ind w:left="1728" w:hanging="216"/>
+      </w:pPr>
+      <w:rPr/>
+    </w:lvl>
+    <w:lvl w:ilvl="7">
+      <w:start w:val="1"/>
+      <w:numFmt w:val="decimal"/>
+      <w:suff w:val="space"/>
+      <w:lvlText w:val="%1.%2.%3.%4.%5.%6.%7.%8 -"/>
+      <w:lvlJc w:val="left"/>
+      <w:pPr>
+        <w:tabs>
+          <w:tab w:val="num" w:pos="0"/>
+        </w:tabs>
+        <w:ind w:left="1944" w:hanging="216"/>
+      </w:pPr>
+      <w:rPr/>
+    </w:lvl>
+    <w:lvl w:ilvl="8">
+      <w:start w:val="1"/>
+      <w:numFmt w:val="decimal"/>
+      <w:suff w:val="space"/>
+      <w:lvlText w:val="%1.%2.%3.%4.%5.%6.%7.%8.%9 -"/>
+      <w:lvlJc w:val="left"/>
+      <w:pPr>
+        <w:tabs>
+          <w:tab w:val="num" w:pos="0"/>
+        </w:tabs>
+        <w:ind w:left="2160" w:hanging="216"/>
+      </w:pPr>
+      <w:rPr/>
+    </w:lvl>
+  </w:abstractNum>
+  <w:abstractNum w:abstractNumId="24">
+    <w:lvl w:ilvl="0">
+      <w:start w:val="1"/>
+      <w:numFmt w:val="upperLetter"/>
+      <w:suff w:val="space"/>
+      <w:lvlText w:val="%1 -"/>
+      <w:lvlJc w:val="left"/>
+      <w:pPr>
+        <w:tabs>
+          <w:tab w:val="num" w:pos="0"/>
+        </w:tabs>
+        <w:ind w:left="432" w:hanging="216"/>
+      </w:pPr>
+      <w:rPr/>
+    </w:lvl>
+    <w:lvl w:ilvl="1">
+      <w:start w:val="1"/>
+      <w:numFmt w:val="decimal"/>
+      <w:suff w:val="space"/>
+      <w:lvlText w:val="%1.%2 -"/>
+      <w:lvlJc w:val="left"/>
+      <w:pPr>
+        <w:tabs>
+          <w:tab w:val="num" w:pos="0"/>
+        </w:tabs>
+        <w:ind w:left="648" w:hanging="216"/>
+      </w:pPr>
+      <w:rPr/>
+    </w:lvl>
+    <w:lvl w:ilvl="2">
+      <w:start w:val="1"/>
+      <w:numFmt w:val="decimal"/>
+      <w:suff w:val="space"/>
+      <w:lvlText w:val="%1.%2.%3 -"/>
+      <w:lvlJc w:val="left"/>
+      <w:pPr>
+        <w:tabs>
+          <w:tab w:val="num" w:pos="0"/>
+        </w:tabs>
+        <w:ind w:left="864" w:hanging="216"/>
+      </w:pPr>
+      <w:rPr/>
+    </w:lvl>
+    <w:lvl w:ilvl="3">
+      <w:start w:val="1"/>
+      <w:numFmt w:val="decimal"/>
+      <w:suff w:val="space"/>
+      <w:lvlText w:val="%1.%2.%3.%4 -"/>
+      <w:lvlJc w:val="left"/>
+      <w:pPr>
+        <w:tabs>
+          <w:tab w:val="num" w:pos="0"/>
+        </w:tabs>
+        <w:ind w:left="1080" w:hanging="230"/>
+      </w:pPr>
+      <w:rPr/>
+    </w:lvl>
+    <w:lvl w:ilvl="4">
+      <w:start w:val="1"/>
+      <w:numFmt w:val="decimal"/>
+      <w:suff w:val="space"/>
+      <w:lvlText w:val="%1.%2.%3.%4.%5 -"/>
+      <w:lvlJc w:val="left"/>
+      <w:pPr>
+        <w:tabs>
+          <w:tab w:val="num" w:pos="0"/>
+        </w:tabs>
+        <w:ind w:left="1296" w:hanging="216"/>
+      </w:pPr>
+      <w:rPr/>
+    </w:lvl>
+    <w:lvl w:ilvl="5">
+      <w:start w:val="1"/>
+      <w:numFmt w:val="decimal"/>
+      <w:suff w:val="space"/>
+      <w:lvlText w:val="%1.%2.%3.%4.%5.%6 -"/>
+      <w:lvlJc w:val="left"/>
+      <w:pPr>
+        <w:tabs>
+          <w:tab w:val="num" w:pos="0"/>
+        </w:tabs>
+        <w:ind w:left="1512" w:hanging="216"/>
+      </w:pPr>
+      <w:rPr/>
+    </w:lvl>
+    <w:lvl w:ilvl="6">
+      <w:start w:val="1"/>
+      <w:numFmt w:val="decimal"/>
+      <w:suff w:val="space"/>
+      <w:lvlText w:val="%1.%2.%3.%4.%5.%6.%7 -"/>
+      <w:lvlJc w:val="left"/>
+      <w:pPr>
+        <w:tabs>
+          <w:tab w:val="num" w:pos="0"/>
+        </w:tabs>
+        <w:ind w:left="1728" w:hanging="216"/>
+      </w:pPr>
+      <w:rPr/>
+    </w:lvl>
+    <w:lvl w:ilvl="7">
+      <w:start w:val="1"/>
+      <w:numFmt w:val="decimal"/>
+      <w:suff w:val="space"/>
+      <w:lvlText w:val="%1.%2.%3.%4.%5.%6.%7.%8 -"/>
+      <w:lvlJc w:val="left"/>
+      <w:pPr>
+        <w:tabs>
+          <w:tab w:val="num" w:pos="0"/>
+        </w:tabs>
+        <w:ind w:left="1944" w:hanging="216"/>
+      </w:pPr>
+      <w:rPr/>
+    </w:lvl>
+    <w:lvl w:ilvl="8">
+      <w:start w:val="1"/>
+      <w:numFmt w:val="decimal"/>
+      <w:suff w:val="space"/>
+      <w:lvlText w:val="%1.%2.%3.%4.%5.%6.%7.%8.%9 -"/>
+      <w:lvlJc w:val="left"/>
+      <w:pPr>
+        <w:tabs>
+          <w:tab w:val="num" w:pos="0"/>
+        </w:tabs>
+        <w:ind w:left="2160" w:hanging="216"/>
+      </w:pPr>
+      <w:rPr/>
+    </w:lvl>
+  </w:abstractNum>
+  <w:abstractNum w:abstractNumId="25">
+    <w:lvl w:ilvl="0">
+      <w:start w:val="1"/>
+      <w:numFmt w:val="upperLetter"/>
+      <w:suff w:val="space"/>
+      <w:lvlText w:val="%1 -"/>
+      <w:lvlJc w:val="left"/>
+      <w:pPr>
+        <w:tabs>
+          <w:tab w:val="num" w:pos="0"/>
+        </w:tabs>
+        <w:ind w:left="432" w:hanging="216"/>
+      </w:pPr>
+      <w:rPr/>
+    </w:lvl>
+    <w:lvl w:ilvl="1">
+      <w:start w:val="1"/>
+      <w:numFmt w:val="decimal"/>
+      <w:suff w:val="space"/>
+      <w:lvlText w:val="%1.%2 -"/>
+      <w:lvlJc w:val="left"/>
+      <w:pPr>
+        <w:tabs>
+          <w:tab w:val="num" w:pos="0"/>
+        </w:tabs>
+        <w:ind w:left="648" w:hanging="216"/>
+      </w:pPr>
+      <w:rPr/>
+    </w:lvl>
+    <w:lvl w:ilvl="2">
+      <w:start w:val="1"/>
+      <w:numFmt w:val="decimal"/>
+      <w:suff w:val="space"/>
+      <w:lvlText w:val="%1.%2.%3 -"/>
+      <w:lvlJc w:val="left"/>
+      <w:pPr>
+        <w:tabs>
+          <w:tab w:val="num" w:pos="0"/>
+        </w:tabs>
+        <w:ind w:left="864" w:hanging="216"/>
+      </w:pPr>
+      <w:rPr/>
+    </w:lvl>
+    <w:lvl w:ilvl="3">
+      <w:start w:val="1"/>
+      <w:numFmt w:val="decimal"/>
+      <w:suff w:val="space"/>
+      <w:lvlText w:val="%1.%2.%3.%4 -"/>
+      <w:lvlJc w:val="left"/>
+      <w:pPr>
+        <w:tabs>
+          <w:tab w:val="num" w:pos="0"/>
+        </w:tabs>
+        <w:ind w:left="1080" w:hanging="230"/>
+      </w:pPr>
+      <w:rPr/>
+    </w:lvl>
+    <w:lvl w:ilvl="4">
+      <w:start w:val="1"/>
+      <w:numFmt w:val="decimal"/>
+      <w:suff w:val="space"/>
+      <w:lvlText w:val="%1.%2.%3.%4.%5 -"/>
+      <w:lvlJc w:val="left"/>
+      <w:pPr>
+        <w:tabs>
+          <w:tab w:val="num" w:pos="0"/>
+        </w:tabs>
+        <w:ind w:left="1296" w:hanging="216"/>
+      </w:pPr>
+      <w:rPr/>
+    </w:lvl>
+    <w:lvl w:ilvl="5">
+      <w:start w:val="1"/>
+      <w:numFmt w:val="decimal"/>
+      <w:suff w:val="space"/>
+      <w:lvlText w:val="%1.%2.%3.%4.%5.%6 -"/>
+      <w:lvlJc w:val="left"/>
+      <w:pPr>
+        <w:tabs>
+          <w:tab w:val="num" w:pos="0"/>
+        </w:tabs>
+        <w:ind w:left="1512" w:hanging="216"/>
+      </w:pPr>
+      <w:rPr/>
+    </w:lvl>
+    <w:lvl w:ilvl="6">
+      <w:start w:val="1"/>
+      <w:numFmt w:val="decimal"/>
+      <w:suff w:val="space"/>
+      <w:lvlText w:val="%1.%2.%3.%4.%5.%6.%7 -"/>
+      <w:lvlJc w:val="left"/>
+      <w:pPr>
+        <w:tabs>
+          <w:tab w:val="num" w:pos="0"/>
+        </w:tabs>
+        <w:ind w:left="1728" w:hanging="216"/>
+      </w:pPr>
+      <w:rPr/>
+    </w:lvl>
+    <w:lvl w:ilvl="7">
+      <w:start w:val="1"/>
+      <w:numFmt w:val="decimal"/>
+      <w:suff w:val="space"/>
+      <w:lvlText w:val="%1.%2.%3.%4.%5.%6.%7.%8 -"/>
+      <w:lvlJc w:val="left"/>
+      <w:pPr>
+        <w:tabs>
+          <w:tab w:val="num" w:pos="0"/>
+        </w:tabs>
+        <w:ind w:left="1944" w:hanging="216"/>
+      </w:pPr>
+      <w:rPr/>
+    </w:lvl>
+    <w:lvl w:ilvl="8">
+      <w:start w:val="1"/>
+      <w:numFmt w:val="decimal"/>
+      <w:suff w:val="space"/>
+      <w:lvlText w:val="%1.%2.%3.%4.%5.%6.%7.%8.%9 -"/>
+      <w:lvlJc w:val="left"/>
+      <w:pPr>
+        <w:tabs>
+          <w:tab w:val="num" w:pos="0"/>
+        </w:tabs>
+        <w:ind w:left="2160" w:hanging="216"/>
+      </w:pPr>
+      <w:rPr/>
+    </w:lvl>
+  </w:abstractNum>
+  <w:abstractNum w:abstractNumId="26">
+    <w:lvl w:ilvl="0">
+      <w:start w:val="1"/>
+      <w:numFmt w:val="upperLetter"/>
+      <w:suff w:val="space"/>
+      <w:lvlText w:val="%1 -"/>
+      <w:lvlJc w:val="left"/>
+      <w:pPr>
+        <w:tabs>
+          <w:tab w:val="num" w:pos="0"/>
+        </w:tabs>
+        <w:ind w:left="432" w:hanging="216"/>
+      </w:pPr>
+      <w:rPr/>
+    </w:lvl>
+    <w:lvl w:ilvl="1">
+      <w:start w:val="1"/>
+      <w:numFmt w:val="decimal"/>
+      <w:suff w:val="space"/>
+      <w:lvlText w:val="%1.%2 -"/>
+      <w:lvlJc w:val="left"/>
+      <w:pPr>
+        <w:tabs>
+          <w:tab w:val="num" w:pos="0"/>
+        </w:tabs>
+        <w:ind w:left="648" w:hanging="216"/>
+      </w:pPr>
+      <w:rPr/>
+    </w:lvl>
+    <w:lvl w:ilvl="2">
+      <w:start w:val="1"/>
+      <w:numFmt w:val="decimal"/>
+      <w:suff w:val="space"/>
+      <w:lvlText w:val="%1.%2.%3 -"/>
+      <w:lvlJc w:val="left"/>
+      <w:pPr>
+        <w:tabs>
+          <w:tab w:val="num" w:pos="0"/>
+        </w:tabs>
+        <w:ind w:left="864" w:hanging="216"/>
+      </w:pPr>
+      <w:rPr/>
+    </w:lvl>
+    <w:lvl w:ilvl="3">
+      <w:start w:val="1"/>
+      <w:numFmt w:val="decimal"/>
+      <w:suff w:val="space"/>
+      <w:lvlText w:val="%1.%2.%3.%4 -"/>
+      <w:lvlJc w:val="left"/>
+      <w:pPr>
+        <w:tabs>
+          <w:tab w:val="num" w:pos="0"/>
+        </w:tabs>
+        <w:ind w:left="1080" w:hanging="230"/>
+      </w:pPr>
+      <w:rPr/>
+    </w:lvl>
+    <w:lvl w:ilvl="4">
+      <w:start w:val="1"/>
+      <w:numFmt w:val="decimal"/>
+      <w:suff w:val="space"/>
+      <w:lvlText w:val="%1.%2.%3.%4.%5 -"/>
+      <w:lvlJc w:val="left"/>
+      <w:pPr>
+        <w:tabs>
+          <w:tab w:val="num" w:pos="0"/>
+        </w:tabs>
+        <w:ind w:left="1296" w:hanging="216"/>
+      </w:pPr>
+      <w:rPr/>
+    </w:lvl>
+    <w:lvl w:ilvl="5">
+      <w:start w:val="1"/>
+      <w:numFmt w:val="decimal"/>
+      <w:suff w:val="space"/>
+      <w:lvlText w:val="%1.%2.%3.%4.%5.%6 -"/>
+      <w:lvlJc w:val="left"/>
+      <w:pPr>
+        <w:tabs>
+          <w:tab w:val="num" w:pos="0"/>
+        </w:tabs>
+        <w:ind w:left="1512" w:hanging="216"/>
+      </w:pPr>
+      <w:rPr/>
+    </w:lvl>
+    <w:lvl w:ilvl="6">
+      <w:start w:val="1"/>
+      <w:numFmt w:val="decimal"/>
+      <w:suff w:val="space"/>
+      <w:lvlText w:val="%1.%2.%3.%4.%5.%6.%7 -"/>
+      <w:lvlJc w:val="left"/>
+      <w:pPr>
+        <w:tabs>
+          <w:tab w:val="num" w:pos="0"/>
+        </w:tabs>
+        <w:ind w:left="1728" w:hanging="216"/>
+      </w:pPr>
+      <w:rPr/>
+    </w:lvl>
+    <w:lvl w:ilvl="7">
+      <w:start w:val="1"/>
+      <w:numFmt w:val="decimal"/>
+      <w:suff w:val="space"/>
+      <w:lvlText w:val="%1.%2.%3.%4.%5.%6.%7.%8 -"/>
+      <w:lvlJc w:val="left"/>
+      <w:pPr>
+        <w:tabs>
+          <w:tab w:val="num" w:pos="0"/>
+        </w:tabs>
+        <w:ind w:left="1944" w:hanging="216"/>
+      </w:pPr>
+      <w:rPr/>
+    </w:lvl>
+    <w:lvl w:ilvl="8">
+      <w:start w:val="1"/>
+      <w:numFmt w:val="decimal"/>
+      <w:suff w:val="space"/>
+      <w:lvlText w:val="%1.%2.%3.%4.%5.%6.%7.%8.%9 -"/>
+      <w:lvlJc w:val="left"/>
+      <w:pPr>
+        <w:tabs>
+          <w:tab w:val="num" w:pos="0"/>
+        </w:tabs>
+        <w:ind w:left="2160" w:hanging="216"/>
+      </w:pPr>
+      <w:rPr/>
+    </w:lvl>
+  </w:abstractNum>
+  <w:abstractNum w:abstractNumId="27">
+    <w:lvl w:ilvl="0">
+      <w:start w:val="1"/>
+      <w:numFmt w:val="upperLetter"/>
+      <w:suff w:val="space"/>
+      <w:lvlText w:val="%1 -"/>
+      <w:lvlJc w:val="left"/>
+      <w:pPr>
+        <w:tabs>
+          <w:tab w:val="num" w:pos="0"/>
+        </w:tabs>
+        <w:ind w:left="432" w:hanging="216"/>
+      </w:pPr>
+      <w:rPr/>
+    </w:lvl>
+    <w:lvl w:ilvl="1">
+      <w:start w:val="1"/>
+      <w:numFmt w:val="decimal"/>
+      <w:suff w:val="space"/>
+      <w:lvlText w:val="%1.%2 -"/>
+      <w:lvlJc w:val="left"/>
+      <w:pPr>
+        <w:tabs>
+          <w:tab w:val="num" w:pos="0"/>
+        </w:tabs>
+        <w:ind w:left="648" w:hanging="216"/>
+      </w:pPr>
+      <w:rPr/>
+    </w:lvl>
+    <w:lvl w:ilvl="2">
+      <w:start w:val="1"/>
+      <w:numFmt w:val="decimal"/>
+      <w:suff w:val="space"/>
+      <w:lvlText w:val="%1.%2.%3 -"/>
+      <w:lvlJc w:val="left"/>
+      <w:pPr>
+        <w:tabs>
+          <w:tab w:val="num" w:pos="0"/>
+        </w:tabs>
+        <w:ind w:left="864" w:hanging="216"/>
+      </w:pPr>
+      <w:rPr/>
+    </w:lvl>
+    <w:lvl w:ilvl="3">
+      <w:start w:val="1"/>
+      <w:numFmt w:val="decimal"/>
+      <w:suff w:val="space"/>
+      <w:lvlText w:val="%1.%2.%3.%4 -"/>
+      <w:lvlJc w:val="left"/>
+      <w:pPr>
+        <w:tabs>
+          <w:tab w:val="num" w:pos="0"/>
+        </w:tabs>
+        <w:ind w:left="1080" w:hanging="230"/>
+      </w:pPr>
+      <w:rPr/>
+    </w:lvl>
+    <w:lvl w:ilvl="4">
+      <w:start w:val="1"/>
+      <w:numFmt w:val="decimal"/>
+      <w:suff w:val="space"/>
+      <w:lvlText w:val="%1.%2.%3.%4.%5 -"/>
+      <w:lvlJc w:val="left"/>
+      <w:pPr>
+        <w:tabs>
+          <w:tab w:val="num" w:pos="0"/>
+        </w:tabs>
+        <w:ind w:left="1296" w:hanging="216"/>
+      </w:pPr>
+      <w:rPr/>
+    </w:lvl>
+    <w:lvl w:ilvl="5">
+      <w:start w:val="1"/>
+      <w:numFmt w:val="decimal"/>
+      <w:suff w:val="space"/>
+      <w:lvlText w:val="%1.%2.%3.%4.%5.%6 -"/>
+      <w:lvlJc w:val="left"/>
+      <w:pPr>
+        <w:tabs>
+          <w:tab w:val="num" w:pos="0"/>
+        </w:tabs>
+        <w:ind w:left="1512" w:hanging="216"/>
+      </w:pPr>
+      <w:rPr/>
+    </w:lvl>
+    <w:lvl w:ilvl="6">
+      <w:start w:val="1"/>
+      <w:numFmt w:val="decimal"/>
+      <w:suff w:val="space"/>
+      <w:lvlText w:val="%1.%2.%3.%4.%5.%6.%7 -"/>
+      <w:lvlJc w:val="left"/>
+      <w:pPr>
+        <w:tabs>
+          <w:tab w:val="num" w:pos="0"/>
+        </w:tabs>
+        <w:ind w:left="1728" w:hanging="216"/>
+      </w:pPr>
+      <w:rPr/>
+    </w:lvl>
+    <w:lvl w:ilvl="7">
+      <w:start w:val="1"/>
+      <w:numFmt w:val="decimal"/>
+      <w:suff w:val="space"/>
+      <w:lvlText w:val="%1.%2.%3.%4.%5.%6.%7.%8 -"/>
+      <w:lvlJc w:val="left"/>
+      <w:pPr>
+        <w:tabs>
+          <w:tab w:val="num" w:pos="0"/>
+        </w:tabs>
+        <w:ind w:left="1944" w:hanging="216"/>
+      </w:pPr>
+      <w:rPr/>
+    </w:lvl>
+    <w:lvl w:ilvl="8">
+      <w:start w:val="1"/>
+      <w:numFmt w:val="decimal"/>
+      <w:suff w:val="space"/>
+      <w:lvlText w:val="%1.%2.%3.%4.%5.%6.%7.%8.%9 -"/>
+      <w:lvlJc w:val="left"/>
+      <w:pPr>
+        <w:tabs>
+          <w:tab w:val="num" w:pos="0"/>
+        </w:tabs>
+        <w:ind w:left="2160" w:hanging="216"/>
+      </w:pPr>
+      <w:rPr/>
+    </w:lvl>
+  </w:abstractNum>
+  <w:abstractNum w:abstractNumId="28">
+    <w:lvl w:ilvl="0">
+      <w:start w:val="1"/>
+      <w:numFmt w:val="upperLetter"/>
+      <w:suff w:val="space"/>
+      <w:lvlText w:val="%1 -"/>
+      <w:lvlJc w:val="left"/>
+      <w:pPr>
+        <w:tabs>
+          <w:tab w:val="num" w:pos="0"/>
+        </w:tabs>
+        <w:ind w:left="432" w:hanging="216"/>
+      </w:pPr>
+      <w:rPr/>
+    </w:lvl>
+    <w:lvl w:ilvl="1">
+      <w:start w:val="1"/>
+      <w:numFmt w:val="decimal"/>
+      <w:suff w:val="space"/>
+      <w:lvlText w:val="%1.%2 -"/>
+      <w:lvlJc w:val="left"/>
+      <w:pPr>
+        <w:tabs>
+          <w:tab w:val="num" w:pos="0"/>
+        </w:tabs>
+        <w:ind w:left="648" w:hanging="216"/>
+      </w:pPr>
+      <w:rPr/>
+    </w:lvl>
+    <w:lvl w:ilvl="2">
+      <w:start w:val="1"/>
+      <w:numFmt w:val="decimal"/>
+      <w:suff w:val="space"/>
+      <w:lvlText w:val="%1.%2.%3 -"/>
+      <w:lvlJc w:val="left"/>
+      <w:pPr>
+        <w:tabs>
+          <w:tab w:val="num" w:pos="0"/>
+        </w:tabs>
+        <w:ind w:left="864" w:hanging="216"/>
+      </w:pPr>
+      <w:rPr/>
+    </w:lvl>
+    <w:lvl w:ilvl="3">
+      <w:start w:val="1"/>
+      <w:numFmt w:val="decimal"/>
+      <w:suff w:val="space"/>
+      <w:lvlText w:val="%1.%2.%3.%4 -"/>
+      <w:lvlJc w:val="left"/>
+      <w:pPr>
+        <w:tabs>
+          <w:tab w:val="num" w:pos="0"/>
+        </w:tabs>
+        <w:ind w:left="1080" w:hanging="230"/>
+      </w:pPr>
+      <w:rPr/>
+    </w:lvl>
+    <w:lvl w:ilvl="4">
+      <w:start w:val="1"/>
+      <w:numFmt w:val="decimal"/>
+      <w:suff w:val="space"/>
+      <w:lvlText w:val="%1.%2.%3.%4.%5 -"/>
+      <w:lvlJc w:val="left"/>
+      <w:pPr>
+        <w:tabs>
+          <w:tab w:val="num" w:pos="0"/>
+        </w:tabs>
+        <w:ind w:left="1296" w:hanging="216"/>
+      </w:pPr>
+      <w:rPr/>
+    </w:lvl>
+    <w:lvl w:ilvl="5">
+      <w:start w:val="1"/>
+      <w:numFmt w:val="decimal"/>
+      <w:suff w:val="space"/>
+      <w:lvlText w:val="%1.%2.%3.%4.%5.%6 -"/>
+      <w:lvlJc w:val="left"/>
+      <w:pPr>
+        <w:tabs>
+          <w:tab w:val="num" w:pos="0"/>
+        </w:tabs>
+        <w:ind w:left="1512" w:hanging="216"/>
+      </w:pPr>
+      <w:rPr/>
+    </w:lvl>
+    <w:lvl w:ilvl="6">
+      <w:start w:val="1"/>
+      <w:numFmt w:val="decimal"/>
+      <w:suff w:val="space"/>
+      <w:lvlText w:val="%1.%2.%3.%4.%5.%6.%7 -"/>
+      <w:lvlJc w:val="left"/>
+      <w:pPr>
+        <w:tabs>
+          <w:tab w:val="num" w:pos="0"/>
+        </w:tabs>
+        <w:ind w:left="1728" w:hanging="216"/>
+      </w:pPr>
+      <w:rPr/>
+    </w:lvl>
+    <w:lvl w:ilvl="7">
+      <w:start w:val="1"/>
+      <w:numFmt w:val="decimal"/>
+      <w:suff w:val="space"/>
+      <w:lvlText w:val="%1.%2.%3.%4.%5.%6.%7.%8 -"/>
+      <w:lvlJc w:val="left"/>
+      <w:pPr>
+        <w:tabs>
+          <w:tab w:val="num" w:pos="0"/>
+        </w:tabs>
+        <w:ind w:left="1944" w:hanging="216"/>
+      </w:pPr>
+      <w:rPr/>
+    </w:lvl>
+    <w:lvl w:ilvl="8">
+      <w:start w:val="1"/>
+      <w:numFmt w:val="decimal"/>
+      <w:suff w:val="space"/>
+      <w:lvlText w:val="%1.%2.%3.%4.%5.%6.%7.%8.%9 -"/>
+      <w:lvlJc w:val="left"/>
+      <w:pPr>
+        <w:tabs>
+          <w:tab w:val="num" w:pos="0"/>
+        </w:tabs>
+        <w:ind w:left="2160" w:hanging="216"/>
+      </w:pPr>
+      <w:rPr/>
+    </w:lvl>
+  </w:abstractNum>
+  <w:abstractNum w:abstractNumId="29">
+    <w:lvl w:ilvl="0">
+      <w:start w:val="1"/>
+      <w:numFmt w:val="upperLetter"/>
+      <w:suff w:val="space"/>
+      <w:lvlText w:val="%1 -"/>
+      <w:lvlJc w:val="left"/>
+      <w:pPr>
+        <w:tabs>
+          <w:tab w:val="num" w:pos="0"/>
+        </w:tabs>
+        <w:ind w:left="432" w:hanging="216"/>
+      </w:pPr>
+      <w:rPr/>
+    </w:lvl>
+    <w:lvl w:ilvl="1">
+      <w:start w:val="1"/>
+      <w:numFmt w:val="decimal"/>
+      <w:suff w:val="space"/>
+      <w:lvlText w:val="%1.%2 -"/>
+      <w:lvlJc w:val="left"/>
+      <w:pPr>
+        <w:tabs>
+          <w:tab w:val="num" w:pos="0"/>
+        </w:tabs>
+        <w:ind w:left="648" w:hanging="216"/>
+      </w:pPr>
+      <w:rPr/>
+    </w:lvl>
+    <w:lvl w:ilvl="2">
+      <w:start w:val="1"/>
+      <w:numFmt w:val="decimal"/>
+      <w:suff w:val="space"/>
+      <w:lvlText w:val="%1.%2.%3 -"/>
+      <w:lvlJc w:val="left"/>
+      <w:pPr>
+        <w:tabs>
+          <w:tab w:val="num" w:pos="0"/>
+        </w:tabs>
+        <w:ind w:left="864" w:hanging="216"/>
+      </w:pPr>
+      <w:rPr/>
+    </w:lvl>
+    <w:lvl w:ilvl="3">
+      <w:start w:val="1"/>
+      <w:numFmt w:val="decimal"/>
+      <w:suff w:val="space"/>
+      <w:lvlText w:val="%1.%2.%3.%4 -"/>
+      <w:lvlJc w:val="left"/>
+      <w:pPr>
+        <w:tabs>
+          <w:tab w:val="num" w:pos="0"/>
+        </w:tabs>
+        <w:ind w:left="1080" w:hanging="230"/>
+      </w:pPr>
+      <w:rPr/>
+    </w:lvl>
+    <w:lvl w:ilvl="4">
+      <w:start w:val="1"/>
+      <w:numFmt w:val="decimal"/>
+      <w:suff w:val="space"/>
+      <w:lvlText w:val="%1.%2.%3.%4.%5 -"/>
+      <w:lvlJc w:val="left"/>
+      <w:pPr>
+        <w:tabs>
+          <w:tab w:val="num" w:pos="0"/>
+        </w:tabs>
+        <w:ind w:left="1296" w:hanging="216"/>
+      </w:pPr>
+      <w:rPr/>
+    </w:lvl>
+    <w:lvl w:ilvl="5">
+      <w:start w:val="1"/>
+      <w:numFmt w:val="decimal"/>
+      <w:suff w:val="space"/>
+      <w:lvlText w:val="%1.%2.%3.%4.%5.%6 -"/>
+      <w:lvlJc w:val="left"/>
+      <w:pPr>
+        <w:tabs>
+          <w:tab w:val="num" w:pos="0"/>
+        </w:tabs>
+        <w:ind w:left="1512" w:hanging="216"/>
+      </w:pPr>
+      <w:rPr/>
+    </w:lvl>
+    <w:lvl w:ilvl="6">
+      <w:start w:val="1"/>
+      <w:numFmt w:val="decimal"/>
+      <w:suff w:val="space"/>
+      <w:lvlText w:val="%1.%2.%3.%4.%5.%6.%7 -"/>
+      <w:lvlJc w:val="left"/>
+      <w:pPr>
+        <w:tabs>
+          <w:tab w:val="num" w:pos="0"/>
+        </w:tabs>
+        <w:ind w:left="1728" w:hanging="216"/>
+      </w:pPr>
+      <w:rPr/>
+    </w:lvl>
+    <w:lvl w:ilvl="7">
+      <w:start w:val="1"/>
+      <w:numFmt w:val="decimal"/>
+      <w:suff w:val="space"/>
+      <w:lvlText w:val="%1.%2.%3.%4.%5.%6.%7.%8 -"/>
+      <w:lvlJc w:val="left"/>
+      <w:pPr>
+        <w:tabs>
+          <w:tab w:val="num" w:pos="0"/>
+        </w:tabs>
+        <w:ind w:left="1944" w:hanging="216"/>
+      </w:pPr>
+      <w:rPr/>
+    </w:lvl>
+    <w:lvl w:ilvl="8">
+      <w:start w:val="1"/>
+      <w:numFmt w:val="decimal"/>
+      <w:suff w:val="space"/>
+      <w:lvlText w:val="%1.%2.%3.%4.%5.%6.%7.%8.%9 -"/>
+      <w:lvlJc w:val="left"/>
+      <w:pPr>
+        <w:tabs>
+          <w:tab w:val="num" w:pos="0"/>
+        </w:tabs>
+        <w:ind w:left="2160" w:hanging="216"/>
+      </w:pPr>
+      <w:rPr/>
+    </w:lvl>
+  </w:abstractNum>
+  <w:abstractNum w:abstractNumId="30">
+    <w:lvl w:ilvl="0">
+      <w:start w:val="1"/>
+      <w:numFmt w:val="upperLetter"/>
+      <w:suff w:val="space"/>
+      <w:lvlText w:val="%1 -"/>
+      <w:lvlJc w:val="left"/>
+      <w:pPr>
+        <w:tabs>
+          <w:tab w:val="num" w:pos="0"/>
+        </w:tabs>
+        <w:ind w:left="432" w:hanging="216"/>
+      </w:pPr>
+      <w:rPr/>
+    </w:lvl>
+    <w:lvl w:ilvl="1">
+      <w:start w:val="1"/>
+      <w:numFmt w:val="decimal"/>
+      <w:suff w:val="space"/>
+      <w:lvlText w:val="%1.%2 -"/>
+      <w:lvlJc w:val="left"/>
+      <w:pPr>
+        <w:tabs>
+          <w:tab w:val="num" w:pos="0"/>
+        </w:tabs>
+        <w:ind w:left="648" w:hanging="216"/>
+      </w:pPr>
+      <w:rPr/>
+    </w:lvl>
+    <w:lvl w:ilvl="2">
+      <w:start w:val="1"/>
+      <w:numFmt w:val="decimal"/>
+      <w:suff w:val="space"/>
+      <w:lvlText w:val="%1.%2.%3 -"/>
+      <w:lvlJc w:val="left"/>
+      <w:pPr>
+        <w:tabs>
+          <w:tab w:val="num" w:pos="0"/>
+        </w:tabs>
+        <w:ind w:left="864" w:hanging="216"/>
+      </w:pPr>
+      <w:rPr/>
+    </w:lvl>
+    <w:lvl w:ilvl="3">
+      <w:start w:val="1"/>
+      <w:numFmt w:val="decimal"/>
+      <w:suff w:val="space"/>
+      <w:lvlText w:val="%1.%2.%3.%4 -"/>
+      <w:lvlJc w:val="left"/>
+      <w:pPr>
+        <w:tabs>
+          <w:tab w:val="num" w:pos="0"/>
+        </w:tabs>
+        <w:ind w:left="1080" w:hanging="230"/>
+      </w:pPr>
+      <w:rPr/>
+    </w:lvl>
+    <w:lvl w:ilvl="4">
+      <w:start w:val="1"/>
+      <w:numFmt w:val="decimal"/>
+      <w:suff w:val="space"/>
+      <w:lvlText w:val="%1.%2.%3.%4.%5 -"/>
+      <w:lvlJc w:val="left"/>
+      <w:pPr>
+        <w:tabs>
+          <w:tab w:val="num" w:pos="0"/>
+        </w:tabs>
+        <w:ind w:left="1296" w:hanging="216"/>
+      </w:pPr>
+      <w:rPr/>
+    </w:lvl>
+    <w:lvl w:ilvl="5">
+      <w:start w:val="1"/>
+      <w:numFmt w:val="decimal"/>
+      <w:suff w:val="space"/>
+      <w:lvlText w:val="%1.%2.%3.%4.%5.%6 -"/>
+      <w:lvlJc w:val="left"/>
+      <w:pPr>
+        <w:tabs>
+          <w:tab w:val="num" w:pos="0"/>
+        </w:tabs>
+        <w:ind w:left="1512" w:hanging="216"/>
+      </w:pPr>
+      <w:rPr/>
+    </w:lvl>
+    <w:lvl w:ilvl="6">
+      <w:start w:val="1"/>
+      <w:numFmt w:val="decimal"/>
+      <w:suff w:val="space"/>
+      <w:lvlText w:val="%1.%2.%3.%4.%5.%6.%7 -"/>
+      <w:lvlJc w:val="left"/>
+      <w:pPr>
+        <w:tabs>
+          <w:tab w:val="num" w:pos="0"/>
+        </w:tabs>
+        <w:ind w:left="1728" w:hanging="216"/>
+      </w:pPr>
+      <w:rPr/>
+    </w:lvl>
+    <w:lvl w:ilvl="7">
+      <w:start w:val="1"/>
+      <w:numFmt w:val="decimal"/>
+      <w:suff w:val="space"/>
+      <w:lvlText w:val="%1.%2.%3.%4.%5.%6.%7.%8 -"/>
+      <w:lvlJc w:val="left"/>
+      <w:pPr>
+        <w:tabs>
+          <w:tab w:val="num" w:pos="0"/>
+        </w:tabs>
+        <w:ind w:left="1944" w:hanging="216"/>
+      </w:pPr>
+      <w:rPr/>
+    </w:lvl>
+    <w:lvl w:ilvl="8">
+      <w:start w:val="1"/>
+      <w:numFmt w:val="decimal"/>
+      <w:suff w:val="space"/>
+      <w:lvlText w:val="%1.%2.%3.%4.%5.%6.%7.%8.%9 -"/>
+      <w:lvlJc w:val="left"/>
+      <w:pPr>
+        <w:tabs>
+          <w:tab w:val="num" w:pos="0"/>
+        </w:tabs>
+        <w:ind w:left="2160" w:hanging="216"/>
+      </w:pPr>
+      <w:rPr/>
+    </w:lvl>
+  </w:abstractNum>
+  <w:abstractNum w:abstractNumId="31">
+    <w:lvl w:ilvl="0">
+      <w:start w:val="1"/>
+      <w:numFmt w:val="upperLetter"/>
+      <w:suff w:val="space"/>
+      <w:lvlText w:val="%1 -"/>
+      <w:lvlJc w:val="left"/>
+      <w:pPr>
+        <w:tabs>
+          <w:tab w:val="num" w:pos="0"/>
+        </w:tabs>
+        <w:ind w:left="432" w:hanging="216"/>
+      </w:pPr>
+      <w:rPr/>
+    </w:lvl>
+    <w:lvl w:ilvl="1">
+      <w:start w:val="1"/>
+      <w:numFmt w:val="decimal"/>
+      <w:suff w:val="space"/>
+      <w:lvlText w:val="%1.%2 -"/>
+      <w:lvlJc w:val="left"/>
+      <w:pPr>
+        <w:tabs>
+          <w:tab w:val="num" w:pos="0"/>
+        </w:tabs>
+        <w:ind w:left="648" w:hanging="216"/>
+      </w:pPr>
+      <w:rPr/>
+    </w:lvl>
+    <w:lvl w:ilvl="2">
+      <w:start w:val="1"/>
+      <w:numFmt w:val="decimal"/>
+      <w:suff w:val="space"/>
+      <w:lvlText w:val="%1.%2.%3 -"/>
+      <w:lvlJc w:val="left"/>
+      <w:pPr>
+        <w:tabs>
+          <w:tab w:val="num" w:pos="0"/>
+        </w:tabs>
+        <w:ind w:left="864" w:hanging="216"/>
+      </w:pPr>
+      <w:rPr/>
+    </w:lvl>
+    <w:lvl w:ilvl="3">
+      <w:start w:val="1"/>
+      <w:numFmt w:val="decimal"/>
+      <w:suff w:val="space"/>
+      <w:lvlText w:val="%1.%2.%3.%4 -"/>
+      <w:lvlJc w:val="left"/>
+      <w:pPr>
+        <w:tabs>
+          <w:tab w:val="num" w:pos="0"/>
+        </w:tabs>
+        <w:ind w:left="1080" w:hanging="230"/>
+      </w:pPr>
+      <w:rPr/>
+    </w:lvl>
+    <w:lvl w:ilvl="4">
+      <w:start w:val="1"/>
+      <w:numFmt w:val="decimal"/>
+      <w:suff w:val="space"/>
+      <w:lvlText w:val="%1.%2.%3.%4.%5 -"/>
+      <w:lvlJc w:val="left"/>
+      <w:pPr>
+        <w:tabs>
+          <w:tab w:val="num" w:pos="0"/>
+        </w:tabs>
+        <w:ind w:left="1296" w:hanging="216"/>
+      </w:pPr>
+      <w:rPr/>
+    </w:lvl>
+    <w:lvl w:ilvl="5">
+      <w:start w:val="1"/>
+      <w:numFmt w:val="decimal"/>
+      <w:suff w:val="space"/>
+      <w:lvlText w:val="%1.%2.%3.%4.%5.%6 -"/>
+      <w:lvlJc w:val="left"/>
+      <w:pPr>
+        <w:tabs>
+          <w:tab w:val="num" w:pos="0"/>
+        </w:tabs>
+        <w:ind w:left="1512" w:hanging="216"/>
+      </w:pPr>
+      <w:rPr/>
+    </w:lvl>
+    <w:lvl w:ilvl="6">
+      <w:start w:val="1"/>
+      <w:numFmt w:val="decimal"/>
+      <w:suff w:val="space"/>
+      <w:lvlText w:val="%1.%2.%3.%4.%5.%6.%7 -"/>
+      <w:lvlJc w:val="left"/>
+      <w:pPr>
+        <w:tabs>
+          <w:tab w:val="num" w:pos="0"/>
+        </w:tabs>
+        <w:ind w:left="1728" w:hanging="216"/>
+      </w:pPr>
+      <w:rPr/>
+    </w:lvl>
+    <w:lvl w:ilvl="7">
+      <w:start w:val="1"/>
+      <w:numFmt w:val="decimal"/>
+      <w:suff w:val="space"/>
+      <w:lvlText w:val="%1.%2.%3.%4.%5.%6.%7.%8 -"/>
+      <w:lvlJc w:val="left"/>
+      <w:pPr>
+        <w:tabs>
+          <w:tab w:val="num" w:pos="0"/>
+        </w:tabs>
+        <w:ind w:left="1944" w:hanging="216"/>
+      </w:pPr>
+      <w:rPr/>
+    </w:lvl>
+    <w:lvl w:ilvl="8">
+      <w:start w:val="1"/>
+      <w:numFmt w:val="decimal"/>
+      <w:suff w:val="space"/>
+      <w:lvlText w:val="%1.%2.%3.%4.%5.%6.%7.%8.%9 -"/>
+      <w:lvlJc w:val="left"/>
+      <w:pPr>
+        <w:tabs>
+          <w:tab w:val="num" w:pos="0"/>
+        </w:tabs>
+        <w:ind w:left="2160" w:hanging="216"/>
+      </w:pPr>
+      <w:rPr/>
+    </w:lvl>
+  </w:abstractNum>
+  <w:abstractNum w:abstractNumId="32">
     <w:lvl w:ilvl="0">
       <w:start w:val="1"/>
       <w:numFmt w:val="upperLetter"/>
@@ -7751,109 +8793,79 @@
     <w:abstractNumId w:val="22"/>
   </w:num>
   <w:num w:numId="23">
-    <w:abstractNumId w:val="5"/>
+    <w:abstractNumId w:val="23"/>
+  </w:num>
+  <w:num w:numId="24">
+    <w:abstractNumId w:val="24"/>
+  </w:num>
+  <w:num w:numId="25">
+    <w:abstractNumId w:val="25"/>
+  </w:num>
+  <w:num w:numId="26">
+    <w:abstractNumId w:val="26"/>
+  </w:num>
+  <w:num w:numId="27">
+    <w:abstractNumId w:val="27"/>
+  </w:num>
+  <w:num w:numId="28">
+    <w:abstractNumId w:val="28"/>
+  </w:num>
+  <w:num w:numId="29">
+    <w:abstractNumId w:val="29"/>
+  </w:num>
+  <w:num w:numId="30">
+    <w:abstractNumId w:val="30"/>
+  </w:num>
+  <w:num w:numId="31">
+    <w:abstractNumId w:val="31"/>
+  </w:num>
+  <w:num w:numId="32">
+    <w:abstractNumId w:val="32"/>
+  </w:num>
+  <w:num w:numId="33">
+    <w:abstractNumId w:val="4"/>
     <w:lvlOverride w:ilvl="0">
       <w:startOverride w:val="1"/>
     </w:lvlOverride>
   </w:num>
-  <w:num w:numId="24">
-    <w:abstractNumId w:val="5"/>
-  </w:num>
-  <w:num w:numId="25">
-    <w:abstractNumId w:val="5"/>
-  </w:num>
-  <w:num w:numId="26">
-    <w:abstractNumId w:val="5"/>
-  </w:num>
-  <w:num w:numId="27">
-    <w:abstractNumId w:val="5"/>
-    <w:lvlOverride w:ilvl="0">
-      <w:startOverride w:val="1"/>
-    </w:lvlOverride>
-  </w:num>
-  <w:num w:numId="28">
-    <w:abstractNumId w:val="5"/>
-  </w:num>
-  <w:num w:numId="29">
-    <w:abstractNumId w:val="5"/>
-  </w:num>
-  <w:num w:numId="30">
-    <w:abstractNumId w:val="5"/>
-  </w:num>
-  <w:num w:numId="31">
-    <w:abstractNumId w:val="5"/>
-  </w:num>
-  <w:num w:numId="32">
-    <w:abstractNumId w:val="5"/>
-  </w:num>
-  <w:num w:numId="33">
-    <w:abstractNumId w:val="5"/>
-  </w:num>
   <w:num w:numId="34">
-    <w:abstractNumId w:val="5"/>
+    <w:abstractNumId w:val="4"/>
   </w:num>
   <w:num w:numId="35">
-    <w:abstractNumId w:val="5"/>
+    <w:abstractNumId w:val="4"/>
   </w:num>
   <w:num w:numId="36">
-    <w:abstractNumId w:val="2"/>
-    <w:lvlOverride w:ilvl="0">
-      <w:startOverride w:val="1"/>
-    </w:lvlOverride>
+    <w:abstractNumId w:val="4"/>
   </w:num>
   <w:num w:numId="37">
-    <w:abstractNumId w:val="2"/>
+    <w:abstractNumId w:val="4"/>
     <w:lvlOverride w:ilvl="0">
       <w:startOverride w:val="1"/>
     </w:lvlOverride>
   </w:num>
   <w:num w:numId="38">
-    <w:abstractNumId w:val="2"/>
-    <w:lvlOverride w:ilvl="0">
-      <w:startOverride w:val="1"/>
-    </w:lvlOverride>
+    <w:abstractNumId w:val="4"/>
   </w:num>
   <w:num w:numId="39">
-    <w:abstractNumId w:val="2"/>
-    <w:lvlOverride w:ilvl="0">
-      <w:startOverride w:val="1"/>
-    </w:lvlOverride>
+    <w:abstractNumId w:val="4"/>
   </w:num>
   <w:num w:numId="40">
-    <w:abstractNumId w:val="2"/>
-    <w:lvlOverride w:ilvl="0">
-      <w:startOverride w:val="1"/>
-    </w:lvlOverride>
+    <w:abstractNumId w:val="4"/>
   </w:num>
   <w:num w:numId="41">
-    <w:abstractNumId w:val="2"/>
-    <w:lvlOverride w:ilvl="0">
-      <w:startOverride w:val="1"/>
-    </w:lvlOverride>
+    <w:abstractNumId w:val="4"/>
   </w:num>
   <w:num w:numId="42">
-    <w:abstractNumId w:val="2"/>
-    <w:lvlOverride w:ilvl="0">
-      <w:startOverride w:val="1"/>
-    </w:lvlOverride>
+    <w:abstractNumId w:val="4"/>
   </w:num>
   <w:num w:numId="43">
-    <w:abstractNumId w:val="2"/>
-    <w:lvlOverride w:ilvl="0">
-      <w:startOverride w:val="1"/>
-    </w:lvlOverride>
+    <w:abstractNumId w:val="4"/>
   </w:num>
   <w:num w:numId="44">
-    <w:abstractNumId w:val="2"/>
-    <w:lvlOverride w:ilvl="0">
-      <w:startOverride w:val="1"/>
-    </w:lvlOverride>
+    <w:abstractNumId w:val="4"/>
   </w:num>
   <w:num w:numId="45">
-    <w:abstractNumId w:val="2"/>
-    <w:lvlOverride w:ilvl="0">
-      <w:startOverride w:val="1"/>
-    </w:lvlOverride>
+    <w:abstractNumId w:val="4"/>
   </w:num>
   <w:num w:numId="46">
     <w:abstractNumId w:val="2"/>
@@ -7886,6 +8898,66 @@
     </w:lvlOverride>
   </w:num>
   <w:num w:numId="51">
+    <w:abstractNumId w:val="2"/>
+    <w:lvlOverride w:ilvl="0">
+      <w:startOverride w:val="1"/>
+    </w:lvlOverride>
+  </w:num>
+  <w:num w:numId="52">
+    <w:abstractNumId w:val="2"/>
+    <w:lvlOverride w:ilvl="0">
+      <w:startOverride w:val="1"/>
+    </w:lvlOverride>
+  </w:num>
+  <w:num w:numId="53">
+    <w:abstractNumId w:val="2"/>
+    <w:lvlOverride w:ilvl="0">
+      <w:startOverride w:val="1"/>
+    </w:lvlOverride>
+  </w:num>
+  <w:num w:numId="54">
+    <w:abstractNumId w:val="2"/>
+    <w:lvlOverride w:ilvl="0">
+      <w:startOverride w:val="1"/>
+    </w:lvlOverride>
+  </w:num>
+  <w:num w:numId="55">
+    <w:abstractNumId w:val="2"/>
+    <w:lvlOverride w:ilvl="0">
+      <w:startOverride w:val="1"/>
+    </w:lvlOverride>
+  </w:num>
+  <w:num w:numId="56">
+    <w:abstractNumId w:val="2"/>
+    <w:lvlOverride w:ilvl="0">
+      <w:startOverride w:val="1"/>
+    </w:lvlOverride>
+  </w:num>
+  <w:num w:numId="57">
+    <w:abstractNumId w:val="2"/>
+    <w:lvlOverride w:ilvl="0">
+      <w:startOverride w:val="1"/>
+    </w:lvlOverride>
+  </w:num>
+  <w:num w:numId="58">
+    <w:abstractNumId w:val="2"/>
+    <w:lvlOverride w:ilvl="0">
+      <w:startOverride w:val="1"/>
+    </w:lvlOverride>
+  </w:num>
+  <w:num w:numId="59">
+    <w:abstractNumId w:val="2"/>
+    <w:lvlOverride w:ilvl="0">
+      <w:startOverride w:val="1"/>
+    </w:lvlOverride>
+  </w:num>
+  <w:num w:numId="60">
+    <w:abstractNumId w:val="2"/>
+    <w:lvlOverride w:ilvl="0">
+      <w:startOverride w:val="1"/>
+    </w:lvlOverride>
+  </w:num>
+  <w:num w:numId="61">
     <w:abstractNumId w:val="2"/>
     <w:lvlOverride w:ilvl="0">
       <w:startOverride w:val="1"/>
@@ -8288,9 +9360,10 @@
     </w:pPr>
     <w:rPr/>
   </w:style>
-  <w:style w:type="paragraph" w:styleId="List2">
+  <w:style w:type="paragraph" w:styleId="ListBullet3">
     <w:name w:val="List Bullet 3"/>
     <w:basedOn w:val="List"/>
+    <w:qFormat/>
     <w:pPr>
       <w:spacing w:before="0" w:after="120"/>
       <w:ind w:left="360" w:right="0" w:hanging="360"/>

</xml_diff>

<commit_message>
got styles mostly fixed
</commit_message>
<xml_diff>
--- a/rules/rulebook.docx
+++ b/rules/rulebook.docx
@@ -429,6 +429,7 @@
         <w:p>
           <w:pPr>
             <w:pStyle w:val="Heading"/>
+            <w:jc w:val="left"/>
           </w:pPr>
         </w:p>
         <w:p>
@@ -451,7 +452,7 @@
           <w:r>
             <w:fldChar w:fldCharType="separate"/>
           </w:r>
-          <w:hyperlink w:anchor="_Toc124127635" w:history="1">
+          <w:hyperlink w:anchor="_Toc124127936" w:history="1">
             <w:r>
               <w:rPr>
                 <w:rStyle w:val="Hyperlink"/>
@@ -478,7 +479,7 @@
                 <w:noProof/>
                 <w:webHidden/>
               </w:rPr>
-              <w:instrText xml:space="preserve"> PAGEREF _Toc124127635 \h </w:instrText>
+              <w:instrText xml:space="preserve"> PAGEREF _Toc124127936 \h </w:instrText>
             </w:r>
             <w:r>
               <w:rPr>
@@ -498,7 +499,835 @@
                 <w:noProof/>
                 <w:webHidden/>
               </w:rPr>
-              <w:t>1</w:t>
+              <w:t>2</w:t>
+            </w:r>
+            <w:r>
+              <w:rPr>
+                <w:noProof/>
+                <w:webHidden/>
+              </w:rPr>
+              <w:fldChar w:fldCharType="end"/>
+            </w:r>
+          </w:hyperlink>
+        </w:p>
+        <w:p>
+          <w:pPr>
+            <w:pStyle w:val="TOC2"/>
+            <w:rPr>
+              <w:rFonts w:asciiTheme="minorHAnsi" w:eastAsiaTheme="minorEastAsia" w:hAnsiTheme="minorHAnsi" w:cstheme="minorBidi"/>
+              <w:noProof/>
+              <w:kern w:val="0"/>
+              <w:szCs w:val="22"/>
+              <w:lang w:eastAsia="en-US" w:bidi="ar-SA"/>
+            </w:rPr>
+          </w:pPr>
+          <w:hyperlink w:anchor="_Toc124127937" w:history="1">
+            <w:r>
+              <w:rPr>
+                <w:rStyle w:val="Hyperlink"/>
+                <w:noProof/>
+              </w:rPr>
+              <w:t>1 - Character Resources</w:t>
+            </w:r>
+            <w:r>
+              <w:rPr>
+                <w:noProof/>
+                <w:webHidden/>
+              </w:rPr>
+              <w:tab/>
+            </w:r>
+            <w:r>
+              <w:rPr>
+                <w:noProof/>
+                <w:webHidden/>
+              </w:rPr>
+              <w:fldChar w:fldCharType="begin"/>
+            </w:r>
+            <w:r>
+              <w:rPr>
+                <w:noProof/>
+                <w:webHidden/>
+              </w:rPr>
+              <w:instrText xml:space="preserve"> PAGEREF _Toc124127937 \h </w:instrText>
+            </w:r>
+            <w:r>
+              <w:rPr>
+                <w:noProof/>
+                <w:webHidden/>
+              </w:rPr>
+            </w:r>
+            <w:r>
+              <w:rPr>
+                <w:noProof/>
+                <w:webHidden/>
+              </w:rPr>
+              <w:fldChar w:fldCharType="separate"/>
+            </w:r>
+            <w:r>
+              <w:rPr>
+                <w:noProof/>
+                <w:webHidden/>
+              </w:rPr>
+              <w:t>2</w:t>
+            </w:r>
+            <w:r>
+              <w:rPr>
+                <w:noProof/>
+                <w:webHidden/>
+              </w:rPr>
+              <w:fldChar w:fldCharType="end"/>
+            </w:r>
+          </w:hyperlink>
+        </w:p>
+        <w:p>
+          <w:pPr>
+            <w:pStyle w:val="TOC2"/>
+            <w:rPr>
+              <w:rFonts w:asciiTheme="minorHAnsi" w:eastAsiaTheme="minorEastAsia" w:hAnsiTheme="minorHAnsi" w:cstheme="minorBidi"/>
+              <w:noProof/>
+              <w:kern w:val="0"/>
+              <w:szCs w:val="22"/>
+              <w:lang w:eastAsia="en-US" w:bidi="ar-SA"/>
+            </w:rPr>
+          </w:pPr>
+          <w:hyperlink w:anchor="_Toc124127938" w:history="1">
+            <w:r>
+              <w:rPr>
+                <w:rStyle w:val="Hyperlink"/>
+                <w:noProof/>
+              </w:rPr>
+              <w:t>2 - Protections</w:t>
+            </w:r>
+            <w:r>
+              <w:rPr>
+                <w:noProof/>
+                <w:webHidden/>
+              </w:rPr>
+              <w:tab/>
+            </w:r>
+            <w:r>
+              <w:rPr>
+                <w:noProof/>
+                <w:webHidden/>
+              </w:rPr>
+              <w:fldChar w:fldCharType="begin"/>
+            </w:r>
+            <w:r>
+              <w:rPr>
+                <w:noProof/>
+                <w:webHidden/>
+              </w:rPr>
+              <w:instrText xml:space="preserve"> PAGEREF _Toc124127938 \h </w:instrText>
+            </w:r>
+            <w:r>
+              <w:rPr>
+                <w:noProof/>
+                <w:webHidden/>
+              </w:rPr>
+            </w:r>
+            <w:r>
+              <w:rPr>
+                <w:noProof/>
+                <w:webHidden/>
+              </w:rPr>
+              <w:fldChar w:fldCharType="separate"/>
+            </w:r>
+            <w:r>
+              <w:rPr>
+                <w:noProof/>
+                <w:webHidden/>
+              </w:rPr>
+              <w:t>2</w:t>
+            </w:r>
+            <w:r>
+              <w:rPr>
+                <w:noProof/>
+                <w:webHidden/>
+              </w:rPr>
+              <w:fldChar w:fldCharType="end"/>
+            </w:r>
+          </w:hyperlink>
+        </w:p>
+        <w:p>
+          <w:pPr>
+            <w:pStyle w:val="TOC2"/>
+            <w:rPr>
+              <w:rFonts w:asciiTheme="minorHAnsi" w:eastAsiaTheme="minorEastAsia" w:hAnsiTheme="minorHAnsi" w:cstheme="minorBidi"/>
+              <w:noProof/>
+              <w:kern w:val="0"/>
+              <w:szCs w:val="22"/>
+              <w:lang w:eastAsia="en-US" w:bidi="ar-SA"/>
+            </w:rPr>
+          </w:pPr>
+          <w:hyperlink w:anchor="_Toc124127939" w:history="1">
+            <w:r>
+              <w:rPr>
+                <w:rStyle w:val="Hyperlink"/>
+                <w:noProof/>
+              </w:rPr>
+              <w:t>3 - Skill Points</w:t>
+            </w:r>
+            <w:r>
+              <w:rPr>
+                <w:noProof/>
+                <w:webHidden/>
+              </w:rPr>
+              <w:tab/>
+            </w:r>
+            <w:r>
+              <w:rPr>
+                <w:noProof/>
+                <w:webHidden/>
+              </w:rPr>
+              <w:fldChar w:fldCharType="begin"/>
+            </w:r>
+            <w:r>
+              <w:rPr>
+                <w:noProof/>
+                <w:webHidden/>
+              </w:rPr>
+              <w:instrText xml:space="preserve"> PAGEREF _Toc124127939 \h </w:instrText>
+            </w:r>
+            <w:r>
+              <w:rPr>
+                <w:noProof/>
+                <w:webHidden/>
+              </w:rPr>
+            </w:r>
+            <w:r>
+              <w:rPr>
+                <w:noProof/>
+                <w:webHidden/>
+              </w:rPr>
+              <w:fldChar w:fldCharType="separate"/>
+            </w:r>
+            <w:r>
+              <w:rPr>
+                <w:noProof/>
+                <w:webHidden/>
+              </w:rPr>
+              <w:t>2</w:t>
+            </w:r>
+            <w:r>
+              <w:rPr>
+                <w:noProof/>
+                <w:webHidden/>
+              </w:rPr>
+              <w:fldChar w:fldCharType="end"/>
+            </w:r>
+          </w:hyperlink>
+        </w:p>
+        <w:p>
+          <w:pPr>
+            <w:pStyle w:val="TOC2"/>
+            <w:rPr>
+              <w:rFonts w:asciiTheme="minorHAnsi" w:eastAsiaTheme="minorEastAsia" w:hAnsiTheme="minorHAnsi" w:cstheme="minorBidi"/>
+              <w:noProof/>
+              <w:kern w:val="0"/>
+              <w:szCs w:val="22"/>
+              <w:lang w:eastAsia="en-US" w:bidi="ar-SA"/>
+            </w:rPr>
+          </w:pPr>
+          <w:hyperlink w:anchor="_Toc124127940" w:history="1">
+            <w:r>
+              <w:rPr>
+                <w:rStyle w:val="Hyperlink"/>
+                <w:noProof/>
+              </w:rPr>
+              <w:t>4 - Combat Rules</w:t>
+            </w:r>
+            <w:r>
+              <w:rPr>
+                <w:noProof/>
+                <w:webHidden/>
+              </w:rPr>
+              <w:tab/>
+            </w:r>
+            <w:r>
+              <w:rPr>
+                <w:noProof/>
+                <w:webHidden/>
+              </w:rPr>
+              <w:fldChar w:fldCharType="begin"/>
+            </w:r>
+            <w:r>
+              <w:rPr>
+                <w:noProof/>
+                <w:webHidden/>
+              </w:rPr>
+              <w:instrText xml:space="preserve"> PAGEREF _Toc124127940 \h </w:instrText>
+            </w:r>
+            <w:r>
+              <w:rPr>
+                <w:noProof/>
+                <w:webHidden/>
+              </w:rPr>
+            </w:r>
+            <w:r>
+              <w:rPr>
+                <w:noProof/>
+                <w:webHidden/>
+              </w:rPr>
+              <w:fldChar w:fldCharType="separate"/>
+            </w:r>
+            <w:r>
+              <w:rPr>
+                <w:noProof/>
+                <w:webHidden/>
+              </w:rPr>
+              <w:t>3</w:t>
+            </w:r>
+            <w:r>
+              <w:rPr>
+                <w:noProof/>
+                <w:webHidden/>
+              </w:rPr>
+              <w:fldChar w:fldCharType="end"/>
+            </w:r>
+          </w:hyperlink>
+        </w:p>
+        <w:p>
+          <w:pPr>
+            <w:pStyle w:val="TOC3"/>
+            <w:rPr>
+              <w:rFonts w:asciiTheme="minorHAnsi" w:eastAsiaTheme="minorEastAsia" w:hAnsiTheme="minorHAnsi" w:cstheme="minorBidi"/>
+              <w:noProof/>
+              <w:kern w:val="0"/>
+              <w:szCs w:val="22"/>
+              <w:lang w:eastAsia="en-US" w:bidi="ar-SA"/>
+            </w:rPr>
+          </w:pPr>
+          <w:hyperlink w:anchor="_Toc124127941" w:history="1">
+            <w:r>
+              <w:rPr>
+                <w:rStyle w:val="Hyperlink"/>
+                <w:noProof/>
+              </w:rPr>
+              <w:t>Entering Combat</w:t>
+            </w:r>
+            <w:r>
+              <w:rPr>
+                <w:noProof/>
+                <w:webHidden/>
+              </w:rPr>
+              <w:tab/>
+            </w:r>
+            <w:r>
+              <w:rPr>
+                <w:noProof/>
+                <w:webHidden/>
+              </w:rPr>
+              <w:fldChar w:fldCharType="begin"/>
+            </w:r>
+            <w:r>
+              <w:rPr>
+                <w:noProof/>
+                <w:webHidden/>
+              </w:rPr>
+              <w:instrText xml:space="preserve"> PAGEREF _Toc124127941 \h </w:instrText>
+            </w:r>
+            <w:r>
+              <w:rPr>
+                <w:noProof/>
+                <w:webHidden/>
+              </w:rPr>
+            </w:r>
+            <w:r>
+              <w:rPr>
+                <w:noProof/>
+                <w:webHidden/>
+              </w:rPr>
+              <w:fldChar w:fldCharType="separate"/>
+            </w:r>
+            <w:r>
+              <w:rPr>
+                <w:noProof/>
+                <w:webHidden/>
+              </w:rPr>
+              <w:t>3</w:t>
+            </w:r>
+            <w:r>
+              <w:rPr>
+                <w:noProof/>
+                <w:webHidden/>
+              </w:rPr>
+              <w:fldChar w:fldCharType="end"/>
+            </w:r>
+          </w:hyperlink>
+        </w:p>
+        <w:p>
+          <w:pPr>
+            <w:pStyle w:val="TOC3"/>
+            <w:rPr>
+              <w:rFonts w:asciiTheme="minorHAnsi" w:eastAsiaTheme="minorEastAsia" w:hAnsiTheme="minorHAnsi" w:cstheme="minorBidi"/>
+              <w:noProof/>
+              <w:kern w:val="0"/>
+              <w:szCs w:val="22"/>
+              <w:lang w:eastAsia="en-US" w:bidi="ar-SA"/>
+            </w:rPr>
+          </w:pPr>
+          <w:hyperlink w:anchor="_Toc124127942" w:history="1">
+            <w:r>
+              <w:rPr>
+                <w:rStyle w:val="Hyperlink"/>
+                <w:noProof/>
+              </w:rPr>
+              <w:t>Initiative Advantage / Disadvantage</w:t>
+            </w:r>
+            <w:r>
+              <w:rPr>
+                <w:noProof/>
+                <w:webHidden/>
+              </w:rPr>
+              <w:tab/>
+            </w:r>
+            <w:r>
+              <w:rPr>
+                <w:noProof/>
+                <w:webHidden/>
+              </w:rPr>
+              <w:fldChar w:fldCharType="begin"/>
+            </w:r>
+            <w:r>
+              <w:rPr>
+                <w:noProof/>
+                <w:webHidden/>
+              </w:rPr>
+              <w:instrText xml:space="preserve"> PAGEREF _Toc124127942 \h </w:instrText>
+            </w:r>
+            <w:r>
+              <w:rPr>
+                <w:noProof/>
+                <w:webHidden/>
+              </w:rPr>
+            </w:r>
+            <w:r>
+              <w:rPr>
+                <w:noProof/>
+                <w:webHidden/>
+              </w:rPr>
+              <w:fldChar w:fldCharType="separate"/>
+            </w:r>
+            <w:r>
+              <w:rPr>
+                <w:noProof/>
+                <w:webHidden/>
+              </w:rPr>
+              <w:t>3</w:t>
+            </w:r>
+            <w:r>
+              <w:rPr>
+                <w:noProof/>
+                <w:webHidden/>
+              </w:rPr>
+              <w:fldChar w:fldCharType="end"/>
+            </w:r>
+          </w:hyperlink>
+        </w:p>
+        <w:p>
+          <w:pPr>
+            <w:pStyle w:val="TOC3"/>
+            <w:rPr>
+              <w:rFonts w:asciiTheme="minorHAnsi" w:eastAsiaTheme="minorEastAsia" w:hAnsiTheme="minorHAnsi" w:cstheme="minorBidi"/>
+              <w:noProof/>
+              <w:kern w:val="0"/>
+              <w:szCs w:val="22"/>
+              <w:lang w:eastAsia="en-US" w:bidi="ar-SA"/>
+            </w:rPr>
+          </w:pPr>
+          <w:hyperlink w:anchor="_Toc124127943" w:history="1">
+            <w:r>
+              <w:rPr>
+                <w:rStyle w:val="Hyperlink"/>
+                <w:noProof/>
+              </w:rPr>
+              <w:t>Combat Turns</w:t>
+            </w:r>
+            <w:r>
+              <w:rPr>
+                <w:noProof/>
+                <w:webHidden/>
+              </w:rPr>
+              <w:tab/>
+            </w:r>
+            <w:r>
+              <w:rPr>
+                <w:noProof/>
+                <w:webHidden/>
+              </w:rPr>
+              <w:fldChar w:fldCharType="begin"/>
+            </w:r>
+            <w:r>
+              <w:rPr>
+                <w:noProof/>
+                <w:webHidden/>
+              </w:rPr>
+              <w:instrText xml:space="preserve"> PAGEREF _Toc124127943 \h </w:instrText>
+            </w:r>
+            <w:r>
+              <w:rPr>
+                <w:noProof/>
+                <w:webHidden/>
+              </w:rPr>
+            </w:r>
+            <w:r>
+              <w:rPr>
+                <w:noProof/>
+                <w:webHidden/>
+              </w:rPr>
+              <w:fldChar w:fldCharType="separate"/>
+            </w:r>
+            <w:r>
+              <w:rPr>
+                <w:noProof/>
+                <w:webHidden/>
+              </w:rPr>
+              <w:t>3</w:t>
+            </w:r>
+            <w:r>
+              <w:rPr>
+                <w:noProof/>
+                <w:webHidden/>
+              </w:rPr>
+              <w:fldChar w:fldCharType="end"/>
+            </w:r>
+          </w:hyperlink>
+        </w:p>
+        <w:p>
+          <w:pPr>
+            <w:pStyle w:val="TOC3"/>
+            <w:rPr>
+              <w:rFonts w:asciiTheme="minorHAnsi" w:eastAsiaTheme="minorEastAsia" w:hAnsiTheme="minorHAnsi" w:cstheme="minorBidi"/>
+              <w:noProof/>
+              <w:kern w:val="0"/>
+              <w:szCs w:val="22"/>
+              <w:lang w:eastAsia="en-US" w:bidi="ar-SA"/>
+            </w:rPr>
+          </w:pPr>
+          <w:hyperlink w:anchor="_Toc124127944" w:history="1">
+            <w:r>
+              <w:rPr>
+                <w:rStyle w:val="Hyperlink"/>
+                <w:noProof/>
+              </w:rPr>
+              <w:t>Leaving Combat</w:t>
+            </w:r>
+            <w:r>
+              <w:rPr>
+                <w:noProof/>
+                <w:webHidden/>
+              </w:rPr>
+              <w:tab/>
+            </w:r>
+            <w:r>
+              <w:rPr>
+                <w:noProof/>
+                <w:webHidden/>
+              </w:rPr>
+              <w:fldChar w:fldCharType="begin"/>
+            </w:r>
+            <w:r>
+              <w:rPr>
+                <w:noProof/>
+                <w:webHidden/>
+              </w:rPr>
+              <w:instrText xml:space="preserve"> PAGEREF _Toc124127944 \h </w:instrText>
+            </w:r>
+            <w:r>
+              <w:rPr>
+                <w:noProof/>
+                <w:webHidden/>
+              </w:rPr>
+            </w:r>
+            <w:r>
+              <w:rPr>
+                <w:noProof/>
+                <w:webHidden/>
+              </w:rPr>
+              <w:fldChar w:fldCharType="separate"/>
+            </w:r>
+            <w:r>
+              <w:rPr>
+                <w:noProof/>
+                <w:webHidden/>
+              </w:rPr>
+              <w:t>3</w:t>
+            </w:r>
+            <w:r>
+              <w:rPr>
+                <w:noProof/>
+                <w:webHidden/>
+              </w:rPr>
+              <w:fldChar w:fldCharType="end"/>
+            </w:r>
+          </w:hyperlink>
+        </w:p>
+        <w:p>
+          <w:pPr>
+            <w:pStyle w:val="TOC2"/>
+            <w:rPr>
+              <w:rFonts w:asciiTheme="minorHAnsi" w:eastAsiaTheme="minorEastAsia" w:hAnsiTheme="minorHAnsi" w:cstheme="minorBidi"/>
+              <w:noProof/>
+              <w:kern w:val="0"/>
+              <w:szCs w:val="22"/>
+              <w:lang w:eastAsia="en-US" w:bidi="ar-SA"/>
+            </w:rPr>
+          </w:pPr>
+          <w:hyperlink w:anchor="_Toc124127945" w:history="1">
+            <w:r>
+              <w:rPr>
+                <w:rStyle w:val="Hyperlink"/>
+                <w:noProof/>
+              </w:rPr>
+              <w:t>5 - Magic Definitions</w:t>
+            </w:r>
+            <w:r>
+              <w:rPr>
+                <w:noProof/>
+                <w:webHidden/>
+              </w:rPr>
+              <w:tab/>
+            </w:r>
+            <w:r>
+              <w:rPr>
+                <w:noProof/>
+                <w:webHidden/>
+              </w:rPr>
+              <w:fldChar w:fldCharType="begin"/>
+            </w:r>
+            <w:r>
+              <w:rPr>
+                <w:noProof/>
+                <w:webHidden/>
+              </w:rPr>
+              <w:instrText xml:space="preserve"> PAGEREF _Toc124127945 \h </w:instrText>
+            </w:r>
+            <w:r>
+              <w:rPr>
+                <w:noProof/>
+                <w:webHidden/>
+              </w:rPr>
+            </w:r>
+            <w:r>
+              <w:rPr>
+                <w:noProof/>
+                <w:webHidden/>
+              </w:rPr>
+              <w:fldChar w:fldCharType="separate"/>
+            </w:r>
+            <w:r>
+              <w:rPr>
+                <w:noProof/>
+                <w:webHidden/>
+              </w:rPr>
+              <w:t>3</w:t>
+            </w:r>
+            <w:r>
+              <w:rPr>
+                <w:noProof/>
+                <w:webHidden/>
+              </w:rPr>
+              <w:fldChar w:fldCharType="end"/>
+            </w:r>
+          </w:hyperlink>
+        </w:p>
+        <w:p>
+          <w:pPr>
+            <w:pStyle w:val="TOC3"/>
+            <w:rPr>
+              <w:rFonts w:asciiTheme="minorHAnsi" w:eastAsiaTheme="minorEastAsia" w:hAnsiTheme="minorHAnsi" w:cstheme="minorBidi"/>
+              <w:noProof/>
+              <w:kern w:val="0"/>
+              <w:szCs w:val="22"/>
+              <w:lang w:eastAsia="en-US" w:bidi="ar-SA"/>
+            </w:rPr>
+          </w:pPr>
+          <w:hyperlink w:anchor="_Toc124127946" w:history="1">
+            <w:r>
+              <w:rPr>
+                <w:rStyle w:val="Hyperlink"/>
+                <w:noProof/>
+              </w:rPr>
+              <w:t>Curses</w:t>
+            </w:r>
+            <w:r>
+              <w:rPr>
+                <w:noProof/>
+                <w:webHidden/>
+              </w:rPr>
+              <w:tab/>
+            </w:r>
+            <w:r>
+              <w:rPr>
+                <w:noProof/>
+                <w:webHidden/>
+              </w:rPr>
+              <w:fldChar w:fldCharType="begin"/>
+            </w:r>
+            <w:r>
+              <w:rPr>
+                <w:noProof/>
+                <w:webHidden/>
+              </w:rPr>
+              <w:instrText xml:space="preserve"> PAGEREF _Toc124127946 \h </w:instrText>
+            </w:r>
+            <w:r>
+              <w:rPr>
+                <w:noProof/>
+                <w:webHidden/>
+              </w:rPr>
+            </w:r>
+            <w:r>
+              <w:rPr>
+                <w:noProof/>
+                <w:webHidden/>
+              </w:rPr>
+              <w:fldChar w:fldCharType="separate"/>
+            </w:r>
+            <w:r>
+              <w:rPr>
+                <w:noProof/>
+                <w:webHidden/>
+              </w:rPr>
+              <w:t>3</w:t>
+            </w:r>
+            <w:r>
+              <w:rPr>
+                <w:noProof/>
+                <w:webHidden/>
+              </w:rPr>
+              <w:fldChar w:fldCharType="end"/>
+            </w:r>
+          </w:hyperlink>
+        </w:p>
+        <w:p>
+          <w:pPr>
+            <w:pStyle w:val="TOC3"/>
+            <w:rPr>
+              <w:rFonts w:asciiTheme="minorHAnsi" w:eastAsiaTheme="minorEastAsia" w:hAnsiTheme="minorHAnsi" w:cstheme="minorBidi"/>
+              <w:noProof/>
+              <w:kern w:val="0"/>
+              <w:szCs w:val="22"/>
+              <w:lang w:eastAsia="en-US" w:bidi="ar-SA"/>
+            </w:rPr>
+          </w:pPr>
+          <w:hyperlink w:anchor="_Toc124127947" w:history="1">
+            <w:r>
+              <w:rPr>
+                <w:rStyle w:val="Hyperlink"/>
+                <w:noProof/>
+              </w:rPr>
+              <w:t>Spells</w:t>
+            </w:r>
+            <w:r>
+              <w:rPr>
+                <w:noProof/>
+                <w:webHidden/>
+              </w:rPr>
+              <w:tab/>
+            </w:r>
+            <w:r>
+              <w:rPr>
+                <w:noProof/>
+                <w:webHidden/>
+              </w:rPr>
+              <w:fldChar w:fldCharType="begin"/>
+            </w:r>
+            <w:r>
+              <w:rPr>
+                <w:noProof/>
+                <w:webHidden/>
+              </w:rPr>
+              <w:instrText xml:space="preserve"> PAGEREF _Toc124127947 \h </w:instrText>
+            </w:r>
+            <w:r>
+              <w:rPr>
+                <w:noProof/>
+                <w:webHidden/>
+              </w:rPr>
+            </w:r>
+            <w:r>
+              <w:rPr>
+                <w:noProof/>
+                <w:webHidden/>
+              </w:rPr>
+              <w:fldChar w:fldCharType="separate"/>
+            </w:r>
+            <w:r>
+              <w:rPr>
+                <w:noProof/>
+                <w:webHidden/>
+              </w:rPr>
+              <w:t>4</w:t>
+            </w:r>
+            <w:r>
+              <w:rPr>
+                <w:noProof/>
+                <w:webHidden/>
+              </w:rPr>
+              <w:fldChar w:fldCharType="end"/>
+            </w:r>
+          </w:hyperlink>
+        </w:p>
+        <w:p>
+          <w:pPr>
+            <w:pStyle w:val="TOC3"/>
+            <w:rPr>
+              <w:rFonts w:asciiTheme="minorHAnsi" w:eastAsiaTheme="minorEastAsia" w:hAnsiTheme="minorHAnsi" w:cstheme="minorBidi"/>
+              <w:noProof/>
+              <w:kern w:val="0"/>
+              <w:szCs w:val="22"/>
+              <w:lang w:eastAsia="en-US" w:bidi="ar-SA"/>
+            </w:rPr>
+          </w:pPr>
+          <w:hyperlink w:anchor="_Toc124127948" w:history="1">
+            <w:r>
+              <w:rPr>
+                <w:rStyle w:val="Hyperlink"/>
+                <w:noProof/>
+              </w:rPr>
+              <w:t>Hexes</w:t>
+            </w:r>
+            <w:r>
+              <w:rPr>
+                <w:noProof/>
+                <w:webHidden/>
+              </w:rPr>
+              <w:tab/>
+            </w:r>
+            <w:r>
+              <w:rPr>
+                <w:noProof/>
+                <w:webHidden/>
+              </w:rPr>
+              <w:fldChar w:fldCharType="begin"/>
+            </w:r>
+            <w:r>
+              <w:rPr>
+                <w:noProof/>
+                <w:webHidden/>
+              </w:rPr>
+              <w:instrText xml:space="preserve"> PAGEREF _Toc124127948 \h </w:instrText>
+            </w:r>
+            <w:r>
+              <w:rPr>
+                <w:noProof/>
+                <w:webHidden/>
+              </w:rPr>
+            </w:r>
+            <w:r>
+              <w:rPr>
+                <w:noProof/>
+                <w:webHidden/>
+              </w:rPr>
+              <w:fldChar w:fldCharType="separate"/>
+            </w:r>
+            <w:r>
+              <w:rPr>
+                <w:noProof/>
+                <w:webHidden/>
+              </w:rPr>
+              <w:t>5</w:t>
             </w:r>
             <w:r>
               <w:rPr>
@@ -520,13 +1349,13 @@
               <w:lang w:eastAsia="en-US" w:bidi="ar-SA"/>
             </w:rPr>
           </w:pPr>
-          <w:hyperlink w:anchor="_Toc124127636" w:history="1">
+          <w:hyperlink w:anchor="_Toc124127949" w:history="1">
             <w:r>
               <w:rPr>
                 <w:rStyle w:val="Hyperlink"/>
                 <w:noProof/>
               </w:rPr>
-              <w:t>1 - Character Resources</w:t>
+              <w:t>Materials List</w:t>
             </w:r>
             <w:r>
               <w:rPr>
@@ -547,7 +1376,7 @@
                 <w:noProof/>
                 <w:webHidden/>
               </w:rPr>
-              <w:instrText xml:space="preserve"> PAGEREF _Toc124127636 \h </w:instrText>
+              <w:instrText xml:space="preserve"> PAGEREF _Toc124127949 \h </w:instrText>
             </w:r>
             <w:r>
               <w:rPr>
@@ -567,7 +1396,7 @@
                 <w:noProof/>
                 <w:webHidden/>
               </w:rPr>
-              <w:t>1</w:t>
+              <w:t>6</w:t>
             </w:r>
             <w:r>
               <w:rPr>
@@ -589,13 +1418,13 @@
               <w:lang w:eastAsia="en-US" w:bidi="ar-SA"/>
             </w:rPr>
           </w:pPr>
-          <w:hyperlink w:anchor="_Toc124127637" w:history="1">
+          <w:hyperlink w:anchor="_Toc124127950" w:history="1">
             <w:r>
               <w:rPr>
                 <w:rStyle w:val="Hyperlink"/>
                 <w:noProof/>
               </w:rPr>
-              <w:t>2 - Protections</w:t>
+              <w:t>License</w:t>
             </w:r>
             <w:r>
               <w:rPr>
@@ -616,7 +1445,7 @@
                 <w:noProof/>
                 <w:webHidden/>
               </w:rPr>
-              <w:instrText xml:space="preserve"> PAGEREF _Toc124127637 \h </w:instrText>
+              <w:instrText xml:space="preserve"> PAGEREF _Toc124127950 \h </w:instrText>
             </w:r>
             <w:r>
               <w:rPr>
@@ -636,7 +1465,7 @@
                 <w:noProof/>
                 <w:webHidden/>
               </w:rPr>
-              <w:t>2</w:t>
+              <w:t>6</w:t>
             </w:r>
             <w:r>
               <w:rPr>
@@ -658,13 +1487,13 @@
               <w:lang w:eastAsia="en-US" w:bidi="ar-SA"/>
             </w:rPr>
           </w:pPr>
-          <w:hyperlink w:anchor="_Toc124127638" w:history="1">
+          <w:hyperlink w:anchor="_Toc124127951" w:history="1">
             <w:r>
               <w:rPr>
                 <w:rStyle w:val="Hyperlink"/>
                 <w:noProof/>
               </w:rPr>
-              <w:t>3 - Skill Points</w:t>
+              <w:t>Links</w:t>
             </w:r>
             <w:r>
               <w:rPr>
@@ -685,7 +1514,7 @@
                 <w:noProof/>
                 <w:webHidden/>
               </w:rPr>
-              <w:instrText xml:space="preserve"> PAGEREF _Toc124127638 \h </w:instrText>
+              <w:instrText xml:space="preserve"> PAGEREF _Toc124127951 \h </w:instrText>
             </w:r>
             <w:r>
               <w:rPr>
@@ -705,7 +1534,7 @@
                 <w:noProof/>
                 <w:webHidden/>
               </w:rPr>
-              <w:t>2</w:t>
+              <w:t>7</w:t>
             </w:r>
             <w:r>
               <w:rPr>
@@ -719,835 +1548,10 @@
         <w:p>
           <w:pPr>
             <w:pStyle w:val="TOC1"/>
+            <w:ind w:left="0"/>
             <w:rPr>
-              <w:rFonts w:asciiTheme="minorHAnsi" w:eastAsiaTheme="minorEastAsia" w:hAnsiTheme="minorHAnsi" w:cstheme="minorBidi"/>
               <w:noProof/>
-              <w:kern w:val="0"/>
-              <w:szCs w:val="22"/>
-              <w:lang w:eastAsia="en-US" w:bidi="ar-SA"/>
             </w:rPr>
-          </w:pPr>
-          <w:hyperlink w:anchor="_Toc124127639" w:history="1">
-            <w:r>
-              <w:rPr>
-                <w:rStyle w:val="Hyperlink"/>
-                <w:noProof/>
-              </w:rPr>
-              <w:t>4 - Combat Rules</w:t>
-            </w:r>
-            <w:r>
-              <w:rPr>
-                <w:noProof/>
-                <w:webHidden/>
-              </w:rPr>
-              <w:tab/>
-            </w:r>
-            <w:r>
-              <w:rPr>
-                <w:noProof/>
-                <w:webHidden/>
-              </w:rPr>
-              <w:fldChar w:fldCharType="begin"/>
-            </w:r>
-            <w:r>
-              <w:rPr>
-                <w:noProof/>
-                <w:webHidden/>
-              </w:rPr>
-              <w:instrText xml:space="preserve"> PAGEREF _Toc124127639 \h </w:instrText>
-            </w:r>
-            <w:r>
-              <w:rPr>
-                <w:noProof/>
-                <w:webHidden/>
-              </w:rPr>
-            </w:r>
-            <w:r>
-              <w:rPr>
-                <w:noProof/>
-                <w:webHidden/>
-              </w:rPr>
-              <w:fldChar w:fldCharType="separate"/>
-            </w:r>
-            <w:r>
-              <w:rPr>
-                <w:noProof/>
-                <w:webHidden/>
-              </w:rPr>
-              <w:t>2</w:t>
-            </w:r>
-            <w:r>
-              <w:rPr>
-                <w:noProof/>
-                <w:webHidden/>
-              </w:rPr>
-              <w:fldChar w:fldCharType="end"/>
-            </w:r>
-          </w:hyperlink>
-        </w:p>
-        <w:p>
-          <w:pPr>
-            <w:pStyle w:val="TOC1"/>
-            <w:rPr>
-              <w:rFonts w:asciiTheme="minorHAnsi" w:eastAsiaTheme="minorEastAsia" w:hAnsiTheme="minorHAnsi" w:cstheme="minorBidi"/>
-              <w:noProof/>
-              <w:kern w:val="0"/>
-              <w:szCs w:val="22"/>
-              <w:lang w:eastAsia="en-US" w:bidi="ar-SA"/>
-            </w:rPr>
-          </w:pPr>
-          <w:hyperlink w:anchor="_Toc124127640" w:history="1">
-            <w:r>
-              <w:rPr>
-                <w:rStyle w:val="Hyperlink"/>
-                <w:noProof/>
-              </w:rPr>
-              <w:t>Entering Combat</w:t>
-            </w:r>
-            <w:r>
-              <w:rPr>
-                <w:noProof/>
-                <w:webHidden/>
-              </w:rPr>
-              <w:tab/>
-            </w:r>
-            <w:r>
-              <w:rPr>
-                <w:noProof/>
-                <w:webHidden/>
-              </w:rPr>
-              <w:fldChar w:fldCharType="begin"/>
-            </w:r>
-            <w:r>
-              <w:rPr>
-                <w:noProof/>
-                <w:webHidden/>
-              </w:rPr>
-              <w:instrText xml:space="preserve"> PAGEREF _Toc124127640 \h </w:instrText>
-            </w:r>
-            <w:r>
-              <w:rPr>
-                <w:noProof/>
-                <w:webHidden/>
-              </w:rPr>
-            </w:r>
-            <w:r>
-              <w:rPr>
-                <w:noProof/>
-                <w:webHidden/>
-              </w:rPr>
-              <w:fldChar w:fldCharType="separate"/>
-            </w:r>
-            <w:r>
-              <w:rPr>
-                <w:noProof/>
-                <w:webHidden/>
-              </w:rPr>
-              <w:t>2</w:t>
-            </w:r>
-            <w:r>
-              <w:rPr>
-                <w:noProof/>
-                <w:webHidden/>
-              </w:rPr>
-              <w:fldChar w:fldCharType="end"/>
-            </w:r>
-          </w:hyperlink>
-        </w:p>
-        <w:p>
-          <w:pPr>
-            <w:pStyle w:val="TOC1"/>
-            <w:rPr>
-              <w:rFonts w:asciiTheme="minorHAnsi" w:eastAsiaTheme="minorEastAsia" w:hAnsiTheme="minorHAnsi" w:cstheme="minorBidi"/>
-              <w:noProof/>
-              <w:kern w:val="0"/>
-              <w:szCs w:val="22"/>
-              <w:lang w:eastAsia="en-US" w:bidi="ar-SA"/>
-            </w:rPr>
-          </w:pPr>
-          <w:hyperlink w:anchor="_Toc124127641" w:history="1">
-            <w:r>
-              <w:rPr>
-                <w:rStyle w:val="Hyperlink"/>
-                <w:noProof/>
-              </w:rPr>
-              <w:t>Initiative Advantage / Disadvantage</w:t>
-            </w:r>
-            <w:r>
-              <w:rPr>
-                <w:noProof/>
-                <w:webHidden/>
-              </w:rPr>
-              <w:tab/>
-            </w:r>
-            <w:r>
-              <w:rPr>
-                <w:noProof/>
-                <w:webHidden/>
-              </w:rPr>
-              <w:fldChar w:fldCharType="begin"/>
-            </w:r>
-            <w:r>
-              <w:rPr>
-                <w:noProof/>
-                <w:webHidden/>
-              </w:rPr>
-              <w:instrText xml:space="preserve"> PAGEREF _Toc124127641 \h </w:instrText>
-            </w:r>
-            <w:r>
-              <w:rPr>
-                <w:noProof/>
-                <w:webHidden/>
-              </w:rPr>
-            </w:r>
-            <w:r>
-              <w:rPr>
-                <w:noProof/>
-                <w:webHidden/>
-              </w:rPr>
-              <w:fldChar w:fldCharType="separate"/>
-            </w:r>
-            <w:r>
-              <w:rPr>
-                <w:noProof/>
-                <w:webHidden/>
-              </w:rPr>
-              <w:t>2</w:t>
-            </w:r>
-            <w:r>
-              <w:rPr>
-                <w:noProof/>
-                <w:webHidden/>
-              </w:rPr>
-              <w:fldChar w:fldCharType="end"/>
-            </w:r>
-          </w:hyperlink>
-        </w:p>
-        <w:p>
-          <w:pPr>
-            <w:pStyle w:val="TOC1"/>
-            <w:rPr>
-              <w:rFonts w:asciiTheme="minorHAnsi" w:eastAsiaTheme="minorEastAsia" w:hAnsiTheme="minorHAnsi" w:cstheme="minorBidi"/>
-              <w:noProof/>
-              <w:kern w:val="0"/>
-              <w:szCs w:val="22"/>
-              <w:lang w:eastAsia="en-US" w:bidi="ar-SA"/>
-            </w:rPr>
-          </w:pPr>
-          <w:hyperlink w:anchor="_Toc124127642" w:history="1">
-            <w:r>
-              <w:rPr>
-                <w:rStyle w:val="Hyperlink"/>
-                <w:noProof/>
-              </w:rPr>
-              <w:t>Combat Turns</w:t>
-            </w:r>
-            <w:r>
-              <w:rPr>
-                <w:noProof/>
-                <w:webHidden/>
-              </w:rPr>
-              <w:tab/>
-            </w:r>
-            <w:r>
-              <w:rPr>
-                <w:noProof/>
-                <w:webHidden/>
-              </w:rPr>
-              <w:fldChar w:fldCharType="begin"/>
-            </w:r>
-            <w:r>
-              <w:rPr>
-                <w:noProof/>
-                <w:webHidden/>
-              </w:rPr>
-              <w:instrText xml:space="preserve"> PAGEREF _Toc124127642 \h </w:instrText>
-            </w:r>
-            <w:r>
-              <w:rPr>
-                <w:noProof/>
-                <w:webHidden/>
-              </w:rPr>
-            </w:r>
-            <w:r>
-              <w:rPr>
-                <w:noProof/>
-                <w:webHidden/>
-              </w:rPr>
-              <w:fldChar w:fldCharType="separate"/>
-            </w:r>
-            <w:r>
-              <w:rPr>
-                <w:noProof/>
-                <w:webHidden/>
-              </w:rPr>
-              <w:t>3</w:t>
-            </w:r>
-            <w:r>
-              <w:rPr>
-                <w:noProof/>
-                <w:webHidden/>
-              </w:rPr>
-              <w:fldChar w:fldCharType="end"/>
-            </w:r>
-          </w:hyperlink>
-        </w:p>
-        <w:p>
-          <w:pPr>
-            <w:pStyle w:val="TOC1"/>
-            <w:rPr>
-              <w:rFonts w:asciiTheme="minorHAnsi" w:eastAsiaTheme="minorEastAsia" w:hAnsiTheme="minorHAnsi" w:cstheme="minorBidi"/>
-              <w:noProof/>
-              <w:kern w:val="0"/>
-              <w:szCs w:val="22"/>
-              <w:lang w:eastAsia="en-US" w:bidi="ar-SA"/>
-            </w:rPr>
-          </w:pPr>
-          <w:hyperlink w:anchor="_Toc124127643" w:history="1">
-            <w:r>
-              <w:rPr>
-                <w:rStyle w:val="Hyperlink"/>
-                <w:noProof/>
-              </w:rPr>
-              <w:t>Leaving Combat</w:t>
-            </w:r>
-            <w:r>
-              <w:rPr>
-                <w:noProof/>
-                <w:webHidden/>
-              </w:rPr>
-              <w:tab/>
-            </w:r>
-            <w:r>
-              <w:rPr>
-                <w:noProof/>
-                <w:webHidden/>
-              </w:rPr>
-              <w:fldChar w:fldCharType="begin"/>
-            </w:r>
-            <w:r>
-              <w:rPr>
-                <w:noProof/>
-                <w:webHidden/>
-              </w:rPr>
-              <w:instrText xml:space="preserve"> PAGEREF _Toc124127643 \h </w:instrText>
-            </w:r>
-            <w:r>
-              <w:rPr>
-                <w:noProof/>
-                <w:webHidden/>
-              </w:rPr>
-            </w:r>
-            <w:r>
-              <w:rPr>
-                <w:noProof/>
-                <w:webHidden/>
-              </w:rPr>
-              <w:fldChar w:fldCharType="separate"/>
-            </w:r>
-            <w:r>
-              <w:rPr>
-                <w:noProof/>
-                <w:webHidden/>
-              </w:rPr>
-              <w:t>3</w:t>
-            </w:r>
-            <w:r>
-              <w:rPr>
-                <w:noProof/>
-                <w:webHidden/>
-              </w:rPr>
-              <w:fldChar w:fldCharType="end"/>
-            </w:r>
-          </w:hyperlink>
-        </w:p>
-        <w:p>
-          <w:pPr>
-            <w:pStyle w:val="TOC1"/>
-            <w:rPr>
-              <w:rFonts w:asciiTheme="minorHAnsi" w:eastAsiaTheme="minorEastAsia" w:hAnsiTheme="minorHAnsi" w:cstheme="minorBidi"/>
-              <w:noProof/>
-              <w:kern w:val="0"/>
-              <w:szCs w:val="22"/>
-              <w:lang w:eastAsia="en-US" w:bidi="ar-SA"/>
-            </w:rPr>
-          </w:pPr>
-          <w:hyperlink w:anchor="_Toc124127644" w:history="1">
-            <w:r>
-              <w:rPr>
-                <w:rStyle w:val="Hyperlink"/>
-                <w:rFonts w:eastAsia="Arial" w:cs="Arial"/>
-                <w:noProof/>
-              </w:rPr>
-              <w:t>1.1 - Magic Definitions</w:t>
-            </w:r>
-            <w:r>
-              <w:rPr>
-                <w:noProof/>
-                <w:webHidden/>
-              </w:rPr>
-              <w:tab/>
-            </w:r>
-            <w:r>
-              <w:rPr>
-                <w:noProof/>
-                <w:webHidden/>
-              </w:rPr>
-              <w:fldChar w:fldCharType="begin"/>
-            </w:r>
-            <w:r>
-              <w:rPr>
-                <w:noProof/>
-                <w:webHidden/>
-              </w:rPr>
-              <w:instrText xml:space="preserve"> PAGEREF _Toc124127644 \h </w:instrText>
-            </w:r>
-            <w:r>
-              <w:rPr>
-                <w:noProof/>
-                <w:webHidden/>
-              </w:rPr>
-            </w:r>
-            <w:r>
-              <w:rPr>
-                <w:noProof/>
-                <w:webHidden/>
-              </w:rPr>
-              <w:fldChar w:fldCharType="separate"/>
-            </w:r>
-            <w:r>
-              <w:rPr>
-                <w:noProof/>
-                <w:webHidden/>
-              </w:rPr>
-              <w:t>3</w:t>
-            </w:r>
-            <w:r>
-              <w:rPr>
-                <w:noProof/>
-                <w:webHidden/>
-              </w:rPr>
-              <w:fldChar w:fldCharType="end"/>
-            </w:r>
-          </w:hyperlink>
-        </w:p>
-        <w:p>
-          <w:pPr>
-            <w:pStyle w:val="TOC1"/>
-            <w:rPr>
-              <w:rFonts w:asciiTheme="minorHAnsi" w:eastAsiaTheme="minorEastAsia" w:hAnsiTheme="minorHAnsi" w:cstheme="minorBidi"/>
-              <w:noProof/>
-              <w:kern w:val="0"/>
-              <w:szCs w:val="22"/>
-              <w:lang w:eastAsia="en-US" w:bidi="ar-SA"/>
-            </w:rPr>
-          </w:pPr>
-          <w:hyperlink w:anchor="_Toc124127645" w:history="1">
-            <w:r>
-              <w:rPr>
-                <w:rStyle w:val="Hyperlink"/>
-                <w:noProof/>
-              </w:rPr>
-              <w:t>Curses</w:t>
-            </w:r>
-            <w:r>
-              <w:rPr>
-                <w:noProof/>
-                <w:webHidden/>
-              </w:rPr>
-              <w:tab/>
-            </w:r>
-            <w:r>
-              <w:rPr>
-                <w:noProof/>
-                <w:webHidden/>
-              </w:rPr>
-              <w:fldChar w:fldCharType="begin"/>
-            </w:r>
-            <w:r>
-              <w:rPr>
-                <w:noProof/>
-                <w:webHidden/>
-              </w:rPr>
-              <w:instrText xml:space="preserve"> PAGEREF _Toc124127645 \h </w:instrText>
-            </w:r>
-            <w:r>
-              <w:rPr>
-                <w:noProof/>
-                <w:webHidden/>
-              </w:rPr>
-            </w:r>
-            <w:r>
-              <w:rPr>
-                <w:noProof/>
-                <w:webHidden/>
-              </w:rPr>
-              <w:fldChar w:fldCharType="separate"/>
-            </w:r>
-            <w:r>
-              <w:rPr>
-                <w:noProof/>
-                <w:webHidden/>
-              </w:rPr>
-              <w:t>3</w:t>
-            </w:r>
-            <w:r>
-              <w:rPr>
-                <w:noProof/>
-                <w:webHidden/>
-              </w:rPr>
-              <w:fldChar w:fldCharType="end"/>
-            </w:r>
-          </w:hyperlink>
-        </w:p>
-        <w:p>
-          <w:pPr>
-            <w:pStyle w:val="TOC1"/>
-            <w:rPr>
-              <w:rFonts w:asciiTheme="minorHAnsi" w:eastAsiaTheme="minorEastAsia" w:hAnsiTheme="minorHAnsi" w:cstheme="minorBidi"/>
-              <w:noProof/>
-              <w:kern w:val="0"/>
-              <w:szCs w:val="22"/>
-              <w:lang w:eastAsia="en-US" w:bidi="ar-SA"/>
-            </w:rPr>
-          </w:pPr>
-          <w:hyperlink w:anchor="_Toc124127646" w:history="1">
-            <w:r>
-              <w:rPr>
-                <w:rStyle w:val="Hyperlink"/>
-                <w:noProof/>
-              </w:rPr>
-              <w:t>Spells</w:t>
-            </w:r>
-            <w:r>
-              <w:rPr>
-                <w:noProof/>
-                <w:webHidden/>
-              </w:rPr>
-              <w:tab/>
-            </w:r>
-            <w:r>
-              <w:rPr>
-                <w:noProof/>
-                <w:webHidden/>
-              </w:rPr>
-              <w:fldChar w:fldCharType="begin"/>
-            </w:r>
-            <w:r>
-              <w:rPr>
-                <w:noProof/>
-                <w:webHidden/>
-              </w:rPr>
-              <w:instrText xml:space="preserve"> PAGEREF _Toc124127646 \h </w:instrText>
-            </w:r>
-            <w:r>
-              <w:rPr>
-                <w:noProof/>
-                <w:webHidden/>
-              </w:rPr>
-            </w:r>
-            <w:r>
-              <w:rPr>
-                <w:noProof/>
-                <w:webHidden/>
-              </w:rPr>
-              <w:fldChar w:fldCharType="separate"/>
-            </w:r>
-            <w:r>
-              <w:rPr>
-                <w:noProof/>
-                <w:webHidden/>
-              </w:rPr>
-              <w:t>4</w:t>
-            </w:r>
-            <w:r>
-              <w:rPr>
-                <w:noProof/>
-                <w:webHidden/>
-              </w:rPr>
-              <w:fldChar w:fldCharType="end"/>
-            </w:r>
-          </w:hyperlink>
-        </w:p>
-        <w:p>
-          <w:pPr>
-            <w:pStyle w:val="TOC1"/>
-            <w:rPr>
-              <w:rFonts w:asciiTheme="minorHAnsi" w:eastAsiaTheme="minorEastAsia" w:hAnsiTheme="minorHAnsi" w:cstheme="minorBidi"/>
-              <w:noProof/>
-              <w:kern w:val="0"/>
-              <w:szCs w:val="22"/>
-              <w:lang w:eastAsia="en-US" w:bidi="ar-SA"/>
-            </w:rPr>
-          </w:pPr>
-          <w:hyperlink w:anchor="_Toc124127647" w:history="1">
-            <w:r>
-              <w:rPr>
-                <w:rStyle w:val="Hyperlink"/>
-                <w:noProof/>
-              </w:rPr>
-              <w:t>Hexes</w:t>
-            </w:r>
-            <w:r>
-              <w:rPr>
-                <w:noProof/>
-                <w:webHidden/>
-              </w:rPr>
-              <w:tab/>
-            </w:r>
-            <w:r>
-              <w:rPr>
-                <w:noProof/>
-                <w:webHidden/>
-              </w:rPr>
-              <w:fldChar w:fldCharType="begin"/>
-            </w:r>
-            <w:r>
-              <w:rPr>
-                <w:noProof/>
-                <w:webHidden/>
-              </w:rPr>
-              <w:instrText xml:space="preserve"> PAGEREF _Toc124127647 \h </w:instrText>
-            </w:r>
-            <w:r>
-              <w:rPr>
-                <w:noProof/>
-                <w:webHidden/>
-              </w:rPr>
-            </w:r>
-            <w:r>
-              <w:rPr>
-                <w:noProof/>
-                <w:webHidden/>
-              </w:rPr>
-              <w:fldChar w:fldCharType="separate"/>
-            </w:r>
-            <w:r>
-              <w:rPr>
-                <w:noProof/>
-                <w:webHidden/>
-              </w:rPr>
-              <w:t>5</w:t>
-            </w:r>
-            <w:r>
-              <w:rPr>
-                <w:noProof/>
-                <w:webHidden/>
-              </w:rPr>
-              <w:fldChar w:fldCharType="end"/>
-            </w:r>
-          </w:hyperlink>
-        </w:p>
-        <w:p>
-          <w:pPr>
-            <w:pStyle w:val="TOC1"/>
-            <w:rPr>
-              <w:rFonts w:asciiTheme="minorHAnsi" w:eastAsiaTheme="minorEastAsia" w:hAnsiTheme="minorHAnsi" w:cstheme="minorBidi"/>
-              <w:noProof/>
-              <w:kern w:val="0"/>
-              <w:szCs w:val="22"/>
-              <w:lang w:eastAsia="en-US" w:bidi="ar-SA"/>
-            </w:rPr>
-          </w:pPr>
-          <w:hyperlink w:anchor="_Toc124127648" w:history="1">
-            <w:r>
-              <w:rPr>
-                <w:rStyle w:val="Hyperlink"/>
-                <w:noProof/>
-              </w:rPr>
-              <w:t>Materials List</w:t>
-            </w:r>
-            <w:r>
-              <w:rPr>
-                <w:noProof/>
-                <w:webHidden/>
-              </w:rPr>
-              <w:tab/>
-            </w:r>
-            <w:r>
-              <w:rPr>
-                <w:noProof/>
-                <w:webHidden/>
-              </w:rPr>
-              <w:fldChar w:fldCharType="begin"/>
-            </w:r>
-            <w:r>
-              <w:rPr>
-                <w:noProof/>
-                <w:webHidden/>
-              </w:rPr>
-              <w:instrText xml:space="preserve"> PAGEREF _Toc124127648 \h </w:instrText>
-            </w:r>
-            <w:r>
-              <w:rPr>
-                <w:noProof/>
-                <w:webHidden/>
-              </w:rPr>
-            </w:r>
-            <w:r>
-              <w:rPr>
-                <w:noProof/>
-                <w:webHidden/>
-              </w:rPr>
-              <w:fldChar w:fldCharType="separate"/>
-            </w:r>
-            <w:r>
-              <w:rPr>
-                <w:noProof/>
-                <w:webHidden/>
-              </w:rPr>
-              <w:t>6</w:t>
-            </w:r>
-            <w:r>
-              <w:rPr>
-                <w:noProof/>
-                <w:webHidden/>
-              </w:rPr>
-              <w:fldChar w:fldCharType="end"/>
-            </w:r>
-          </w:hyperlink>
-        </w:p>
-        <w:p>
-          <w:pPr>
-            <w:pStyle w:val="TOC1"/>
-            <w:rPr>
-              <w:rFonts w:asciiTheme="minorHAnsi" w:eastAsiaTheme="minorEastAsia" w:hAnsiTheme="minorHAnsi" w:cstheme="minorBidi"/>
-              <w:noProof/>
-              <w:kern w:val="0"/>
-              <w:szCs w:val="22"/>
-              <w:lang w:eastAsia="en-US" w:bidi="ar-SA"/>
-            </w:rPr>
-          </w:pPr>
-          <w:hyperlink w:anchor="_Toc124127649" w:history="1">
-            <w:r>
-              <w:rPr>
-                <w:rStyle w:val="Hyperlink"/>
-                <w:noProof/>
-              </w:rPr>
-              <w:t>License</w:t>
-            </w:r>
-            <w:r>
-              <w:rPr>
-                <w:noProof/>
-                <w:webHidden/>
-              </w:rPr>
-              <w:tab/>
-            </w:r>
-            <w:r>
-              <w:rPr>
-                <w:noProof/>
-                <w:webHidden/>
-              </w:rPr>
-              <w:fldChar w:fldCharType="begin"/>
-            </w:r>
-            <w:r>
-              <w:rPr>
-                <w:noProof/>
-                <w:webHidden/>
-              </w:rPr>
-              <w:instrText xml:space="preserve"> PAGEREF _Toc124127649 \h </w:instrText>
-            </w:r>
-            <w:r>
-              <w:rPr>
-                <w:noProof/>
-                <w:webHidden/>
-              </w:rPr>
-            </w:r>
-            <w:r>
-              <w:rPr>
-                <w:noProof/>
-                <w:webHidden/>
-              </w:rPr>
-              <w:fldChar w:fldCharType="separate"/>
-            </w:r>
-            <w:r>
-              <w:rPr>
-                <w:noProof/>
-                <w:webHidden/>
-              </w:rPr>
-              <w:t>6</w:t>
-            </w:r>
-            <w:r>
-              <w:rPr>
-                <w:noProof/>
-                <w:webHidden/>
-              </w:rPr>
-              <w:fldChar w:fldCharType="end"/>
-            </w:r>
-          </w:hyperlink>
-        </w:p>
-        <w:p>
-          <w:pPr>
-            <w:pStyle w:val="TOC1"/>
-            <w:rPr>
-              <w:rFonts w:asciiTheme="minorHAnsi" w:eastAsiaTheme="minorEastAsia" w:hAnsiTheme="minorHAnsi" w:cstheme="minorBidi"/>
-              <w:noProof/>
-              <w:kern w:val="0"/>
-              <w:szCs w:val="22"/>
-              <w:lang w:eastAsia="en-US" w:bidi="ar-SA"/>
-            </w:rPr>
-          </w:pPr>
-          <w:hyperlink w:anchor="_Toc124127650" w:history="1">
-            <w:r>
-              <w:rPr>
-                <w:rStyle w:val="Hyperlink"/>
-                <w:noProof/>
-              </w:rPr>
-              <w:t>Links</w:t>
-            </w:r>
-            <w:r>
-              <w:rPr>
-                <w:noProof/>
-                <w:webHidden/>
-              </w:rPr>
-              <w:tab/>
-            </w:r>
-            <w:r>
-              <w:rPr>
-                <w:noProof/>
-                <w:webHidden/>
-              </w:rPr>
-              <w:fldChar w:fldCharType="begin"/>
-            </w:r>
-            <w:r>
-              <w:rPr>
-                <w:noProof/>
-                <w:webHidden/>
-              </w:rPr>
-              <w:instrText xml:space="preserve"> PAGEREF _Toc124127650 \h </w:instrText>
-            </w:r>
-            <w:r>
-              <w:rPr>
-                <w:noProof/>
-                <w:webHidden/>
-              </w:rPr>
-            </w:r>
-            <w:r>
-              <w:rPr>
-                <w:noProof/>
-                <w:webHidden/>
-              </w:rPr>
-              <w:fldChar w:fldCharType="separate"/>
-            </w:r>
-            <w:r>
-              <w:rPr>
-                <w:noProof/>
-                <w:webHidden/>
-              </w:rPr>
-              <w:t>6</w:t>
-            </w:r>
-            <w:r>
-              <w:rPr>
-                <w:noProof/>
-                <w:webHidden/>
-              </w:rPr>
-              <w:fldChar w:fldCharType="end"/>
-            </w:r>
-          </w:hyperlink>
-        </w:p>
-        <w:p>
-          <w:pPr>
-            <w:pStyle w:val="TOC1"/>
           </w:pPr>
           <w:r>
             <w:rPr>
@@ -1558,98 +1562,23 @@
         </w:p>
       </w:sdtContent>
     </w:sdt>
+    <w:bookmarkStart w:id="1" w:name="__RefHeading___Toc423_3459768222" w:displacedByCustomXml="prev"/>
     <w:p>
       <w:pPr>
         <w:pStyle w:val="TOC1"/>
-      </w:pPr>
-    </w:p>
-    <w:p>
-      <w:pPr>
-        <w:pStyle w:val="TOC1"/>
-      </w:pPr>
-    </w:p>
-    <w:p>
-      <w:pPr>
-        <w:pStyle w:val="TOC1"/>
-      </w:pPr>
-      <w:r>
-        <w:t>Table Of Contents</w:t>
-      </w:r>
-      <w:r>
-        <w:tab/>
-      </w:r>
-      <w:r>
-        <w:t>1</w:t>
-      </w:r>
-    </w:p>
-    <w:p>
-      <w:pPr>
-        <w:pStyle w:val="TOC1"/>
-      </w:pPr>
-      <w:r>
-        <w:t>Rules</w:t>
-      </w:r>
-      <w:r>
-        <w:tab/>
-      </w:r>
-      <w:r>
-        <w:t>2</w:t>
-      </w:r>
-    </w:p>
-    <w:p>
-      <w:pPr>
-        <w:pStyle w:val="TOC1"/>
-      </w:pPr>
-      <w:r>
-        <w:t>4 - Combat Rules</w:t>
-      </w:r>
-      <w:r>
-        <w:tab/>
-      </w:r>
-      <w:r>
-        <w:t>3</w:t>
-      </w:r>
-    </w:p>
-    <w:p>
-      <w:pPr>
-        <w:pStyle w:val="TOC1"/>
-      </w:pPr>
-      <w:r>
-        <w:t xml:space="preserve">  4.1 - </w:t>
-      </w:r>
-      <w:r>
-        <w:t>Entering Combat</w:t>
-      </w:r>
-      <w:r>
-        <w:tab/>
-        <w:t xml:space="preserve">  3</w:t>
-      </w:r>
-    </w:p>
-    <w:p>
-      <w:pPr>
-        <w:pStyle w:val="TOC1"/>
-      </w:pPr>
-      <w:r>
-        <w:t xml:space="preserve">    4.1.1 - A </w:t>
-      </w:r>
-      <w:r>
-        <w:tab/>
-        <w:t xml:space="preserve">    4</w:t>
-      </w:r>
-    </w:p>
-    <w:p/>
-    <w:p>
-      <w:pPr>
-        <w:pStyle w:val="TOC1"/>
-      </w:pPr>
+        <w:ind w:left="0"/>
+      </w:pPr>
+      <w:r>
+        <w:br w:type="page"/>
+      </w:r>
     </w:p>
     <w:p>
       <w:pPr>
         <w:pStyle w:val="Heading1"/>
       </w:pPr>
-      <w:bookmarkStart w:id="1" w:name="__RefHeading___Toc423_3459768222"/>
-      <w:bookmarkStart w:id="2" w:name="_Toc124127635"/>
-      <w:r>
+      <w:bookmarkStart w:id="2" w:name="_Toc124127936"/>
+      <w:r>
+        <w:lastRenderedPageBreak/>
         <w:t>Rules</w:t>
       </w:r>
       <w:bookmarkStart w:id="3" w:name="__RefHeading___Toc425_3459768222"/>
@@ -1660,7 +1589,7 @@
       <w:pPr>
         <w:pStyle w:val="Heading2"/>
       </w:pPr>
-      <w:bookmarkStart w:id="4" w:name="_Toc124127636"/>
+      <w:bookmarkStart w:id="4" w:name="_Toc124127937"/>
       <w:r>
         <w:t>Character Resources</w:t>
       </w:r>
@@ -1670,10 +1599,6 @@
     <w:p>
       <w:pPr>
         <w:pStyle w:val="List"/>
-        <w:numPr>
-          <w:ilvl w:val="0"/>
-          <w:numId w:val="3"/>
-        </w:numPr>
       </w:pPr>
       <w:r>
         <w:t>Characters have 3 types of resources: Vigor, Sanity, and Essence.</w:t>
@@ -1758,9 +1683,8 @@
         <w:pStyle w:val="Heading2"/>
       </w:pPr>
       <w:bookmarkStart w:id="5" w:name="__RefHeading___Toc427_3459768222"/>
-      <w:bookmarkStart w:id="6" w:name="_Toc124127637"/>
-      <w:r>
-        <w:lastRenderedPageBreak/>
+      <w:bookmarkStart w:id="6" w:name="_Toc124127938"/>
+      <w:r>
         <w:t>Protections</w:t>
       </w:r>
       <w:bookmarkEnd w:id="5"/>
@@ -1821,7 +1745,7 @@
         <w:pStyle w:val="Heading2"/>
       </w:pPr>
       <w:bookmarkStart w:id="7" w:name="__RefHeading___Toc429_3459768222"/>
-      <w:bookmarkStart w:id="8" w:name="_Toc124127638"/>
+      <w:bookmarkStart w:id="8" w:name="_Toc124127939"/>
       <w:r>
         <w:t>Skill Points</w:t>
       </w:r>
@@ -1846,14 +1770,26 @@
     </w:p>
     <w:p>
       <w:pPr>
+        <w:pStyle w:val="ListContinue"/>
+      </w:pPr>
+      <w:r>
+        <w:t>I.E., a Level 1 character has 3 Skill Points, which means they must have 3 points allocated in Tier 1, 3 allocated in Tier 2, and 3 allocated in Tier 3.</w:t>
+      </w:r>
+    </w:p>
+    <w:p>
+      <w:pPr>
         <w:pStyle w:val="List"/>
-        <w:numPr>
-          <w:ilvl w:val="1"/>
-          <w:numId w:val="2"/>
-        </w:numPr>
-      </w:pPr>
-      <w:r>
-        <w:t>I.E., a Level 1 character has 3 Skill Points, which means they must have 3 points allocated in Tier 1, 3 allocated in Tier 2, and 3 allocated in Tier 3.</w:t>
+      </w:pPr>
+      <w:r>
+        <w:t>A Skill can only have Skill Points allocated if its parent Skill has points allocated in it.</w:t>
+      </w:r>
+    </w:p>
+    <w:p>
+      <w:pPr>
+        <w:pStyle w:val="ListContinue"/>
+      </w:pPr>
+      <w:r>
+        <w:t>I.E., a character with no points allocated in the Physical Skill cannot allocate any points to any Tier 2 or 3 Skills deriving from Physical.</w:t>
       </w:r>
     </w:p>
     <w:p>
@@ -1861,44 +1797,20 @@
         <w:pStyle w:val="List"/>
       </w:pPr>
       <w:r>
-        <w:t>A Skill can only have Skill Points allocated if its parent Skill has points allocated in it.</w:t>
+        <w:t>A Skill cannot have more Skill Points allocated than its parent Skill has.</w:t>
+      </w:r>
+    </w:p>
+    <w:p>
+      <w:pPr>
+        <w:pStyle w:val="ListContinue"/>
+      </w:pPr>
+      <w:r>
+        <w:t>I.E., a character with 2 points in Physical cannot put more than 2 points into any Subskills of Physical.</w:t>
       </w:r>
     </w:p>
     <w:p>
       <w:pPr>
         <w:pStyle w:val="List"/>
-        <w:numPr>
-          <w:ilvl w:val="1"/>
-          <w:numId w:val="2"/>
-        </w:numPr>
-      </w:pPr>
-      <w:r>
-        <w:t>I.E., a character with no points allocated in the Physical Skill cannot allocate any points to any Tier 2 or 3 Skills deriving from Physical.</w:t>
-      </w:r>
-    </w:p>
-    <w:p>
-      <w:pPr>
-        <w:pStyle w:val="List"/>
-      </w:pPr>
-      <w:r>
-        <w:t>A Skill cannot have more Skill Points allocated than its parent Skill has.</w:t>
-      </w:r>
-    </w:p>
-    <w:p>
-      <w:pPr>
-        <w:pStyle w:val="List"/>
-        <w:numPr>
-          <w:ilvl w:val="1"/>
-          <w:numId w:val="2"/>
-        </w:numPr>
-      </w:pPr>
-      <w:r>
-        <w:t>I.E., a character with 2 points in Physical cannot put more than 2 points into any Subskills of Physical.</w:t>
-      </w:r>
-    </w:p>
-    <w:p>
-      <w:pPr>
-        <w:pStyle w:val="List"/>
       </w:pPr>
       <w:r>
         <w:t>Skill Points allocated to a Skill must be divided between its Subskills.</w:t>
@@ -1906,11 +1818,7 @@
     </w:p>
     <w:p>
       <w:pPr>
-        <w:pStyle w:val="List"/>
-        <w:numPr>
-          <w:ilvl w:val="1"/>
-          <w:numId w:val="2"/>
-        </w:numPr>
+        <w:pStyle w:val="ListContinue"/>
       </w:pPr>
       <w:r>
         <w:t>I.E., a character with 2 points allocated to Mental can either allocate 2 points to 1 Subskill of Mental, or 1 point each to 2 Subskills of mental.</w:t>
@@ -1934,8 +1842,9 @@
         <w:pStyle w:val="Heading2"/>
       </w:pPr>
       <w:bookmarkStart w:id="9" w:name="__RefHeading___Toc431_3459768222"/>
-      <w:bookmarkStart w:id="10" w:name="_Toc124127639"/>
-      <w:r>
+      <w:bookmarkStart w:id="10" w:name="_Toc124127940"/>
+      <w:r>
+        <w:lastRenderedPageBreak/>
         <w:t>Combat Rules</w:t>
       </w:r>
       <w:bookmarkEnd w:id="9"/>
@@ -1946,7 +1855,7 @@
         <w:pStyle w:val="Heading3"/>
       </w:pPr>
       <w:bookmarkStart w:id="11" w:name="__RefHeading___Toc433_3459768222"/>
-      <w:bookmarkStart w:id="12" w:name="_Toc124127640"/>
+      <w:bookmarkStart w:id="12" w:name="_Toc124127941"/>
       <w:r>
         <w:t>Entering Combat</w:t>
       </w:r>
@@ -2007,7 +1916,7 @@
         <w:pStyle w:val="Heading3"/>
       </w:pPr>
       <w:bookmarkStart w:id="13" w:name="__RefHeading___Toc435_3459768222"/>
-      <w:bookmarkStart w:id="14" w:name="_Toc124127641"/>
+      <w:bookmarkStart w:id="14" w:name="_Toc124127942"/>
       <w:r>
         <w:t>Initiative Advantage / Disadvantage</w:t>
       </w:r>
@@ -2060,9 +1969,8 @@
         <w:pStyle w:val="Heading3"/>
       </w:pPr>
       <w:bookmarkStart w:id="15" w:name="__RefHeading___Toc437_3459768222"/>
-      <w:bookmarkStart w:id="16" w:name="_Toc124127642"/>
-      <w:r>
-        <w:lastRenderedPageBreak/>
+      <w:bookmarkStart w:id="16" w:name="_Toc124127943"/>
+      <w:r>
         <w:t>Combat Turns</w:t>
       </w:r>
       <w:bookmarkEnd w:id="15"/>
@@ -2123,7 +2031,7 @@
         <w:pStyle w:val="Heading3"/>
       </w:pPr>
       <w:bookmarkStart w:id="17" w:name="__RefHeading___Toc439_3459768222"/>
-      <w:bookmarkStart w:id="18" w:name="_Toc124127643"/>
+      <w:bookmarkStart w:id="18" w:name="_Toc124127944"/>
       <w:r>
         <w:t>Leaving Combat</w:t>
       </w:r>
@@ -2160,7 +2068,7 @@
         <w:pStyle w:val="Heading2"/>
       </w:pPr>
       <w:bookmarkStart w:id="19" w:name="__RefHeading___Toc441_3459768222"/>
-      <w:bookmarkStart w:id="20" w:name="_Toc124127644"/>
+      <w:bookmarkStart w:id="20" w:name="_Toc124127945"/>
       <w:r>
         <w:t>Magic Definitions</w:t>
       </w:r>
@@ -2172,7 +2080,7 @@
         <w:pStyle w:val="Heading3"/>
       </w:pPr>
       <w:bookmarkStart w:id="21" w:name="__RefHeading___Toc443_3459768222"/>
-      <w:bookmarkStart w:id="22" w:name="_Toc124127645"/>
+      <w:bookmarkStart w:id="22" w:name="_Toc124127946"/>
       <w:r>
         <w:t>Curses</w:t>
       </w:r>
@@ -2202,6 +2110,7 @@
       </w:pPr>
       <w:bookmarkStart w:id="23" w:name="__RefHeading___Toc445_3459768222"/>
       <w:r>
+        <w:lastRenderedPageBreak/>
         <w:t>Enchanting</w:t>
       </w:r>
       <w:bookmarkEnd w:id="23"/>
@@ -2240,11 +2149,7 @@
     </w:p>
     <w:p>
       <w:pPr>
-        <w:pStyle w:val="List"/>
-        <w:numPr>
-          <w:ilvl w:val="1"/>
-          <w:numId w:val="2"/>
-        </w:numPr>
+        <w:pStyle w:val="ListContinue"/>
       </w:pPr>
       <w:r>
         <w:t>Number of targets.</w:t>
@@ -2252,11 +2157,7 @@
     </w:p>
     <w:p>
       <w:pPr>
-        <w:pStyle w:val="List"/>
-        <w:numPr>
-          <w:ilvl w:val="1"/>
-          <w:numId w:val="2"/>
-        </w:numPr>
+        <w:pStyle w:val="ListContinue"/>
       </w:pPr>
       <w:r>
         <w:t>Distance to target.</w:t>
@@ -2264,11 +2165,7 @@
     </w:p>
     <w:p>
       <w:pPr>
-        <w:pStyle w:val="List"/>
-        <w:numPr>
-          <w:ilvl w:val="1"/>
-          <w:numId w:val="2"/>
-        </w:numPr>
+        <w:pStyle w:val="ListContinue"/>
       </w:pPr>
       <w:r>
         <w:t>Size of target.</w:t>
@@ -2276,11 +2173,7 @@
     </w:p>
     <w:p>
       <w:pPr>
-        <w:pStyle w:val="List"/>
-        <w:numPr>
-          <w:ilvl w:val="1"/>
-          <w:numId w:val="2"/>
-        </w:numPr>
+        <w:pStyle w:val="ListContinue"/>
       </w:pPr>
       <w:r>
         <w:t>Mass of target.</w:t>
@@ -2288,11 +2181,7 @@
     </w:p>
     <w:p>
       <w:pPr>
-        <w:pStyle w:val="List"/>
-        <w:numPr>
-          <w:ilvl w:val="1"/>
-          <w:numId w:val="2"/>
-        </w:numPr>
+        <w:pStyle w:val="ListContinue"/>
       </w:pPr>
       <w:r>
         <w:t>Strength of effect.</w:t>
@@ -2300,11 +2189,7 @@
     </w:p>
     <w:p>
       <w:pPr>
-        <w:pStyle w:val="List"/>
-        <w:numPr>
-          <w:ilvl w:val="1"/>
-          <w:numId w:val="2"/>
-        </w:numPr>
+        <w:pStyle w:val="ListContinue"/>
       </w:pPr>
       <w:r>
         <w:t>Complexity of effect.</w:t>
@@ -2312,11 +2197,7 @@
     </w:p>
     <w:p>
       <w:pPr>
-        <w:pStyle w:val="List"/>
-        <w:numPr>
-          <w:ilvl w:val="1"/>
-          <w:numId w:val="2"/>
-        </w:numPr>
+        <w:pStyle w:val="ListContinue"/>
       </w:pPr>
       <w:r>
         <w:t>Other factors at GM's discretion.</w:t>
@@ -2359,11 +2240,7 @@
     </w:p>
     <w:p>
       <w:pPr>
-        <w:pStyle w:val="List"/>
-        <w:numPr>
-          <w:ilvl w:val="1"/>
-          <w:numId w:val="2"/>
-        </w:numPr>
+        <w:pStyle w:val="ListContinue"/>
       </w:pPr>
       <w:r>
         <w:t>Number of targets.</w:t>
@@ -2371,11 +2248,7 @@
     </w:p>
     <w:p>
       <w:pPr>
-        <w:pStyle w:val="List"/>
-        <w:numPr>
-          <w:ilvl w:val="1"/>
-          <w:numId w:val="2"/>
-        </w:numPr>
+        <w:pStyle w:val="ListContinue"/>
       </w:pPr>
       <w:r>
         <w:t>Spatial distance to target.</w:t>
@@ -2383,11 +2256,7 @@
     </w:p>
     <w:p>
       <w:pPr>
-        <w:pStyle w:val="List"/>
-        <w:numPr>
-          <w:ilvl w:val="1"/>
-          <w:numId w:val="2"/>
-        </w:numPr>
+        <w:pStyle w:val="ListContinue"/>
       </w:pPr>
       <w:r>
         <w:t>Temporal distance to target.</w:t>
@@ -2395,11 +2264,7 @@
     </w:p>
     <w:p>
       <w:pPr>
-        <w:pStyle w:val="List"/>
-        <w:numPr>
-          <w:ilvl w:val="2"/>
-          <w:numId w:val="2"/>
-        </w:numPr>
+        <w:pStyle w:val="ListContinue"/>
       </w:pPr>
       <w:r>
         <w:t>I.E., amount of time between the present and the time being observed, forward or backward.</w:t>
@@ -2407,11 +2272,7 @@
     </w:p>
     <w:p>
       <w:pPr>
-        <w:pStyle w:val="List"/>
-        <w:numPr>
-          <w:ilvl w:val="1"/>
-          <w:numId w:val="2"/>
-        </w:numPr>
+        <w:pStyle w:val="ListContinue"/>
       </w:pPr>
       <w:r>
         <w:t>Prowess of target.</w:t>
@@ -2419,11 +2280,7 @@
     </w:p>
     <w:p>
       <w:pPr>
-        <w:pStyle w:val="List"/>
-        <w:numPr>
-          <w:ilvl w:val="1"/>
-          <w:numId w:val="2"/>
-        </w:numPr>
+        <w:pStyle w:val="ListContinue"/>
       </w:pPr>
       <w:r>
         <w:t>Radius of observation.</w:t>
@@ -2431,24 +2288,15 @@
     </w:p>
     <w:p>
       <w:pPr>
-        <w:pStyle w:val="List"/>
-        <w:numPr>
-          <w:ilvl w:val="1"/>
-          <w:numId w:val="2"/>
-        </w:numPr>
-      </w:pPr>
-      <w:r>
-        <w:lastRenderedPageBreak/>
+        <w:pStyle w:val="ListContinue"/>
+      </w:pPr>
+      <w:r>
         <w:t>Clarity of observation.</w:t>
       </w:r>
     </w:p>
     <w:p>
       <w:pPr>
-        <w:pStyle w:val="List"/>
-        <w:numPr>
-          <w:ilvl w:val="1"/>
-          <w:numId w:val="2"/>
-        </w:numPr>
+        <w:pStyle w:val="ListContinue"/>
       </w:pPr>
       <w:r>
         <w:t>Duration of observation.</w:t>
@@ -2456,11 +2304,7 @@
     </w:p>
     <w:p>
       <w:pPr>
-        <w:pStyle w:val="List"/>
-        <w:numPr>
-          <w:ilvl w:val="1"/>
-          <w:numId w:val="2"/>
-        </w:numPr>
+        <w:pStyle w:val="ListContinue"/>
       </w:pPr>
       <w:r>
         <w:t>Other factors at GM's discretion.</w:t>
@@ -2503,11 +2347,7 @@
     </w:p>
     <w:p>
       <w:pPr>
-        <w:pStyle w:val="List"/>
-        <w:numPr>
-          <w:ilvl w:val="1"/>
-          <w:numId w:val="2"/>
-        </w:numPr>
+        <w:pStyle w:val="ListContinue"/>
       </w:pPr>
       <w:r>
         <w:t>Number of targets.</w:t>
@@ -2515,11 +2355,7 @@
     </w:p>
     <w:p>
       <w:pPr>
-        <w:pStyle w:val="List"/>
-        <w:numPr>
-          <w:ilvl w:val="1"/>
-          <w:numId w:val="2"/>
-        </w:numPr>
+        <w:pStyle w:val="ListContinue"/>
       </w:pPr>
       <w:r>
         <w:t>Distance to target.</w:t>
@@ -2527,11 +2363,7 @@
     </w:p>
     <w:p>
       <w:pPr>
-        <w:pStyle w:val="List"/>
-        <w:numPr>
-          <w:ilvl w:val="1"/>
-          <w:numId w:val="2"/>
-        </w:numPr>
+        <w:pStyle w:val="ListContinue"/>
       </w:pPr>
       <w:r>
         <w:t>Volume of matter affected.</w:t>
@@ -2539,11 +2371,7 @@
     </w:p>
     <w:p>
       <w:pPr>
-        <w:pStyle w:val="List"/>
-        <w:numPr>
-          <w:ilvl w:val="1"/>
-          <w:numId w:val="2"/>
-        </w:numPr>
+        <w:pStyle w:val="ListContinue"/>
       </w:pPr>
       <w:r>
         <w:t>Mass of matter affected.</w:t>
@@ -2551,11 +2379,7 @@
     </w:p>
     <w:p>
       <w:pPr>
-        <w:pStyle w:val="List"/>
-        <w:numPr>
-          <w:ilvl w:val="1"/>
-          <w:numId w:val="2"/>
-        </w:numPr>
+        <w:pStyle w:val="ListContinue"/>
       </w:pPr>
       <w:r>
         <w:t>Amount of difference between current form and target form.</w:t>
@@ -2563,11 +2387,7 @@
     </w:p>
     <w:p>
       <w:pPr>
-        <w:pStyle w:val="List"/>
-        <w:numPr>
-          <w:ilvl w:val="1"/>
-          <w:numId w:val="2"/>
-        </w:numPr>
+        <w:pStyle w:val="ListContinue"/>
       </w:pPr>
       <w:r>
         <w:t>Other factors at GM's discretion.</w:t>
@@ -2587,7 +2407,7 @@
         <w:pStyle w:val="Heading3"/>
       </w:pPr>
       <w:bookmarkStart w:id="26" w:name="__RefHeading___Toc451_3459768222"/>
-      <w:bookmarkStart w:id="27" w:name="_Toc124127646"/>
+      <w:bookmarkStart w:id="27" w:name="_Toc124127947"/>
       <w:r>
         <w:t>Spells</w:t>
       </w:r>
@@ -2639,111 +2459,89 @@
     </w:p>
     <w:p>
       <w:pPr>
+        <w:pStyle w:val="ListContinue"/>
+      </w:pPr>
+      <w:r>
+        <w:t>Placing effects onto objects; That requires Enchanting.</w:t>
+      </w:r>
+    </w:p>
+    <w:p>
+      <w:pPr>
+        <w:pStyle w:val="ListContinue"/>
+      </w:pPr>
+      <w:r>
+        <w:t>Observing other places or things; That requires Beholding.</w:t>
+      </w:r>
+    </w:p>
+    <w:p>
+      <w:pPr>
+        <w:pStyle w:val="ListContinue"/>
+      </w:pPr>
+      <w:r>
+        <w:t>Changing the form of matter; That requires Transmutation.</w:t>
+      </w:r>
+    </w:p>
+    <w:p>
+      <w:pPr>
+        <w:pStyle w:val="ListContinue"/>
+      </w:pPr>
+      <w:r>
+        <w:t>Causing hallucinations; That requires Illusions.</w:t>
+      </w:r>
+    </w:p>
+    <w:p>
+      <w:pPr>
+        <w:pStyle w:val="ListContinue"/>
+      </w:pPr>
+      <w:r>
+        <w:t>Creating matter from nothing; That requires Fabrication.</w:t>
+      </w:r>
+    </w:p>
+    <w:p>
+      <w:pPr>
+        <w:pStyle w:val="ListContinue"/>
+      </w:pPr>
+      <w:r>
+        <w:lastRenderedPageBreak/>
+        <w:t>Placing effects onto beings; That requires Jinxes.</w:t>
+      </w:r>
+    </w:p>
+    <w:p>
+      <w:pPr>
+        <w:pStyle w:val="ListContinue"/>
+      </w:pPr>
+      <w:r>
+        <w:t>Physically manipulating objects or beings; That requires Possessio</w:t>
+      </w:r>
+      <w:r>
+        <w:t>n</w:t>
+      </w:r>
+      <w:r>
+        <w:t>.</w:t>
+      </w:r>
+    </w:p>
+    <w:p>
+      <w:pPr>
+        <w:pStyle w:val="ListContinue"/>
+      </w:pPr>
+      <w:r>
+        <w:t>Removing existing effects from objects or beings; That requires Restoration</w:t>
+      </w:r>
+      <w:r>
+        <w:t>.</w:t>
+      </w:r>
+    </w:p>
+    <w:p>
+      <w:pPr>
         <w:pStyle w:val="List"/>
-        <w:numPr>
-          <w:ilvl w:val="1"/>
-          <w:numId w:val="2"/>
-        </w:numPr>
-      </w:pPr>
-      <w:r>
-        <w:t>Placing effects onto objects; That requires Enchanting (see 5.1.1).</w:t>
+      </w:pPr>
+      <w:r>
+        <w:t>Invocation can be combined with other forms of magic to get around rule B in exchange for increased difficulty and cost.</w:t>
       </w:r>
     </w:p>
     <w:p>
       <w:pPr>
         <w:pStyle w:val="List"/>
-        <w:numPr>
-          <w:ilvl w:val="1"/>
-          <w:numId w:val="2"/>
-        </w:numPr>
-      </w:pPr>
-      <w:r>
-        <w:t>Observing other places or things; That requires Beholding (see 5.1.2).</w:t>
-      </w:r>
-    </w:p>
-    <w:p>
-      <w:pPr>
-        <w:pStyle w:val="List"/>
-        <w:numPr>
-          <w:ilvl w:val="1"/>
-          <w:numId w:val="2"/>
-        </w:numPr>
-      </w:pPr>
-      <w:r>
-        <w:t>Changing the form of matter; That requires Transmutation (see 5.1.3).</w:t>
-      </w:r>
-    </w:p>
-    <w:p>
-      <w:pPr>
-        <w:pStyle w:val="List"/>
-        <w:numPr>
-          <w:ilvl w:val="1"/>
-          <w:numId w:val="2"/>
-        </w:numPr>
-      </w:pPr>
-      <w:r>
-        <w:t>Causing hallucinations; That requires Illusions (see 5.2.2).</w:t>
-      </w:r>
-    </w:p>
-    <w:p>
-      <w:pPr>
-        <w:pStyle w:val="List"/>
-        <w:numPr>
-          <w:ilvl w:val="1"/>
-          <w:numId w:val="2"/>
-        </w:numPr>
-      </w:pPr>
-      <w:r>
-        <w:t>Creating matter from nothing; That requires Fabrication (see 5.2.3).</w:t>
-      </w:r>
-    </w:p>
-    <w:p>
-      <w:pPr>
-        <w:pStyle w:val="List"/>
-        <w:numPr>
-          <w:ilvl w:val="1"/>
-          <w:numId w:val="2"/>
-        </w:numPr>
-      </w:pPr>
-      <w:r>
-        <w:t>Placing effects onto beings; That requires Jinxes (see 5.3.1).</w:t>
-      </w:r>
-    </w:p>
-    <w:p>
-      <w:pPr>
-        <w:pStyle w:val="List"/>
-        <w:numPr>
-          <w:ilvl w:val="1"/>
-          <w:numId w:val="2"/>
-        </w:numPr>
-      </w:pPr>
-      <w:r>
-        <w:t>Physically manipulating objects or beings; That requires Possession (see 5.3.2).</w:t>
-      </w:r>
-    </w:p>
-    <w:p>
-      <w:pPr>
-        <w:pStyle w:val="List"/>
-        <w:numPr>
-          <w:ilvl w:val="1"/>
-          <w:numId w:val="2"/>
-        </w:numPr>
-      </w:pPr>
-      <w:r>
-        <w:t>Removing existing effects from objects or beings; That requires Restoration (see 5.3.3).</w:t>
-      </w:r>
-    </w:p>
-    <w:p>
-      <w:pPr>
-        <w:pStyle w:val="List"/>
-      </w:pPr>
-      <w:r>
-        <w:t>Invocation can be combined with other forms of magic to get around rule B in exchange for increased difficulty and cost.</w:t>
-      </w:r>
-    </w:p>
-    <w:p>
-      <w:pPr>
-        <w:pStyle w:val="List"/>
       </w:pPr>
       <w:r>
         <w:t>Difficulty increases with:</w:t>
@@ -2751,11 +2549,7 @@
     </w:p>
     <w:p>
       <w:pPr>
-        <w:pStyle w:val="List"/>
-        <w:numPr>
-          <w:ilvl w:val="1"/>
-          <w:numId w:val="2"/>
-        </w:numPr>
+        <w:pStyle w:val="ListContinue"/>
       </w:pPr>
       <w:r>
         <w:t>Number of targets.</w:t>
@@ -2763,11 +2557,7 @@
     </w:p>
     <w:p>
       <w:pPr>
-        <w:pStyle w:val="List"/>
-        <w:numPr>
-          <w:ilvl w:val="1"/>
-          <w:numId w:val="2"/>
-        </w:numPr>
+        <w:pStyle w:val="ListContinue"/>
       </w:pPr>
       <w:r>
         <w:t>Distance to target.</w:t>
@@ -2775,11 +2565,7 @@
     </w:p>
     <w:p>
       <w:pPr>
-        <w:pStyle w:val="List"/>
-        <w:numPr>
-          <w:ilvl w:val="1"/>
-          <w:numId w:val="2"/>
-        </w:numPr>
+        <w:pStyle w:val="ListContinue"/>
       </w:pPr>
       <w:r>
         <w:t>Volume of area affected.</w:t>
@@ -2787,11 +2573,7 @@
     </w:p>
     <w:p>
       <w:pPr>
-        <w:pStyle w:val="List"/>
-        <w:numPr>
-          <w:ilvl w:val="1"/>
-          <w:numId w:val="2"/>
-        </w:numPr>
+        <w:pStyle w:val="ListContinue"/>
       </w:pPr>
       <w:r>
         <w:t>Strength of effect.</w:t>
@@ -2799,11 +2581,7 @@
     </w:p>
     <w:p>
       <w:pPr>
-        <w:pStyle w:val="List"/>
-        <w:numPr>
-          <w:ilvl w:val="1"/>
-          <w:numId w:val="2"/>
-        </w:numPr>
+        <w:pStyle w:val="ListContinue"/>
       </w:pPr>
       <w:r>
         <w:t>Complexity of effect.</w:t>
@@ -2811,11 +2589,7 @@
     </w:p>
     <w:p>
       <w:pPr>
-        <w:pStyle w:val="List"/>
-        <w:numPr>
-          <w:ilvl w:val="1"/>
-          <w:numId w:val="2"/>
-        </w:numPr>
+        <w:pStyle w:val="ListContinue"/>
       </w:pPr>
       <w:r>
         <w:t>Other factors at GM's discretion.</w:t>
@@ -2862,11 +2636,7 @@
     </w:p>
     <w:p>
       <w:pPr>
-        <w:pStyle w:val="List"/>
-        <w:numPr>
-          <w:ilvl w:val="1"/>
-          <w:numId w:val="2"/>
-        </w:numPr>
+        <w:pStyle w:val="ListContinue"/>
       </w:pPr>
       <w:r>
         <w:t>Number of targets.</w:t>
@@ -2874,11 +2644,7 @@
     </w:p>
     <w:p>
       <w:pPr>
-        <w:pStyle w:val="List"/>
-        <w:numPr>
-          <w:ilvl w:val="1"/>
-          <w:numId w:val="2"/>
-        </w:numPr>
+        <w:pStyle w:val="ListContinue"/>
       </w:pPr>
       <w:r>
         <w:t>Distance to target.</w:t>
@@ -2886,11 +2652,7 @@
     </w:p>
     <w:p>
       <w:pPr>
-        <w:pStyle w:val="List"/>
-        <w:numPr>
-          <w:ilvl w:val="1"/>
-          <w:numId w:val="2"/>
-        </w:numPr>
+        <w:pStyle w:val="ListContinue"/>
       </w:pPr>
       <w:r>
         <w:t>Prowess of target.</w:t>
@@ -2898,11 +2660,7 @@
     </w:p>
     <w:p>
       <w:pPr>
-        <w:pStyle w:val="List"/>
-        <w:numPr>
-          <w:ilvl w:val="1"/>
-          <w:numId w:val="2"/>
-        </w:numPr>
+        <w:pStyle w:val="ListContinue"/>
       </w:pPr>
       <w:r>
         <w:t>Size of illusion.</w:t>
@@ -2910,11 +2668,7 @@
     </w:p>
     <w:p>
       <w:pPr>
-        <w:pStyle w:val="List"/>
-        <w:numPr>
-          <w:ilvl w:val="1"/>
-          <w:numId w:val="2"/>
-        </w:numPr>
+        <w:pStyle w:val="ListContinue"/>
       </w:pPr>
       <w:r>
         <w:t>Complexity of illusion.</w:t>
@@ -2922,11 +2676,7 @@
     </w:p>
     <w:p>
       <w:pPr>
-        <w:pStyle w:val="List"/>
-        <w:numPr>
-          <w:ilvl w:val="1"/>
-          <w:numId w:val="2"/>
-        </w:numPr>
+        <w:pStyle w:val="ListContinue"/>
       </w:pPr>
       <w:r>
         <w:t>Number of senses affected.</w:t>
@@ -2934,14 +2684,9 @@
     </w:p>
     <w:p>
       <w:pPr>
-        <w:pStyle w:val="List"/>
-        <w:numPr>
-          <w:ilvl w:val="1"/>
-          <w:numId w:val="2"/>
-        </w:numPr>
-      </w:pPr>
-      <w:r>
-        <w:lastRenderedPageBreak/>
+        <w:pStyle w:val="ListContinue"/>
+      </w:pPr>
+      <w:r>
         <w:t>Other factors at GM's discretion.</w:t>
       </w:r>
     </w:p>
@@ -2982,11 +2727,7 @@
     </w:p>
     <w:p>
       <w:pPr>
-        <w:pStyle w:val="List"/>
-        <w:numPr>
-          <w:ilvl w:val="1"/>
-          <w:numId w:val="2"/>
-        </w:numPr>
+        <w:pStyle w:val="ListContinue"/>
       </w:pPr>
       <w:r>
         <w:t>Number of objects.</w:t>
@@ -2994,11 +2735,7 @@
     </w:p>
     <w:p>
       <w:pPr>
-        <w:pStyle w:val="List"/>
-        <w:numPr>
-          <w:ilvl w:val="1"/>
-          <w:numId w:val="2"/>
-        </w:numPr>
+        <w:pStyle w:val="ListContinue"/>
       </w:pPr>
       <w:r>
         <w:t>Distance to target.</w:t>
@@ -3006,11 +2743,7 @@
     </w:p>
     <w:p>
       <w:pPr>
-        <w:pStyle w:val="List"/>
-        <w:numPr>
-          <w:ilvl w:val="1"/>
-          <w:numId w:val="2"/>
-        </w:numPr>
+        <w:pStyle w:val="ListContinue"/>
       </w:pPr>
       <w:r>
         <w:t>Volume of matter created.</w:t>
@@ -3018,11 +2751,7 @@
     </w:p>
     <w:p>
       <w:pPr>
-        <w:pStyle w:val="List"/>
-        <w:numPr>
-          <w:ilvl w:val="1"/>
-          <w:numId w:val="2"/>
-        </w:numPr>
+        <w:pStyle w:val="ListContinue"/>
       </w:pPr>
       <w:r>
         <w:t>Mass of matter created.</w:t>
@@ -3030,11 +2759,7 @@
     </w:p>
     <w:p>
       <w:pPr>
-        <w:pStyle w:val="List"/>
-        <w:numPr>
-          <w:ilvl w:val="1"/>
-          <w:numId w:val="2"/>
-        </w:numPr>
+        <w:pStyle w:val="ListContinue"/>
       </w:pPr>
       <w:r>
         <w:t>Complexity of matter created.</w:t>
@@ -3042,11 +2767,7 @@
     </w:p>
     <w:p>
       <w:pPr>
-        <w:pStyle w:val="List"/>
-        <w:numPr>
-          <w:ilvl w:val="1"/>
-          <w:numId w:val="2"/>
-        </w:numPr>
+        <w:pStyle w:val="ListContinue"/>
       </w:pPr>
       <w:r>
         <w:t>Amount of energy present in matter created.</w:t>
@@ -3054,11 +2775,7 @@
     </w:p>
     <w:p>
       <w:pPr>
-        <w:pStyle w:val="List"/>
-        <w:numPr>
-          <w:ilvl w:val="1"/>
-          <w:numId w:val="2"/>
-        </w:numPr>
+        <w:pStyle w:val="ListContinue"/>
       </w:pPr>
       <w:r>
         <w:t>Other factors at GM's discretion.</w:t>
@@ -3078,7 +2795,7 @@
         <w:pStyle w:val="Heading3"/>
       </w:pPr>
       <w:bookmarkStart w:id="31" w:name="__RefHeading___Toc459_3459768222"/>
-      <w:bookmarkStart w:id="32" w:name="_Toc124127647"/>
+      <w:bookmarkStart w:id="32" w:name="_Toc124127948"/>
       <w:r>
         <w:t>Hexes</w:t>
       </w:r>
@@ -3138,11 +2855,7 @@
     </w:p>
     <w:p>
       <w:pPr>
-        <w:pStyle w:val="List"/>
-        <w:numPr>
-          <w:ilvl w:val="1"/>
-          <w:numId w:val="2"/>
-        </w:numPr>
+        <w:pStyle w:val="ListContinue"/>
       </w:pPr>
       <w:r>
         <w:t>Number of targets.</w:t>
@@ -3150,11 +2863,7 @@
     </w:p>
     <w:p>
       <w:pPr>
-        <w:pStyle w:val="List"/>
-        <w:numPr>
-          <w:ilvl w:val="1"/>
-          <w:numId w:val="2"/>
-        </w:numPr>
+        <w:pStyle w:val="ListContinue"/>
       </w:pPr>
       <w:r>
         <w:t>Distance to target.</w:t>
@@ -3162,11 +2871,7 @@
     </w:p>
     <w:p>
       <w:pPr>
-        <w:pStyle w:val="List"/>
-        <w:numPr>
-          <w:ilvl w:val="1"/>
-          <w:numId w:val="2"/>
-        </w:numPr>
+        <w:pStyle w:val="ListContinue"/>
       </w:pPr>
       <w:r>
         <w:t>Size of target.</w:t>
@@ -3174,11 +2879,7 @@
     </w:p>
     <w:p>
       <w:pPr>
-        <w:pStyle w:val="List"/>
-        <w:numPr>
-          <w:ilvl w:val="1"/>
-          <w:numId w:val="2"/>
-        </w:numPr>
+        <w:pStyle w:val="ListContinue"/>
       </w:pPr>
       <w:r>
         <w:t>Mass of target.</w:t>
@@ -3186,11 +2887,7 @@
     </w:p>
     <w:p>
       <w:pPr>
-        <w:pStyle w:val="List"/>
-        <w:numPr>
-          <w:ilvl w:val="1"/>
-          <w:numId w:val="2"/>
-        </w:numPr>
+        <w:pStyle w:val="ListContinue"/>
       </w:pPr>
       <w:r>
         <w:t>Prowess of target.</w:t>
@@ -3198,23 +2895,16 @@
     </w:p>
     <w:p>
       <w:pPr>
-        <w:pStyle w:val="List"/>
-        <w:numPr>
-          <w:ilvl w:val="1"/>
-          <w:numId w:val="2"/>
-        </w:numPr>
-      </w:pPr>
-      <w:r>
+        <w:pStyle w:val="ListContinue"/>
+      </w:pPr>
+      <w:r>
+        <w:lastRenderedPageBreak/>
         <w:t>Strength of effect.</w:t>
       </w:r>
     </w:p>
     <w:p>
       <w:pPr>
-        <w:pStyle w:val="List"/>
-        <w:numPr>
-          <w:ilvl w:val="1"/>
-          <w:numId w:val="2"/>
-        </w:numPr>
+        <w:pStyle w:val="ListContinue"/>
       </w:pPr>
       <w:r>
         <w:t>Complexity of effect.</w:t>
@@ -3222,11 +2912,7 @@
     </w:p>
     <w:p>
       <w:pPr>
-        <w:pStyle w:val="List"/>
-        <w:numPr>
-          <w:ilvl w:val="1"/>
-          <w:numId w:val="2"/>
-        </w:numPr>
+        <w:pStyle w:val="ListContinue"/>
       </w:pPr>
       <w:r>
         <w:t>Duration of effect.</w:t>
@@ -3234,11 +2920,7 @@
     </w:p>
     <w:p>
       <w:pPr>
-        <w:pStyle w:val="List"/>
-        <w:numPr>
-          <w:ilvl w:val="1"/>
-          <w:numId w:val="2"/>
-        </w:numPr>
+        <w:pStyle w:val="ListContinue"/>
       </w:pPr>
       <w:r>
         <w:t>Other factors at GM's discretion.</w:t>
@@ -3273,19 +2955,15 @@
     </w:p>
     <w:p>
       <w:pPr>
+        <w:pStyle w:val="ListContinue"/>
+      </w:pPr>
+      <w:r>
+        <w:t>I.E., actively controlling movements.</w:t>
+      </w:r>
+    </w:p>
+    <w:p>
+      <w:pPr>
         <w:pStyle w:val="List"/>
-        <w:numPr>
-          <w:ilvl w:val="1"/>
-          <w:numId w:val="2"/>
-        </w:numPr>
-      </w:pPr>
-      <w:r>
-        <w:t>I.E., actively controlling movements.</w:t>
-      </w:r>
-    </w:p>
-    <w:p>
-      <w:pPr>
-        <w:pStyle w:val="List"/>
       </w:pPr>
       <w:r>
         <w:t>Difficulty increases with:</w:t>
@@ -3293,11 +2971,7 @@
     </w:p>
     <w:p>
       <w:pPr>
-        <w:pStyle w:val="List"/>
-        <w:numPr>
-          <w:ilvl w:val="1"/>
-          <w:numId w:val="2"/>
-        </w:numPr>
+        <w:pStyle w:val="ListContinue"/>
       </w:pPr>
       <w:r>
         <w:t>Number of targets.</w:t>
@@ -3305,11 +2979,7 @@
     </w:p>
     <w:p>
       <w:pPr>
-        <w:pStyle w:val="List"/>
-        <w:numPr>
-          <w:ilvl w:val="1"/>
-          <w:numId w:val="2"/>
-        </w:numPr>
+        <w:pStyle w:val="ListContinue"/>
       </w:pPr>
       <w:r>
         <w:t>Distance to target.</w:t>
@@ -3317,11 +2987,7 @@
     </w:p>
     <w:p>
       <w:pPr>
-        <w:pStyle w:val="List"/>
-        <w:numPr>
-          <w:ilvl w:val="1"/>
-          <w:numId w:val="2"/>
-        </w:numPr>
+        <w:pStyle w:val="ListContinue"/>
       </w:pPr>
       <w:r>
         <w:t>Size of target.</w:t>
@@ -3329,11 +2995,7 @@
     </w:p>
     <w:p>
       <w:pPr>
-        <w:pStyle w:val="List"/>
-        <w:numPr>
-          <w:ilvl w:val="1"/>
-          <w:numId w:val="2"/>
-        </w:numPr>
+        <w:pStyle w:val="ListContinue"/>
       </w:pPr>
       <w:r>
         <w:t>Mass of target.</w:t>
@@ -3341,11 +3003,7 @@
     </w:p>
     <w:p>
       <w:pPr>
-        <w:pStyle w:val="List"/>
-        <w:numPr>
-          <w:ilvl w:val="1"/>
-          <w:numId w:val="2"/>
-        </w:numPr>
+        <w:pStyle w:val="ListContinue"/>
       </w:pPr>
       <w:r>
         <w:t>Brawn of target.</w:t>
@@ -3353,11 +3011,7 @@
     </w:p>
     <w:p>
       <w:pPr>
-        <w:pStyle w:val="List"/>
-        <w:numPr>
-          <w:ilvl w:val="1"/>
-          <w:numId w:val="2"/>
-        </w:numPr>
+        <w:pStyle w:val="ListContinue"/>
       </w:pPr>
       <w:r>
         <w:t>Prowess of target.</w:t>
@@ -3365,11 +3019,7 @@
     </w:p>
     <w:p>
       <w:pPr>
-        <w:pStyle w:val="List"/>
-        <w:numPr>
-          <w:ilvl w:val="1"/>
-          <w:numId w:val="2"/>
-        </w:numPr>
+        <w:pStyle w:val="ListContinue"/>
       </w:pPr>
       <w:r>
         <w:t>Strength of effect.</w:t>
@@ -3377,11 +3027,7 @@
     </w:p>
     <w:p>
       <w:pPr>
-        <w:pStyle w:val="List"/>
-        <w:numPr>
-          <w:ilvl w:val="1"/>
-          <w:numId w:val="2"/>
-        </w:numPr>
+        <w:pStyle w:val="ListContinue"/>
       </w:pPr>
       <w:r>
         <w:t>Other factors at GM's discretion.</w:t>
@@ -3424,24 +3070,15 @@
     </w:p>
     <w:p>
       <w:pPr>
-        <w:pStyle w:val="List"/>
-        <w:numPr>
-          <w:ilvl w:val="1"/>
-          <w:numId w:val="2"/>
-        </w:numPr>
-      </w:pPr>
-      <w:r>
-        <w:lastRenderedPageBreak/>
+        <w:pStyle w:val="ListContinue"/>
+      </w:pPr>
+      <w:r>
         <w:t>Number of targets.</w:t>
       </w:r>
     </w:p>
     <w:p>
       <w:pPr>
-        <w:pStyle w:val="List"/>
-        <w:numPr>
-          <w:ilvl w:val="1"/>
-          <w:numId w:val="2"/>
-        </w:numPr>
+        <w:pStyle w:val="ListContinue"/>
       </w:pPr>
       <w:r>
         <w:t>Distance to target.</w:t>
@@ -3449,11 +3086,7 @@
     </w:p>
     <w:p>
       <w:pPr>
-        <w:pStyle w:val="List"/>
-        <w:numPr>
-          <w:ilvl w:val="1"/>
-          <w:numId w:val="2"/>
-        </w:numPr>
+        <w:pStyle w:val="ListContinue"/>
       </w:pPr>
       <w:r>
         <w:t>Size of target.</w:t>
@@ -3461,11 +3094,7 @@
     </w:p>
     <w:p>
       <w:pPr>
-        <w:pStyle w:val="List"/>
-        <w:numPr>
-          <w:ilvl w:val="1"/>
-          <w:numId w:val="2"/>
-        </w:numPr>
+        <w:pStyle w:val="ListContinue"/>
       </w:pPr>
       <w:r>
         <w:t>Mass of target.</w:t>
@@ -3473,11 +3102,7 @@
     </w:p>
     <w:p>
       <w:pPr>
-        <w:pStyle w:val="List"/>
-        <w:numPr>
-          <w:ilvl w:val="1"/>
-          <w:numId w:val="2"/>
-        </w:numPr>
+        <w:pStyle w:val="ListContinue"/>
       </w:pPr>
       <w:r>
         <w:t>Number of effects.</w:t>
@@ -3485,11 +3110,7 @@
     </w:p>
     <w:p>
       <w:pPr>
-        <w:pStyle w:val="List"/>
-        <w:numPr>
-          <w:ilvl w:val="1"/>
-          <w:numId w:val="2"/>
-        </w:numPr>
+        <w:pStyle w:val="ListContinue"/>
       </w:pPr>
       <w:r>
         <w:t>Strength of effects.</w:t>
@@ -3497,11 +3118,7 @@
     </w:p>
     <w:p>
       <w:pPr>
-        <w:pStyle w:val="List"/>
-        <w:numPr>
-          <w:ilvl w:val="1"/>
-          <w:numId w:val="2"/>
-        </w:numPr>
+        <w:pStyle w:val="ListContinue"/>
       </w:pPr>
       <w:r>
         <w:t>Complexity of effects.</w:t>
@@ -3509,11 +3126,7 @@
     </w:p>
     <w:p>
       <w:pPr>
-        <w:pStyle w:val="List"/>
-        <w:numPr>
-          <w:ilvl w:val="1"/>
-          <w:numId w:val="2"/>
-        </w:numPr>
+        <w:pStyle w:val="ListContinue"/>
       </w:pPr>
       <w:r>
         <w:t>Other factors at GM's discretion.</w:t>
@@ -3521,20 +3134,28 @@
     </w:p>
     <w:p>
       <w:pPr>
-        <w:pStyle w:val="Standard"/>
+        <w:rPr>
+          <w:rFonts w:ascii="Arial" w:eastAsia="Arial" w:hAnsi="Arial" w:cs="Arial"/>
+          <w:sz w:val="22"/>
+          <w:szCs w:val="22"/>
+        </w:rPr>
+      </w:pPr>
+      <w:r>
         <w:rPr>
           <w:rFonts w:eastAsia="Arial" w:cs="Arial"/>
           <w:szCs w:val="22"/>
         </w:rPr>
-      </w:pPr>
+        <w:br w:type="page"/>
+      </w:r>
     </w:p>
     <w:p>
       <w:pPr>
         <w:pStyle w:val="Heading1"/>
       </w:pPr>
       <w:bookmarkStart w:id="36" w:name="__RefHeading___Toc413_3459768222"/>
-      <w:bookmarkStart w:id="37" w:name="_Toc124127648"/>
-      <w:r>
+      <w:bookmarkStart w:id="37" w:name="_Toc124127949"/>
+      <w:r>
+        <w:lastRenderedPageBreak/>
         <w:t>Materials List</w:t>
       </w:r>
       <w:bookmarkEnd w:id="36"/>
@@ -3661,7 +3282,7 @@
         <w:pStyle w:val="Heading1"/>
       </w:pPr>
       <w:bookmarkStart w:id="38" w:name="__RefHeading___Toc415_3459768222"/>
-      <w:bookmarkStart w:id="39" w:name="_Toc124127649"/>
+      <w:bookmarkStart w:id="39" w:name="_Toc124127950"/>
       <w:r>
         <w:t>License</w:t>
       </w:r>
@@ -3810,7 +3431,7 @@
         <w:pStyle w:val="Heading1"/>
       </w:pPr>
       <w:bookmarkStart w:id="40" w:name="__RefHeading___Toc417_3459768222"/>
-      <w:bookmarkStart w:id="41" w:name="_Toc124127650"/>
+      <w:bookmarkStart w:id="41" w:name="_Toc124127951"/>
       <w:r>
         <w:t>Links</w:t>
       </w:r>
@@ -3955,7 +3576,7 @@
         <w:rPr>
           <w:noProof/>
         </w:rPr>
-        <w:t>6</w:t>
+        <w:t>7</w:t>
       </w:r>
     </w:fldSimple>
   </w:p>
@@ -4044,7 +3665,7 @@
         <w:rPr>
           <w:noProof/>
         </w:rPr>
-        <w:t>6</w:t>
+        <w:t>7</w:t>
       </w:r>
     </w:fldSimple>
   </w:p>
@@ -4056,12 +3677,11 @@
   <w:abstractNum w:abstractNumId="0" w15:restartNumberingAfterBreak="0">
     <w:nsid w:val="0CC92CCA"/>
     <w:multiLevelType w:val="multilevel"/>
-    <w:tmpl w:val="D584A848"/>
+    <w:tmpl w:val="B898546E"/>
     <w:styleLink w:val="WWNum2"/>
     <w:lvl w:ilvl="0">
       <w:start w:val="1"/>
       <w:numFmt w:val="upperLetter"/>
-      <w:pStyle w:val="List"/>
       <w:suff w:val="space"/>
       <w:lvlText w:val="%1 -"/>
       <w:lvlJc w:val="left"/>
@@ -4743,6 +4363,137 @@
     </w:lvl>
   </w:abstractNum>
   <w:abstractNum w:abstractNumId="7" w15:restartNumberingAfterBreak="0">
+    <w:nsid w:val="20743531"/>
+    <w:multiLevelType w:val="multilevel"/>
+    <w:tmpl w:val="FA7AE768"/>
+    <w:lvl w:ilvl="0">
+      <w:start w:val="1"/>
+      <w:numFmt w:val="decimal"/>
+      <w:pStyle w:val="Heading2"/>
+      <w:suff w:val="nothing"/>
+      <w:lvlText w:val="%1 - "/>
+      <w:lvlJc w:val="left"/>
+      <w:pPr>
+        <w:ind w:left="432" w:hanging="432"/>
+      </w:pPr>
+      <w:rPr>
+        <w:rFonts w:hint="default"/>
+      </w:rPr>
+    </w:lvl>
+    <w:lvl w:ilvl="1">
+      <w:start w:val="1"/>
+      <w:numFmt w:val="decimal"/>
+      <w:pStyle w:val="Heading3"/>
+      <w:suff w:val="nothing"/>
+      <w:lvlText w:val="%1.%2 - "/>
+      <w:lvlJc w:val="left"/>
+      <w:pPr>
+        <w:ind w:left="576" w:hanging="576"/>
+      </w:pPr>
+      <w:rPr>
+        <w:rFonts w:hint="default"/>
+      </w:rPr>
+    </w:lvl>
+    <w:lvl w:ilvl="2">
+      <w:start w:val="1"/>
+      <w:numFmt w:val="decimal"/>
+      <w:pStyle w:val="Heading4"/>
+      <w:suff w:val="nothing"/>
+      <w:lvlText w:val="%1.%2.%3 - "/>
+      <w:lvlJc w:val="left"/>
+      <w:pPr>
+        <w:ind w:left="720" w:hanging="720"/>
+      </w:pPr>
+      <w:rPr>
+        <w:rFonts w:hint="default"/>
+      </w:rPr>
+    </w:lvl>
+    <w:lvl w:ilvl="3">
+      <w:start w:val="1"/>
+      <w:numFmt w:val="decimal"/>
+      <w:pStyle w:val="Heading5"/>
+      <w:suff w:val="nothing"/>
+      <w:lvlText w:val="%1.%2.%3.%4 - "/>
+      <w:lvlJc w:val="left"/>
+      <w:pPr>
+        <w:ind w:left="864" w:hanging="864"/>
+      </w:pPr>
+      <w:rPr>
+        <w:rFonts w:hint="default"/>
+      </w:rPr>
+    </w:lvl>
+    <w:lvl w:ilvl="4">
+      <w:start w:val="1"/>
+      <w:numFmt w:val="decimal"/>
+      <w:pStyle w:val="Heading6"/>
+      <w:suff w:val="nothing"/>
+      <w:lvlText w:val="%1.%2.%3.%4.%5 - "/>
+      <w:lvlJc w:val="left"/>
+      <w:pPr>
+        <w:ind w:left="1008" w:hanging="1008"/>
+      </w:pPr>
+      <w:rPr>
+        <w:rFonts w:hint="default"/>
+      </w:rPr>
+    </w:lvl>
+    <w:lvl w:ilvl="5">
+      <w:start w:val="1"/>
+      <w:numFmt w:val="upperLetter"/>
+      <w:pStyle w:val="List"/>
+      <w:suff w:val="nothing"/>
+      <w:lvlText w:val="%6 - "/>
+      <w:lvlJc w:val="left"/>
+      <w:pPr>
+        <w:ind w:left="1152" w:hanging="1152"/>
+      </w:pPr>
+      <w:rPr>
+        <w:rFonts w:hint="default"/>
+      </w:rPr>
+    </w:lvl>
+    <w:lvl w:ilvl="6">
+      <w:start w:val="1"/>
+      <w:numFmt w:val="decimal"/>
+      <w:pStyle w:val="ListContinue"/>
+      <w:suff w:val="nothing"/>
+      <w:lvlText w:val="%6.%7 - "/>
+      <w:lvlJc w:val="left"/>
+      <w:pPr>
+        <w:ind w:left="1296" w:hanging="1008"/>
+      </w:pPr>
+      <w:rPr>
+        <w:rFonts w:hint="default"/>
+      </w:rPr>
+    </w:lvl>
+    <w:lvl w:ilvl="7">
+      <w:start w:val="1"/>
+      <w:numFmt w:val="decimal"/>
+      <w:pStyle w:val="ListContinue2"/>
+      <w:suff w:val="nothing"/>
+      <w:lvlText w:val="%6.%7.%8 - "/>
+      <w:lvlJc w:val="left"/>
+      <w:pPr>
+        <w:ind w:left="1440" w:hanging="864"/>
+      </w:pPr>
+      <w:rPr>
+        <w:rFonts w:hint="default"/>
+      </w:rPr>
+    </w:lvl>
+    <w:lvl w:ilvl="8">
+      <w:start w:val="1"/>
+      <w:numFmt w:val="decimal"/>
+      <w:pStyle w:val="ListContinue3"/>
+      <w:suff w:val="nothing"/>
+      <w:lvlText w:val="%6.%7.%8.%9 - "/>
+      <w:lvlJc w:val="left"/>
+      <w:pPr>
+        <w:ind w:left="1584" w:hanging="720"/>
+      </w:pPr>
+      <w:rPr>
+        <w:rFonts w:hint="default"/>
+      </w:rPr>
+    </w:lvl>
+  </w:abstractNum>
+  <w:abstractNum w:abstractNumId="8" w15:restartNumberingAfterBreak="0">
     <w:nsid w:val="28020A9A"/>
     <w:multiLevelType w:val="hybridMultilevel"/>
     <w:tmpl w:val="F1364E9E"/>
@@ -4828,7 +4579,7 @@
       </w:pPr>
     </w:lvl>
   </w:abstractNum>
-  <w:abstractNum w:abstractNumId="8" w15:restartNumberingAfterBreak="0">
+  <w:abstractNum w:abstractNumId="9" w15:restartNumberingAfterBreak="0">
     <w:nsid w:val="29491DC9"/>
     <w:multiLevelType w:val="multilevel"/>
     <w:tmpl w:val="A48E5754"/>
@@ -4922,7 +4673,7 @@
       </w:pPr>
     </w:lvl>
   </w:abstractNum>
-  <w:abstractNum w:abstractNumId="9" w15:restartNumberingAfterBreak="0">
+  <w:abstractNum w:abstractNumId="10" w15:restartNumberingAfterBreak="0">
     <w:nsid w:val="2A73330D"/>
     <w:multiLevelType w:val="multilevel"/>
     <w:tmpl w:val="70224E7E"/>
@@ -5026,7 +4777,7 @@
       </w:rPr>
     </w:lvl>
   </w:abstractNum>
-  <w:abstractNum w:abstractNumId="10" w15:restartNumberingAfterBreak="0">
+  <w:abstractNum w:abstractNumId="11" w15:restartNumberingAfterBreak="0">
     <w:nsid w:val="2D042FA8"/>
     <w:multiLevelType w:val="multilevel"/>
     <w:tmpl w:val="FE2A601A"/>
@@ -5120,7 +4871,7 @@
       </w:pPr>
     </w:lvl>
   </w:abstractNum>
-  <w:abstractNum w:abstractNumId="11" w15:restartNumberingAfterBreak="0">
+  <w:abstractNum w:abstractNumId="12" w15:restartNumberingAfterBreak="0">
     <w:nsid w:val="34171915"/>
     <w:multiLevelType w:val="multilevel"/>
     <w:tmpl w:val="E01AC7A4"/>
@@ -5214,7 +4965,7 @@
       </w:pPr>
     </w:lvl>
   </w:abstractNum>
-  <w:abstractNum w:abstractNumId="12" w15:restartNumberingAfterBreak="0">
+  <w:abstractNum w:abstractNumId="13" w15:restartNumberingAfterBreak="0">
     <w:nsid w:val="388B68EF"/>
     <w:multiLevelType w:val="multilevel"/>
     <w:tmpl w:val="EA346A44"/>
@@ -5308,7 +5059,7 @@
       </w:pPr>
     </w:lvl>
   </w:abstractNum>
-  <w:abstractNum w:abstractNumId="13" w15:restartNumberingAfterBreak="0">
+  <w:abstractNum w:abstractNumId="14" w15:restartNumberingAfterBreak="0">
     <w:nsid w:val="3A836430"/>
     <w:multiLevelType w:val="multilevel"/>
     <w:tmpl w:val="AE348374"/>
@@ -5402,7 +5153,7 @@
       </w:pPr>
     </w:lvl>
   </w:abstractNum>
-  <w:abstractNum w:abstractNumId="14" w15:restartNumberingAfterBreak="0">
+  <w:abstractNum w:abstractNumId="15" w15:restartNumberingAfterBreak="0">
     <w:nsid w:val="3C1D695B"/>
     <w:multiLevelType w:val="multilevel"/>
     <w:tmpl w:val="208AB52E"/>
@@ -5496,7 +5247,7 @@
       </w:pPr>
     </w:lvl>
   </w:abstractNum>
-  <w:abstractNum w:abstractNumId="15" w15:restartNumberingAfterBreak="0">
+  <w:abstractNum w:abstractNumId="16" w15:restartNumberingAfterBreak="0">
     <w:nsid w:val="46404505"/>
     <w:multiLevelType w:val="multilevel"/>
     <w:tmpl w:val="18586EE2"/>
@@ -5590,14 +5341,13 @@
       </w:pPr>
     </w:lvl>
   </w:abstractNum>
-  <w:abstractNum w:abstractNumId="16" w15:restartNumberingAfterBreak="0">
+  <w:abstractNum w:abstractNumId="17" w15:restartNumberingAfterBreak="0">
     <w:nsid w:val="4FAA7DB1"/>
     <w:multiLevelType w:val="multilevel"/>
-    <w:tmpl w:val="942CD6D0"/>
+    <w:tmpl w:val="4566C338"/>
     <w:lvl w:ilvl="0">
       <w:start w:val="1"/>
       <w:numFmt w:val="decimal"/>
-      <w:pStyle w:val="Heading2"/>
       <w:suff w:val="nothing"/>
       <w:lvlText w:val="%1 - "/>
       <w:lvlJc w:val="left"/>
@@ -5713,7 +5463,7 @@
       </w:rPr>
     </w:lvl>
   </w:abstractNum>
-  <w:abstractNum w:abstractNumId="17" w15:restartNumberingAfterBreak="0">
+  <w:abstractNum w:abstractNumId="18" w15:restartNumberingAfterBreak="0">
     <w:nsid w:val="591839CF"/>
     <w:multiLevelType w:val="multilevel"/>
     <w:tmpl w:val="D22C60FA"/>
@@ -5807,7 +5557,7 @@
       </w:pPr>
     </w:lvl>
   </w:abstractNum>
-  <w:abstractNum w:abstractNumId="18" w15:restartNumberingAfterBreak="0">
+  <w:abstractNum w:abstractNumId="19" w15:restartNumberingAfterBreak="0">
     <w:nsid w:val="60DF130B"/>
     <w:multiLevelType w:val="multilevel"/>
     <w:tmpl w:val="895876EE"/>
@@ -5901,7 +5651,7 @@
       </w:pPr>
     </w:lvl>
   </w:abstractNum>
-  <w:abstractNum w:abstractNumId="19" w15:restartNumberingAfterBreak="0">
+  <w:abstractNum w:abstractNumId="20" w15:restartNumberingAfterBreak="0">
     <w:nsid w:val="61681B98"/>
     <w:multiLevelType w:val="hybridMultilevel"/>
     <w:tmpl w:val="A4D05FA6"/>
@@ -6014,7 +5764,7 @@
       </w:rPr>
     </w:lvl>
   </w:abstractNum>
-  <w:abstractNum w:abstractNumId="20" w15:restartNumberingAfterBreak="0">
+  <w:abstractNum w:abstractNumId="21" w15:restartNumberingAfterBreak="0">
     <w:nsid w:val="62EF356A"/>
     <w:multiLevelType w:val="multilevel"/>
     <w:tmpl w:val="D31467B0"/>
@@ -6127,7 +5877,7 @@
       </w:rPr>
     </w:lvl>
   </w:abstractNum>
-  <w:abstractNum w:abstractNumId="21" w15:restartNumberingAfterBreak="0">
+  <w:abstractNum w:abstractNumId="22" w15:restartNumberingAfterBreak="0">
     <w:nsid w:val="63191267"/>
     <w:multiLevelType w:val="multilevel"/>
     <w:tmpl w:val="5BA66D9E"/>
@@ -6221,7 +5971,7 @@
       </w:pPr>
     </w:lvl>
   </w:abstractNum>
-  <w:abstractNum w:abstractNumId="22" w15:restartNumberingAfterBreak="0">
+  <w:abstractNum w:abstractNumId="23" w15:restartNumberingAfterBreak="0">
     <w:nsid w:val="63ED43AD"/>
     <w:multiLevelType w:val="hybridMultilevel"/>
     <w:tmpl w:val="E792679C"/>
@@ -6334,7 +6084,7 @@
       </w:rPr>
     </w:lvl>
   </w:abstractNum>
-  <w:abstractNum w:abstractNumId="23" w15:restartNumberingAfterBreak="0">
+  <w:abstractNum w:abstractNumId="24" w15:restartNumberingAfterBreak="0">
     <w:nsid w:val="696460DB"/>
     <w:multiLevelType w:val="multilevel"/>
     <w:tmpl w:val="110AF1EE"/>
@@ -6428,7 +6178,7 @@
       </w:pPr>
     </w:lvl>
   </w:abstractNum>
-  <w:abstractNum w:abstractNumId="24" w15:restartNumberingAfterBreak="0">
+  <w:abstractNum w:abstractNumId="25" w15:restartNumberingAfterBreak="0">
     <w:nsid w:val="73A66C06"/>
     <w:multiLevelType w:val="multilevel"/>
     <w:tmpl w:val="0409001D"/>
@@ -6514,7 +6264,7 @@
       </w:pPr>
     </w:lvl>
   </w:abstractNum>
-  <w:abstractNum w:abstractNumId="25" w15:restartNumberingAfterBreak="0">
+  <w:abstractNum w:abstractNumId="26" w15:restartNumberingAfterBreak="0">
     <w:nsid w:val="764C1DB5"/>
     <w:multiLevelType w:val="multilevel"/>
     <w:tmpl w:val="C742C76C"/>
@@ -6608,7 +6358,7 @@
       </w:pPr>
     </w:lvl>
   </w:abstractNum>
-  <w:abstractNum w:abstractNumId="26" w15:restartNumberingAfterBreak="0">
+  <w:abstractNum w:abstractNumId="27" w15:restartNumberingAfterBreak="0">
     <w:nsid w:val="7B70550B"/>
     <w:multiLevelType w:val="multilevel"/>
     <w:tmpl w:val="9E769A6C"/>
@@ -6715,13 +6465,13 @@
     </w:lvlOverride>
   </w:num>
   <w:num w:numId="4" w16cid:durableId="445657899">
-    <w:abstractNumId w:val="12"/>
+    <w:abstractNumId w:val="13"/>
   </w:num>
   <w:num w:numId="5" w16cid:durableId="1671325768">
-    <w:abstractNumId w:val="8"/>
+    <w:abstractNumId w:val="9"/>
   </w:num>
   <w:num w:numId="6" w16cid:durableId="1839808349">
-    <w:abstractNumId w:val="23"/>
+    <w:abstractNumId w:val="24"/>
   </w:num>
   <w:num w:numId="7" w16cid:durableId="1785728497">
     <w:abstractNumId w:val="4"/>
@@ -6730,13 +6480,13 @@
     <w:abstractNumId w:val="3"/>
   </w:num>
   <w:num w:numId="9" w16cid:durableId="54477512">
-    <w:abstractNumId w:val="18"/>
+    <w:abstractNumId w:val="19"/>
   </w:num>
   <w:num w:numId="10" w16cid:durableId="544342063">
-    <w:abstractNumId w:val="10"/>
+    <w:abstractNumId w:val="11"/>
   </w:num>
   <w:num w:numId="11" w16cid:durableId="1202134291">
-    <w:abstractNumId w:val="13"/>
+    <w:abstractNumId w:val="14"/>
   </w:num>
   <w:num w:numId="12" w16cid:durableId="1422992693">
     <w:abstractNumId w:val="5"/>
@@ -6748,49 +6498,49 @@
     <w:abstractNumId w:val="2"/>
   </w:num>
   <w:num w:numId="15" w16cid:durableId="528761334">
+    <w:abstractNumId w:val="16"/>
+  </w:num>
+  <w:num w:numId="16" w16cid:durableId="708653191">
+    <w:abstractNumId w:val="12"/>
+  </w:num>
+  <w:num w:numId="17" w16cid:durableId="1561011702">
+    <w:abstractNumId w:val="22"/>
+  </w:num>
+  <w:num w:numId="18" w16cid:durableId="114719188">
+    <w:abstractNumId w:val="26"/>
+  </w:num>
+  <w:num w:numId="19" w16cid:durableId="1529096989">
+    <w:abstractNumId w:val="27"/>
+  </w:num>
+  <w:num w:numId="20" w16cid:durableId="681006741">
     <w:abstractNumId w:val="15"/>
   </w:num>
-  <w:num w:numId="16" w16cid:durableId="708653191">
-    <w:abstractNumId w:val="11"/>
+  <w:num w:numId="21" w16cid:durableId="1741252188">
+    <w:abstractNumId w:val="18"/>
   </w:num>
-  <w:num w:numId="17" w16cid:durableId="1561011702">
+  <w:num w:numId="22" w16cid:durableId="1690446818">
+    <w:abstractNumId w:val="10"/>
+  </w:num>
+  <w:num w:numId="23" w16cid:durableId="607584973">
+    <w:abstractNumId w:val="8"/>
+  </w:num>
+  <w:num w:numId="24" w16cid:durableId="1402405259">
+    <w:abstractNumId w:val="20"/>
+  </w:num>
+  <w:num w:numId="25" w16cid:durableId="1776706318">
+    <w:abstractNumId w:val="23"/>
+  </w:num>
+  <w:num w:numId="26" w16cid:durableId="495538926">
+    <w:abstractNumId w:val="25"/>
+  </w:num>
+  <w:num w:numId="27" w16cid:durableId="1774979023">
+    <w:abstractNumId w:val="17"/>
+  </w:num>
+  <w:num w:numId="28" w16cid:durableId="315914253">
     <w:abstractNumId w:val="21"/>
   </w:num>
-  <w:num w:numId="18" w16cid:durableId="114719188">
-    <w:abstractNumId w:val="25"/>
-  </w:num>
-  <w:num w:numId="19" w16cid:durableId="1529096989">
-    <w:abstractNumId w:val="26"/>
-  </w:num>
-  <w:num w:numId="20" w16cid:durableId="681006741">
-    <w:abstractNumId w:val="14"/>
-  </w:num>
-  <w:num w:numId="21" w16cid:durableId="1741252188">
+  <w:num w:numId="29" w16cid:durableId="1963341710">
     <w:abstractNumId w:val="17"/>
-  </w:num>
-  <w:num w:numId="22" w16cid:durableId="1690446818">
-    <w:abstractNumId w:val="9"/>
-  </w:num>
-  <w:num w:numId="23" w16cid:durableId="607584973">
-    <w:abstractNumId w:val="7"/>
-  </w:num>
-  <w:num w:numId="24" w16cid:durableId="1402405259">
-    <w:abstractNumId w:val="19"/>
-  </w:num>
-  <w:num w:numId="25" w16cid:durableId="1776706318">
-    <w:abstractNumId w:val="22"/>
-  </w:num>
-  <w:num w:numId="26" w16cid:durableId="495538926">
-    <w:abstractNumId w:val="24"/>
-  </w:num>
-  <w:num w:numId="27" w16cid:durableId="1774979023">
-    <w:abstractNumId w:val="16"/>
-  </w:num>
-  <w:num w:numId="28" w16cid:durableId="315914253">
-    <w:abstractNumId w:val="20"/>
-  </w:num>
-  <w:num w:numId="29" w16cid:durableId="1963341710">
-    <w:abstractNumId w:val="16"/>
     <w:lvlOverride w:ilvl="0">
       <w:startOverride w:val="1"/>
     </w:lvlOverride>
@@ -6818,6 +6568,9 @@
     <w:lvlOverride w:ilvl="8">
       <w:startOverride w:val="1"/>
     </w:lvlOverride>
+  </w:num>
+  <w:num w:numId="30" w16cid:durableId="280456606">
+    <w:abstractNumId w:val="7"/>
   </w:num>
 </w:numbering>
 </file>
@@ -7112,7 +6865,7 @@
     <w:lsdException w:name="Intense Reference" w:uiPriority="32" w:qFormat="1"/>
     <w:lsdException w:name="Book Title" w:uiPriority="33" w:qFormat="1"/>
     <w:lsdException w:name="Bibliography" w:semiHidden="1" w:uiPriority="37" w:unhideWhenUsed="1"/>
-    <w:lsdException w:name="TOC Heading" w:semiHidden="1" w:uiPriority="39" w:unhideWhenUsed="1" w:qFormat="1"/>
+    <w:lsdException w:name="TOC Heading" w:semiHidden="1" w:uiPriority="39" w:unhideWhenUsed="1"/>
     <w:lsdException w:name="Plain Table 1" w:uiPriority="41"/>
     <w:lsdException w:name="Plain Table 2" w:uiPriority="42"/>
     <w:lsdException w:name="Plain Table 3" w:uiPriority="43"/>
@@ -7251,7 +7004,7 @@
     <w:qFormat/>
     <w:pPr>
       <w:numPr>
-        <w:numId w:val="27"/>
+        <w:numId w:val="30"/>
       </w:numPr>
       <w:spacing w:before="0" w:after="0"/>
       <w:outlineLvl w:val="1"/>
@@ -7269,8 +7022,11 @@
     <w:unhideWhenUsed/>
     <w:qFormat/>
     <w:pPr>
+      <w:numPr>
+        <w:ilvl w:val="1"/>
+        <w:numId w:val="30"/>
+      </w:numPr>
       <w:spacing w:before="0" w:after="0"/>
-      <w:ind w:left="720" w:hanging="718"/>
       <w:outlineLvl w:val="2"/>
     </w:pPr>
     <w:rPr>
@@ -7285,14 +7041,43 @@
     <w:unhideWhenUsed/>
     <w:qFormat/>
     <w:pPr>
+      <w:numPr>
+        <w:ilvl w:val="2"/>
+        <w:numId w:val="30"/>
+      </w:numPr>
       <w:spacing w:before="0" w:after="0"/>
-      <w:ind w:left="864" w:hanging="862"/>
       <w:outlineLvl w:val="3"/>
     </w:pPr>
     <w:rPr>
       <w:iCs/>
       <w:sz w:val="44"/>
       <w:szCs w:val="24"/>
+    </w:rPr>
+  </w:style>
+  <w:style w:type="paragraph" w:styleId="Heading5">
+    <w:name w:val="heading 5"/>
+    <w:basedOn w:val="Normal"/>
+    <w:next w:val="Normal"/>
+    <w:link w:val="Heading5Char"/>
+    <w:uiPriority w:val="9"/>
+    <w:semiHidden/>
+    <w:unhideWhenUsed/>
+    <w:qFormat/>
+    <w:rsid w:val="00F66874"/>
+    <w:pPr>
+      <w:keepNext/>
+      <w:keepLines/>
+      <w:numPr>
+        <w:ilvl w:val="3"/>
+        <w:numId w:val="30"/>
+      </w:numPr>
+      <w:spacing w:before="40"/>
+      <w:outlineLvl w:val="4"/>
+    </w:pPr>
+    <w:rPr>
+      <w:rFonts w:asciiTheme="majorHAnsi" w:eastAsiaTheme="majorEastAsia" w:hAnsiTheme="majorHAnsi" w:cs="Mangal"/>
+      <w:color w:val="2F5496" w:themeColor="accent1" w:themeShade="BF"/>
+      <w:szCs w:val="21"/>
     </w:rPr>
   </w:style>
   <w:style w:type="paragraph" w:styleId="Heading6">
@@ -7304,7 +7089,10 @@
     <w:unhideWhenUsed/>
     <w:qFormat/>
     <w:pPr>
-      <w:ind w:left="1152" w:hanging="1150"/>
+      <w:numPr>
+        <w:ilvl w:val="4"/>
+        <w:numId w:val="30"/>
+      </w:numPr>
       <w:outlineLvl w:val="5"/>
     </w:pPr>
     <w:rPr>
@@ -7417,7 +7205,8 @@
     <w:rsid w:val="006F23BA"/>
     <w:pPr>
       <w:numPr>
-        <w:numId w:val="2"/>
+        <w:ilvl w:val="5"/>
+        <w:numId w:val="30"/>
       </w:numPr>
       <w:spacing w:after="0"/>
     </w:pPr>
@@ -7477,17 +7266,9 @@
   </w:style>
   <w:style w:type="paragraph" w:styleId="TOCHeading">
     <w:name w:val="TOC Heading"/>
-    <w:basedOn w:val="Heading"/>
+    <w:basedOn w:val="TOC3"/>
     <w:uiPriority w:val="39"/>
-    <w:qFormat/>
-    <w:pPr>
-      <w:spacing w:before="0" w:after="0"/>
-      <w:ind w:left="360"/>
-      <w:jc w:val="left"/>
-    </w:pPr>
-    <w:rPr>
-      <w:szCs w:val="32"/>
-    </w:rPr>
+    <w:rsid w:val="00CA54E4"/>
   </w:style>
   <w:style w:type="paragraph" w:customStyle="1" w:styleId="Endnote">
     <w:name w:val="Endnote"/>
@@ -7534,9 +7315,15 @@
   </w:style>
   <w:style w:type="paragraph" w:styleId="TOC1">
     <w:name w:val="toc 1"/>
-    <w:basedOn w:val="Index"/>
+    <w:basedOn w:val="TOC4"/>
     <w:uiPriority w:val="39"/>
-    <w:rsid w:val="00153EB9"/>
+    <w:rsid w:val="00CA54E4"/>
+  </w:style>
+  <w:style w:type="paragraph" w:styleId="TOC2">
+    <w:name w:val="toc 2"/>
+    <w:basedOn w:val="Normal"/>
+    <w:uiPriority w:val="39"/>
+    <w:rsid w:val="00CA54E4"/>
     <w:pPr>
       <w:tabs>
         <w:tab w:val="right" w:leader="dot" w:pos="9937"/>
@@ -7546,39 +7333,19 @@
     </w:pPr>
     <w:rPr>
       <w:rFonts w:ascii="DejaVu Sans Mono" w:hAnsi="DejaVu Sans Mono" w:cs="DejaVu Sans Mono"/>
+      <w:sz w:val="22"/>
     </w:rPr>
-  </w:style>
-  <w:style w:type="paragraph" w:styleId="TOC2">
-    <w:name w:val="toc 2"/>
-    <w:basedOn w:val="Index"/>
-    <w:uiPriority w:val="39"/>
-    <w:pPr>
-      <w:tabs>
-        <w:tab w:val="right" w:leader="dot" w:pos="9644"/>
-      </w:tabs>
-      <w:ind w:left="283"/>
-    </w:pPr>
   </w:style>
   <w:style w:type="paragraph" w:styleId="TOC3">
     <w:name w:val="toc 3"/>
-    <w:basedOn w:val="Index"/>
+    <w:basedOn w:val="TOC2"/>
     <w:uiPriority w:val="39"/>
-    <w:pPr>
-      <w:tabs>
-        <w:tab w:val="right" w:leader="dot" w:pos="9927"/>
-      </w:tabs>
-      <w:ind w:left="566"/>
-    </w:pPr>
+    <w:rsid w:val="00CA54E4"/>
   </w:style>
   <w:style w:type="paragraph" w:styleId="TOC4">
     <w:name w:val="toc 4"/>
-    <w:basedOn w:val="Index"/>
-    <w:pPr>
-      <w:tabs>
-        <w:tab w:val="right" w:leader="dot" w:pos="10210"/>
-      </w:tabs>
-      <w:ind w:left="849"/>
-    </w:pPr>
+    <w:basedOn w:val="TOC3"/>
+    <w:rsid w:val="00CA54E4"/>
   </w:style>
   <w:style w:type="paragraph" w:customStyle="1" w:styleId="Heading10">
     <w:name w:val="Heading 10"/>
@@ -7595,13 +7362,8 @@
   </w:style>
   <w:style w:type="paragraph" w:styleId="TOC7">
     <w:name w:val="toc 7"/>
-    <w:basedOn w:val="Index"/>
-    <w:pPr>
-      <w:tabs>
-        <w:tab w:val="right" w:leader="dot" w:pos="11059"/>
-      </w:tabs>
-      <w:ind w:left="1698"/>
-    </w:pPr>
+    <w:basedOn w:val="TOCHeading"/>
+    <w:rsid w:val="00EA4083"/>
   </w:style>
   <w:style w:type="paragraph" w:styleId="Header">
     <w:name w:val="header"/>
@@ -9372,6 +9134,78 @@
     <w:rPr>
       <w:color w:val="0563C1" w:themeColor="hyperlink"/>
       <w:u w:val="single"/>
+    </w:rPr>
+  </w:style>
+  <w:style w:type="character" w:customStyle="1" w:styleId="Heading5Char">
+    <w:name w:val="Heading 5 Char"/>
+    <w:basedOn w:val="DefaultParagraphFont"/>
+    <w:link w:val="Heading5"/>
+    <w:uiPriority w:val="9"/>
+    <w:semiHidden/>
+    <w:rsid w:val="00F66874"/>
+    <w:rPr>
+      <w:rFonts w:asciiTheme="majorHAnsi" w:eastAsiaTheme="majorEastAsia" w:hAnsiTheme="majorHAnsi" w:cs="Mangal"/>
+      <w:color w:val="2F5496" w:themeColor="accent1" w:themeShade="BF"/>
+      <w:szCs w:val="21"/>
+    </w:rPr>
+  </w:style>
+  <w:style w:type="paragraph" w:styleId="ListContinue">
+    <w:name w:val="List Continue"/>
+    <w:basedOn w:val="Normal"/>
+    <w:uiPriority w:val="99"/>
+    <w:unhideWhenUsed/>
+    <w:rsid w:val="0026195C"/>
+    <w:pPr>
+      <w:numPr>
+        <w:ilvl w:val="6"/>
+        <w:numId w:val="30"/>
+      </w:numPr>
+      <w:contextualSpacing/>
+    </w:pPr>
+    <w:rPr>
+      <w:rFonts w:ascii="Arial" w:hAnsi="Arial" w:cs="Arial"/>
+      <w:sz w:val="22"/>
+      <w:szCs w:val="22"/>
+    </w:rPr>
+  </w:style>
+  <w:style w:type="paragraph" w:styleId="ListContinue2">
+    <w:name w:val="List Continue 2"/>
+    <w:basedOn w:val="Normal"/>
+    <w:uiPriority w:val="99"/>
+    <w:semiHidden/>
+    <w:unhideWhenUsed/>
+    <w:rsid w:val="00F66874"/>
+    <w:pPr>
+      <w:numPr>
+        <w:ilvl w:val="7"/>
+        <w:numId w:val="30"/>
+      </w:numPr>
+      <w:spacing w:after="120"/>
+      <w:contextualSpacing/>
+    </w:pPr>
+    <w:rPr>
+      <w:rFonts w:cs="Mangal"/>
+      <w:szCs w:val="21"/>
+    </w:rPr>
+  </w:style>
+  <w:style w:type="paragraph" w:styleId="ListContinue3">
+    <w:name w:val="List Continue 3"/>
+    <w:basedOn w:val="Normal"/>
+    <w:uiPriority w:val="99"/>
+    <w:semiHidden/>
+    <w:unhideWhenUsed/>
+    <w:rsid w:val="00F66874"/>
+    <w:pPr>
+      <w:numPr>
+        <w:ilvl w:val="8"/>
+        <w:numId w:val="30"/>
+      </w:numPr>
+      <w:spacing w:after="120"/>
+      <w:contextualSpacing/>
+    </w:pPr>
+    <w:rPr>
+      <w:rFonts w:cs="Mangal"/>
+      <w:szCs w:val="21"/>
     </w:rPr>
   </w:style>
 </w:styles>

</xml_diff>

<commit_message>
nearly got the styles correct
</commit_message>
<xml_diff>
--- a/rules/rulebook.docx
+++ b/rules/rulebook.docx
@@ -400,14 +400,16 @@
     </w:p>
     <w:p>
       <w:pPr>
-        <w:pStyle w:val="Heading"/>
+        <w:pStyle w:val="Heading1"/>
       </w:pPr>
       <w:bookmarkStart w:id="0" w:name="__RefHeading___Toc367_3459768222"/>
+      <w:bookmarkStart w:id="1" w:name="_Toc124129443"/>
       <w:r>
         <w:lastRenderedPageBreak/>
         <w:t>Table Of Contents</w:t>
       </w:r>
       <w:bookmarkEnd w:id="0"/>
+      <w:bookmarkEnd w:id="1"/>
     </w:p>
     <w:sdt>
       <w:sdtPr>
@@ -452,12 +454,81 @@
           <w:r>
             <w:fldChar w:fldCharType="separate"/>
           </w:r>
-          <w:hyperlink w:anchor="_Toc124127936" w:history="1">
+          <w:hyperlink w:anchor="_Toc124129443" w:history="1">
             <w:r>
               <w:rPr>
                 <w:rStyle w:val="Hyperlink"/>
                 <w:noProof/>
               </w:rPr>
+              <w:t>Table Of Contents</w:t>
+            </w:r>
+            <w:r>
+              <w:rPr>
+                <w:noProof/>
+                <w:webHidden/>
+              </w:rPr>
+              <w:tab/>
+            </w:r>
+            <w:r>
+              <w:rPr>
+                <w:noProof/>
+                <w:webHidden/>
+              </w:rPr>
+              <w:fldChar w:fldCharType="begin"/>
+            </w:r>
+            <w:r>
+              <w:rPr>
+                <w:noProof/>
+                <w:webHidden/>
+              </w:rPr>
+              <w:instrText xml:space="preserve"> PAGEREF _Toc124129443 \h </w:instrText>
+            </w:r>
+            <w:r>
+              <w:rPr>
+                <w:noProof/>
+                <w:webHidden/>
+              </w:rPr>
+            </w:r>
+            <w:r>
+              <w:rPr>
+                <w:noProof/>
+                <w:webHidden/>
+              </w:rPr>
+              <w:fldChar w:fldCharType="separate"/>
+            </w:r>
+            <w:r>
+              <w:rPr>
+                <w:noProof/>
+                <w:webHidden/>
+              </w:rPr>
+              <w:t>1</w:t>
+            </w:r>
+            <w:r>
+              <w:rPr>
+                <w:noProof/>
+                <w:webHidden/>
+              </w:rPr>
+              <w:fldChar w:fldCharType="end"/>
+            </w:r>
+          </w:hyperlink>
+        </w:p>
+        <w:p>
+          <w:pPr>
+            <w:pStyle w:val="TOC1"/>
+            <w:rPr>
+              <w:rFonts w:asciiTheme="minorHAnsi" w:eastAsiaTheme="minorEastAsia" w:hAnsiTheme="minorHAnsi" w:cstheme="minorBidi"/>
+              <w:noProof/>
+              <w:kern w:val="0"/>
+              <w:szCs w:val="22"/>
+              <w:lang w:eastAsia="en-US" w:bidi="ar-SA"/>
+            </w:rPr>
+          </w:pPr>
+          <w:hyperlink w:anchor="_Toc124129444" w:history="1">
+            <w:r>
+              <w:rPr>
+                <w:rStyle w:val="Hyperlink"/>
+                <w:noProof/>
+              </w:rPr>
               <w:t>Rules</w:t>
             </w:r>
             <w:r>
@@ -479,7 +550,7 @@
                 <w:noProof/>
                 <w:webHidden/>
               </w:rPr>
-              <w:instrText xml:space="preserve"> PAGEREF _Toc124127936 \h </w:instrText>
+              <w:instrText xml:space="preserve"> PAGEREF _Toc124129444 \h </w:instrText>
             </w:r>
             <w:r>
               <w:rPr>
@@ -521,7 +592,7 @@
               <w:lang w:eastAsia="en-US" w:bidi="ar-SA"/>
             </w:rPr>
           </w:pPr>
-          <w:hyperlink w:anchor="_Toc124127937" w:history="1">
+          <w:hyperlink w:anchor="_Toc124129445" w:history="1">
             <w:r>
               <w:rPr>
                 <w:rStyle w:val="Hyperlink"/>
@@ -548,7 +619,7 @@
                 <w:noProof/>
                 <w:webHidden/>
               </w:rPr>
-              <w:instrText xml:space="preserve"> PAGEREF _Toc124127937 \h </w:instrText>
+              <w:instrText xml:space="preserve"> PAGEREF _Toc124129445 \h </w:instrText>
             </w:r>
             <w:r>
               <w:rPr>
@@ -590,7 +661,7 @@
               <w:lang w:eastAsia="en-US" w:bidi="ar-SA"/>
             </w:rPr>
           </w:pPr>
-          <w:hyperlink w:anchor="_Toc124127938" w:history="1">
+          <w:hyperlink w:anchor="_Toc124129446" w:history="1">
             <w:r>
               <w:rPr>
                 <w:rStyle w:val="Hyperlink"/>
@@ -617,7 +688,7 @@
                 <w:noProof/>
                 <w:webHidden/>
               </w:rPr>
-              <w:instrText xml:space="preserve"> PAGEREF _Toc124127938 \h </w:instrText>
+              <w:instrText xml:space="preserve"> PAGEREF _Toc124129446 \h </w:instrText>
             </w:r>
             <w:r>
               <w:rPr>
@@ -659,7 +730,7 @@
               <w:lang w:eastAsia="en-US" w:bidi="ar-SA"/>
             </w:rPr>
           </w:pPr>
-          <w:hyperlink w:anchor="_Toc124127939" w:history="1">
+          <w:hyperlink w:anchor="_Toc124129447" w:history="1">
             <w:r>
               <w:rPr>
                 <w:rStyle w:val="Hyperlink"/>
@@ -686,7 +757,7 @@
                 <w:noProof/>
                 <w:webHidden/>
               </w:rPr>
-              <w:instrText xml:space="preserve"> PAGEREF _Toc124127939 \h </w:instrText>
+              <w:instrText xml:space="preserve"> PAGEREF _Toc124129447 \h </w:instrText>
             </w:r>
             <w:r>
               <w:rPr>
@@ -728,7 +799,7 @@
               <w:lang w:eastAsia="en-US" w:bidi="ar-SA"/>
             </w:rPr>
           </w:pPr>
-          <w:hyperlink w:anchor="_Toc124127940" w:history="1">
+          <w:hyperlink w:anchor="_Toc124129448" w:history="1">
             <w:r>
               <w:rPr>
                 <w:rStyle w:val="Hyperlink"/>
@@ -755,7 +826,7 @@
                 <w:noProof/>
                 <w:webHidden/>
               </w:rPr>
-              <w:instrText xml:space="preserve"> PAGEREF _Toc124127940 \h </w:instrText>
+              <w:instrText xml:space="preserve"> PAGEREF _Toc124129448 \h </w:instrText>
             </w:r>
             <w:r>
               <w:rPr>
@@ -797,13 +868,13 @@
               <w:lang w:eastAsia="en-US" w:bidi="ar-SA"/>
             </w:rPr>
           </w:pPr>
-          <w:hyperlink w:anchor="_Toc124127941" w:history="1">
+          <w:hyperlink w:anchor="_Toc124129449" w:history="1">
             <w:r>
               <w:rPr>
                 <w:rStyle w:val="Hyperlink"/>
                 <w:noProof/>
               </w:rPr>
-              <w:t>Entering Combat</w:t>
+              <w:t>4.1 - Entering Combat</w:t>
             </w:r>
             <w:r>
               <w:rPr>
@@ -824,7 +895,7 @@
                 <w:noProof/>
                 <w:webHidden/>
               </w:rPr>
-              <w:instrText xml:space="preserve"> PAGEREF _Toc124127941 \h </w:instrText>
+              <w:instrText xml:space="preserve"> PAGEREF _Toc124129449 \h </w:instrText>
             </w:r>
             <w:r>
               <w:rPr>
@@ -866,13 +937,13 @@
               <w:lang w:eastAsia="en-US" w:bidi="ar-SA"/>
             </w:rPr>
           </w:pPr>
-          <w:hyperlink w:anchor="_Toc124127942" w:history="1">
+          <w:hyperlink w:anchor="_Toc124129450" w:history="1">
             <w:r>
               <w:rPr>
                 <w:rStyle w:val="Hyperlink"/>
                 <w:noProof/>
               </w:rPr>
-              <w:t>Initiative Advantage / Disadvantage</w:t>
+              <w:t>4.2 - Initiative Advantage / Disadvantage</w:t>
             </w:r>
             <w:r>
               <w:rPr>
@@ -893,7 +964,7 @@
                 <w:noProof/>
                 <w:webHidden/>
               </w:rPr>
-              <w:instrText xml:space="preserve"> PAGEREF _Toc124127942 \h </w:instrText>
+              <w:instrText xml:space="preserve"> PAGEREF _Toc124129450 \h </w:instrText>
             </w:r>
             <w:r>
               <w:rPr>
@@ -935,13 +1006,13 @@
               <w:lang w:eastAsia="en-US" w:bidi="ar-SA"/>
             </w:rPr>
           </w:pPr>
-          <w:hyperlink w:anchor="_Toc124127943" w:history="1">
+          <w:hyperlink w:anchor="_Toc124129451" w:history="1">
             <w:r>
               <w:rPr>
                 <w:rStyle w:val="Hyperlink"/>
                 <w:noProof/>
               </w:rPr>
-              <w:t>Combat Turns</w:t>
+              <w:t>4.3 - Combat Turns</w:t>
             </w:r>
             <w:r>
               <w:rPr>
@@ -962,7 +1033,7 @@
                 <w:noProof/>
                 <w:webHidden/>
               </w:rPr>
-              <w:instrText xml:space="preserve"> PAGEREF _Toc124127943 \h </w:instrText>
+              <w:instrText xml:space="preserve"> PAGEREF _Toc124129451 \h </w:instrText>
             </w:r>
             <w:r>
               <w:rPr>
@@ -1004,13 +1075,13 @@
               <w:lang w:eastAsia="en-US" w:bidi="ar-SA"/>
             </w:rPr>
           </w:pPr>
-          <w:hyperlink w:anchor="_Toc124127944" w:history="1">
+          <w:hyperlink w:anchor="_Toc124129452" w:history="1">
             <w:r>
               <w:rPr>
                 <w:rStyle w:val="Hyperlink"/>
                 <w:noProof/>
               </w:rPr>
-              <w:t>Leaving Combat</w:t>
+              <w:t>4.4 - Leaving Combat</w:t>
             </w:r>
             <w:r>
               <w:rPr>
@@ -1031,7 +1102,7 @@
                 <w:noProof/>
                 <w:webHidden/>
               </w:rPr>
-              <w:instrText xml:space="preserve"> PAGEREF _Toc124127944 \h </w:instrText>
+              <w:instrText xml:space="preserve"> PAGEREF _Toc124129452 \h </w:instrText>
             </w:r>
             <w:r>
               <w:rPr>
@@ -1073,7 +1144,7 @@
               <w:lang w:eastAsia="en-US" w:bidi="ar-SA"/>
             </w:rPr>
           </w:pPr>
-          <w:hyperlink w:anchor="_Toc124127945" w:history="1">
+          <w:hyperlink w:anchor="_Toc124129453" w:history="1">
             <w:r>
               <w:rPr>
                 <w:rStyle w:val="Hyperlink"/>
@@ -1100,7 +1171,7 @@
                 <w:noProof/>
                 <w:webHidden/>
               </w:rPr>
-              <w:instrText xml:space="preserve"> PAGEREF _Toc124127945 \h </w:instrText>
+              <w:instrText xml:space="preserve"> PAGEREF _Toc124129453 \h </w:instrText>
             </w:r>
             <w:r>
               <w:rPr>
@@ -1120,7 +1191,7 @@
                 <w:noProof/>
                 <w:webHidden/>
               </w:rPr>
-              <w:t>3</w:t>
+              <w:t>4</w:t>
             </w:r>
             <w:r>
               <w:rPr>
@@ -1142,13 +1213,13 @@
               <w:lang w:eastAsia="en-US" w:bidi="ar-SA"/>
             </w:rPr>
           </w:pPr>
-          <w:hyperlink w:anchor="_Toc124127946" w:history="1">
+          <w:hyperlink w:anchor="_Toc124129454" w:history="1">
             <w:r>
               <w:rPr>
                 <w:rStyle w:val="Hyperlink"/>
                 <w:noProof/>
               </w:rPr>
-              <w:t>Curses</w:t>
+              <w:t>5.1 - Curses</w:t>
             </w:r>
             <w:r>
               <w:rPr>
@@ -1169,7 +1240,7 @@
                 <w:noProof/>
                 <w:webHidden/>
               </w:rPr>
-              <w:instrText xml:space="preserve"> PAGEREF _Toc124127946 \h </w:instrText>
+              <w:instrText xml:space="preserve"> PAGEREF _Toc124129454 \h </w:instrText>
             </w:r>
             <w:r>
               <w:rPr>
@@ -1189,7 +1260,7 @@
                 <w:noProof/>
                 <w:webHidden/>
               </w:rPr>
-              <w:t>3</w:t>
+              <w:t>4</w:t>
             </w:r>
             <w:r>
               <w:rPr>
@@ -1211,13 +1282,13 @@
               <w:lang w:eastAsia="en-US" w:bidi="ar-SA"/>
             </w:rPr>
           </w:pPr>
-          <w:hyperlink w:anchor="_Toc124127947" w:history="1">
+          <w:hyperlink w:anchor="_Toc124129455" w:history="1">
             <w:r>
               <w:rPr>
                 <w:rStyle w:val="Hyperlink"/>
                 <w:noProof/>
               </w:rPr>
-              <w:t>Spells</w:t>
+              <w:t>5.2 - Spells</w:t>
             </w:r>
             <w:r>
               <w:rPr>
@@ -1238,7 +1309,7 @@
                 <w:noProof/>
                 <w:webHidden/>
               </w:rPr>
-              <w:instrText xml:space="preserve"> PAGEREF _Toc124127947 \h </w:instrText>
+              <w:instrText xml:space="preserve"> PAGEREF _Toc124129455 \h </w:instrText>
             </w:r>
             <w:r>
               <w:rPr>
@@ -1258,7 +1329,7 @@
                 <w:noProof/>
                 <w:webHidden/>
               </w:rPr>
-              <w:t>4</w:t>
+              <w:t>5</w:t>
             </w:r>
             <w:r>
               <w:rPr>
@@ -1280,13 +1351,13 @@
               <w:lang w:eastAsia="en-US" w:bidi="ar-SA"/>
             </w:rPr>
           </w:pPr>
-          <w:hyperlink w:anchor="_Toc124127948" w:history="1">
+          <w:hyperlink w:anchor="_Toc124129456" w:history="1">
             <w:r>
               <w:rPr>
                 <w:rStyle w:val="Hyperlink"/>
                 <w:noProof/>
               </w:rPr>
-              <w:t>Hexes</w:t>
+              <w:t>5.3 - Hexes</w:t>
             </w:r>
             <w:r>
               <w:rPr>
@@ -1307,7 +1378,7 @@
                 <w:noProof/>
                 <w:webHidden/>
               </w:rPr>
-              <w:instrText xml:space="preserve"> PAGEREF _Toc124127948 \h </w:instrText>
+              <w:instrText xml:space="preserve"> PAGEREF _Toc124129456 \h </w:instrText>
             </w:r>
             <w:r>
               <w:rPr>
@@ -1327,7 +1398,7 @@
                 <w:noProof/>
                 <w:webHidden/>
               </w:rPr>
-              <w:t>5</w:t>
+              <w:t>6</w:t>
             </w:r>
             <w:r>
               <w:rPr>
@@ -1349,7 +1420,7 @@
               <w:lang w:eastAsia="en-US" w:bidi="ar-SA"/>
             </w:rPr>
           </w:pPr>
-          <w:hyperlink w:anchor="_Toc124127949" w:history="1">
+          <w:hyperlink w:anchor="_Toc124129457" w:history="1">
             <w:r>
               <w:rPr>
                 <w:rStyle w:val="Hyperlink"/>
@@ -1376,7 +1447,7 @@
                 <w:noProof/>
                 <w:webHidden/>
               </w:rPr>
-              <w:instrText xml:space="preserve"> PAGEREF _Toc124127949 \h </w:instrText>
+              <w:instrText xml:space="preserve"> PAGEREF _Toc124129457 \h </w:instrText>
             </w:r>
             <w:r>
               <w:rPr>
@@ -1396,7 +1467,7 @@
                 <w:noProof/>
                 <w:webHidden/>
               </w:rPr>
-              <w:t>6</w:t>
+              <w:t>8</w:t>
             </w:r>
             <w:r>
               <w:rPr>
@@ -1418,7 +1489,7 @@
               <w:lang w:eastAsia="en-US" w:bidi="ar-SA"/>
             </w:rPr>
           </w:pPr>
-          <w:hyperlink w:anchor="_Toc124127950" w:history="1">
+          <w:hyperlink w:anchor="_Toc124129458" w:history="1">
             <w:r>
               <w:rPr>
                 <w:rStyle w:val="Hyperlink"/>
@@ -1445,7 +1516,7 @@
                 <w:noProof/>
                 <w:webHidden/>
               </w:rPr>
-              <w:instrText xml:space="preserve"> PAGEREF _Toc124127950 \h </w:instrText>
+              <w:instrText xml:space="preserve"> PAGEREF _Toc124129458 \h </w:instrText>
             </w:r>
             <w:r>
               <w:rPr>
@@ -1465,7 +1536,7 @@
                 <w:noProof/>
                 <w:webHidden/>
               </w:rPr>
-              <w:t>6</w:t>
+              <w:t>8</w:t>
             </w:r>
             <w:r>
               <w:rPr>
@@ -1487,7 +1558,7 @@
               <w:lang w:eastAsia="en-US" w:bidi="ar-SA"/>
             </w:rPr>
           </w:pPr>
-          <w:hyperlink w:anchor="_Toc124127951" w:history="1">
+          <w:hyperlink w:anchor="_Toc124129459" w:history="1">
             <w:r>
               <w:rPr>
                 <w:rStyle w:val="Hyperlink"/>
@@ -1514,7 +1585,7 @@
                 <w:noProof/>
                 <w:webHidden/>
               </w:rPr>
-              <w:instrText xml:space="preserve"> PAGEREF _Toc124127951 \h </w:instrText>
+              <w:instrText xml:space="preserve"> PAGEREF _Toc124129459 \h </w:instrText>
             </w:r>
             <w:r>
               <w:rPr>
@@ -1534,7 +1605,7 @@
                 <w:noProof/>
                 <w:webHidden/>
               </w:rPr>
-              <w:t>7</w:t>
+              <w:t>8</w:t>
             </w:r>
             <w:r>
               <w:rPr>
@@ -1562,7 +1633,7 @@
         </w:p>
       </w:sdtContent>
     </w:sdt>
-    <w:bookmarkStart w:id="1" w:name="__RefHeading___Toc423_3459768222" w:displacedByCustomXml="prev"/>
+    <w:bookmarkStart w:id="2" w:name="__RefHeading___Toc423_3459768222" w:displacedByCustomXml="prev"/>
     <w:p>
       <w:pPr>
         <w:pStyle w:val="TOC1"/>
@@ -1576,25 +1647,25 @@
       <w:pPr>
         <w:pStyle w:val="Heading1"/>
       </w:pPr>
-      <w:bookmarkStart w:id="2" w:name="_Toc124127936"/>
+      <w:bookmarkStart w:id="3" w:name="_Toc124129444"/>
       <w:r>
         <w:lastRenderedPageBreak/>
         <w:t>Rules</w:t>
       </w:r>
-      <w:bookmarkStart w:id="3" w:name="__RefHeading___Toc425_3459768222"/>
-      <w:bookmarkEnd w:id="1"/>
+      <w:bookmarkStart w:id="4" w:name="__RefHeading___Toc425_3459768222"/>
       <w:bookmarkEnd w:id="2"/>
+      <w:bookmarkEnd w:id="3"/>
     </w:p>
     <w:p>
       <w:pPr>
         <w:pStyle w:val="Heading2"/>
       </w:pPr>
-      <w:bookmarkStart w:id="4" w:name="_Toc124127937"/>
+      <w:bookmarkStart w:id="5" w:name="_Toc124129445"/>
       <w:r>
         <w:t>Character Resources</w:t>
       </w:r>
-      <w:bookmarkEnd w:id="3"/>
       <w:bookmarkEnd w:id="4"/>
+      <w:bookmarkEnd w:id="5"/>
     </w:p>
     <w:p>
       <w:pPr>
@@ -1662,33 +1733,15 @@
     </w:p>
     <w:p>
       <w:pPr>
-        <w:pStyle w:val="Standard"/>
-        <w:rPr>
-          <w:rFonts w:eastAsia="Arial" w:cs="Arial"/>
-          <w:szCs w:val="22"/>
-        </w:rPr>
-      </w:pPr>
-    </w:p>
-    <w:p>
-      <w:pPr>
-        <w:pStyle w:val="Standard"/>
-        <w:rPr>
-          <w:rFonts w:eastAsia="Arial" w:cs="Arial"/>
-          <w:szCs w:val="22"/>
-        </w:rPr>
-      </w:pPr>
-    </w:p>
-    <w:p>
-      <w:pPr>
         <w:pStyle w:val="Heading2"/>
       </w:pPr>
-      <w:bookmarkStart w:id="5" w:name="__RefHeading___Toc427_3459768222"/>
-      <w:bookmarkStart w:id="6" w:name="_Toc124127938"/>
+      <w:bookmarkStart w:id="6" w:name="__RefHeading___Toc427_3459768222"/>
+      <w:bookmarkStart w:id="7" w:name="_Toc124129446"/>
       <w:r>
         <w:t>Protections</w:t>
       </w:r>
-      <w:bookmarkEnd w:id="5"/>
       <w:bookmarkEnd w:id="6"/>
+      <w:bookmarkEnd w:id="7"/>
     </w:p>
     <w:p>
       <w:pPr>
@@ -1724,33 +1777,15 @@
     </w:p>
     <w:p>
       <w:pPr>
-        <w:pStyle w:val="Standard"/>
-        <w:rPr>
-          <w:rFonts w:eastAsia="Arial" w:cs="Arial"/>
-          <w:szCs w:val="22"/>
-        </w:rPr>
-      </w:pPr>
-    </w:p>
-    <w:p>
-      <w:pPr>
-        <w:pStyle w:val="Standard"/>
-        <w:rPr>
-          <w:rFonts w:eastAsia="Arial" w:cs="Arial"/>
-          <w:szCs w:val="22"/>
-        </w:rPr>
-      </w:pPr>
-    </w:p>
-    <w:p>
-      <w:pPr>
         <w:pStyle w:val="Heading2"/>
       </w:pPr>
-      <w:bookmarkStart w:id="7" w:name="__RefHeading___Toc429_3459768222"/>
-      <w:bookmarkStart w:id="8" w:name="_Toc124127939"/>
+      <w:bookmarkStart w:id="8" w:name="__RefHeading___Toc429_3459768222"/>
+      <w:bookmarkStart w:id="9" w:name="_Toc124129447"/>
       <w:r>
         <w:t>Skill Points</w:t>
       </w:r>
-      <w:bookmarkEnd w:id="7"/>
       <w:bookmarkEnd w:id="8"/>
+      <w:bookmarkEnd w:id="9"/>
     </w:p>
     <w:p>
       <w:pPr>
@@ -1826,41 +1861,28 @@
     </w:p>
     <w:p>
       <w:pPr>
-        <w:pStyle w:val="List"/>
-        <w:numPr>
-          <w:ilvl w:val="0"/>
-          <w:numId w:val="0"/>
-        </w:numPr>
-        <w:ind w:firstLine="434"/>
-        <w:rPr>
-          <w:rFonts w:eastAsia="Arial" w:cs="Arial"/>
-        </w:rPr>
-      </w:pPr>
-    </w:p>
-    <w:p>
-      <w:pPr>
         <w:pStyle w:val="Heading2"/>
       </w:pPr>
-      <w:bookmarkStart w:id="9" w:name="__RefHeading___Toc431_3459768222"/>
-      <w:bookmarkStart w:id="10" w:name="_Toc124127940"/>
+      <w:bookmarkStart w:id="10" w:name="__RefHeading___Toc431_3459768222"/>
+      <w:bookmarkStart w:id="11" w:name="_Toc124129448"/>
       <w:r>
         <w:lastRenderedPageBreak/>
         <w:t>Combat Rules</w:t>
       </w:r>
-      <w:bookmarkEnd w:id="9"/>
       <w:bookmarkEnd w:id="10"/>
+      <w:bookmarkEnd w:id="11"/>
     </w:p>
     <w:p>
       <w:pPr>
         <w:pStyle w:val="Heading3"/>
       </w:pPr>
-      <w:bookmarkStart w:id="11" w:name="__RefHeading___Toc433_3459768222"/>
-      <w:bookmarkStart w:id="12" w:name="_Toc124127941"/>
+      <w:bookmarkStart w:id="12" w:name="__RefHeading___Toc433_3459768222"/>
+      <w:bookmarkStart w:id="13" w:name="_Toc124129449"/>
       <w:r>
         <w:t>Entering Combat</w:t>
       </w:r>
-      <w:bookmarkEnd w:id="11"/>
       <w:bookmarkEnd w:id="12"/>
+      <w:bookmarkEnd w:id="13"/>
     </w:p>
     <w:p>
       <w:pPr>
@@ -1904,24 +1926,15 @@
     </w:p>
     <w:p>
       <w:pPr>
-        <w:pStyle w:val="Standard"/>
-        <w:rPr>
-          <w:rFonts w:eastAsia="Arial" w:cs="Arial"/>
-          <w:szCs w:val="22"/>
-        </w:rPr>
-      </w:pPr>
-    </w:p>
-    <w:p>
-      <w:pPr>
         <w:pStyle w:val="Heading3"/>
       </w:pPr>
-      <w:bookmarkStart w:id="13" w:name="__RefHeading___Toc435_3459768222"/>
-      <w:bookmarkStart w:id="14" w:name="_Toc124127942"/>
+      <w:bookmarkStart w:id="14" w:name="__RefHeading___Toc435_3459768222"/>
+      <w:bookmarkStart w:id="15" w:name="_Toc124129450"/>
       <w:r>
         <w:t>Initiative Advantage / Disadvantage</w:t>
       </w:r>
-      <w:bookmarkEnd w:id="13"/>
       <w:bookmarkEnd w:id="14"/>
+      <w:bookmarkEnd w:id="15"/>
     </w:p>
     <w:p>
       <w:pPr>
@@ -1957,24 +1970,15 @@
     </w:p>
     <w:p>
       <w:pPr>
-        <w:pStyle w:val="Standard"/>
-        <w:rPr>
-          <w:rFonts w:eastAsia="Arial" w:cs="Arial"/>
-          <w:szCs w:val="22"/>
-        </w:rPr>
-      </w:pPr>
-    </w:p>
-    <w:p>
-      <w:pPr>
         <w:pStyle w:val="Heading3"/>
       </w:pPr>
-      <w:bookmarkStart w:id="15" w:name="__RefHeading___Toc437_3459768222"/>
-      <w:bookmarkStart w:id="16" w:name="_Toc124127943"/>
+      <w:bookmarkStart w:id="16" w:name="__RefHeading___Toc437_3459768222"/>
+      <w:bookmarkStart w:id="17" w:name="_Toc124129451"/>
       <w:r>
         <w:t>Combat Turns</w:t>
       </w:r>
-      <w:bookmarkEnd w:id="15"/>
       <w:bookmarkEnd w:id="16"/>
+      <w:bookmarkEnd w:id="17"/>
     </w:p>
     <w:p>
       <w:pPr>
@@ -2010,33 +2014,15 @@
     </w:p>
     <w:p>
       <w:pPr>
-        <w:pStyle w:val="Standard"/>
-        <w:rPr>
-          <w:rFonts w:eastAsia="Arial" w:cs="Arial"/>
-          <w:szCs w:val="22"/>
-        </w:rPr>
-      </w:pPr>
-    </w:p>
-    <w:p>
-      <w:pPr>
-        <w:pStyle w:val="Standard"/>
-        <w:rPr>
-          <w:rFonts w:eastAsia="Arial" w:cs="Arial"/>
-          <w:szCs w:val="22"/>
-        </w:rPr>
-      </w:pPr>
-    </w:p>
-    <w:p>
-      <w:pPr>
         <w:pStyle w:val="Heading3"/>
       </w:pPr>
-      <w:bookmarkStart w:id="17" w:name="__RefHeading___Toc439_3459768222"/>
-      <w:bookmarkStart w:id="18" w:name="_Toc124127944"/>
+      <w:bookmarkStart w:id="18" w:name="__RefHeading___Toc439_3459768222"/>
+      <w:bookmarkStart w:id="19" w:name="_Toc124129452"/>
       <w:r>
         <w:t>Leaving Combat</w:t>
       </w:r>
-      <w:bookmarkEnd w:id="17"/>
       <w:bookmarkEnd w:id="18"/>
+      <w:bookmarkEnd w:id="19"/>
     </w:p>
     <w:p>
       <w:pPr>
@@ -2056,36 +2042,28 @@
     </w:p>
     <w:p>
       <w:pPr>
-        <w:pStyle w:val="Standard"/>
-        <w:rPr>
-          <w:rFonts w:eastAsia="Arial" w:cs="Arial"/>
-          <w:szCs w:val="22"/>
-        </w:rPr>
-      </w:pPr>
-    </w:p>
-    <w:p>
-      <w:pPr>
         <w:pStyle w:val="Heading2"/>
       </w:pPr>
-      <w:bookmarkStart w:id="19" w:name="__RefHeading___Toc441_3459768222"/>
-      <w:bookmarkStart w:id="20" w:name="_Toc124127945"/>
-      <w:r>
+      <w:bookmarkStart w:id="20" w:name="__RefHeading___Toc441_3459768222"/>
+      <w:bookmarkStart w:id="21" w:name="_Toc124129453"/>
+      <w:r>
+        <w:lastRenderedPageBreak/>
         <w:t>Magic Definitions</w:t>
       </w:r>
-      <w:bookmarkEnd w:id="19"/>
       <w:bookmarkEnd w:id="20"/>
+      <w:bookmarkEnd w:id="21"/>
     </w:p>
     <w:p>
       <w:pPr>
         <w:pStyle w:val="Heading3"/>
       </w:pPr>
-      <w:bookmarkStart w:id="21" w:name="__RefHeading___Toc443_3459768222"/>
-      <w:bookmarkStart w:id="22" w:name="_Toc124127946"/>
+      <w:bookmarkStart w:id="22" w:name="__RefHeading___Toc443_3459768222"/>
+      <w:bookmarkStart w:id="23" w:name="_Toc124129454"/>
       <w:r>
         <w:t>Curses</w:t>
       </w:r>
-      <w:bookmarkEnd w:id="21"/>
       <w:bookmarkEnd w:id="22"/>
+      <w:bookmarkEnd w:id="23"/>
     </w:p>
     <w:p>
       <w:pPr>
@@ -2097,38 +2075,311 @@
     </w:p>
     <w:p>
       <w:pPr>
-        <w:pStyle w:val="Standard"/>
-        <w:rPr>
-          <w:rFonts w:eastAsia="Arial" w:cs="Arial"/>
-          <w:szCs w:val="22"/>
-        </w:rPr>
-      </w:pPr>
-    </w:p>
-    <w:p>
-      <w:pPr>
         <w:pStyle w:val="Heading4"/>
       </w:pPr>
-      <w:bookmarkStart w:id="23" w:name="__RefHeading___Toc445_3459768222"/>
+      <w:bookmarkStart w:id="24" w:name="__RefHeading___Toc445_3459768222"/>
+      <w:r>
+        <w:t>Enchanting</w:t>
+      </w:r>
+      <w:bookmarkEnd w:id="24"/>
+    </w:p>
+    <w:p>
+      <w:pPr>
+        <w:pStyle w:val="List"/>
+      </w:pPr>
+      <w:r>
+        <w:t>Enchanting allows placing effects onto objects.</w:t>
+      </w:r>
+    </w:p>
+    <w:p>
+      <w:pPr>
+        <w:pStyle w:val="List"/>
+      </w:pPr>
+      <w:r>
+        <w:t>Enchanting does not allow a character to actively control movements; That requires Possession.</w:t>
+      </w:r>
+    </w:p>
+    <w:p>
+      <w:pPr>
+        <w:pStyle w:val="List"/>
+      </w:pPr>
+      <w:r>
+        <w:t>Any motion cannot be controlled after it starts.</w:t>
+      </w:r>
+    </w:p>
+    <w:p>
+      <w:pPr>
+        <w:pStyle w:val="List"/>
+      </w:pPr>
+      <w:r>
+        <w:t>Difficulty increases with:</w:t>
+      </w:r>
+    </w:p>
+    <w:p>
+      <w:pPr>
+        <w:pStyle w:val="ListContinue"/>
+      </w:pPr>
+      <w:r>
+        <w:t>Number of targets.</w:t>
+      </w:r>
+    </w:p>
+    <w:p>
+      <w:pPr>
+        <w:pStyle w:val="ListContinue"/>
+      </w:pPr>
+      <w:r>
+        <w:t>Distance to target.</w:t>
+      </w:r>
+    </w:p>
+    <w:p>
+      <w:pPr>
+        <w:pStyle w:val="ListContinue"/>
+      </w:pPr>
+      <w:r>
+        <w:t>Size of target.</w:t>
+      </w:r>
+    </w:p>
+    <w:p>
+      <w:pPr>
+        <w:pStyle w:val="ListContinue"/>
+      </w:pPr>
+      <w:r>
+        <w:t>Mass of target.</w:t>
+      </w:r>
+    </w:p>
+    <w:p>
+      <w:pPr>
+        <w:pStyle w:val="ListContinue"/>
+      </w:pPr>
+      <w:r>
+        <w:t>Strength of effect.</w:t>
+      </w:r>
+    </w:p>
+    <w:p>
+      <w:pPr>
+        <w:pStyle w:val="ListContinue"/>
+      </w:pPr>
+      <w:r>
+        <w:t>Complexity of effect.</w:t>
+      </w:r>
+    </w:p>
+    <w:p>
+      <w:pPr>
+        <w:pStyle w:val="ListContinue"/>
+      </w:pPr>
+      <w:r>
+        <w:t>Other factors at GM's discretion.</w:t>
+      </w:r>
+    </w:p>
+    <w:p>
+      <w:pPr>
+        <w:pStyle w:val="Heading4"/>
+      </w:pPr>
+      <w:bookmarkStart w:id="25" w:name="__RefHeading___Toc447_3459768222"/>
+      <w:r>
+        <w:t>Beholding</w:t>
+      </w:r>
+      <w:bookmarkEnd w:id="25"/>
+    </w:p>
+    <w:p>
+      <w:pPr>
+        <w:pStyle w:val="List"/>
+      </w:pPr>
+      <w:r>
+        <w:t>Beholding allows observing the surroundings of beings or objects.</w:t>
+      </w:r>
+    </w:p>
+    <w:p>
+      <w:pPr>
+        <w:pStyle w:val="List"/>
+      </w:pPr>
+      <w:r>
+        <w:t>Difficulty increases with:</w:t>
+      </w:r>
+    </w:p>
+    <w:p>
+      <w:pPr>
+        <w:pStyle w:val="ListContinue"/>
+      </w:pPr>
+      <w:r>
+        <w:t>Number of targets.</w:t>
+      </w:r>
+    </w:p>
+    <w:p>
+      <w:pPr>
+        <w:pStyle w:val="ListContinue"/>
+      </w:pPr>
+      <w:r>
+        <w:t>Spatial distance to target.</w:t>
+      </w:r>
+    </w:p>
+    <w:p>
+      <w:pPr>
+        <w:pStyle w:val="ListContinue"/>
+      </w:pPr>
+      <w:r>
+        <w:t>Temporal distance to target.</w:t>
+      </w:r>
+    </w:p>
+    <w:p>
+      <w:pPr>
+        <w:pStyle w:val="ListContinue2"/>
+      </w:pPr>
+      <w:r>
+        <w:t>I.E., amount of time between the present and the time being observed, forward or backward.</w:t>
+      </w:r>
+    </w:p>
+    <w:p>
+      <w:pPr>
+        <w:pStyle w:val="ListContinue"/>
+      </w:pPr>
+      <w:r>
+        <w:t>Prowess of target.</w:t>
+      </w:r>
+    </w:p>
+    <w:p>
+      <w:pPr>
+        <w:pStyle w:val="ListContinue"/>
+      </w:pPr>
+      <w:r>
+        <w:t>Radius of observation.</w:t>
+      </w:r>
+    </w:p>
+    <w:p>
+      <w:pPr>
+        <w:pStyle w:val="ListContinue"/>
+      </w:pPr>
+      <w:r>
+        <w:t>Clarity of observation.</w:t>
+      </w:r>
+    </w:p>
+    <w:p>
+      <w:pPr>
+        <w:pStyle w:val="ListContinue"/>
+      </w:pPr>
+      <w:r>
+        <w:t>Duration of observation.</w:t>
+      </w:r>
+    </w:p>
+    <w:p>
+      <w:pPr>
+        <w:pStyle w:val="ListContinue"/>
+      </w:pPr>
+      <w:r>
+        <w:t>Other factors at GM's discretion.</w:t>
+      </w:r>
+    </w:p>
+    <w:p>
+      <w:pPr>
+        <w:pStyle w:val="Heading4"/>
+      </w:pPr>
+      <w:bookmarkStart w:id="26" w:name="__RefHeading___Toc449_3459768222"/>
+      <w:r>
+        <w:t>Transmutation</w:t>
+      </w:r>
+      <w:bookmarkEnd w:id="26"/>
+    </w:p>
+    <w:p>
+      <w:pPr>
+        <w:pStyle w:val="List"/>
+      </w:pPr>
+      <w:r>
+        <w:t>Transmutation allows converting matter between forms.</w:t>
+      </w:r>
+    </w:p>
+    <w:p>
+      <w:pPr>
+        <w:pStyle w:val="List"/>
+      </w:pPr>
+      <w:r>
+        <w:t>Difficulty increases with:</w:t>
+      </w:r>
+    </w:p>
+    <w:p>
+      <w:pPr>
+        <w:pStyle w:val="ListContinue"/>
+      </w:pPr>
+      <w:r>
+        <w:t>Number of targets.</w:t>
+      </w:r>
+    </w:p>
+    <w:p>
+      <w:pPr>
+        <w:pStyle w:val="ListContinue"/>
+      </w:pPr>
+      <w:r>
+        <w:t>Distance to target.</w:t>
+      </w:r>
+    </w:p>
+    <w:p>
+      <w:pPr>
+        <w:pStyle w:val="ListContinue"/>
+      </w:pPr>
+      <w:r>
+        <w:t>Volume of matter affected.</w:t>
+      </w:r>
+    </w:p>
+    <w:p>
+      <w:pPr>
+        <w:pStyle w:val="ListContinue"/>
+      </w:pPr>
+      <w:r>
+        <w:t>Mass of matter affected.</w:t>
+      </w:r>
+    </w:p>
+    <w:p>
+      <w:pPr>
+        <w:pStyle w:val="ListContinue"/>
+      </w:pPr>
+      <w:r>
+        <w:t>Amount of difference between current form and target form.</w:t>
+      </w:r>
+    </w:p>
+    <w:p>
+      <w:pPr>
+        <w:pStyle w:val="ListContinue"/>
+      </w:pPr>
       <w:r>
         <w:lastRenderedPageBreak/>
-        <w:t>Enchanting</w:t>
-      </w:r>
-      <w:bookmarkEnd w:id="23"/>
+        <w:t>Other factors at GM's discretion.</w:t>
+      </w:r>
+    </w:p>
+    <w:p>
+      <w:pPr>
+        <w:pStyle w:val="Heading3"/>
+      </w:pPr>
+      <w:bookmarkStart w:id="27" w:name="__RefHeading___Toc451_3459768222"/>
+      <w:bookmarkStart w:id="28" w:name="_Toc124129455"/>
+      <w:r>
+        <w:t>Spells</w:t>
+      </w:r>
+      <w:bookmarkEnd w:id="27"/>
+      <w:bookmarkEnd w:id="28"/>
     </w:p>
     <w:p>
       <w:pPr>
         <w:pStyle w:val="List"/>
       </w:pPr>
       <w:r>
-        <w:t>Enchanting allows placing effects onto objects.</w:t>
-      </w:r>
+        <w:t>Spells are fueled by Sanity and their use depletes SP.</w:t>
+      </w:r>
+    </w:p>
+    <w:p>
+      <w:pPr>
+        <w:pStyle w:val="Heading4"/>
+      </w:pPr>
+      <w:bookmarkStart w:id="29" w:name="__RefHeading___Toc453_3459768222"/>
+      <w:r>
+        <w:t>Invocation</w:t>
+      </w:r>
+      <w:bookmarkEnd w:id="29"/>
     </w:p>
     <w:p>
       <w:pPr>
         <w:pStyle w:val="List"/>
       </w:pPr>
       <w:r>
-        <w:t>Enchanting does not allow a character to actively control movements; That requires Possession.</w:t>
+        <w:t>Invocation allows causing effects over an area.</w:t>
       </w:r>
     </w:p>
     <w:p>
@@ -2136,7 +2387,80 @@
         <w:pStyle w:val="List"/>
       </w:pPr>
       <w:r>
-        <w:t>Any motion cannot be controlled after it starts.</w:t>
+        <w:t>These effects cannot directly do something that would require a different form of magic:</w:t>
+      </w:r>
+    </w:p>
+    <w:p>
+      <w:pPr>
+        <w:pStyle w:val="ListContinue"/>
+      </w:pPr>
+      <w:r>
+        <w:t>Placing effects onto objects; That requires Enchanting.</w:t>
+      </w:r>
+    </w:p>
+    <w:p>
+      <w:pPr>
+        <w:pStyle w:val="ListContinue"/>
+      </w:pPr>
+      <w:r>
+        <w:t>Observing other places or things; That requires Beholding.</w:t>
+      </w:r>
+    </w:p>
+    <w:p>
+      <w:pPr>
+        <w:pStyle w:val="ListContinue"/>
+      </w:pPr>
+      <w:r>
+        <w:t>Changing the form of matter; That requires Transmutation.</w:t>
+      </w:r>
+    </w:p>
+    <w:p>
+      <w:pPr>
+        <w:pStyle w:val="ListContinue"/>
+      </w:pPr>
+      <w:r>
+        <w:t>Causing hallucinations; That requires Illusions.</w:t>
+      </w:r>
+    </w:p>
+    <w:p>
+      <w:pPr>
+        <w:pStyle w:val="ListContinue"/>
+      </w:pPr>
+      <w:r>
+        <w:t>Creating matter from nothing; That requires Fabrication.</w:t>
+      </w:r>
+    </w:p>
+    <w:p>
+      <w:pPr>
+        <w:pStyle w:val="ListContinue"/>
+      </w:pPr>
+      <w:r>
+        <w:t>Placing effects onto beings; That requires Jinxes.</w:t>
+      </w:r>
+    </w:p>
+    <w:p>
+      <w:pPr>
+        <w:pStyle w:val="ListContinue"/>
+      </w:pPr>
+      <w:r>
+        <w:t>Physically manipulating objects or beings; That requires Possessio</w:t>
+      </w:r>
+      <w:r>
+        <w:t>n</w:t>
+      </w:r>
+      <w:r>
+        <w:t>.</w:t>
+      </w:r>
+    </w:p>
+    <w:p>
+      <w:pPr>
+        <w:pStyle w:val="ListContinue"/>
+      </w:pPr>
+      <w:r>
+        <w:t>Removing existing effects from objects or beings; That requires Restoration</w:t>
+      </w:r>
+      <w:r>
+        <w:t>.</w:t>
       </w:r>
     </w:p>
     <w:p>
@@ -2144,6 +2468,14 @@
         <w:pStyle w:val="List"/>
       </w:pPr>
       <w:r>
+        <w:t>Invocation can be combined with other forms of magic to get around rule B in exchange for increased difficulty and cost.</w:t>
+      </w:r>
+    </w:p>
+    <w:p>
+      <w:pPr>
+        <w:pStyle w:val="List"/>
+      </w:pPr>
+      <w:r>
         <w:t>Difficulty increases with:</w:t>
       </w:r>
     </w:p>
@@ -2168,6 +2500,273 @@
         <w:pStyle w:val="ListContinue"/>
       </w:pPr>
       <w:r>
+        <w:t>Volume of area affected.</w:t>
+      </w:r>
+    </w:p>
+    <w:p>
+      <w:pPr>
+        <w:pStyle w:val="ListContinue"/>
+      </w:pPr>
+      <w:r>
+        <w:t>Strength of effect.</w:t>
+      </w:r>
+    </w:p>
+    <w:p>
+      <w:pPr>
+        <w:pStyle w:val="ListContinue"/>
+      </w:pPr>
+      <w:r>
+        <w:t>Complexity of effect.</w:t>
+      </w:r>
+    </w:p>
+    <w:p>
+      <w:pPr>
+        <w:pStyle w:val="ListContinue"/>
+      </w:pPr>
+      <w:r>
+        <w:t>Other factors at GM's discretion.</w:t>
+      </w:r>
+    </w:p>
+    <w:p>
+      <w:pPr>
+        <w:pStyle w:val="Heading4"/>
+      </w:pPr>
+      <w:bookmarkStart w:id="30" w:name="__RefHeading___Toc455_3459768222"/>
+      <w:r>
+        <w:t>Illusions</w:t>
+      </w:r>
+      <w:bookmarkEnd w:id="30"/>
+    </w:p>
+    <w:p>
+      <w:pPr>
+        <w:pStyle w:val="List"/>
+      </w:pPr>
+      <w:r>
+        <w:t>Illusions allow causing sensory hallucinations.</w:t>
+      </w:r>
+    </w:p>
+    <w:p>
+      <w:pPr>
+        <w:pStyle w:val="List"/>
+      </w:pPr>
+      <w:r>
+        <w:t>Difficulty increases with:</w:t>
+      </w:r>
+    </w:p>
+    <w:p>
+      <w:pPr>
+        <w:pStyle w:val="ListContinue"/>
+      </w:pPr>
+      <w:r>
+        <w:t>Number of targets.</w:t>
+      </w:r>
+    </w:p>
+    <w:p>
+      <w:pPr>
+        <w:pStyle w:val="ListContinue"/>
+      </w:pPr>
+      <w:r>
+        <w:t>Distance to target.</w:t>
+      </w:r>
+    </w:p>
+    <w:p>
+      <w:pPr>
+        <w:pStyle w:val="ListContinue"/>
+      </w:pPr>
+      <w:r>
+        <w:t>Prowess of target.</w:t>
+      </w:r>
+    </w:p>
+    <w:p>
+      <w:pPr>
+        <w:pStyle w:val="ListContinue"/>
+      </w:pPr>
+      <w:r>
+        <w:t>Size of illusion.</w:t>
+      </w:r>
+    </w:p>
+    <w:p>
+      <w:pPr>
+        <w:pStyle w:val="ListContinue"/>
+      </w:pPr>
+      <w:r>
+        <w:t>Complexity of illusion.</w:t>
+      </w:r>
+    </w:p>
+    <w:p>
+      <w:pPr>
+        <w:pStyle w:val="ListContinue"/>
+      </w:pPr>
+      <w:r>
+        <w:t>Number of senses affected.</w:t>
+      </w:r>
+    </w:p>
+    <w:p>
+      <w:pPr>
+        <w:pStyle w:val="ListContinue"/>
+      </w:pPr>
+      <w:r>
+        <w:t>Other factors at GM's discretion.</w:t>
+      </w:r>
+    </w:p>
+    <w:p>
+      <w:pPr>
+        <w:pStyle w:val="Heading4"/>
+      </w:pPr>
+      <w:bookmarkStart w:id="31" w:name="__RefHeading___Toc457_3459768222"/>
+      <w:r>
+        <w:t>Fabrication</w:t>
+      </w:r>
+      <w:bookmarkEnd w:id="31"/>
+    </w:p>
+    <w:p>
+      <w:pPr>
+        <w:pStyle w:val="List"/>
+      </w:pPr>
+      <w:r>
+        <w:t>Fabrication allows creating matter from nothing.</w:t>
+      </w:r>
+    </w:p>
+    <w:p>
+      <w:pPr>
+        <w:pStyle w:val="List"/>
+      </w:pPr>
+      <w:r>
+        <w:t>Difficulty increases with:</w:t>
+      </w:r>
+    </w:p>
+    <w:p>
+      <w:pPr>
+        <w:pStyle w:val="ListContinue"/>
+      </w:pPr>
+      <w:r>
+        <w:t>Number of objects.</w:t>
+      </w:r>
+    </w:p>
+    <w:p>
+      <w:pPr>
+        <w:pStyle w:val="ListContinue"/>
+      </w:pPr>
+      <w:r>
+        <w:lastRenderedPageBreak/>
+        <w:t>Distance to target.</w:t>
+      </w:r>
+    </w:p>
+    <w:p>
+      <w:pPr>
+        <w:pStyle w:val="ListContinue"/>
+      </w:pPr>
+      <w:r>
+        <w:t>Volume of matter created.</w:t>
+      </w:r>
+    </w:p>
+    <w:p>
+      <w:pPr>
+        <w:pStyle w:val="ListContinue"/>
+      </w:pPr>
+      <w:r>
+        <w:t>Mass of matter created.</w:t>
+      </w:r>
+    </w:p>
+    <w:p>
+      <w:pPr>
+        <w:pStyle w:val="ListContinue"/>
+      </w:pPr>
+      <w:r>
+        <w:t>Complexity of matter created.</w:t>
+      </w:r>
+    </w:p>
+    <w:p>
+      <w:pPr>
+        <w:pStyle w:val="ListContinue"/>
+      </w:pPr>
+      <w:r>
+        <w:t>Amount of energy present in matter created.</w:t>
+      </w:r>
+    </w:p>
+    <w:p>
+      <w:pPr>
+        <w:pStyle w:val="ListContinue"/>
+      </w:pPr>
+      <w:r>
+        <w:t>Other factors at GM's discretion.</w:t>
+      </w:r>
+    </w:p>
+    <w:p>
+      <w:pPr>
+        <w:pStyle w:val="Heading3"/>
+      </w:pPr>
+      <w:bookmarkStart w:id="32" w:name="__RefHeading___Toc459_3459768222"/>
+      <w:bookmarkStart w:id="33" w:name="_Toc124129456"/>
+      <w:r>
+        <w:t>Hexes</w:t>
+      </w:r>
+      <w:bookmarkEnd w:id="32"/>
+      <w:bookmarkEnd w:id="33"/>
+    </w:p>
+    <w:p>
+      <w:pPr>
+        <w:pStyle w:val="List"/>
+      </w:pPr>
+      <w:r>
+        <w:t>Hexes are fueled by Essence and their use depletes EP.</w:t>
+      </w:r>
+    </w:p>
+    <w:p>
+      <w:pPr>
+        <w:pStyle w:val="Heading4"/>
+      </w:pPr>
+      <w:bookmarkStart w:id="34" w:name="__RefHeading___Toc461_3459768222"/>
+      <w:r>
+        <w:t>Jinxes</w:t>
+      </w:r>
+      <w:bookmarkEnd w:id="34"/>
+    </w:p>
+    <w:p>
+      <w:pPr>
+        <w:pStyle w:val="List"/>
+      </w:pPr>
+      <w:r>
+        <w:t>Jinxes allow placing effects onto beings.</w:t>
+      </w:r>
+    </w:p>
+    <w:p>
+      <w:pPr>
+        <w:pStyle w:val="List"/>
+      </w:pPr>
+      <w:r>
+        <w:t>Jinxing does not allow a character to actively control movements; That requires Possession. Any motion cannot be controlled after it starts.</w:t>
+      </w:r>
+    </w:p>
+    <w:p>
+      <w:pPr>
+        <w:pStyle w:val="List"/>
+      </w:pPr>
+      <w:r>
+        <w:t>Difficulty increases with:</w:t>
+      </w:r>
+    </w:p>
+    <w:p>
+      <w:pPr>
+        <w:pStyle w:val="ListContinue"/>
+      </w:pPr>
+      <w:r>
+        <w:t>Number of targets.</w:t>
+      </w:r>
+    </w:p>
+    <w:p>
+      <w:pPr>
+        <w:pStyle w:val="ListContinue"/>
+      </w:pPr>
+      <w:r>
+        <w:t>Distance to target.</w:t>
+      </w:r>
+    </w:p>
+    <w:p>
+      <w:pPr>
+        <w:pStyle w:val="ListContinue"/>
+      </w:pPr>
+      <w:r>
         <w:t>Size of target.</w:t>
       </w:r>
     </w:p>
@@ -2184,6 +2783,14 @@
         <w:pStyle w:val="ListContinue"/>
       </w:pPr>
       <w:r>
+        <w:t>Prowess of target.</w:t>
+      </w:r>
+    </w:p>
+    <w:p>
+      <w:pPr>
+        <w:pStyle w:val="ListContinue"/>
+      </w:pPr>
+      <w:r>
         <w:t>Strength of effect.</w:t>
       </w:r>
     </w:p>
@@ -2200,34 +2807,41 @@
         <w:pStyle w:val="ListContinue"/>
       </w:pPr>
       <w:r>
+        <w:t>Duration of effect.</w:t>
+      </w:r>
+    </w:p>
+    <w:p>
+      <w:pPr>
+        <w:pStyle w:val="ListContinue"/>
+      </w:pPr>
+      <w:r>
         <w:t>Other factors at GM's discretion.</w:t>
       </w:r>
     </w:p>
     <w:p>
       <w:pPr>
-        <w:pStyle w:val="Standard"/>
-        <w:rPr>
-          <w:rFonts w:eastAsia="Arial" w:cs="Arial"/>
-          <w:szCs w:val="22"/>
-        </w:rPr>
-      </w:pPr>
-    </w:p>
-    <w:p>
-      <w:pPr>
         <w:pStyle w:val="Heading4"/>
       </w:pPr>
-      <w:bookmarkStart w:id="24" w:name="__RefHeading___Toc447_3459768222"/>
-      <w:r>
-        <w:t>Beholding</w:t>
-      </w:r>
-      <w:bookmarkEnd w:id="24"/>
+      <w:bookmarkStart w:id="35" w:name="__RefHeading___Toc463_3459768222"/>
+      <w:r>
+        <w:t>Possession</w:t>
+      </w:r>
+      <w:bookmarkEnd w:id="35"/>
     </w:p>
     <w:p>
       <w:pPr>
         <w:pStyle w:val="List"/>
       </w:pPr>
       <w:r>
-        <w:t>Beholding allows observing the surroundings of beings or objects.</w:t>
+        <w:t>Possession allows puppeteering objects or beings</w:t>
+      </w:r>
+    </w:p>
+    <w:p>
+      <w:pPr>
+        <w:pStyle w:val="ListContinue"/>
+      </w:pPr>
+      <w:r>
+        <w:t>I.E., actively controlling movements.</w:t>
       </w:r>
     </w:p>
     <w:p>
@@ -2251,7 +2865,7 @@
         <w:pStyle w:val="ListContinue"/>
       </w:pPr>
       <w:r>
-        <w:t>Spatial distance to target.</w:t>
+        <w:t>Distance to target.</w:t>
       </w:r>
     </w:p>
     <w:p>
@@ -2259,7 +2873,7 @@
         <w:pStyle w:val="ListContinue"/>
       </w:pPr>
       <w:r>
-        <w:t>Temporal distance to target.</w:t>
+        <w:t>Size of target.</w:t>
       </w:r>
     </w:p>
     <w:p>
@@ -2267,7 +2881,7 @@
         <w:pStyle w:val="ListContinue"/>
       </w:pPr>
       <w:r>
-        <w:t>I.E., amount of time between the present and the time being observed, forward or backward.</w:t>
+        <w:t>Mass of target.</w:t>
       </w:r>
     </w:p>
     <w:p>
@@ -2275,6 +2889,14 @@
         <w:pStyle w:val="ListContinue"/>
       </w:pPr>
       <w:r>
+        <w:t>Brawn of target.</w:t>
+      </w:r>
+    </w:p>
+    <w:p>
+      <w:pPr>
+        <w:pStyle w:val="ListContinue"/>
+      </w:pPr>
+      <w:r>
         <w:t>Prowess of target.</w:t>
       </w:r>
     </w:p>
@@ -2283,7 +2905,7 @@
         <w:pStyle w:val="ListContinue"/>
       </w:pPr>
       <w:r>
-        <w:t>Radius of observation.</w:t>
+        <w:t>Strength of effect.</w:t>
       </w:r>
     </w:p>
     <w:p>
@@ -2291,7 +2913,33 @@
         <w:pStyle w:val="ListContinue"/>
       </w:pPr>
       <w:r>
-        <w:t>Clarity of observation.</w:t>
+        <w:t>Other factors at GM's discretion.</w:t>
+      </w:r>
+    </w:p>
+    <w:p>
+      <w:pPr>
+        <w:pStyle w:val="Heading4"/>
+      </w:pPr>
+      <w:bookmarkStart w:id="36" w:name="__RefHeading___Toc465_3459768222"/>
+      <w:r>
+        <w:t>Restoration</w:t>
+      </w:r>
+      <w:bookmarkEnd w:id="36"/>
+    </w:p>
+    <w:p>
+      <w:pPr>
+        <w:pStyle w:val="List"/>
+      </w:pPr>
+      <w:r>
+        <w:t>Restoration allows removing effects from objects or beings.</w:t>
+      </w:r>
+    </w:p>
+    <w:p>
+      <w:pPr>
+        <w:pStyle w:val="List"/>
+      </w:pPr>
+      <w:r>
+        <w:t>Difficulty increases with:</w:t>
       </w:r>
     </w:p>
     <w:p>
@@ -2299,7 +2947,8 @@
         <w:pStyle w:val="ListContinue"/>
       </w:pPr>
       <w:r>
-        <w:t>Duration of observation.</w:t>
+        <w:lastRenderedPageBreak/>
+        <w:t>Number of targets.</w:t>
       </w:r>
     </w:p>
     <w:p>
@@ -2307,859 +2956,68 @@
         <w:pStyle w:val="ListContinue"/>
       </w:pPr>
       <w:r>
+        <w:t>Distance to target.</w:t>
+      </w:r>
+    </w:p>
+    <w:p>
+      <w:pPr>
+        <w:pStyle w:val="ListContinue"/>
+      </w:pPr>
+      <w:r>
+        <w:t>Size of target.</w:t>
+      </w:r>
+    </w:p>
+    <w:p>
+      <w:pPr>
+        <w:pStyle w:val="ListContinue"/>
+      </w:pPr>
+      <w:r>
+        <w:t>Mass of target.</w:t>
+      </w:r>
+    </w:p>
+    <w:p>
+      <w:pPr>
+        <w:pStyle w:val="ListContinue"/>
+      </w:pPr>
+      <w:r>
+        <w:t>Number of effects.</w:t>
+      </w:r>
+    </w:p>
+    <w:p>
+      <w:pPr>
+        <w:pStyle w:val="ListContinue"/>
+      </w:pPr>
+      <w:r>
+        <w:t>Strength of effects.</w:t>
+      </w:r>
+    </w:p>
+    <w:p>
+      <w:pPr>
+        <w:pStyle w:val="ListContinue"/>
+      </w:pPr>
+      <w:r>
+        <w:t>Complexity of effects.</w:t>
+      </w:r>
+    </w:p>
+    <w:p>
+      <w:pPr>
+        <w:pStyle w:val="ListContinue"/>
+      </w:pPr>
+      <w:r>
         <w:t>Other factors at GM's discretion.</w:t>
       </w:r>
     </w:p>
     <w:p>
       <w:pPr>
-        <w:pStyle w:val="Standard"/>
-        <w:rPr>
-          <w:rFonts w:eastAsia="Arial" w:cs="Arial"/>
-          <w:szCs w:val="22"/>
-        </w:rPr>
-      </w:pPr>
-    </w:p>
-    <w:p>
-      <w:pPr>
-        <w:pStyle w:val="Heading4"/>
-      </w:pPr>
-      <w:bookmarkStart w:id="25" w:name="__RefHeading___Toc449_3459768222"/>
-      <w:r>
-        <w:t>Transmutation</w:t>
-      </w:r>
-      <w:bookmarkEnd w:id="25"/>
-    </w:p>
-    <w:p>
-      <w:pPr>
-        <w:pStyle w:val="List"/>
-      </w:pPr>
-      <w:r>
-        <w:t>Transmutation allows converting matter between forms.</w:t>
-      </w:r>
-    </w:p>
-    <w:p>
-      <w:pPr>
-        <w:pStyle w:val="List"/>
-      </w:pPr>
-      <w:r>
-        <w:t>Difficulty increases with:</w:t>
-      </w:r>
-    </w:p>
-    <w:p>
-      <w:pPr>
-        <w:pStyle w:val="ListContinue"/>
-      </w:pPr>
-      <w:r>
-        <w:t>Number of targets.</w:t>
-      </w:r>
-    </w:p>
-    <w:p>
-      <w:pPr>
-        <w:pStyle w:val="ListContinue"/>
-      </w:pPr>
-      <w:r>
-        <w:t>Distance to target.</w:t>
-      </w:r>
-    </w:p>
-    <w:p>
-      <w:pPr>
-        <w:pStyle w:val="ListContinue"/>
-      </w:pPr>
-      <w:r>
-        <w:t>Volume of matter affected.</w:t>
-      </w:r>
-    </w:p>
-    <w:p>
-      <w:pPr>
-        <w:pStyle w:val="ListContinue"/>
-      </w:pPr>
-      <w:r>
-        <w:t>Mass of matter affected.</w:t>
-      </w:r>
-    </w:p>
-    <w:p>
-      <w:pPr>
-        <w:pStyle w:val="ListContinue"/>
-      </w:pPr>
-      <w:r>
-        <w:t>Amount of difference between current form and target form.</w:t>
-      </w:r>
-    </w:p>
-    <w:p>
-      <w:pPr>
-        <w:pStyle w:val="ListContinue"/>
-      </w:pPr>
-      <w:r>
-        <w:t>Other factors at GM's discretion.</w:t>
-      </w:r>
-    </w:p>
-    <w:p>
-      <w:pPr>
-        <w:pStyle w:val="Standard"/>
-        <w:rPr>
-          <w:rFonts w:eastAsia="Arial" w:cs="Arial"/>
-          <w:szCs w:val="22"/>
-        </w:rPr>
-      </w:pPr>
-    </w:p>
-    <w:p>
-      <w:pPr>
-        <w:pStyle w:val="Heading3"/>
-      </w:pPr>
-      <w:bookmarkStart w:id="26" w:name="__RefHeading___Toc451_3459768222"/>
-      <w:bookmarkStart w:id="27" w:name="_Toc124127947"/>
-      <w:r>
-        <w:t>Spells</w:t>
-      </w:r>
-      <w:bookmarkEnd w:id="26"/>
-      <w:bookmarkEnd w:id="27"/>
-    </w:p>
-    <w:p>
-      <w:pPr>
-        <w:pStyle w:val="List"/>
-      </w:pPr>
-      <w:r>
-        <w:t>Spells are fueled by Sanity and their use depletes SP.</w:t>
-      </w:r>
-    </w:p>
-    <w:p>
-      <w:pPr>
-        <w:pStyle w:val="Standard"/>
-        <w:rPr>
-          <w:rFonts w:eastAsia="Arial" w:cs="Arial"/>
-          <w:szCs w:val="22"/>
-        </w:rPr>
-      </w:pPr>
-    </w:p>
-    <w:p>
-      <w:pPr>
-        <w:pStyle w:val="Heading4"/>
-      </w:pPr>
-      <w:bookmarkStart w:id="28" w:name="__RefHeading___Toc453_3459768222"/>
-      <w:r>
-        <w:t>Invocation</w:t>
-      </w:r>
-      <w:bookmarkEnd w:id="28"/>
-    </w:p>
-    <w:p>
-      <w:pPr>
-        <w:pStyle w:val="List"/>
-      </w:pPr>
-      <w:r>
-        <w:t>Invocation allows causing effects over an area.</w:t>
-      </w:r>
-    </w:p>
-    <w:p>
-      <w:pPr>
-        <w:pStyle w:val="List"/>
-      </w:pPr>
-      <w:r>
-        <w:t>These effects cannot directly do something that would require a different form of magic:</w:t>
-      </w:r>
-    </w:p>
-    <w:p>
-      <w:pPr>
-        <w:pStyle w:val="ListContinue"/>
-      </w:pPr>
-      <w:r>
-        <w:t>Placing effects onto objects; That requires Enchanting.</w:t>
-      </w:r>
-    </w:p>
-    <w:p>
-      <w:pPr>
-        <w:pStyle w:val="ListContinue"/>
-      </w:pPr>
-      <w:r>
-        <w:t>Observing other places or things; That requires Beholding.</w:t>
-      </w:r>
-    </w:p>
-    <w:p>
-      <w:pPr>
-        <w:pStyle w:val="ListContinue"/>
-      </w:pPr>
-      <w:r>
-        <w:t>Changing the form of matter; That requires Transmutation.</w:t>
-      </w:r>
-    </w:p>
-    <w:p>
-      <w:pPr>
-        <w:pStyle w:val="ListContinue"/>
-      </w:pPr>
-      <w:r>
-        <w:t>Causing hallucinations; That requires Illusions.</w:t>
-      </w:r>
-    </w:p>
-    <w:p>
-      <w:pPr>
-        <w:pStyle w:val="ListContinue"/>
-      </w:pPr>
-      <w:r>
-        <w:t>Creating matter from nothing; That requires Fabrication.</w:t>
-      </w:r>
-    </w:p>
-    <w:p>
-      <w:pPr>
-        <w:pStyle w:val="ListContinue"/>
-      </w:pPr>
-      <w:r>
-        <w:lastRenderedPageBreak/>
-        <w:t>Placing effects onto beings; That requires Jinxes.</w:t>
-      </w:r>
-    </w:p>
-    <w:p>
-      <w:pPr>
-        <w:pStyle w:val="ListContinue"/>
-      </w:pPr>
-      <w:r>
-        <w:t>Physically manipulating objects or beings; That requires Possessio</w:t>
-      </w:r>
-      <w:r>
-        <w:t>n</w:t>
-      </w:r>
-      <w:r>
-        <w:t>.</w:t>
-      </w:r>
-    </w:p>
-    <w:p>
-      <w:pPr>
-        <w:pStyle w:val="ListContinue"/>
-      </w:pPr>
-      <w:r>
-        <w:t>Removing existing effects from objects or beings; That requires Restoration</w:t>
-      </w:r>
-      <w:r>
-        <w:t>.</w:t>
-      </w:r>
-    </w:p>
-    <w:p>
-      <w:pPr>
-        <w:pStyle w:val="List"/>
-      </w:pPr>
-      <w:r>
-        <w:t>Invocation can be combined with other forms of magic to get around rule B in exchange for increased difficulty and cost.</w:t>
-      </w:r>
-    </w:p>
-    <w:p>
-      <w:pPr>
-        <w:pStyle w:val="List"/>
-      </w:pPr>
-      <w:r>
-        <w:t>Difficulty increases with:</w:t>
-      </w:r>
-    </w:p>
-    <w:p>
-      <w:pPr>
-        <w:pStyle w:val="ListContinue"/>
-      </w:pPr>
-      <w:r>
-        <w:t>Number of targets.</w:t>
-      </w:r>
-    </w:p>
-    <w:p>
-      <w:pPr>
-        <w:pStyle w:val="ListContinue"/>
-      </w:pPr>
-      <w:r>
-        <w:t>Distance to target.</w:t>
-      </w:r>
-    </w:p>
-    <w:p>
-      <w:pPr>
-        <w:pStyle w:val="ListContinue"/>
-      </w:pPr>
-      <w:r>
-        <w:t>Volume of area affected.</w:t>
-      </w:r>
-    </w:p>
-    <w:p>
-      <w:pPr>
-        <w:pStyle w:val="ListContinue"/>
-      </w:pPr>
-      <w:r>
-        <w:t>Strength of effect.</w:t>
-      </w:r>
-    </w:p>
-    <w:p>
-      <w:pPr>
-        <w:pStyle w:val="ListContinue"/>
-      </w:pPr>
-      <w:r>
-        <w:t>Complexity of effect.</w:t>
-      </w:r>
-    </w:p>
-    <w:p>
-      <w:pPr>
-        <w:pStyle w:val="ListContinue"/>
-      </w:pPr>
-      <w:r>
-        <w:t>Other factors at GM's discretion.</w:t>
-      </w:r>
-    </w:p>
-    <w:p>
-      <w:pPr>
-        <w:pStyle w:val="List"/>
-        <w:numPr>
-          <w:ilvl w:val="0"/>
-          <w:numId w:val="0"/>
-        </w:numPr>
-        <w:ind w:left="-216" w:firstLine="434"/>
-        <w:rPr>
-          <w:rFonts w:eastAsia="Arial" w:cs="Arial"/>
-        </w:rPr>
-      </w:pPr>
-    </w:p>
-    <w:p>
-      <w:pPr>
-        <w:pStyle w:val="Heading4"/>
-      </w:pPr>
-      <w:bookmarkStart w:id="29" w:name="__RefHeading___Toc455_3459768222"/>
-      <w:r>
-        <w:t>Illusions</w:t>
-      </w:r>
-      <w:bookmarkEnd w:id="29"/>
-    </w:p>
-    <w:p>
-      <w:pPr>
-        <w:pStyle w:val="List"/>
-      </w:pPr>
-      <w:r>
-        <w:t>Illusions allow causing sensory hallucinations.</w:t>
-      </w:r>
-    </w:p>
-    <w:p>
-      <w:pPr>
-        <w:pStyle w:val="List"/>
-      </w:pPr>
-      <w:r>
-        <w:t>Difficulty increases with:</w:t>
-      </w:r>
-    </w:p>
-    <w:p>
-      <w:pPr>
-        <w:pStyle w:val="ListContinue"/>
-      </w:pPr>
-      <w:r>
-        <w:t>Number of targets.</w:t>
-      </w:r>
-    </w:p>
-    <w:p>
-      <w:pPr>
-        <w:pStyle w:val="ListContinue"/>
-      </w:pPr>
-      <w:r>
-        <w:t>Distance to target.</w:t>
-      </w:r>
-    </w:p>
-    <w:p>
-      <w:pPr>
-        <w:pStyle w:val="ListContinue"/>
-      </w:pPr>
-      <w:r>
-        <w:t>Prowess of target.</w:t>
-      </w:r>
-    </w:p>
-    <w:p>
-      <w:pPr>
-        <w:pStyle w:val="ListContinue"/>
-      </w:pPr>
-      <w:r>
-        <w:t>Size of illusion.</w:t>
-      </w:r>
-    </w:p>
-    <w:p>
-      <w:pPr>
-        <w:pStyle w:val="ListContinue"/>
-      </w:pPr>
-      <w:r>
-        <w:t>Complexity of illusion.</w:t>
-      </w:r>
-    </w:p>
-    <w:p>
-      <w:pPr>
-        <w:pStyle w:val="ListContinue"/>
-      </w:pPr>
-      <w:r>
-        <w:t>Number of senses affected.</w:t>
-      </w:r>
-    </w:p>
-    <w:p>
-      <w:pPr>
-        <w:pStyle w:val="ListContinue"/>
-      </w:pPr>
-      <w:r>
-        <w:t>Other factors at GM's discretion.</w:t>
-      </w:r>
-    </w:p>
-    <w:p>
-      <w:pPr>
-        <w:pStyle w:val="Standard"/>
-        <w:rPr>
-          <w:rFonts w:eastAsia="Arial" w:cs="Arial"/>
-          <w:szCs w:val="22"/>
-        </w:rPr>
-      </w:pPr>
-    </w:p>
-    <w:p>
-      <w:pPr>
-        <w:pStyle w:val="Heading4"/>
-      </w:pPr>
-      <w:bookmarkStart w:id="30" w:name="__RefHeading___Toc457_3459768222"/>
-      <w:r>
-        <w:t>Fabrication</w:t>
-      </w:r>
-      <w:bookmarkEnd w:id="30"/>
-    </w:p>
-    <w:p>
-      <w:pPr>
-        <w:pStyle w:val="List"/>
-      </w:pPr>
-      <w:r>
-        <w:t>Fabrication allows creating matter from nothing.</w:t>
-      </w:r>
-    </w:p>
-    <w:p>
-      <w:pPr>
-        <w:pStyle w:val="List"/>
-      </w:pPr>
-      <w:r>
-        <w:t>Difficulty increases with:</w:t>
-      </w:r>
-    </w:p>
-    <w:p>
-      <w:pPr>
-        <w:pStyle w:val="ListContinue"/>
-      </w:pPr>
-      <w:r>
-        <w:t>Number of objects.</w:t>
-      </w:r>
-    </w:p>
-    <w:p>
-      <w:pPr>
-        <w:pStyle w:val="ListContinue"/>
-      </w:pPr>
-      <w:r>
-        <w:t>Distance to target.</w:t>
-      </w:r>
-    </w:p>
-    <w:p>
-      <w:pPr>
-        <w:pStyle w:val="ListContinue"/>
-      </w:pPr>
-      <w:r>
-        <w:t>Volume of matter created.</w:t>
-      </w:r>
-    </w:p>
-    <w:p>
-      <w:pPr>
-        <w:pStyle w:val="ListContinue"/>
-      </w:pPr>
-      <w:r>
-        <w:t>Mass of matter created.</w:t>
-      </w:r>
-    </w:p>
-    <w:p>
-      <w:pPr>
-        <w:pStyle w:val="ListContinue"/>
-      </w:pPr>
-      <w:r>
-        <w:t>Complexity of matter created.</w:t>
-      </w:r>
-    </w:p>
-    <w:p>
-      <w:pPr>
-        <w:pStyle w:val="ListContinue"/>
-      </w:pPr>
-      <w:r>
-        <w:t>Amount of energy present in matter created.</w:t>
-      </w:r>
-    </w:p>
-    <w:p>
-      <w:pPr>
-        <w:pStyle w:val="ListContinue"/>
-      </w:pPr>
-      <w:r>
-        <w:t>Other factors at GM's discretion.</w:t>
-      </w:r>
-    </w:p>
-    <w:p>
-      <w:pPr>
-        <w:pStyle w:val="Standard"/>
-        <w:rPr>
-          <w:rFonts w:eastAsia="Arial" w:cs="Arial"/>
-          <w:szCs w:val="22"/>
-        </w:rPr>
-      </w:pPr>
-    </w:p>
-    <w:p>
-      <w:pPr>
-        <w:pStyle w:val="Heading3"/>
-      </w:pPr>
-      <w:bookmarkStart w:id="31" w:name="__RefHeading___Toc459_3459768222"/>
-      <w:bookmarkStart w:id="32" w:name="_Toc124127948"/>
-      <w:r>
-        <w:t>Hexes</w:t>
-      </w:r>
-      <w:bookmarkEnd w:id="31"/>
-      <w:bookmarkEnd w:id="32"/>
-    </w:p>
-    <w:p>
-      <w:pPr>
-        <w:pStyle w:val="List"/>
-      </w:pPr>
-      <w:r>
-        <w:t>Hexes are fueled by Essence and their use depletes EP.</w:t>
-      </w:r>
-    </w:p>
-    <w:p>
-      <w:pPr>
-        <w:pStyle w:val="Standard"/>
-        <w:rPr>
-          <w:rFonts w:eastAsia="Arial" w:cs="Arial"/>
-          <w:szCs w:val="22"/>
-        </w:rPr>
-      </w:pPr>
-    </w:p>
-    <w:p>
-      <w:pPr>
-        <w:pStyle w:val="Heading4"/>
-      </w:pPr>
-      <w:bookmarkStart w:id="33" w:name="__RefHeading___Toc461_3459768222"/>
-      <w:r>
-        <w:t>Jinxes</w:t>
-      </w:r>
-      <w:bookmarkEnd w:id="33"/>
-    </w:p>
-    <w:p>
-      <w:pPr>
-        <w:pStyle w:val="List"/>
-      </w:pPr>
-      <w:r>
-        <w:t>Jinxes allow placing effects onto beings.</w:t>
-      </w:r>
-    </w:p>
-    <w:p>
-      <w:pPr>
-        <w:pStyle w:val="List"/>
-      </w:pPr>
-      <w:r>
-        <w:t>Jinxing does not allow a character to actively control movements; That requires Possession. Any motion cannot be controlled after it starts.</w:t>
-      </w:r>
-    </w:p>
-    <w:p>
-      <w:pPr>
-        <w:pStyle w:val="List"/>
-      </w:pPr>
-      <w:r>
-        <w:t>Difficulty increases with:</w:t>
-      </w:r>
-    </w:p>
-    <w:p>
-      <w:pPr>
-        <w:pStyle w:val="ListContinue"/>
-      </w:pPr>
-      <w:r>
-        <w:t>Number of targets.</w:t>
-      </w:r>
-    </w:p>
-    <w:p>
-      <w:pPr>
-        <w:pStyle w:val="ListContinue"/>
-      </w:pPr>
-      <w:r>
-        <w:t>Distance to target.</w:t>
-      </w:r>
-    </w:p>
-    <w:p>
-      <w:pPr>
-        <w:pStyle w:val="ListContinue"/>
-      </w:pPr>
-      <w:r>
-        <w:t>Size of target.</w:t>
-      </w:r>
-    </w:p>
-    <w:p>
-      <w:pPr>
-        <w:pStyle w:val="ListContinue"/>
-      </w:pPr>
-      <w:r>
-        <w:t>Mass of target.</w:t>
-      </w:r>
-    </w:p>
-    <w:p>
-      <w:pPr>
-        <w:pStyle w:val="ListContinue"/>
-      </w:pPr>
-      <w:r>
-        <w:t>Prowess of target.</w:t>
-      </w:r>
-    </w:p>
-    <w:p>
-      <w:pPr>
-        <w:pStyle w:val="ListContinue"/>
-      </w:pPr>
-      <w:r>
-        <w:lastRenderedPageBreak/>
-        <w:t>Strength of effect.</w:t>
-      </w:r>
-    </w:p>
-    <w:p>
-      <w:pPr>
-        <w:pStyle w:val="ListContinue"/>
-      </w:pPr>
-      <w:r>
-        <w:t>Complexity of effect.</w:t>
-      </w:r>
-    </w:p>
-    <w:p>
-      <w:pPr>
-        <w:pStyle w:val="ListContinue"/>
-      </w:pPr>
-      <w:r>
-        <w:t>Duration of effect.</w:t>
-      </w:r>
-    </w:p>
-    <w:p>
-      <w:pPr>
-        <w:pStyle w:val="ListContinue"/>
-      </w:pPr>
-      <w:r>
-        <w:t>Other factors at GM's discretion.</w:t>
-      </w:r>
-    </w:p>
-    <w:p>
-      <w:pPr>
-        <w:pStyle w:val="Standard"/>
-        <w:rPr>
-          <w:rFonts w:eastAsia="Arial" w:cs="Arial"/>
-          <w:szCs w:val="22"/>
-        </w:rPr>
-      </w:pPr>
-    </w:p>
-    <w:p>
-      <w:pPr>
-        <w:pStyle w:val="Heading4"/>
-      </w:pPr>
-      <w:bookmarkStart w:id="34" w:name="__RefHeading___Toc463_3459768222"/>
-      <w:r>
-        <w:t>Possession</w:t>
-      </w:r>
-      <w:bookmarkEnd w:id="34"/>
-    </w:p>
-    <w:p>
-      <w:pPr>
-        <w:pStyle w:val="List"/>
-      </w:pPr>
-      <w:r>
-        <w:t>Possession allows puppeteering objects or beings</w:t>
-      </w:r>
-    </w:p>
-    <w:p>
-      <w:pPr>
-        <w:pStyle w:val="ListContinue"/>
-      </w:pPr>
-      <w:r>
-        <w:t>I.E., actively controlling movements.</w:t>
-      </w:r>
-    </w:p>
-    <w:p>
-      <w:pPr>
-        <w:pStyle w:val="List"/>
-      </w:pPr>
-      <w:r>
-        <w:t>Difficulty increases with:</w:t>
-      </w:r>
-    </w:p>
-    <w:p>
-      <w:pPr>
-        <w:pStyle w:val="ListContinue"/>
-      </w:pPr>
-      <w:r>
-        <w:t>Number of targets.</w:t>
-      </w:r>
-    </w:p>
-    <w:p>
-      <w:pPr>
-        <w:pStyle w:val="ListContinue"/>
-      </w:pPr>
-      <w:r>
-        <w:t>Distance to target.</w:t>
-      </w:r>
-    </w:p>
-    <w:p>
-      <w:pPr>
-        <w:pStyle w:val="ListContinue"/>
-      </w:pPr>
-      <w:r>
-        <w:t>Size of target.</w:t>
-      </w:r>
-    </w:p>
-    <w:p>
-      <w:pPr>
-        <w:pStyle w:val="ListContinue"/>
-      </w:pPr>
-      <w:r>
-        <w:t>Mass of target.</w:t>
-      </w:r>
-    </w:p>
-    <w:p>
-      <w:pPr>
-        <w:pStyle w:val="ListContinue"/>
-      </w:pPr>
-      <w:r>
-        <w:t>Brawn of target.</w:t>
-      </w:r>
-    </w:p>
-    <w:p>
-      <w:pPr>
-        <w:pStyle w:val="ListContinue"/>
-      </w:pPr>
-      <w:r>
-        <w:t>Prowess of target.</w:t>
-      </w:r>
-    </w:p>
-    <w:p>
-      <w:pPr>
-        <w:pStyle w:val="ListContinue"/>
-      </w:pPr>
-      <w:r>
-        <w:t>Strength of effect.</w:t>
-      </w:r>
-    </w:p>
-    <w:p>
-      <w:pPr>
-        <w:pStyle w:val="ListContinue"/>
-      </w:pPr>
-      <w:r>
-        <w:t>Other factors at GM's discretion.</w:t>
-      </w:r>
-    </w:p>
-    <w:p>
-      <w:pPr>
-        <w:pStyle w:val="Standard"/>
-        <w:rPr>
-          <w:rFonts w:eastAsia="Arial" w:cs="Arial"/>
-          <w:szCs w:val="22"/>
-        </w:rPr>
-      </w:pPr>
-    </w:p>
-    <w:p>
-      <w:pPr>
-        <w:pStyle w:val="Heading4"/>
-      </w:pPr>
-      <w:bookmarkStart w:id="35" w:name="__RefHeading___Toc465_3459768222"/>
-      <w:r>
-        <w:t>Restoration</w:t>
-      </w:r>
-      <w:bookmarkEnd w:id="35"/>
-    </w:p>
-    <w:p>
-      <w:pPr>
-        <w:pStyle w:val="List"/>
-      </w:pPr>
-      <w:r>
-        <w:t>Restoration allows removing effects from objects or beings.</w:t>
-      </w:r>
-    </w:p>
-    <w:p>
-      <w:pPr>
-        <w:pStyle w:val="List"/>
-      </w:pPr>
-      <w:r>
-        <w:t>Difficulty increases with:</w:t>
-      </w:r>
-    </w:p>
-    <w:p>
-      <w:pPr>
-        <w:pStyle w:val="ListContinue"/>
-      </w:pPr>
-      <w:r>
-        <w:t>Number of targets.</w:t>
-      </w:r>
-    </w:p>
-    <w:p>
-      <w:pPr>
-        <w:pStyle w:val="ListContinue"/>
-      </w:pPr>
-      <w:r>
-        <w:t>Distance to target.</w:t>
-      </w:r>
-    </w:p>
-    <w:p>
-      <w:pPr>
-        <w:pStyle w:val="ListContinue"/>
-      </w:pPr>
-      <w:r>
-        <w:t>Size of target.</w:t>
-      </w:r>
-    </w:p>
-    <w:p>
-      <w:pPr>
-        <w:pStyle w:val="ListContinue"/>
-      </w:pPr>
-      <w:r>
-        <w:t>Mass of target.</w:t>
-      </w:r>
-    </w:p>
-    <w:p>
-      <w:pPr>
-        <w:pStyle w:val="ListContinue"/>
-      </w:pPr>
-      <w:r>
-        <w:t>Number of effects.</w:t>
-      </w:r>
-    </w:p>
-    <w:p>
-      <w:pPr>
-        <w:pStyle w:val="ListContinue"/>
-      </w:pPr>
-      <w:r>
-        <w:t>Strength of effects.</w:t>
-      </w:r>
-    </w:p>
-    <w:p>
-      <w:pPr>
-        <w:pStyle w:val="ListContinue"/>
-      </w:pPr>
-      <w:r>
-        <w:t>Complexity of effects.</w:t>
-      </w:r>
-    </w:p>
-    <w:p>
-      <w:pPr>
-        <w:pStyle w:val="ListContinue"/>
-      </w:pPr>
-      <w:r>
-        <w:t>Other factors at GM's discretion.</w:t>
-      </w:r>
-    </w:p>
-    <w:p>
-      <w:pPr>
-        <w:rPr>
-          <w:rFonts w:ascii="Arial" w:eastAsia="Arial" w:hAnsi="Arial" w:cs="Arial"/>
-          <w:sz w:val="22"/>
-          <w:szCs w:val="22"/>
-        </w:rPr>
-      </w:pPr>
-      <w:r>
-        <w:rPr>
-          <w:rFonts w:eastAsia="Arial" w:cs="Arial"/>
-          <w:szCs w:val="22"/>
-        </w:rPr>
-        <w:br w:type="page"/>
-      </w:r>
-    </w:p>
-    <w:p>
-      <w:pPr>
         <w:pStyle w:val="Heading1"/>
       </w:pPr>
-      <w:bookmarkStart w:id="36" w:name="__RefHeading___Toc413_3459768222"/>
-      <w:bookmarkStart w:id="37" w:name="_Toc124127949"/>
-      <w:r>
-        <w:lastRenderedPageBreak/>
+      <w:bookmarkStart w:id="37" w:name="__RefHeading___Toc413_3459768222"/>
+      <w:bookmarkStart w:id="38" w:name="_Toc124129457"/>
+      <w:r>
         <w:t>Materials List</w:t>
       </w:r>
-      <w:bookmarkEnd w:id="36"/>
       <w:bookmarkEnd w:id="37"/>
+      <w:bookmarkEnd w:id="38"/>
     </w:p>
     <w:p>
       <w:pPr>
@@ -3281,13 +3139,13 @@
       <w:pPr>
         <w:pStyle w:val="Heading1"/>
       </w:pPr>
-      <w:bookmarkStart w:id="38" w:name="__RefHeading___Toc415_3459768222"/>
-      <w:bookmarkStart w:id="39" w:name="_Toc124127950"/>
+      <w:bookmarkStart w:id="39" w:name="__RefHeading___Toc415_3459768222"/>
+      <w:bookmarkStart w:id="40" w:name="_Toc124129458"/>
       <w:r>
         <w:t>License</w:t>
       </w:r>
-      <w:bookmarkEnd w:id="38"/>
       <w:bookmarkEnd w:id="39"/>
+      <w:bookmarkEnd w:id="40"/>
     </w:p>
     <w:p>
       <w:pPr>
@@ -3430,13 +3288,13 @@
       <w:pPr>
         <w:pStyle w:val="Heading1"/>
       </w:pPr>
-      <w:bookmarkStart w:id="40" w:name="__RefHeading___Toc417_3459768222"/>
-      <w:bookmarkStart w:id="41" w:name="_Toc124127951"/>
+      <w:bookmarkStart w:id="41" w:name="__RefHeading___Toc417_3459768222"/>
+      <w:bookmarkStart w:id="42" w:name="_Toc124129459"/>
       <w:r>
         <w:t>Links</w:t>
       </w:r>
-      <w:bookmarkEnd w:id="40"/>
       <w:bookmarkEnd w:id="41"/>
+      <w:bookmarkEnd w:id="42"/>
     </w:p>
     <w:p>
       <w:pPr>
@@ -3473,8 +3331,8 @@
           <w:rFonts w:eastAsia="Arial" w:cs="Arial"/>
         </w:rPr>
       </w:pPr>
-      <w:bookmarkStart w:id="42" w:name="document_end"/>
-      <w:bookmarkEnd w:id="42"/>
+      <w:bookmarkStart w:id="43" w:name="document_end"/>
+      <w:bookmarkEnd w:id="43"/>
     </w:p>
     <w:sectPr>
       <w:headerReference w:type="default" r:id="rId18"/>
@@ -4365,7 +4223,7 @@
   <w:abstractNum w:abstractNumId="7" w15:restartNumberingAfterBreak="0">
     <w:nsid w:val="20743531"/>
     <w:multiLevelType w:val="multilevel"/>
-    <w:tmpl w:val="FA7AE768"/>
+    <w:tmpl w:val="0BE0DC4C"/>
     <w:lvl w:ilvl="0">
       <w:start w:val="1"/>
       <w:numFmt w:val="decimal"/>
@@ -4444,7 +4302,7 @@
       <w:lvlText w:val="%6 - "/>
       <w:lvlJc w:val="left"/>
       <w:pPr>
-        <w:ind w:left="1152" w:hanging="1152"/>
+        <w:ind w:left="360" w:hanging="360"/>
       </w:pPr>
       <w:rPr>
         <w:rFonts w:hint="default"/>
@@ -4458,7 +4316,7 @@
       <w:lvlText w:val="%6.%7 - "/>
       <w:lvlJc w:val="left"/>
       <w:pPr>
-        <w:ind w:left="1296" w:hanging="1008"/>
+        <w:ind w:left="720" w:hanging="432"/>
       </w:pPr>
       <w:rPr>
         <w:rFonts w:hint="default"/>
@@ -4472,7 +4330,7 @@
       <w:lvlText w:val="%6.%7.%8 - "/>
       <w:lvlJc w:val="left"/>
       <w:pPr>
-        <w:ind w:left="1440" w:hanging="864"/>
+        <w:ind w:left="1080" w:hanging="504"/>
       </w:pPr>
       <w:rPr>
         <w:rFonts w:hint="default"/>
@@ -4486,7 +4344,7 @@
       <w:lvlText w:val="%6.%7.%8.%9 - "/>
       <w:lvlJc w:val="left"/>
       <w:pPr>
-        <w:ind w:left="1584" w:hanging="720"/>
+        <w:ind w:left="1440" w:hanging="576"/>
       </w:pPr>
       <w:rPr>
         <w:rFonts w:hint="default"/>
@@ -6571,6 +6429,153 @@
   </w:num>
   <w:num w:numId="30" w16cid:durableId="280456606">
     <w:abstractNumId w:val="7"/>
+  </w:num>
+  <w:num w:numId="31" w16cid:durableId="797718611">
+    <w:abstractNumId w:val="7"/>
+    <w:lvlOverride w:ilvl="0">
+      <w:lvl w:ilvl="0">
+        <w:start w:val="1"/>
+        <w:numFmt w:val="decimal"/>
+        <w:pStyle w:val="Heading2"/>
+        <w:suff w:val="nothing"/>
+        <w:lvlText w:val="%1 - "/>
+        <w:lvlJc w:val="left"/>
+        <w:pPr>
+          <w:ind w:left="432" w:hanging="432"/>
+        </w:pPr>
+        <w:rPr>
+          <w:rFonts w:hint="default"/>
+        </w:rPr>
+      </w:lvl>
+    </w:lvlOverride>
+    <w:lvlOverride w:ilvl="1">
+      <w:lvl w:ilvl="1">
+        <w:start w:val="1"/>
+        <w:numFmt w:val="decimal"/>
+        <w:pStyle w:val="Heading3"/>
+        <w:suff w:val="nothing"/>
+        <w:lvlText w:val="%1.%2 - "/>
+        <w:lvlJc w:val="left"/>
+        <w:pPr>
+          <w:ind w:left="576" w:hanging="576"/>
+        </w:pPr>
+        <w:rPr>
+          <w:rFonts w:hint="default"/>
+        </w:rPr>
+      </w:lvl>
+    </w:lvlOverride>
+    <w:lvlOverride w:ilvl="2">
+      <w:lvl w:ilvl="2">
+        <w:start w:val="1"/>
+        <w:numFmt w:val="decimal"/>
+        <w:pStyle w:val="Heading4"/>
+        <w:suff w:val="nothing"/>
+        <w:lvlText w:val="%1.%2.%3 - "/>
+        <w:lvlJc w:val="left"/>
+        <w:pPr>
+          <w:ind w:left="720" w:hanging="720"/>
+        </w:pPr>
+        <w:rPr>
+          <w:rFonts w:hint="default"/>
+        </w:rPr>
+      </w:lvl>
+    </w:lvlOverride>
+    <w:lvlOverride w:ilvl="3">
+      <w:lvl w:ilvl="3">
+        <w:start w:val="1"/>
+        <w:numFmt w:val="decimal"/>
+        <w:pStyle w:val="Heading5"/>
+        <w:suff w:val="nothing"/>
+        <w:lvlText w:val="%1.%2.%3.%4 - "/>
+        <w:lvlJc w:val="left"/>
+        <w:pPr>
+          <w:ind w:left="864" w:hanging="864"/>
+        </w:pPr>
+        <w:rPr>
+          <w:rFonts w:hint="default"/>
+        </w:rPr>
+      </w:lvl>
+    </w:lvlOverride>
+    <w:lvlOverride w:ilvl="4">
+      <w:lvl w:ilvl="4">
+        <w:start w:val="1"/>
+        <w:numFmt w:val="decimal"/>
+        <w:pStyle w:val="Heading6"/>
+        <w:suff w:val="nothing"/>
+        <w:lvlText w:val="%1.%2.%3.%4.%5 - "/>
+        <w:lvlJc w:val="left"/>
+        <w:pPr>
+          <w:ind w:left="1008" w:hanging="1008"/>
+        </w:pPr>
+        <w:rPr>
+          <w:rFonts w:hint="default"/>
+        </w:rPr>
+      </w:lvl>
+    </w:lvlOverride>
+    <w:lvlOverride w:ilvl="5">
+      <w:lvl w:ilvl="5">
+        <w:start w:val="1"/>
+        <w:numFmt w:val="upperLetter"/>
+        <w:pStyle w:val="List"/>
+        <w:suff w:val="nothing"/>
+        <w:lvlText w:val="%6 - "/>
+        <w:lvlJc w:val="left"/>
+        <w:pPr>
+          <w:ind w:left="288" w:hanging="288"/>
+        </w:pPr>
+        <w:rPr>
+          <w:rFonts w:hint="default"/>
+        </w:rPr>
+      </w:lvl>
+    </w:lvlOverride>
+    <w:lvlOverride w:ilvl="6">
+      <w:lvl w:ilvl="6">
+        <w:start w:val="1"/>
+        <w:numFmt w:val="decimal"/>
+        <w:pStyle w:val="ListContinue"/>
+        <w:suff w:val="nothing"/>
+        <w:lvlText w:val="%6.%7 - "/>
+        <w:lvlJc w:val="left"/>
+        <w:pPr>
+          <w:ind w:left="576" w:hanging="288"/>
+        </w:pPr>
+        <w:rPr>
+          <w:rFonts w:hint="default"/>
+        </w:rPr>
+      </w:lvl>
+    </w:lvlOverride>
+    <w:lvlOverride w:ilvl="7">
+      <w:lvl w:ilvl="7">
+        <w:start w:val="1"/>
+        <w:numFmt w:val="decimal"/>
+        <w:pStyle w:val="ListContinue2"/>
+        <w:suff w:val="nothing"/>
+        <w:lvlText w:val="%6.%7.%8 - "/>
+        <w:lvlJc w:val="left"/>
+        <w:pPr>
+          <w:ind w:left="864" w:hanging="288"/>
+        </w:pPr>
+        <w:rPr>
+          <w:rFonts w:hint="default"/>
+        </w:rPr>
+      </w:lvl>
+    </w:lvlOverride>
+    <w:lvlOverride w:ilvl="8">
+      <w:lvl w:ilvl="8">
+        <w:start w:val="1"/>
+        <w:numFmt w:val="decimal"/>
+        <w:pStyle w:val="ListContinue3"/>
+        <w:suff w:val="nothing"/>
+        <w:lvlText w:val="%6.%7.%8.%9 - "/>
+        <w:lvlJc w:val="left"/>
+        <w:pPr>
+          <w:ind w:left="1152" w:hanging="288"/>
+        </w:pPr>
+        <w:rPr>
+          <w:rFonts w:hint="default"/>
+        </w:rPr>
+      </w:lvl>
+    </w:lvlOverride>
   </w:num>
 </w:numbering>
 </file>
@@ -7202,13 +7207,13 @@
     <w:name w:val="List"/>
     <w:basedOn w:val="Textbody"/>
     <w:qFormat/>
-    <w:rsid w:val="006F23BA"/>
+    <w:rsid w:val="000A18C5"/>
     <w:pPr>
       <w:numPr>
         <w:ilvl w:val="5"/>
         <w:numId w:val="30"/>
       </w:numPr>
-      <w:spacing w:after="0"/>
+      <w:spacing w:after="80" w:line="276" w:lineRule="auto"/>
     </w:pPr>
   </w:style>
   <w:style w:type="paragraph" w:styleId="Caption">
@@ -7290,7 +7295,7 @@
     <w:basedOn w:val="List"/>
     <w:pPr>
       <w:spacing w:after="120"/>
-      <w:ind w:left="360" w:hanging="358"/>
+      <w:ind w:hanging="358"/>
     </w:pPr>
   </w:style>
   <w:style w:type="paragraph" w:customStyle="1" w:styleId="HeaderandFooter">
@@ -9154,13 +9159,13 @@
     <w:basedOn w:val="Normal"/>
     <w:uiPriority w:val="99"/>
     <w:unhideWhenUsed/>
-    <w:rsid w:val="0026195C"/>
+    <w:rsid w:val="00E25EF4"/>
     <w:pPr>
       <w:numPr>
         <w:ilvl w:val="6"/>
         <w:numId w:val="30"/>
       </w:numPr>
-      <w:contextualSpacing/>
+      <w:spacing w:after="80"/>
     </w:pPr>
     <w:rPr>
       <w:rFonts w:ascii="Arial" w:hAnsi="Arial" w:cs="Arial"/>
@@ -9172,20 +9177,19 @@
     <w:name w:val="List Continue 2"/>
     <w:basedOn w:val="Normal"/>
     <w:uiPriority w:val="99"/>
-    <w:semiHidden/>
     <w:unhideWhenUsed/>
-    <w:rsid w:val="00F66874"/>
+    <w:rsid w:val="00EF11AD"/>
     <w:pPr>
       <w:numPr>
         <w:ilvl w:val="7"/>
         <w:numId w:val="30"/>
       </w:numPr>
-      <w:spacing w:after="120"/>
-      <w:contextualSpacing/>
+      <w:spacing w:after="80"/>
     </w:pPr>
     <w:rPr>
-      <w:rFonts w:cs="Mangal"/>
-      <w:szCs w:val="21"/>
+      <w:rFonts w:ascii="Arial" w:hAnsi="Arial" w:cs="Arial"/>
+      <w:sz w:val="22"/>
+      <w:szCs w:val="22"/>
     </w:rPr>
   </w:style>
   <w:style w:type="paragraph" w:styleId="ListContinue3">

</xml_diff>

<commit_message>
got the finicky list styles finished
</commit_message>
<xml_diff>
--- a/rules/rulebook.docx
+++ b/rules/rulebook.docx
@@ -4223,7 +4223,7 @@
   <w:abstractNum w:abstractNumId="7" w15:restartNumberingAfterBreak="0">
     <w:nsid w:val="20743531"/>
     <w:multiLevelType w:val="multilevel"/>
-    <w:tmpl w:val="0BE0DC4C"/>
+    <w:tmpl w:val="90185960"/>
     <w:lvl w:ilvl="0">
       <w:start w:val="1"/>
       <w:numFmt w:val="decimal"/>
@@ -4302,7 +4302,7 @@
       <w:lvlText w:val="%6 - "/>
       <w:lvlJc w:val="left"/>
       <w:pPr>
-        <w:ind w:left="360" w:hanging="360"/>
+        <w:ind w:left="353" w:hanging="353"/>
       </w:pPr>
       <w:rPr>
         <w:rFonts w:hint="default"/>
@@ -4316,7 +4316,7 @@
       <w:lvlText w:val="%6.%7 - "/>
       <w:lvlJc w:val="left"/>
       <w:pPr>
-        <w:ind w:left="720" w:hanging="432"/>
+        <w:ind w:left="825" w:hanging="537"/>
       </w:pPr>
       <w:rPr>
         <w:rFonts w:hint="default"/>
@@ -4330,7 +4330,7 @@
       <w:lvlText w:val="%6.%7.%8 - "/>
       <w:lvlJc w:val="left"/>
       <w:pPr>
-        <w:ind w:left="1080" w:hanging="504"/>
+        <w:ind w:left="1296" w:hanging="720"/>
       </w:pPr>
       <w:rPr>
         <w:rFonts w:hint="default"/>
@@ -4344,7 +4344,7 @@
       <w:lvlText w:val="%6.%7.%8.%9 - "/>
       <w:lvlJc w:val="left"/>
       <w:pPr>
-        <w:ind w:left="1440" w:hanging="576"/>
+        <w:ind w:left="1800" w:hanging="936"/>
       </w:pPr>
       <w:rPr>
         <w:rFonts w:hint="default"/>
@@ -6037,6 +6037,128 @@
     </w:lvl>
   </w:abstractNum>
   <w:abstractNum w:abstractNumId="25" w15:restartNumberingAfterBreak="0">
+    <w:nsid w:val="6DE961C0"/>
+    <w:multiLevelType w:val="multilevel"/>
+    <w:tmpl w:val="5E82F6FC"/>
+    <w:lvl w:ilvl="0">
+      <w:start w:val="1"/>
+      <w:numFmt w:val="decimal"/>
+      <w:suff w:val="nothing"/>
+      <w:lvlText w:val="%1 - "/>
+      <w:lvlJc w:val="left"/>
+      <w:pPr>
+        <w:ind w:left="432" w:hanging="432"/>
+      </w:pPr>
+      <w:rPr>
+        <w:rFonts w:hint="default"/>
+      </w:rPr>
+    </w:lvl>
+    <w:lvl w:ilvl="1">
+      <w:start w:val="1"/>
+      <w:numFmt w:val="decimal"/>
+      <w:suff w:val="nothing"/>
+      <w:lvlText w:val="%1.%2 - "/>
+      <w:lvlJc w:val="left"/>
+      <w:pPr>
+        <w:ind w:left="576" w:hanging="576"/>
+      </w:pPr>
+      <w:rPr>
+        <w:rFonts w:hint="default"/>
+      </w:rPr>
+    </w:lvl>
+    <w:lvl w:ilvl="2">
+      <w:start w:val="1"/>
+      <w:numFmt w:val="decimal"/>
+      <w:suff w:val="nothing"/>
+      <w:lvlText w:val="%1.%2.%3 - "/>
+      <w:lvlJc w:val="left"/>
+      <w:pPr>
+        <w:ind w:left="720" w:hanging="720"/>
+      </w:pPr>
+      <w:rPr>
+        <w:rFonts w:hint="default"/>
+      </w:rPr>
+    </w:lvl>
+    <w:lvl w:ilvl="3">
+      <w:start w:val="1"/>
+      <w:numFmt w:val="decimal"/>
+      <w:suff w:val="nothing"/>
+      <w:lvlText w:val="%1.%2.%3.%4 - "/>
+      <w:lvlJc w:val="left"/>
+      <w:pPr>
+        <w:ind w:left="864" w:hanging="864"/>
+      </w:pPr>
+      <w:rPr>
+        <w:rFonts w:hint="default"/>
+      </w:rPr>
+    </w:lvl>
+    <w:lvl w:ilvl="4">
+      <w:start w:val="1"/>
+      <w:numFmt w:val="decimal"/>
+      <w:suff w:val="nothing"/>
+      <w:lvlText w:val="%1.%2.%3.%4.%5 - "/>
+      <w:lvlJc w:val="left"/>
+      <w:pPr>
+        <w:ind w:left="1008" w:hanging="1008"/>
+      </w:pPr>
+      <w:rPr>
+        <w:rFonts w:hint="default"/>
+      </w:rPr>
+    </w:lvl>
+    <w:lvl w:ilvl="5">
+      <w:start w:val="1"/>
+      <w:numFmt w:val="upperLetter"/>
+      <w:suff w:val="nothing"/>
+      <w:lvlText w:val="%6 - "/>
+      <w:lvlJc w:val="left"/>
+      <w:pPr>
+        <w:ind w:left="367" w:hanging="367"/>
+      </w:pPr>
+      <w:rPr>
+        <w:rFonts w:hint="default"/>
+      </w:rPr>
+    </w:lvl>
+    <w:lvl w:ilvl="6">
+      <w:start w:val="1"/>
+      <w:numFmt w:val="decimal"/>
+      <w:suff w:val="nothing"/>
+      <w:lvlText w:val="%6.%7 - "/>
+      <w:lvlJc w:val="left"/>
+      <w:pPr>
+        <w:ind w:left="835" w:hanging="547"/>
+      </w:pPr>
+      <w:rPr>
+        <w:rFonts w:hint="default"/>
+      </w:rPr>
+    </w:lvl>
+    <w:lvl w:ilvl="7">
+      <w:start w:val="1"/>
+      <w:numFmt w:val="decimal"/>
+      <w:suff w:val="nothing"/>
+      <w:lvlText w:val="%6.%7.%8 - "/>
+      <w:lvlJc w:val="left"/>
+      <w:pPr>
+        <w:ind w:left="1368" w:hanging="792"/>
+      </w:pPr>
+      <w:rPr>
+        <w:rFonts w:hint="default"/>
+      </w:rPr>
+    </w:lvl>
+    <w:lvl w:ilvl="8">
+      <w:start w:val="1"/>
+      <w:numFmt w:val="decimal"/>
+      <w:suff w:val="nothing"/>
+      <w:lvlText w:val="%6.%7.%8.%9 - "/>
+      <w:lvlJc w:val="left"/>
+      <w:pPr>
+        <w:ind w:left="1872" w:hanging="1008"/>
+      </w:pPr>
+      <w:rPr>
+        <w:rFonts w:hint="default"/>
+      </w:rPr>
+    </w:lvl>
+  </w:abstractNum>
+  <w:abstractNum w:abstractNumId="26" w15:restartNumberingAfterBreak="0">
     <w:nsid w:val="73A66C06"/>
     <w:multiLevelType w:val="multilevel"/>
     <w:tmpl w:val="0409001D"/>
@@ -6122,7 +6244,7 @@
       </w:pPr>
     </w:lvl>
   </w:abstractNum>
-  <w:abstractNum w:abstractNumId="26" w15:restartNumberingAfterBreak="0">
+  <w:abstractNum w:abstractNumId="27" w15:restartNumberingAfterBreak="0">
     <w:nsid w:val="764C1DB5"/>
     <w:multiLevelType w:val="multilevel"/>
     <w:tmpl w:val="C742C76C"/>
@@ -6216,7 +6338,7 @@
       </w:pPr>
     </w:lvl>
   </w:abstractNum>
-  <w:abstractNum w:abstractNumId="27" w15:restartNumberingAfterBreak="0">
+  <w:abstractNum w:abstractNumId="28" w15:restartNumberingAfterBreak="0">
     <w:nsid w:val="7B70550B"/>
     <w:multiLevelType w:val="multilevel"/>
     <w:tmpl w:val="9E769A6C"/>
@@ -6365,10 +6487,10 @@
     <w:abstractNumId w:val="22"/>
   </w:num>
   <w:num w:numId="18" w16cid:durableId="114719188">
-    <w:abstractNumId w:val="26"/>
+    <w:abstractNumId w:val="27"/>
   </w:num>
   <w:num w:numId="19" w16cid:durableId="1529096989">
-    <w:abstractNumId w:val="27"/>
+    <w:abstractNumId w:val="28"/>
   </w:num>
   <w:num w:numId="20" w16cid:durableId="681006741">
     <w:abstractNumId w:val="15"/>
@@ -6389,7 +6511,7 @@
     <w:abstractNumId w:val="23"/>
   </w:num>
   <w:num w:numId="26" w16cid:durableId="495538926">
-    <w:abstractNumId w:val="25"/>
+    <w:abstractNumId w:val="26"/>
   </w:num>
   <w:num w:numId="27" w16cid:durableId="1774979023">
     <w:abstractNumId w:val="17"/>
@@ -6570,6 +6692,1038 @@
         <w:lvlJc w:val="left"/>
         <w:pPr>
           <w:ind w:left="1152" w:hanging="288"/>
+        </w:pPr>
+        <w:rPr>
+          <w:rFonts w:hint="default"/>
+        </w:rPr>
+      </w:lvl>
+    </w:lvlOverride>
+  </w:num>
+  <w:num w:numId="32" w16cid:durableId="456222114">
+    <w:abstractNumId w:val="7"/>
+    <w:lvlOverride w:ilvl="0">
+      <w:lvl w:ilvl="0">
+        <w:start w:val="1"/>
+        <w:numFmt w:val="decimal"/>
+        <w:pStyle w:val="Heading2"/>
+        <w:suff w:val="nothing"/>
+        <w:lvlText w:val="%1 - "/>
+        <w:lvlJc w:val="left"/>
+        <w:pPr>
+          <w:ind w:left="432" w:hanging="432"/>
+        </w:pPr>
+        <w:rPr>
+          <w:rFonts w:hint="default"/>
+        </w:rPr>
+      </w:lvl>
+    </w:lvlOverride>
+    <w:lvlOverride w:ilvl="1">
+      <w:lvl w:ilvl="1">
+        <w:start w:val="1"/>
+        <w:numFmt w:val="decimal"/>
+        <w:pStyle w:val="Heading3"/>
+        <w:suff w:val="nothing"/>
+        <w:lvlText w:val="%1.%2 - "/>
+        <w:lvlJc w:val="left"/>
+        <w:pPr>
+          <w:ind w:left="576" w:hanging="576"/>
+        </w:pPr>
+        <w:rPr>
+          <w:rFonts w:hint="default"/>
+        </w:rPr>
+      </w:lvl>
+    </w:lvlOverride>
+    <w:lvlOverride w:ilvl="2">
+      <w:lvl w:ilvl="2">
+        <w:start w:val="1"/>
+        <w:numFmt w:val="decimal"/>
+        <w:pStyle w:val="Heading4"/>
+        <w:suff w:val="nothing"/>
+        <w:lvlText w:val="%1.%2.%3 - "/>
+        <w:lvlJc w:val="left"/>
+        <w:pPr>
+          <w:ind w:left="720" w:hanging="720"/>
+        </w:pPr>
+        <w:rPr>
+          <w:rFonts w:hint="default"/>
+        </w:rPr>
+      </w:lvl>
+    </w:lvlOverride>
+    <w:lvlOverride w:ilvl="3">
+      <w:lvl w:ilvl="3">
+        <w:start w:val="1"/>
+        <w:numFmt w:val="decimal"/>
+        <w:pStyle w:val="Heading5"/>
+        <w:suff w:val="nothing"/>
+        <w:lvlText w:val="%1.%2.%3.%4 - "/>
+        <w:lvlJc w:val="left"/>
+        <w:pPr>
+          <w:ind w:left="864" w:hanging="864"/>
+        </w:pPr>
+        <w:rPr>
+          <w:rFonts w:hint="default"/>
+        </w:rPr>
+      </w:lvl>
+    </w:lvlOverride>
+    <w:lvlOverride w:ilvl="4">
+      <w:lvl w:ilvl="4">
+        <w:start w:val="1"/>
+        <w:numFmt w:val="decimal"/>
+        <w:pStyle w:val="Heading6"/>
+        <w:suff w:val="nothing"/>
+        <w:lvlText w:val="%1.%2.%3.%4.%5 - "/>
+        <w:lvlJc w:val="left"/>
+        <w:pPr>
+          <w:ind w:left="1008" w:hanging="1008"/>
+        </w:pPr>
+        <w:rPr>
+          <w:rFonts w:hint="default"/>
+        </w:rPr>
+      </w:lvl>
+    </w:lvlOverride>
+    <w:lvlOverride w:ilvl="5">
+      <w:lvl w:ilvl="5">
+        <w:start w:val="1"/>
+        <w:numFmt w:val="upperLetter"/>
+        <w:pStyle w:val="List"/>
+        <w:suff w:val="nothing"/>
+        <w:lvlText w:val="%6 - "/>
+        <w:lvlJc w:val="left"/>
+        <w:pPr>
+          <w:ind w:left="360" w:hanging="360"/>
+        </w:pPr>
+        <w:rPr>
+          <w:rFonts w:hint="default"/>
+        </w:rPr>
+      </w:lvl>
+    </w:lvlOverride>
+    <w:lvlOverride w:ilvl="6">
+      <w:lvl w:ilvl="6">
+        <w:start w:val="1"/>
+        <w:numFmt w:val="decimal"/>
+        <w:pStyle w:val="ListContinue"/>
+        <w:suff w:val="nothing"/>
+        <w:lvlText w:val="%6.%7 - "/>
+        <w:lvlJc w:val="left"/>
+        <w:pPr>
+          <w:ind w:left="792" w:hanging="504"/>
+        </w:pPr>
+        <w:rPr>
+          <w:rFonts w:hint="default"/>
+        </w:rPr>
+      </w:lvl>
+    </w:lvlOverride>
+    <w:lvlOverride w:ilvl="7">
+      <w:lvl w:ilvl="7">
+        <w:start w:val="1"/>
+        <w:numFmt w:val="decimal"/>
+        <w:pStyle w:val="ListContinue2"/>
+        <w:suff w:val="nothing"/>
+        <w:lvlText w:val="%6.%7.%8 - "/>
+        <w:lvlJc w:val="left"/>
+        <w:pPr>
+          <w:ind w:left="1224" w:hanging="648"/>
+        </w:pPr>
+        <w:rPr>
+          <w:rFonts w:hint="default"/>
+        </w:rPr>
+      </w:lvl>
+    </w:lvlOverride>
+    <w:lvlOverride w:ilvl="8">
+      <w:lvl w:ilvl="8">
+        <w:start w:val="1"/>
+        <w:numFmt w:val="decimal"/>
+        <w:pStyle w:val="ListContinue3"/>
+        <w:suff w:val="nothing"/>
+        <w:lvlText w:val="%6.%7.%8.%9 - "/>
+        <w:lvlJc w:val="left"/>
+        <w:pPr>
+          <w:ind w:left="1656" w:hanging="792"/>
+        </w:pPr>
+        <w:rPr>
+          <w:rFonts w:hint="default"/>
+        </w:rPr>
+      </w:lvl>
+    </w:lvlOverride>
+  </w:num>
+  <w:num w:numId="33" w16cid:durableId="1819376543">
+    <w:abstractNumId w:val="7"/>
+    <w:lvlOverride w:ilvl="0">
+      <w:lvl w:ilvl="0">
+        <w:start w:val="1"/>
+        <w:numFmt w:val="decimal"/>
+        <w:pStyle w:val="Heading2"/>
+        <w:suff w:val="nothing"/>
+        <w:lvlText w:val="%1 - "/>
+        <w:lvlJc w:val="left"/>
+        <w:pPr>
+          <w:ind w:left="432" w:hanging="432"/>
+        </w:pPr>
+        <w:rPr>
+          <w:rFonts w:hint="default"/>
+        </w:rPr>
+      </w:lvl>
+    </w:lvlOverride>
+    <w:lvlOverride w:ilvl="1">
+      <w:lvl w:ilvl="1">
+        <w:start w:val="1"/>
+        <w:numFmt w:val="decimal"/>
+        <w:pStyle w:val="Heading3"/>
+        <w:suff w:val="nothing"/>
+        <w:lvlText w:val="%1.%2 - "/>
+        <w:lvlJc w:val="left"/>
+        <w:pPr>
+          <w:ind w:left="576" w:hanging="576"/>
+        </w:pPr>
+        <w:rPr>
+          <w:rFonts w:hint="default"/>
+        </w:rPr>
+      </w:lvl>
+    </w:lvlOverride>
+    <w:lvlOverride w:ilvl="2">
+      <w:lvl w:ilvl="2">
+        <w:start w:val="1"/>
+        <w:numFmt w:val="decimal"/>
+        <w:pStyle w:val="Heading4"/>
+        <w:suff w:val="nothing"/>
+        <w:lvlText w:val="%1.%2.%3 - "/>
+        <w:lvlJc w:val="left"/>
+        <w:pPr>
+          <w:ind w:left="720" w:hanging="720"/>
+        </w:pPr>
+        <w:rPr>
+          <w:rFonts w:hint="default"/>
+        </w:rPr>
+      </w:lvl>
+    </w:lvlOverride>
+    <w:lvlOverride w:ilvl="3">
+      <w:lvl w:ilvl="3">
+        <w:start w:val="1"/>
+        <w:numFmt w:val="decimal"/>
+        <w:pStyle w:val="Heading5"/>
+        <w:suff w:val="nothing"/>
+        <w:lvlText w:val="%1.%2.%3.%4 - "/>
+        <w:lvlJc w:val="left"/>
+        <w:pPr>
+          <w:ind w:left="864" w:hanging="864"/>
+        </w:pPr>
+        <w:rPr>
+          <w:rFonts w:hint="default"/>
+        </w:rPr>
+      </w:lvl>
+    </w:lvlOverride>
+    <w:lvlOverride w:ilvl="4">
+      <w:lvl w:ilvl="4">
+        <w:start w:val="1"/>
+        <w:numFmt w:val="decimal"/>
+        <w:pStyle w:val="Heading6"/>
+        <w:suff w:val="nothing"/>
+        <w:lvlText w:val="%1.%2.%3.%4.%5 - "/>
+        <w:lvlJc w:val="left"/>
+        <w:pPr>
+          <w:ind w:left="1008" w:hanging="1008"/>
+        </w:pPr>
+        <w:rPr>
+          <w:rFonts w:hint="default"/>
+        </w:rPr>
+      </w:lvl>
+    </w:lvlOverride>
+    <w:lvlOverride w:ilvl="5">
+      <w:lvl w:ilvl="5">
+        <w:start w:val="1"/>
+        <w:numFmt w:val="upperLetter"/>
+        <w:pStyle w:val="List"/>
+        <w:suff w:val="nothing"/>
+        <w:lvlText w:val="%6 - "/>
+        <w:lvlJc w:val="left"/>
+        <w:pPr>
+          <w:ind w:left="346" w:hanging="346"/>
+        </w:pPr>
+        <w:rPr>
+          <w:rFonts w:hint="default"/>
+        </w:rPr>
+      </w:lvl>
+    </w:lvlOverride>
+    <w:lvlOverride w:ilvl="6">
+      <w:lvl w:ilvl="6">
+        <w:start w:val="1"/>
+        <w:numFmt w:val="decimal"/>
+        <w:pStyle w:val="ListContinue"/>
+        <w:suff w:val="nothing"/>
+        <w:lvlText w:val="%6.%7 - "/>
+        <w:lvlJc w:val="left"/>
+        <w:pPr>
+          <w:ind w:left="835" w:hanging="547"/>
+        </w:pPr>
+        <w:rPr>
+          <w:rFonts w:hint="default"/>
+        </w:rPr>
+      </w:lvl>
+    </w:lvlOverride>
+    <w:lvlOverride w:ilvl="7">
+      <w:lvl w:ilvl="7">
+        <w:start w:val="1"/>
+        <w:numFmt w:val="decimal"/>
+        <w:pStyle w:val="ListContinue2"/>
+        <w:suff w:val="nothing"/>
+        <w:lvlText w:val="%6.%7.%8 - "/>
+        <w:lvlJc w:val="left"/>
+        <w:pPr>
+          <w:ind w:left="1368" w:hanging="792"/>
+        </w:pPr>
+        <w:rPr>
+          <w:rFonts w:hint="default"/>
+        </w:rPr>
+      </w:lvl>
+    </w:lvlOverride>
+    <w:lvlOverride w:ilvl="8">
+      <w:lvl w:ilvl="8">
+        <w:start w:val="1"/>
+        <w:numFmt w:val="decimal"/>
+        <w:pStyle w:val="ListContinue3"/>
+        <w:suff w:val="nothing"/>
+        <w:lvlText w:val="%6.%7.%8.%9 - "/>
+        <w:lvlJc w:val="left"/>
+        <w:pPr>
+          <w:ind w:left="1872" w:hanging="1008"/>
+        </w:pPr>
+        <w:rPr>
+          <w:rFonts w:hint="default"/>
+        </w:rPr>
+      </w:lvl>
+    </w:lvlOverride>
+  </w:num>
+  <w:num w:numId="34" w16cid:durableId="774178749">
+    <w:abstractNumId w:val="7"/>
+    <w:lvlOverride w:ilvl="0">
+      <w:lvl w:ilvl="0">
+        <w:start w:val="1"/>
+        <w:numFmt w:val="decimal"/>
+        <w:pStyle w:val="Heading2"/>
+        <w:suff w:val="nothing"/>
+        <w:lvlText w:val="%1 - "/>
+        <w:lvlJc w:val="left"/>
+        <w:pPr>
+          <w:ind w:left="432" w:hanging="432"/>
+        </w:pPr>
+        <w:rPr>
+          <w:rFonts w:hint="default"/>
+        </w:rPr>
+      </w:lvl>
+    </w:lvlOverride>
+    <w:lvlOverride w:ilvl="1">
+      <w:lvl w:ilvl="1">
+        <w:start w:val="1"/>
+        <w:numFmt w:val="decimal"/>
+        <w:pStyle w:val="Heading3"/>
+        <w:suff w:val="nothing"/>
+        <w:lvlText w:val="%1.%2 - "/>
+        <w:lvlJc w:val="left"/>
+        <w:pPr>
+          <w:ind w:left="576" w:hanging="576"/>
+        </w:pPr>
+        <w:rPr>
+          <w:rFonts w:hint="default"/>
+        </w:rPr>
+      </w:lvl>
+    </w:lvlOverride>
+    <w:lvlOverride w:ilvl="2">
+      <w:lvl w:ilvl="2">
+        <w:start w:val="1"/>
+        <w:numFmt w:val="decimal"/>
+        <w:pStyle w:val="Heading4"/>
+        <w:suff w:val="nothing"/>
+        <w:lvlText w:val="%1.%2.%3 - "/>
+        <w:lvlJc w:val="left"/>
+        <w:pPr>
+          <w:ind w:left="720" w:hanging="720"/>
+        </w:pPr>
+        <w:rPr>
+          <w:rFonts w:hint="default"/>
+        </w:rPr>
+      </w:lvl>
+    </w:lvlOverride>
+    <w:lvlOverride w:ilvl="3">
+      <w:lvl w:ilvl="3">
+        <w:start w:val="1"/>
+        <w:numFmt w:val="decimal"/>
+        <w:pStyle w:val="Heading5"/>
+        <w:suff w:val="nothing"/>
+        <w:lvlText w:val="%1.%2.%3.%4 - "/>
+        <w:lvlJc w:val="left"/>
+        <w:pPr>
+          <w:ind w:left="864" w:hanging="864"/>
+        </w:pPr>
+        <w:rPr>
+          <w:rFonts w:hint="default"/>
+        </w:rPr>
+      </w:lvl>
+    </w:lvlOverride>
+    <w:lvlOverride w:ilvl="4">
+      <w:lvl w:ilvl="4">
+        <w:start w:val="1"/>
+        <w:numFmt w:val="decimal"/>
+        <w:pStyle w:val="Heading6"/>
+        <w:suff w:val="nothing"/>
+        <w:lvlText w:val="%1.%2.%3.%4.%5 - "/>
+        <w:lvlJc w:val="left"/>
+        <w:pPr>
+          <w:ind w:left="1008" w:hanging="1008"/>
+        </w:pPr>
+        <w:rPr>
+          <w:rFonts w:hint="default"/>
+        </w:rPr>
+      </w:lvl>
+    </w:lvlOverride>
+    <w:lvlOverride w:ilvl="5">
+      <w:lvl w:ilvl="5">
+        <w:start w:val="1"/>
+        <w:numFmt w:val="upperLetter"/>
+        <w:pStyle w:val="List"/>
+        <w:suff w:val="nothing"/>
+        <w:lvlText w:val="%6 - "/>
+        <w:lvlJc w:val="left"/>
+        <w:pPr>
+          <w:ind w:left="353" w:hanging="353"/>
+        </w:pPr>
+        <w:rPr>
+          <w:rFonts w:hint="default"/>
+        </w:rPr>
+      </w:lvl>
+    </w:lvlOverride>
+    <w:lvlOverride w:ilvl="6">
+      <w:lvl w:ilvl="6">
+        <w:start w:val="1"/>
+        <w:numFmt w:val="decimal"/>
+        <w:pStyle w:val="ListContinue"/>
+        <w:suff w:val="nothing"/>
+        <w:lvlText w:val="%6.%7 - "/>
+        <w:lvlJc w:val="left"/>
+        <w:pPr>
+          <w:ind w:left="835" w:hanging="547"/>
+        </w:pPr>
+        <w:rPr>
+          <w:rFonts w:hint="default"/>
+        </w:rPr>
+      </w:lvl>
+    </w:lvlOverride>
+    <w:lvlOverride w:ilvl="7">
+      <w:lvl w:ilvl="7">
+        <w:start w:val="1"/>
+        <w:numFmt w:val="decimal"/>
+        <w:pStyle w:val="ListContinue2"/>
+        <w:suff w:val="nothing"/>
+        <w:lvlText w:val="%6.%7.%8 - "/>
+        <w:lvlJc w:val="left"/>
+        <w:pPr>
+          <w:ind w:left="1368" w:hanging="792"/>
+        </w:pPr>
+        <w:rPr>
+          <w:rFonts w:hint="default"/>
+        </w:rPr>
+      </w:lvl>
+    </w:lvlOverride>
+    <w:lvlOverride w:ilvl="8">
+      <w:lvl w:ilvl="8">
+        <w:start w:val="1"/>
+        <w:numFmt w:val="decimal"/>
+        <w:pStyle w:val="ListContinue3"/>
+        <w:suff w:val="nothing"/>
+        <w:lvlText w:val="%6.%7.%8.%9 - "/>
+        <w:lvlJc w:val="left"/>
+        <w:pPr>
+          <w:ind w:left="1872" w:hanging="1008"/>
+        </w:pPr>
+        <w:rPr>
+          <w:rFonts w:hint="default"/>
+        </w:rPr>
+      </w:lvl>
+    </w:lvlOverride>
+  </w:num>
+  <w:num w:numId="35" w16cid:durableId="130371782">
+    <w:abstractNumId w:val="25"/>
+  </w:num>
+  <w:num w:numId="36" w16cid:durableId="93598997">
+    <w:abstractNumId w:val="7"/>
+    <w:lvlOverride w:ilvl="0">
+      <w:lvl w:ilvl="0">
+        <w:start w:val="1"/>
+        <w:numFmt w:val="decimal"/>
+        <w:pStyle w:val="Heading2"/>
+        <w:suff w:val="nothing"/>
+        <w:lvlText w:val="%1 - "/>
+        <w:lvlJc w:val="left"/>
+        <w:pPr>
+          <w:ind w:left="432" w:hanging="432"/>
+        </w:pPr>
+        <w:rPr>
+          <w:rFonts w:hint="default"/>
+        </w:rPr>
+      </w:lvl>
+    </w:lvlOverride>
+    <w:lvlOverride w:ilvl="1">
+      <w:lvl w:ilvl="1">
+        <w:start w:val="1"/>
+        <w:numFmt w:val="decimal"/>
+        <w:pStyle w:val="Heading3"/>
+        <w:suff w:val="nothing"/>
+        <w:lvlText w:val="%1.%2 - "/>
+        <w:lvlJc w:val="left"/>
+        <w:pPr>
+          <w:ind w:left="576" w:hanging="576"/>
+        </w:pPr>
+        <w:rPr>
+          <w:rFonts w:hint="default"/>
+        </w:rPr>
+      </w:lvl>
+    </w:lvlOverride>
+    <w:lvlOverride w:ilvl="2">
+      <w:lvl w:ilvl="2">
+        <w:start w:val="1"/>
+        <w:numFmt w:val="decimal"/>
+        <w:pStyle w:val="Heading4"/>
+        <w:suff w:val="nothing"/>
+        <w:lvlText w:val="%1.%2.%3 - "/>
+        <w:lvlJc w:val="left"/>
+        <w:pPr>
+          <w:ind w:left="720" w:hanging="720"/>
+        </w:pPr>
+        <w:rPr>
+          <w:rFonts w:hint="default"/>
+        </w:rPr>
+      </w:lvl>
+    </w:lvlOverride>
+    <w:lvlOverride w:ilvl="3">
+      <w:lvl w:ilvl="3">
+        <w:start w:val="1"/>
+        <w:numFmt w:val="decimal"/>
+        <w:pStyle w:val="Heading5"/>
+        <w:suff w:val="nothing"/>
+        <w:lvlText w:val="%1.%2.%3.%4 - "/>
+        <w:lvlJc w:val="left"/>
+        <w:pPr>
+          <w:ind w:left="864" w:hanging="864"/>
+        </w:pPr>
+        <w:rPr>
+          <w:rFonts w:hint="default"/>
+        </w:rPr>
+      </w:lvl>
+    </w:lvlOverride>
+    <w:lvlOverride w:ilvl="4">
+      <w:lvl w:ilvl="4">
+        <w:start w:val="1"/>
+        <w:numFmt w:val="decimal"/>
+        <w:pStyle w:val="Heading6"/>
+        <w:suff w:val="nothing"/>
+        <w:lvlText w:val="%1.%2.%3.%4.%5 - "/>
+        <w:lvlJc w:val="left"/>
+        <w:pPr>
+          <w:ind w:left="1008" w:hanging="1008"/>
+        </w:pPr>
+        <w:rPr>
+          <w:rFonts w:hint="default"/>
+        </w:rPr>
+      </w:lvl>
+    </w:lvlOverride>
+    <w:lvlOverride w:ilvl="5">
+      <w:lvl w:ilvl="5">
+        <w:start w:val="1"/>
+        <w:numFmt w:val="upperLetter"/>
+        <w:pStyle w:val="List"/>
+        <w:suff w:val="nothing"/>
+        <w:lvlText w:val="%6 - "/>
+        <w:lvlJc w:val="left"/>
+        <w:pPr>
+          <w:ind w:left="353" w:hanging="353"/>
+        </w:pPr>
+        <w:rPr>
+          <w:rFonts w:hint="default"/>
+        </w:rPr>
+      </w:lvl>
+    </w:lvlOverride>
+    <w:lvlOverride w:ilvl="6">
+      <w:lvl w:ilvl="6">
+        <w:start w:val="1"/>
+        <w:numFmt w:val="decimal"/>
+        <w:pStyle w:val="ListContinue"/>
+        <w:suff w:val="nothing"/>
+        <w:lvlText w:val="%6.%7 - "/>
+        <w:lvlJc w:val="left"/>
+        <w:pPr>
+          <w:ind w:left="827" w:hanging="539"/>
+        </w:pPr>
+        <w:rPr>
+          <w:rFonts w:hint="default"/>
+        </w:rPr>
+      </w:lvl>
+    </w:lvlOverride>
+    <w:lvlOverride w:ilvl="7">
+      <w:lvl w:ilvl="7">
+        <w:start w:val="1"/>
+        <w:numFmt w:val="decimal"/>
+        <w:pStyle w:val="ListContinue2"/>
+        <w:suff w:val="nothing"/>
+        <w:lvlText w:val="%6.%7.%8 - "/>
+        <w:lvlJc w:val="left"/>
+        <w:pPr>
+          <w:ind w:left="1368" w:hanging="792"/>
+        </w:pPr>
+        <w:rPr>
+          <w:rFonts w:hint="default"/>
+        </w:rPr>
+      </w:lvl>
+    </w:lvlOverride>
+    <w:lvlOverride w:ilvl="8">
+      <w:lvl w:ilvl="8">
+        <w:start w:val="1"/>
+        <w:numFmt w:val="decimal"/>
+        <w:pStyle w:val="ListContinue3"/>
+        <w:suff w:val="nothing"/>
+        <w:lvlText w:val="%6.%7.%8.%9 - "/>
+        <w:lvlJc w:val="left"/>
+        <w:pPr>
+          <w:ind w:left="1872" w:hanging="1008"/>
+        </w:pPr>
+        <w:rPr>
+          <w:rFonts w:hint="default"/>
+        </w:rPr>
+      </w:lvl>
+    </w:lvlOverride>
+  </w:num>
+  <w:num w:numId="37" w16cid:durableId="1950430401">
+    <w:abstractNumId w:val="7"/>
+    <w:lvlOverride w:ilvl="0">
+      <w:lvl w:ilvl="0">
+        <w:start w:val="1"/>
+        <w:numFmt w:val="decimal"/>
+        <w:pStyle w:val="Heading2"/>
+        <w:suff w:val="nothing"/>
+        <w:lvlText w:val="%1 - "/>
+        <w:lvlJc w:val="left"/>
+        <w:pPr>
+          <w:ind w:left="432" w:hanging="432"/>
+        </w:pPr>
+        <w:rPr>
+          <w:rFonts w:hint="default"/>
+        </w:rPr>
+      </w:lvl>
+    </w:lvlOverride>
+    <w:lvlOverride w:ilvl="1">
+      <w:lvl w:ilvl="1">
+        <w:start w:val="1"/>
+        <w:numFmt w:val="decimal"/>
+        <w:pStyle w:val="Heading3"/>
+        <w:suff w:val="nothing"/>
+        <w:lvlText w:val="%1.%2 - "/>
+        <w:lvlJc w:val="left"/>
+        <w:pPr>
+          <w:ind w:left="576" w:hanging="576"/>
+        </w:pPr>
+        <w:rPr>
+          <w:rFonts w:hint="default"/>
+        </w:rPr>
+      </w:lvl>
+    </w:lvlOverride>
+    <w:lvlOverride w:ilvl="2">
+      <w:lvl w:ilvl="2">
+        <w:start w:val="1"/>
+        <w:numFmt w:val="decimal"/>
+        <w:pStyle w:val="Heading4"/>
+        <w:suff w:val="nothing"/>
+        <w:lvlText w:val="%1.%2.%3 - "/>
+        <w:lvlJc w:val="left"/>
+        <w:pPr>
+          <w:ind w:left="720" w:hanging="720"/>
+        </w:pPr>
+        <w:rPr>
+          <w:rFonts w:hint="default"/>
+        </w:rPr>
+      </w:lvl>
+    </w:lvlOverride>
+    <w:lvlOverride w:ilvl="3">
+      <w:lvl w:ilvl="3">
+        <w:start w:val="1"/>
+        <w:numFmt w:val="decimal"/>
+        <w:pStyle w:val="Heading5"/>
+        <w:suff w:val="nothing"/>
+        <w:lvlText w:val="%1.%2.%3.%4 - "/>
+        <w:lvlJc w:val="left"/>
+        <w:pPr>
+          <w:ind w:left="864" w:hanging="864"/>
+        </w:pPr>
+        <w:rPr>
+          <w:rFonts w:hint="default"/>
+        </w:rPr>
+      </w:lvl>
+    </w:lvlOverride>
+    <w:lvlOverride w:ilvl="4">
+      <w:lvl w:ilvl="4">
+        <w:start w:val="1"/>
+        <w:numFmt w:val="decimal"/>
+        <w:pStyle w:val="Heading6"/>
+        <w:suff w:val="nothing"/>
+        <w:lvlText w:val="%1.%2.%3.%4.%5 - "/>
+        <w:lvlJc w:val="left"/>
+        <w:pPr>
+          <w:ind w:left="1008" w:hanging="1008"/>
+        </w:pPr>
+        <w:rPr>
+          <w:rFonts w:hint="default"/>
+        </w:rPr>
+      </w:lvl>
+    </w:lvlOverride>
+    <w:lvlOverride w:ilvl="5">
+      <w:lvl w:ilvl="5">
+        <w:start w:val="1"/>
+        <w:numFmt w:val="upperLetter"/>
+        <w:pStyle w:val="List"/>
+        <w:suff w:val="nothing"/>
+        <w:lvlText w:val="%6 - "/>
+        <w:lvlJc w:val="left"/>
+        <w:pPr>
+          <w:ind w:left="353" w:hanging="353"/>
+        </w:pPr>
+        <w:rPr>
+          <w:rFonts w:hint="default"/>
+        </w:rPr>
+      </w:lvl>
+    </w:lvlOverride>
+    <w:lvlOverride w:ilvl="6">
+      <w:lvl w:ilvl="6">
+        <w:start w:val="1"/>
+        <w:numFmt w:val="decimal"/>
+        <w:pStyle w:val="ListContinue"/>
+        <w:suff w:val="nothing"/>
+        <w:lvlText w:val="%6.%7 - "/>
+        <w:lvlJc w:val="left"/>
+        <w:pPr>
+          <w:ind w:left="825" w:hanging="537"/>
+        </w:pPr>
+        <w:rPr>
+          <w:rFonts w:hint="default"/>
+        </w:rPr>
+      </w:lvl>
+    </w:lvlOverride>
+    <w:lvlOverride w:ilvl="7">
+      <w:lvl w:ilvl="7">
+        <w:start w:val="1"/>
+        <w:numFmt w:val="decimal"/>
+        <w:pStyle w:val="ListContinue2"/>
+        <w:suff w:val="nothing"/>
+        <w:lvlText w:val="%6.%7.%8 - "/>
+        <w:lvlJc w:val="left"/>
+        <w:pPr>
+          <w:ind w:left="1339" w:hanging="763"/>
+        </w:pPr>
+        <w:rPr>
+          <w:rFonts w:hint="default"/>
+        </w:rPr>
+      </w:lvl>
+    </w:lvlOverride>
+    <w:lvlOverride w:ilvl="8">
+      <w:lvl w:ilvl="8">
+        <w:start w:val="1"/>
+        <w:numFmt w:val="decimal"/>
+        <w:pStyle w:val="ListContinue3"/>
+        <w:suff w:val="nothing"/>
+        <w:lvlText w:val="%6.%7.%8.%9 - "/>
+        <w:lvlJc w:val="left"/>
+        <w:pPr>
+          <w:ind w:left="1584" w:hanging="720"/>
+        </w:pPr>
+        <w:rPr>
+          <w:rFonts w:hint="default"/>
+        </w:rPr>
+      </w:lvl>
+    </w:lvlOverride>
+  </w:num>
+  <w:num w:numId="38" w16cid:durableId="697201898">
+    <w:abstractNumId w:val="7"/>
+    <w:lvlOverride w:ilvl="0">
+      <w:lvl w:ilvl="0">
+        <w:start w:val="1"/>
+        <w:numFmt w:val="decimal"/>
+        <w:pStyle w:val="Heading2"/>
+        <w:suff w:val="nothing"/>
+        <w:lvlText w:val="%1 - "/>
+        <w:lvlJc w:val="left"/>
+        <w:pPr>
+          <w:ind w:left="432" w:hanging="432"/>
+        </w:pPr>
+        <w:rPr>
+          <w:rFonts w:hint="default"/>
+        </w:rPr>
+      </w:lvl>
+    </w:lvlOverride>
+    <w:lvlOverride w:ilvl="1">
+      <w:lvl w:ilvl="1">
+        <w:start w:val="1"/>
+        <w:numFmt w:val="decimal"/>
+        <w:pStyle w:val="Heading3"/>
+        <w:suff w:val="nothing"/>
+        <w:lvlText w:val="%1.%2 - "/>
+        <w:lvlJc w:val="left"/>
+        <w:pPr>
+          <w:ind w:left="576" w:hanging="576"/>
+        </w:pPr>
+        <w:rPr>
+          <w:rFonts w:hint="default"/>
+        </w:rPr>
+      </w:lvl>
+    </w:lvlOverride>
+    <w:lvlOverride w:ilvl="2">
+      <w:lvl w:ilvl="2">
+        <w:start w:val="1"/>
+        <w:numFmt w:val="decimal"/>
+        <w:pStyle w:val="Heading4"/>
+        <w:suff w:val="nothing"/>
+        <w:lvlText w:val="%1.%2.%3 - "/>
+        <w:lvlJc w:val="left"/>
+        <w:pPr>
+          <w:ind w:left="720" w:hanging="720"/>
+        </w:pPr>
+        <w:rPr>
+          <w:rFonts w:hint="default"/>
+        </w:rPr>
+      </w:lvl>
+    </w:lvlOverride>
+    <w:lvlOverride w:ilvl="3">
+      <w:lvl w:ilvl="3">
+        <w:start w:val="1"/>
+        <w:numFmt w:val="decimal"/>
+        <w:pStyle w:val="Heading5"/>
+        <w:suff w:val="nothing"/>
+        <w:lvlText w:val="%1.%2.%3.%4 - "/>
+        <w:lvlJc w:val="left"/>
+        <w:pPr>
+          <w:ind w:left="864" w:hanging="864"/>
+        </w:pPr>
+        <w:rPr>
+          <w:rFonts w:hint="default"/>
+        </w:rPr>
+      </w:lvl>
+    </w:lvlOverride>
+    <w:lvlOverride w:ilvl="4">
+      <w:lvl w:ilvl="4">
+        <w:start w:val="1"/>
+        <w:numFmt w:val="decimal"/>
+        <w:pStyle w:val="Heading6"/>
+        <w:suff w:val="nothing"/>
+        <w:lvlText w:val="%1.%2.%3.%4.%5 - "/>
+        <w:lvlJc w:val="left"/>
+        <w:pPr>
+          <w:ind w:left="1008" w:hanging="1008"/>
+        </w:pPr>
+        <w:rPr>
+          <w:rFonts w:hint="default"/>
+        </w:rPr>
+      </w:lvl>
+    </w:lvlOverride>
+    <w:lvlOverride w:ilvl="5">
+      <w:lvl w:ilvl="5">
+        <w:start w:val="1"/>
+        <w:numFmt w:val="upperLetter"/>
+        <w:pStyle w:val="List"/>
+        <w:suff w:val="nothing"/>
+        <w:lvlText w:val="%6 - "/>
+        <w:lvlJc w:val="left"/>
+        <w:pPr>
+          <w:ind w:left="353" w:hanging="353"/>
+        </w:pPr>
+        <w:rPr>
+          <w:rFonts w:hint="default"/>
+        </w:rPr>
+      </w:lvl>
+    </w:lvlOverride>
+    <w:lvlOverride w:ilvl="6">
+      <w:lvl w:ilvl="6">
+        <w:start w:val="1"/>
+        <w:numFmt w:val="decimal"/>
+        <w:pStyle w:val="ListContinue"/>
+        <w:suff w:val="nothing"/>
+        <w:lvlText w:val="%6.%7 - "/>
+        <w:lvlJc w:val="left"/>
+        <w:pPr>
+          <w:ind w:left="825" w:hanging="537"/>
+        </w:pPr>
+        <w:rPr>
+          <w:rFonts w:hint="default"/>
+        </w:rPr>
+      </w:lvl>
+    </w:lvlOverride>
+    <w:lvlOverride w:ilvl="7">
+      <w:lvl w:ilvl="7">
+        <w:start w:val="1"/>
+        <w:numFmt w:val="decimal"/>
+        <w:pStyle w:val="ListContinue2"/>
+        <w:suff w:val="nothing"/>
+        <w:lvlText w:val="%6.%7.%8 - "/>
+        <w:lvlJc w:val="left"/>
+        <w:pPr>
+          <w:ind w:left="1296" w:hanging="720"/>
+        </w:pPr>
+        <w:rPr>
+          <w:rFonts w:hint="default"/>
+        </w:rPr>
+      </w:lvl>
+    </w:lvlOverride>
+    <w:lvlOverride w:ilvl="8">
+      <w:lvl w:ilvl="8">
+        <w:start w:val="1"/>
+        <w:numFmt w:val="decimal"/>
+        <w:pStyle w:val="ListContinue3"/>
+        <w:suff w:val="nothing"/>
+        <w:lvlText w:val="%6.%7.%8.%9 - "/>
+        <w:lvlJc w:val="left"/>
+        <w:pPr>
+          <w:ind w:left="1656" w:hanging="792"/>
+        </w:pPr>
+        <w:rPr>
+          <w:rFonts w:hint="default"/>
+        </w:rPr>
+      </w:lvl>
+    </w:lvlOverride>
+  </w:num>
+  <w:num w:numId="39" w16cid:durableId="187304204">
+    <w:abstractNumId w:val="7"/>
+    <w:lvlOverride w:ilvl="0">
+      <w:lvl w:ilvl="0">
+        <w:start w:val="1"/>
+        <w:numFmt w:val="decimal"/>
+        <w:pStyle w:val="Heading2"/>
+        <w:suff w:val="nothing"/>
+        <w:lvlText w:val="%1 - "/>
+        <w:lvlJc w:val="left"/>
+        <w:pPr>
+          <w:ind w:left="432" w:hanging="432"/>
+        </w:pPr>
+        <w:rPr>
+          <w:rFonts w:hint="default"/>
+        </w:rPr>
+      </w:lvl>
+    </w:lvlOverride>
+    <w:lvlOverride w:ilvl="1">
+      <w:lvl w:ilvl="1">
+        <w:start w:val="1"/>
+        <w:numFmt w:val="decimal"/>
+        <w:pStyle w:val="Heading3"/>
+        <w:suff w:val="nothing"/>
+        <w:lvlText w:val="%1.%2 - "/>
+        <w:lvlJc w:val="left"/>
+        <w:pPr>
+          <w:ind w:left="576" w:hanging="576"/>
+        </w:pPr>
+        <w:rPr>
+          <w:rFonts w:hint="default"/>
+        </w:rPr>
+      </w:lvl>
+    </w:lvlOverride>
+    <w:lvlOverride w:ilvl="2">
+      <w:lvl w:ilvl="2">
+        <w:start w:val="1"/>
+        <w:numFmt w:val="decimal"/>
+        <w:pStyle w:val="Heading4"/>
+        <w:suff w:val="nothing"/>
+        <w:lvlText w:val="%1.%2.%3 - "/>
+        <w:lvlJc w:val="left"/>
+        <w:pPr>
+          <w:ind w:left="720" w:hanging="720"/>
+        </w:pPr>
+        <w:rPr>
+          <w:rFonts w:hint="default"/>
+        </w:rPr>
+      </w:lvl>
+    </w:lvlOverride>
+    <w:lvlOverride w:ilvl="3">
+      <w:lvl w:ilvl="3">
+        <w:start w:val="1"/>
+        <w:numFmt w:val="decimal"/>
+        <w:pStyle w:val="Heading5"/>
+        <w:suff w:val="nothing"/>
+        <w:lvlText w:val="%1.%2.%3.%4 - "/>
+        <w:lvlJc w:val="left"/>
+        <w:pPr>
+          <w:ind w:left="864" w:hanging="864"/>
+        </w:pPr>
+        <w:rPr>
+          <w:rFonts w:hint="default"/>
+        </w:rPr>
+      </w:lvl>
+    </w:lvlOverride>
+    <w:lvlOverride w:ilvl="4">
+      <w:lvl w:ilvl="4">
+        <w:start w:val="1"/>
+        <w:numFmt w:val="decimal"/>
+        <w:pStyle w:val="Heading6"/>
+        <w:suff w:val="nothing"/>
+        <w:lvlText w:val="%1.%2.%3.%4.%5 - "/>
+        <w:lvlJc w:val="left"/>
+        <w:pPr>
+          <w:ind w:left="1008" w:hanging="1008"/>
+        </w:pPr>
+        <w:rPr>
+          <w:rFonts w:hint="default"/>
+        </w:rPr>
+      </w:lvl>
+    </w:lvlOverride>
+    <w:lvlOverride w:ilvl="5">
+      <w:lvl w:ilvl="5">
+        <w:start w:val="1"/>
+        <w:numFmt w:val="upperLetter"/>
+        <w:pStyle w:val="List"/>
+        <w:suff w:val="nothing"/>
+        <w:lvlText w:val="%6 - "/>
+        <w:lvlJc w:val="left"/>
+        <w:pPr>
+          <w:ind w:left="353" w:hanging="353"/>
+        </w:pPr>
+        <w:rPr>
+          <w:rFonts w:hint="default"/>
+        </w:rPr>
+      </w:lvl>
+    </w:lvlOverride>
+    <w:lvlOverride w:ilvl="6">
+      <w:lvl w:ilvl="6">
+        <w:start w:val="1"/>
+        <w:numFmt w:val="decimal"/>
+        <w:pStyle w:val="ListContinue"/>
+        <w:suff w:val="nothing"/>
+        <w:lvlText w:val="%6.%7 - "/>
+        <w:lvlJc w:val="left"/>
+        <w:pPr>
+          <w:ind w:left="825" w:hanging="537"/>
+        </w:pPr>
+        <w:rPr>
+          <w:rFonts w:hint="default"/>
+        </w:rPr>
+      </w:lvl>
+    </w:lvlOverride>
+    <w:lvlOverride w:ilvl="7">
+      <w:lvl w:ilvl="7">
+        <w:start w:val="1"/>
+        <w:numFmt w:val="decimal"/>
+        <w:pStyle w:val="ListContinue2"/>
+        <w:suff w:val="nothing"/>
+        <w:lvlText w:val="%6.%7.%8 - "/>
+        <w:lvlJc w:val="left"/>
+        <w:pPr>
+          <w:ind w:left="1296" w:hanging="720"/>
+        </w:pPr>
+        <w:rPr>
+          <w:rFonts w:hint="default"/>
+        </w:rPr>
+      </w:lvl>
+    </w:lvlOverride>
+    <w:lvlOverride w:ilvl="8">
+      <w:lvl w:ilvl="8">
+        <w:start w:val="1"/>
+        <w:numFmt w:val="decimal"/>
+        <w:pStyle w:val="ListContinue3"/>
+        <w:suff w:val="nothing"/>
+        <w:lvlText w:val="%6.%7.%8.%9 - "/>
+        <w:lvlJc w:val="left"/>
+        <w:pPr>
+          <w:ind w:left="1771" w:hanging="907"/>
         </w:pPr>
         <w:rPr>
           <w:rFonts w:hint="default"/>
@@ -7295,7 +8449,7 @@
     <w:basedOn w:val="List"/>
     <w:pPr>
       <w:spacing w:after="120"/>
-      <w:ind w:hanging="358"/>
+      <w:ind w:left="360" w:hanging="358"/>
     </w:pPr>
   </w:style>
   <w:style w:type="paragraph" w:customStyle="1" w:styleId="HeaderandFooter">
@@ -9196,20 +10350,19 @@
     <w:name w:val="List Continue 3"/>
     <w:basedOn w:val="Normal"/>
     <w:uiPriority w:val="99"/>
-    <w:semiHidden/>
     <w:unhideWhenUsed/>
-    <w:rsid w:val="00F66874"/>
+    <w:rsid w:val="00CA1E66"/>
     <w:pPr>
       <w:numPr>
         <w:ilvl w:val="8"/>
         <w:numId w:val="30"/>
       </w:numPr>
-      <w:spacing w:after="120"/>
-      <w:contextualSpacing/>
+      <w:spacing w:after="80"/>
     </w:pPr>
     <w:rPr>
-      <w:rFonts w:cs="Mangal"/>
-      <w:szCs w:val="21"/>
+      <w:rFonts w:ascii="Arial" w:hAnsi="Arial" w:cs="Arial"/>
+      <w:sz w:val="22"/>
+      <w:szCs w:val="22"/>
     </w:rPr>
   </w:style>
 </w:styles>

</xml_diff>

<commit_message>
adjust text styles and add manual page breaks to prevent rules from being split across pages
</commit_message>
<xml_diff>
--- a/rules/rulebook.docx
+++ b/rules/rulebook.docx
@@ -403,7 +403,7 @@
         <w:pStyle w:val="Heading1"/>
       </w:pPr>
       <w:bookmarkStart w:id="0" w:name="__RefHeading___Toc367_3459768222"/>
-      <w:bookmarkStart w:id="1" w:name="_Toc124129443"/>
+      <w:bookmarkStart w:id="1" w:name="_Toc124130885"/>
       <w:r>
         <w:lastRenderedPageBreak/>
         <w:t>Table Of Contents</w:t>
@@ -454,7 +454,7 @@
           <w:r>
             <w:fldChar w:fldCharType="separate"/>
           </w:r>
-          <w:hyperlink w:anchor="_Toc124129443" w:history="1">
+          <w:hyperlink w:anchor="_Toc124130885" w:history="1">
             <w:r>
               <w:rPr>
                 <w:rStyle w:val="Hyperlink"/>
@@ -481,7 +481,7 @@
                 <w:noProof/>
                 <w:webHidden/>
               </w:rPr>
-              <w:instrText xml:space="preserve"> PAGEREF _Toc124129443 \h </w:instrText>
+              <w:instrText xml:space="preserve"> PAGEREF _Toc124130885 \h </w:instrText>
             </w:r>
             <w:r>
               <w:rPr>
@@ -523,7 +523,7 @@
               <w:lang w:eastAsia="en-US" w:bidi="ar-SA"/>
             </w:rPr>
           </w:pPr>
-          <w:hyperlink w:anchor="_Toc124129444" w:history="1">
+          <w:hyperlink w:anchor="_Toc124130886" w:history="1">
             <w:r>
               <w:rPr>
                 <w:rStyle w:val="Hyperlink"/>
@@ -550,7 +550,7 @@
                 <w:noProof/>
                 <w:webHidden/>
               </w:rPr>
-              <w:instrText xml:space="preserve"> PAGEREF _Toc124129444 \h </w:instrText>
+              <w:instrText xml:space="preserve"> PAGEREF _Toc124130886 \h </w:instrText>
             </w:r>
             <w:r>
               <w:rPr>
@@ -592,7 +592,7 @@
               <w:lang w:eastAsia="en-US" w:bidi="ar-SA"/>
             </w:rPr>
           </w:pPr>
-          <w:hyperlink w:anchor="_Toc124129445" w:history="1">
+          <w:hyperlink w:anchor="_Toc124130887" w:history="1">
             <w:r>
               <w:rPr>
                 <w:rStyle w:val="Hyperlink"/>
@@ -619,7 +619,7 @@
                 <w:noProof/>
                 <w:webHidden/>
               </w:rPr>
-              <w:instrText xml:space="preserve"> PAGEREF _Toc124129445 \h </w:instrText>
+              <w:instrText xml:space="preserve"> PAGEREF _Toc124130887 \h </w:instrText>
             </w:r>
             <w:r>
               <w:rPr>
@@ -661,7 +661,7 @@
               <w:lang w:eastAsia="en-US" w:bidi="ar-SA"/>
             </w:rPr>
           </w:pPr>
-          <w:hyperlink w:anchor="_Toc124129446" w:history="1">
+          <w:hyperlink w:anchor="_Toc124130888" w:history="1">
             <w:r>
               <w:rPr>
                 <w:rStyle w:val="Hyperlink"/>
@@ -688,7 +688,7 @@
                 <w:noProof/>
                 <w:webHidden/>
               </w:rPr>
-              <w:instrText xml:space="preserve"> PAGEREF _Toc124129446 \h </w:instrText>
+              <w:instrText xml:space="preserve"> PAGEREF _Toc124130888 \h </w:instrText>
             </w:r>
             <w:r>
               <w:rPr>
@@ -730,7 +730,7 @@
               <w:lang w:eastAsia="en-US" w:bidi="ar-SA"/>
             </w:rPr>
           </w:pPr>
-          <w:hyperlink w:anchor="_Toc124129447" w:history="1">
+          <w:hyperlink w:anchor="_Toc124130889" w:history="1">
             <w:r>
               <w:rPr>
                 <w:rStyle w:val="Hyperlink"/>
@@ -757,7 +757,7 @@
                 <w:noProof/>
                 <w:webHidden/>
               </w:rPr>
-              <w:instrText xml:space="preserve"> PAGEREF _Toc124129447 \h </w:instrText>
+              <w:instrText xml:space="preserve"> PAGEREF _Toc124130889 \h </w:instrText>
             </w:r>
             <w:r>
               <w:rPr>
@@ -799,7 +799,7 @@
               <w:lang w:eastAsia="en-US" w:bidi="ar-SA"/>
             </w:rPr>
           </w:pPr>
-          <w:hyperlink w:anchor="_Toc124129448" w:history="1">
+          <w:hyperlink w:anchor="_Toc124130890" w:history="1">
             <w:r>
               <w:rPr>
                 <w:rStyle w:val="Hyperlink"/>
@@ -826,7 +826,7 @@
                 <w:noProof/>
                 <w:webHidden/>
               </w:rPr>
-              <w:instrText xml:space="preserve"> PAGEREF _Toc124129448 \h </w:instrText>
+              <w:instrText xml:space="preserve"> PAGEREF _Toc124130890 \h </w:instrText>
             </w:r>
             <w:r>
               <w:rPr>
@@ -868,7 +868,7 @@
               <w:lang w:eastAsia="en-US" w:bidi="ar-SA"/>
             </w:rPr>
           </w:pPr>
-          <w:hyperlink w:anchor="_Toc124129449" w:history="1">
+          <w:hyperlink w:anchor="_Toc124130891" w:history="1">
             <w:r>
               <w:rPr>
                 <w:rStyle w:val="Hyperlink"/>
@@ -895,7 +895,7 @@
                 <w:noProof/>
                 <w:webHidden/>
               </w:rPr>
-              <w:instrText xml:space="preserve"> PAGEREF _Toc124129449 \h </w:instrText>
+              <w:instrText xml:space="preserve"> PAGEREF _Toc124130891 \h </w:instrText>
             </w:r>
             <w:r>
               <w:rPr>
@@ -937,7 +937,7 @@
               <w:lang w:eastAsia="en-US" w:bidi="ar-SA"/>
             </w:rPr>
           </w:pPr>
-          <w:hyperlink w:anchor="_Toc124129450" w:history="1">
+          <w:hyperlink w:anchor="_Toc124130892" w:history="1">
             <w:r>
               <w:rPr>
                 <w:rStyle w:val="Hyperlink"/>
@@ -964,7 +964,7 @@
                 <w:noProof/>
                 <w:webHidden/>
               </w:rPr>
-              <w:instrText xml:space="preserve"> PAGEREF _Toc124129450 \h </w:instrText>
+              <w:instrText xml:space="preserve"> PAGEREF _Toc124130892 \h </w:instrText>
             </w:r>
             <w:r>
               <w:rPr>
@@ -1006,7 +1006,7 @@
               <w:lang w:eastAsia="en-US" w:bidi="ar-SA"/>
             </w:rPr>
           </w:pPr>
-          <w:hyperlink w:anchor="_Toc124129451" w:history="1">
+          <w:hyperlink w:anchor="_Toc124130893" w:history="1">
             <w:r>
               <w:rPr>
                 <w:rStyle w:val="Hyperlink"/>
@@ -1033,7 +1033,7 @@
                 <w:noProof/>
                 <w:webHidden/>
               </w:rPr>
-              <w:instrText xml:space="preserve"> PAGEREF _Toc124129451 \h </w:instrText>
+              <w:instrText xml:space="preserve"> PAGEREF _Toc124130893 \h </w:instrText>
             </w:r>
             <w:r>
               <w:rPr>
@@ -1075,7 +1075,7 @@
               <w:lang w:eastAsia="en-US" w:bidi="ar-SA"/>
             </w:rPr>
           </w:pPr>
-          <w:hyperlink w:anchor="_Toc124129452" w:history="1">
+          <w:hyperlink w:anchor="_Toc124130894" w:history="1">
             <w:r>
               <w:rPr>
                 <w:rStyle w:val="Hyperlink"/>
@@ -1102,7 +1102,7 @@
                 <w:noProof/>
                 <w:webHidden/>
               </w:rPr>
-              <w:instrText xml:space="preserve"> PAGEREF _Toc124129452 \h </w:instrText>
+              <w:instrText xml:space="preserve"> PAGEREF _Toc124130894 \h </w:instrText>
             </w:r>
             <w:r>
               <w:rPr>
@@ -1144,7 +1144,7 @@
               <w:lang w:eastAsia="en-US" w:bidi="ar-SA"/>
             </w:rPr>
           </w:pPr>
-          <w:hyperlink w:anchor="_Toc124129453" w:history="1">
+          <w:hyperlink w:anchor="_Toc124130895" w:history="1">
             <w:r>
               <w:rPr>
                 <w:rStyle w:val="Hyperlink"/>
@@ -1171,7 +1171,7 @@
                 <w:noProof/>
                 <w:webHidden/>
               </w:rPr>
-              <w:instrText xml:space="preserve"> PAGEREF _Toc124129453 \h </w:instrText>
+              <w:instrText xml:space="preserve"> PAGEREF _Toc124130895 \h </w:instrText>
             </w:r>
             <w:r>
               <w:rPr>
@@ -1213,7 +1213,7 @@
               <w:lang w:eastAsia="en-US" w:bidi="ar-SA"/>
             </w:rPr>
           </w:pPr>
-          <w:hyperlink w:anchor="_Toc124129454" w:history="1">
+          <w:hyperlink w:anchor="_Toc124130896" w:history="1">
             <w:r>
               <w:rPr>
                 <w:rStyle w:val="Hyperlink"/>
@@ -1240,7 +1240,7 @@
                 <w:noProof/>
                 <w:webHidden/>
               </w:rPr>
-              <w:instrText xml:space="preserve"> PAGEREF _Toc124129454 \h </w:instrText>
+              <w:instrText xml:space="preserve"> PAGEREF _Toc124130896 \h </w:instrText>
             </w:r>
             <w:r>
               <w:rPr>
@@ -1282,7 +1282,7 @@
               <w:lang w:eastAsia="en-US" w:bidi="ar-SA"/>
             </w:rPr>
           </w:pPr>
-          <w:hyperlink w:anchor="_Toc124129455" w:history="1">
+          <w:hyperlink w:anchor="_Toc124130897" w:history="1">
             <w:r>
               <w:rPr>
                 <w:rStyle w:val="Hyperlink"/>
@@ -1309,7 +1309,7 @@
                 <w:noProof/>
                 <w:webHidden/>
               </w:rPr>
-              <w:instrText xml:space="preserve"> PAGEREF _Toc124129455 \h </w:instrText>
+              <w:instrText xml:space="preserve"> PAGEREF _Toc124130897 \h </w:instrText>
             </w:r>
             <w:r>
               <w:rPr>
@@ -1351,7 +1351,7 @@
               <w:lang w:eastAsia="en-US" w:bidi="ar-SA"/>
             </w:rPr>
           </w:pPr>
-          <w:hyperlink w:anchor="_Toc124129456" w:history="1">
+          <w:hyperlink w:anchor="_Toc124130898" w:history="1">
             <w:r>
               <w:rPr>
                 <w:rStyle w:val="Hyperlink"/>
@@ -1378,7 +1378,7 @@
                 <w:noProof/>
                 <w:webHidden/>
               </w:rPr>
-              <w:instrText xml:space="preserve"> PAGEREF _Toc124129456 \h </w:instrText>
+              <w:instrText xml:space="preserve"> PAGEREF _Toc124130898 \h </w:instrText>
             </w:r>
             <w:r>
               <w:rPr>
@@ -1420,7 +1420,7 @@
               <w:lang w:eastAsia="en-US" w:bidi="ar-SA"/>
             </w:rPr>
           </w:pPr>
-          <w:hyperlink w:anchor="_Toc124129457" w:history="1">
+          <w:hyperlink w:anchor="_Toc124130899" w:history="1">
             <w:r>
               <w:rPr>
                 <w:rStyle w:val="Hyperlink"/>
@@ -1447,7 +1447,7 @@
                 <w:noProof/>
                 <w:webHidden/>
               </w:rPr>
-              <w:instrText xml:space="preserve"> PAGEREF _Toc124129457 \h </w:instrText>
+              <w:instrText xml:space="preserve"> PAGEREF _Toc124130899 \h </w:instrText>
             </w:r>
             <w:r>
               <w:rPr>
@@ -1489,7 +1489,7 @@
               <w:lang w:eastAsia="en-US" w:bidi="ar-SA"/>
             </w:rPr>
           </w:pPr>
-          <w:hyperlink w:anchor="_Toc124129458" w:history="1">
+          <w:hyperlink w:anchor="_Toc124130900" w:history="1">
             <w:r>
               <w:rPr>
                 <w:rStyle w:val="Hyperlink"/>
@@ -1516,7 +1516,7 @@
                 <w:noProof/>
                 <w:webHidden/>
               </w:rPr>
-              <w:instrText xml:space="preserve"> PAGEREF _Toc124129458 \h </w:instrText>
+              <w:instrText xml:space="preserve"> PAGEREF _Toc124130900 \h </w:instrText>
             </w:r>
             <w:r>
               <w:rPr>
@@ -1558,7 +1558,7 @@
               <w:lang w:eastAsia="en-US" w:bidi="ar-SA"/>
             </w:rPr>
           </w:pPr>
-          <w:hyperlink w:anchor="_Toc124129459" w:history="1">
+          <w:hyperlink w:anchor="_Toc124130901" w:history="1">
             <w:r>
               <w:rPr>
                 <w:rStyle w:val="Hyperlink"/>
@@ -1585,7 +1585,7 @@
                 <w:noProof/>
                 <w:webHidden/>
               </w:rPr>
-              <w:instrText xml:space="preserve"> PAGEREF _Toc124129459 \h </w:instrText>
+              <w:instrText xml:space="preserve"> PAGEREF _Toc124130901 \h </w:instrText>
             </w:r>
             <w:r>
               <w:rPr>
@@ -1647,7 +1647,7 @@
       <w:pPr>
         <w:pStyle w:val="Heading1"/>
       </w:pPr>
-      <w:bookmarkStart w:id="3" w:name="_Toc124129444"/>
+      <w:bookmarkStart w:id="3" w:name="_Toc124130886"/>
       <w:r>
         <w:lastRenderedPageBreak/>
         <w:t>Rules</w:t>
@@ -1660,7 +1660,7 @@
       <w:pPr>
         <w:pStyle w:val="Heading2"/>
       </w:pPr>
-      <w:bookmarkStart w:id="5" w:name="_Toc124129445"/>
+      <w:bookmarkStart w:id="5" w:name="_Toc124130887"/>
       <w:r>
         <w:t>Character Resources</w:t>
       </w:r>
@@ -1736,7 +1736,7 @@
         <w:pStyle w:val="Heading2"/>
       </w:pPr>
       <w:bookmarkStart w:id="6" w:name="__RefHeading___Toc427_3459768222"/>
-      <w:bookmarkStart w:id="7" w:name="_Toc124129446"/>
+      <w:bookmarkStart w:id="7" w:name="_Toc124130888"/>
       <w:r>
         <w:t>Protections</w:t>
       </w:r>
@@ -1780,7 +1780,7 @@
         <w:pStyle w:val="Heading2"/>
       </w:pPr>
       <w:bookmarkStart w:id="8" w:name="__RefHeading___Toc429_3459768222"/>
-      <w:bookmarkStart w:id="9" w:name="_Toc124129447"/>
+      <w:bookmarkStart w:id="9" w:name="_Toc124130889"/>
       <w:r>
         <w:t>Skill Points</w:t>
       </w:r>
@@ -1858,13 +1858,16 @@
       <w:r>
         <w:t>I.E., a character with 2 points allocated to Mental can either allocate 2 points to 1 Subskill of Mental, or 1 point each to 2 Subskills of mental.</w:t>
       </w:r>
+      <w:r>
+        <w:br w:type="page"/>
+      </w:r>
     </w:p>
     <w:p>
       <w:pPr>
         <w:pStyle w:val="Heading2"/>
       </w:pPr>
       <w:bookmarkStart w:id="10" w:name="__RefHeading___Toc431_3459768222"/>
-      <w:bookmarkStart w:id="11" w:name="_Toc124129448"/>
+      <w:bookmarkStart w:id="11" w:name="_Toc124130890"/>
       <w:r>
         <w:lastRenderedPageBreak/>
         <w:t>Combat Rules</w:t>
@@ -1877,7 +1880,7 @@
         <w:pStyle w:val="Heading3"/>
       </w:pPr>
       <w:bookmarkStart w:id="12" w:name="__RefHeading___Toc433_3459768222"/>
-      <w:bookmarkStart w:id="13" w:name="_Toc124129449"/>
+      <w:bookmarkStart w:id="13" w:name="_Toc124130891"/>
       <w:r>
         <w:t>Entering Combat</w:t>
       </w:r>
@@ -1929,7 +1932,7 @@
         <w:pStyle w:val="Heading3"/>
       </w:pPr>
       <w:bookmarkStart w:id="14" w:name="__RefHeading___Toc435_3459768222"/>
-      <w:bookmarkStart w:id="15" w:name="_Toc124129450"/>
+      <w:bookmarkStart w:id="15" w:name="_Toc124130892"/>
       <w:r>
         <w:t>Initiative Advantage / Disadvantage</w:t>
       </w:r>
@@ -1973,7 +1976,7 @@
         <w:pStyle w:val="Heading3"/>
       </w:pPr>
       <w:bookmarkStart w:id="16" w:name="__RefHeading___Toc437_3459768222"/>
-      <w:bookmarkStart w:id="17" w:name="_Toc124129451"/>
+      <w:bookmarkStart w:id="17" w:name="_Toc124130893"/>
       <w:r>
         <w:t>Combat Turns</w:t>
       </w:r>
@@ -2017,7 +2020,7 @@
         <w:pStyle w:val="Heading3"/>
       </w:pPr>
       <w:bookmarkStart w:id="18" w:name="__RefHeading___Toc439_3459768222"/>
-      <w:bookmarkStart w:id="19" w:name="_Toc124129452"/>
+      <w:bookmarkStart w:id="19" w:name="_Toc124130894"/>
       <w:r>
         <w:t>Leaving Combat</w:t>
       </w:r>
@@ -2039,13 +2042,16 @@
       <w:r>
         <w:t>A combat engagement ends when all enemies are neutralized and/or it would take 2 or more combat turns for any remaining enemies to engage.</w:t>
       </w:r>
+      <w:r>
+        <w:br w:type="page"/>
+      </w:r>
     </w:p>
     <w:p>
       <w:pPr>
         <w:pStyle w:val="Heading2"/>
       </w:pPr>
       <w:bookmarkStart w:id="20" w:name="__RefHeading___Toc441_3459768222"/>
-      <w:bookmarkStart w:id="21" w:name="_Toc124129453"/>
+      <w:bookmarkStart w:id="21" w:name="_Toc124130895"/>
       <w:r>
         <w:lastRenderedPageBreak/>
         <w:t>Magic Definitions</w:t>
@@ -2058,7 +2064,7 @@
         <w:pStyle w:val="Heading3"/>
       </w:pPr>
       <w:bookmarkStart w:id="22" w:name="__RefHeading___Toc443_3459768222"/>
-      <w:bookmarkStart w:id="23" w:name="_Toc124129454"/>
+      <w:bookmarkStart w:id="23" w:name="_Toc124130896"/>
       <w:r>
         <w:t>Curses</w:t>
       </w:r>
@@ -2268,6 +2274,9 @@
       <w:r>
         <w:t>Other factors at GM's discretion.</w:t>
       </w:r>
+      <w:r>
+        <w:br w:type="page"/>
+      </w:r>
     </w:p>
     <w:p>
       <w:pPr>
@@ -2275,6 +2284,7 @@
       </w:pPr>
       <w:bookmarkStart w:id="26" w:name="__RefHeading___Toc449_3459768222"/>
       <w:r>
+        <w:lastRenderedPageBreak/>
         <w:t>Transmutation</w:t>
       </w:r>
       <w:bookmarkEnd w:id="26"/>
@@ -2340,7 +2350,6 @@
         <w:pStyle w:val="ListContinue"/>
       </w:pPr>
       <w:r>
-        <w:lastRenderedPageBreak/>
         <w:t>Other factors at GM's discretion.</w:t>
       </w:r>
     </w:p>
@@ -2349,7 +2358,7 @@
         <w:pStyle w:val="Heading3"/>
       </w:pPr>
       <w:bookmarkStart w:id="27" w:name="__RefHeading___Toc451_3459768222"/>
-      <w:bookmarkStart w:id="28" w:name="_Toc124129455"/>
+      <w:bookmarkStart w:id="28" w:name="_Toc124130897"/>
       <w:r>
         <w:t>Spells</w:t>
       </w:r>
@@ -2526,6 +2535,9 @@
       <w:r>
         <w:t>Other factors at GM's discretion.</w:t>
       </w:r>
+      <w:r>
+        <w:br w:type="page"/>
+      </w:r>
     </w:p>
     <w:p>
       <w:pPr>
@@ -2533,6 +2545,7 @@
       </w:pPr>
       <w:bookmarkStart w:id="30" w:name="__RefHeading___Toc455_3459768222"/>
       <w:r>
+        <w:lastRenderedPageBreak/>
         <w:t>Illusions</w:t>
       </w:r>
       <w:bookmarkEnd w:id="30"/>
@@ -2648,7 +2661,6 @@
         <w:pStyle w:val="ListContinue"/>
       </w:pPr>
       <w:r>
-        <w:lastRenderedPageBreak/>
         <w:t>Distance to target.</w:t>
       </w:r>
     </w:p>
@@ -2697,7 +2709,7 @@
         <w:pStyle w:val="Heading3"/>
       </w:pPr>
       <w:bookmarkStart w:id="32" w:name="__RefHeading___Toc459_3459768222"/>
-      <w:bookmarkStart w:id="33" w:name="_Toc124129456"/>
+      <w:bookmarkStart w:id="33" w:name="_Toc124130898"/>
       <w:r>
         <w:t>Hexes</w:t>
       </w:r>
@@ -2817,6 +2829,9 @@
       <w:r>
         <w:t>Other factors at GM's discretion.</w:t>
       </w:r>
+      <w:r>
+        <w:br w:type="page"/>
+      </w:r>
     </w:p>
     <w:p>
       <w:pPr>
@@ -2824,6 +2839,7 @@
       </w:pPr>
       <w:bookmarkStart w:id="35" w:name="__RefHeading___Toc463_3459768222"/>
       <w:r>
+        <w:lastRenderedPageBreak/>
         <w:t>Possession</w:t>
       </w:r>
       <w:bookmarkEnd w:id="35"/>
@@ -2947,73 +2963,85 @@
         <w:pStyle w:val="ListContinue"/>
       </w:pPr>
       <w:r>
+        <w:t>Number of targets.</w:t>
+      </w:r>
+    </w:p>
+    <w:p>
+      <w:pPr>
+        <w:pStyle w:val="ListContinue"/>
+      </w:pPr>
+      <w:r>
+        <w:t>Distance to target.</w:t>
+      </w:r>
+    </w:p>
+    <w:p>
+      <w:pPr>
+        <w:pStyle w:val="ListContinue"/>
+      </w:pPr>
+      <w:r>
+        <w:t>Size of target.</w:t>
+      </w:r>
+    </w:p>
+    <w:p>
+      <w:pPr>
+        <w:pStyle w:val="ListContinue"/>
+      </w:pPr>
+      <w:r>
+        <w:t>Mass of target.</w:t>
+      </w:r>
+    </w:p>
+    <w:p>
+      <w:pPr>
+        <w:pStyle w:val="ListContinue"/>
+      </w:pPr>
+      <w:r>
+        <w:t>Number of effects.</w:t>
+      </w:r>
+    </w:p>
+    <w:p>
+      <w:pPr>
+        <w:pStyle w:val="ListContinue"/>
+      </w:pPr>
+      <w:r>
+        <w:t>Strength of effects.</w:t>
+      </w:r>
+    </w:p>
+    <w:p>
+      <w:pPr>
+        <w:pStyle w:val="ListContinue"/>
+      </w:pPr>
+      <w:r>
+        <w:t>Complexity of effects.</w:t>
+      </w:r>
+    </w:p>
+    <w:p>
+      <w:pPr>
+        <w:pStyle w:val="ListContinue"/>
+      </w:pPr>
+      <w:r>
+        <w:t>Other factors at GM's discretion.</w:t>
+      </w:r>
+    </w:p>
+    <w:p>
+      <w:pPr>
+        <w:rPr>
+          <w:rFonts w:ascii="Arial" w:hAnsi="Arial" w:cs="Arial"/>
+          <w:sz w:val="22"/>
+          <w:szCs w:val="22"/>
+        </w:rPr>
+      </w:pPr>
+      <w:r>
+        <w:br w:type="page"/>
+      </w:r>
+    </w:p>
+    <w:p>
+      <w:pPr>
+        <w:pStyle w:val="Heading1"/>
+      </w:pPr>
+      <w:bookmarkStart w:id="37" w:name="__RefHeading___Toc413_3459768222"/>
+      <w:bookmarkStart w:id="38" w:name="_Toc124130899"/>
+      <w:r>
         <w:lastRenderedPageBreak/>
-        <w:t>Number of targets.</w:t>
-      </w:r>
-    </w:p>
-    <w:p>
-      <w:pPr>
-        <w:pStyle w:val="ListContinue"/>
-      </w:pPr>
-      <w:r>
-        <w:t>Distance to target.</w:t>
-      </w:r>
-    </w:p>
-    <w:p>
-      <w:pPr>
-        <w:pStyle w:val="ListContinue"/>
-      </w:pPr>
-      <w:r>
-        <w:t>Size of target.</w:t>
-      </w:r>
-    </w:p>
-    <w:p>
-      <w:pPr>
-        <w:pStyle w:val="ListContinue"/>
-      </w:pPr>
-      <w:r>
-        <w:t>Mass of target.</w:t>
-      </w:r>
-    </w:p>
-    <w:p>
-      <w:pPr>
-        <w:pStyle w:val="ListContinue"/>
-      </w:pPr>
-      <w:r>
-        <w:t>Number of effects.</w:t>
-      </w:r>
-    </w:p>
-    <w:p>
-      <w:pPr>
-        <w:pStyle w:val="ListContinue"/>
-      </w:pPr>
-      <w:r>
-        <w:t>Strength of effects.</w:t>
-      </w:r>
-    </w:p>
-    <w:p>
-      <w:pPr>
-        <w:pStyle w:val="ListContinue"/>
-      </w:pPr>
-      <w:r>
-        <w:t>Complexity of effects.</w:t>
-      </w:r>
-    </w:p>
-    <w:p>
-      <w:pPr>
-        <w:pStyle w:val="ListContinue"/>
-      </w:pPr>
-      <w:r>
-        <w:t>Other factors at GM's discretion.</w:t>
-      </w:r>
-    </w:p>
-    <w:p>
-      <w:pPr>
-        <w:pStyle w:val="Heading1"/>
-      </w:pPr>
-      <w:bookmarkStart w:id="37" w:name="__RefHeading___Toc413_3459768222"/>
-      <w:bookmarkStart w:id="38" w:name="_Toc124129457"/>
-      <w:r>
         <w:t>Materials List</w:t>
       </w:r>
       <w:bookmarkEnd w:id="37"/>
@@ -3140,7 +3168,7 @@
         <w:pStyle w:val="Heading1"/>
       </w:pPr>
       <w:bookmarkStart w:id="39" w:name="__RefHeading___Toc415_3459768222"/>
-      <w:bookmarkStart w:id="40" w:name="_Toc124129458"/>
+      <w:bookmarkStart w:id="40" w:name="_Toc124130900"/>
       <w:r>
         <w:t>License</w:t>
       </w:r>
@@ -3289,7 +3317,7 @@
         <w:pStyle w:val="Heading1"/>
       </w:pPr>
       <w:bookmarkStart w:id="41" w:name="__RefHeading___Toc417_3459768222"/>
-      <w:bookmarkStart w:id="42" w:name="_Toc124129459"/>
+      <w:bookmarkStart w:id="42" w:name="_Toc124130901"/>
       <w:r>
         <w:t>Links</w:t>
       </w:r>
@@ -3434,7 +3462,7 @@
         <w:rPr>
           <w:noProof/>
         </w:rPr>
-        <w:t>7</w:t>
+        <w:t>8</w:t>
       </w:r>
     </w:fldSimple>
   </w:p>
@@ -3523,7 +3551,7 @@
         <w:rPr>
           <w:noProof/>
         </w:rPr>
-        <w:t>7</w:t>
+        <w:t>8</w:t>
       </w:r>
     </w:fldSimple>
   </w:p>
@@ -4223,7 +4251,7 @@
   <w:abstractNum w:abstractNumId="7" w15:restartNumberingAfterBreak="0">
     <w:nsid w:val="20743531"/>
     <w:multiLevelType w:val="multilevel"/>
-    <w:tmpl w:val="90185960"/>
+    <w:tmpl w:val="F8161244"/>
     <w:lvl w:ilvl="0">
       <w:start w:val="1"/>
       <w:numFmt w:val="decimal"/>
@@ -8161,16 +8189,18 @@
     <w:uiPriority w:val="9"/>
     <w:unhideWhenUsed/>
     <w:qFormat/>
+    <w:rsid w:val="00185D36"/>
     <w:pPr>
       <w:numPr>
         <w:numId w:val="30"/>
       </w:numPr>
-      <w:spacing w:before="0" w:after="0"/>
+      <w:spacing w:before="120"/>
       <w:outlineLvl w:val="1"/>
     </w:pPr>
     <w:rPr>
       <w:iCs/>
-      <w:sz w:val="70"/>
+      <w:sz w:val="64"/>
+      <w:szCs w:val="64"/>
     </w:rPr>
   </w:style>
   <w:style w:type="paragraph" w:styleId="Heading3">
@@ -8180,16 +8210,18 @@
     <w:uiPriority w:val="9"/>
     <w:unhideWhenUsed/>
     <w:qFormat/>
+    <w:rsid w:val="00185D36"/>
     <w:pPr>
       <w:numPr>
         <w:ilvl w:val="1"/>
         <w:numId w:val="30"/>
       </w:numPr>
-      <w:spacing w:before="0" w:after="0"/>
+      <w:spacing w:before="120"/>
       <w:outlineLvl w:val="2"/>
     </w:pPr>
     <w:rPr>
-      <w:sz w:val="52"/>
+      <w:sz w:val="48"/>
+      <w:szCs w:val="48"/>
     </w:rPr>
   </w:style>
   <w:style w:type="paragraph" w:styleId="Heading4">
@@ -8199,18 +8231,19 @@
     <w:uiPriority w:val="9"/>
     <w:unhideWhenUsed/>
     <w:qFormat/>
+    <w:rsid w:val="00185D36"/>
     <w:pPr>
       <w:numPr>
         <w:ilvl w:val="2"/>
         <w:numId w:val="30"/>
       </w:numPr>
-      <w:spacing w:before="0" w:after="0"/>
+      <w:spacing w:before="120"/>
       <w:outlineLvl w:val="3"/>
     </w:pPr>
     <w:rPr>
       <w:iCs/>
-      <w:sz w:val="44"/>
-      <w:szCs w:val="24"/>
+      <w:sz w:val="36"/>
+      <w:szCs w:val="36"/>
     </w:rPr>
   </w:style>
   <w:style w:type="paragraph" w:styleId="Heading5">

</xml_diff>

<commit_message>
fix normal text style, add all relevant heading levels to table of contents
</commit_message>
<xml_diff>
--- a/rules/rulebook.docx
+++ b/rules/rulebook.docx
@@ -379,10 +379,6 @@
     <w:p/>
     <w:p>
       <w:pPr>
-        <w:rPr>
-          <w:rFonts w:cs="Mangal"/>
-          <w:szCs w:val="21"/>
-        </w:rPr>
         <w:sectPr>
           <w:headerReference w:type="even" r:id="rId9"/>
           <w:headerReference w:type="default" r:id="rId10"/>
@@ -403,7 +399,7 @@
         <w:pStyle w:val="Heading1"/>
       </w:pPr>
       <w:bookmarkStart w:id="0" w:name="__RefHeading___Toc367_3459768222"/>
-      <w:bookmarkStart w:id="1" w:name="_Toc124130885"/>
+      <w:bookmarkStart w:id="1" w:name="_Toc124131143"/>
       <w:r>
         <w:lastRenderedPageBreak/>
         <w:t>Table Of Contents</w:t>
@@ -424,7 +420,7 @@
           <w:rFonts w:ascii="DejaVu Sans Mono" w:eastAsia="SimSun" w:hAnsi="DejaVu Sans Mono" w:cs="DejaVu Sans Mono"/>
           <w:b w:val="0"/>
           <w:noProof/>
-          <w:szCs w:val="24"/>
+          <w:szCs w:val="22"/>
         </w:rPr>
       </w:sdtEndPr>
       <w:sdtContent>
@@ -441,7 +437,6 @@
               <w:rFonts w:asciiTheme="minorHAnsi" w:eastAsiaTheme="minorEastAsia" w:hAnsiTheme="minorHAnsi" w:cstheme="minorBidi"/>
               <w:noProof/>
               <w:kern w:val="0"/>
-              <w:szCs w:val="22"/>
               <w:lang w:eastAsia="en-US" w:bidi="ar-SA"/>
             </w:rPr>
           </w:pPr>
@@ -449,12 +444,12 @@
             <w:fldChar w:fldCharType="begin"/>
           </w:r>
           <w:r>
-            <w:instrText xml:space="preserve"> TOC \o "1-3" \h \z \u </w:instrText>
+            <w:instrText xml:space="preserve"> TOC \o "1-6" \h \z </w:instrText>
           </w:r>
           <w:r>
             <w:fldChar w:fldCharType="separate"/>
           </w:r>
-          <w:hyperlink w:anchor="_Toc124130885" w:history="1">
+          <w:hyperlink w:anchor="_Toc124131143" w:history="1">
             <w:r>
               <w:rPr>
                 <w:rStyle w:val="Hyperlink"/>
@@ -481,7 +476,7 @@
                 <w:noProof/>
                 <w:webHidden/>
               </w:rPr>
-              <w:instrText xml:space="preserve"> PAGEREF _Toc124130885 \h </w:instrText>
+              <w:instrText xml:space="preserve"> PAGEREF _Toc124131143 \h </w:instrText>
             </w:r>
             <w:r>
               <w:rPr>
@@ -519,11 +514,10 @@
               <w:rFonts w:asciiTheme="minorHAnsi" w:eastAsiaTheme="minorEastAsia" w:hAnsiTheme="minorHAnsi" w:cstheme="minorBidi"/>
               <w:noProof/>
               <w:kern w:val="0"/>
-              <w:szCs w:val="22"/>
               <w:lang w:eastAsia="en-US" w:bidi="ar-SA"/>
             </w:rPr>
           </w:pPr>
-          <w:hyperlink w:anchor="_Toc124130886" w:history="1">
+          <w:hyperlink w:anchor="_Toc124131144" w:history="1">
             <w:r>
               <w:rPr>
                 <w:rStyle w:val="Hyperlink"/>
@@ -550,7 +544,7 @@
                 <w:noProof/>
                 <w:webHidden/>
               </w:rPr>
-              <w:instrText xml:space="preserve"> PAGEREF _Toc124130886 \h </w:instrText>
+              <w:instrText xml:space="preserve"> PAGEREF _Toc124131144 \h </w:instrText>
             </w:r>
             <w:r>
               <w:rPr>
@@ -588,11 +582,10 @@
               <w:rFonts w:asciiTheme="minorHAnsi" w:eastAsiaTheme="minorEastAsia" w:hAnsiTheme="minorHAnsi" w:cstheme="minorBidi"/>
               <w:noProof/>
               <w:kern w:val="0"/>
-              <w:szCs w:val="22"/>
               <w:lang w:eastAsia="en-US" w:bidi="ar-SA"/>
             </w:rPr>
           </w:pPr>
-          <w:hyperlink w:anchor="_Toc124130887" w:history="1">
+          <w:hyperlink w:anchor="_Toc124131145" w:history="1">
             <w:r>
               <w:rPr>
                 <w:rStyle w:val="Hyperlink"/>
@@ -619,7 +612,7 @@
                 <w:noProof/>
                 <w:webHidden/>
               </w:rPr>
-              <w:instrText xml:space="preserve"> PAGEREF _Toc124130887 \h </w:instrText>
+              <w:instrText xml:space="preserve"> PAGEREF _Toc124131145 \h </w:instrText>
             </w:r>
             <w:r>
               <w:rPr>
@@ -657,11 +650,10 @@
               <w:rFonts w:asciiTheme="minorHAnsi" w:eastAsiaTheme="minorEastAsia" w:hAnsiTheme="minorHAnsi" w:cstheme="minorBidi"/>
               <w:noProof/>
               <w:kern w:val="0"/>
-              <w:szCs w:val="22"/>
               <w:lang w:eastAsia="en-US" w:bidi="ar-SA"/>
             </w:rPr>
           </w:pPr>
-          <w:hyperlink w:anchor="_Toc124130888" w:history="1">
+          <w:hyperlink w:anchor="_Toc124131146" w:history="1">
             <w:r>
               <w:rPr>
                 <w:rStyle w:val="Hyperlink"/>
@@ -688,7 +680,7 @@
                 <w:noProof/>
                 <w:webHidden/>
               </w:rPr>
-              <w:instrText xml:space="preserve"> PAGEREF _Toc124130888 \h </w:instrText>
+              <w:instrText xml:space="preserve"> PAGEREF _Toc124131146 \h </w:instrText>
             </w:r>
             <w:r>
               <w:rPr>
@@ -726,11 +718,10 @@
               <w:rFonts w:asciiTheme="minorHAnsi" w:eastAsiaTheme="minorEastAsia" w:hAnsiTheme="minorHAnsi" w:cstheme="minorBidi"/>
               <w:noProof/>
               <w:kern w:val="0"/>
-              <w:szCs w:val="22"/>
               <w:lang w:eastAsia="en-US" w:bidi="ar-SA"/>
             </w:rPr>
           </w:pPr>
-          <w:hyperlink w:anchor="_Toc124130889" w:history="1">
+          <w:hyperlink w:anchor="_Toc124131147" w:history="1">
             <w:r>
               <w:rPr>
                 <w:rStyle w:val="Hyperlink"/>
@@ -757,7 +748,7 @@
                 <w:noProof/>
                 <w:webHidden/>
               </w:rPr>
-              <w:instrText xml:space="preserve"> PAGEREF _Toc124130889 \h </w:instrText>
+              <w:instrText xml:space="preserve"> PAGEREF _Toc124131147 \h </w:instrText>
             </w:r>
             <w:r>
               <w:rPr>
@@ -795,11 +786,10 @@
               <w:rFonts w:asciiTheme="minorHAnsi" w:eastAsiaTheme="minorEastAsia" w:hAnsiTheme="minorHAnsi" w:cstheme="minorBidi"/>
               <w:noProof/>
               <w:kern w:val="0"/>
-              <w:szCs w:val="22"/>
               <w:lang w:eastAsia="en-US" w:bidi="ar-SA"/>
             </w:rPr>
           </w:pPr>
-          <w:hyperlink w:anchor="_Toc124130890" w:history="1">
+          <w:hyperlink w:anchor="_Toc124131148" w:history="1">
             <w:r>
               <w:rPr>
                 <w:rStyle w:val="Hyperlink"/>
@@ -826,7 +816,7 @@
                 <w:noProof/>
                 <w:webHidden/>
               </w:rPr>
-              <w:instrText xml:space="preserve"> PAGEREF _Toc124130890 \h </w:instrText>
+              <w:instrText xml:space="preserve"> PAGEREF _Toc124131148 \h </w:instrText>
             </w:r>
             <w:r>
               <w:rPr>
@@ -864,11 +854,10 @@
               <w:rFonts w:asciiTheme="minorHAnsi" w:eastAsiaTheme="minorEastAsia" w:hAnsiTheme="minorHAnsi" w:cstheme="minorBidi"/>
               <w:noProof/>
               <w:kern w:val="0"/>
-              <w:szCs w:val="22"/>
               <w:lang w:eastAsia="en-US" w:bidi="ar-SA"/>
             </w:rPr>
           </w:pPr>
-          <w:hyperlink w:anchor="_Toc124130891" w:history="1">
+          <w:hyperlink w:anchor="_Toc124131149" w:history="1">
             <w:r>
               <w:rPr>
                 <w:rStyle w:val="Hyperlink"/>
@@ -895,7 +884,7 @@
                 <w:noProof/>
                 <w:webHidden/>
               </w:rPr>
-              <w:instrText xml:space="preserve"> PAGEREF _Toc124130891 \h </w:instrText>
+              <w:instrText xml:space="preserve"> PAGEREF _Toc124131149 \h </w:instrText>
             </w:r>
             <w:r>
               <w:rPr>
@@ -933,11 +922,10 @@
               <w:rFonts w:asciiTheme="minorHAnsi" w:eastAsiaTheme="minorEastAsia" w:hAnsiTheme="minorHAnsi" w:cstheme="minorBidi"/>
               <w:noProof/>
               <w:kern w:val="0"/>
-              <w:szCs w:val="22"/>
               <w:lang w:eastAsia="en-US" w:bidi="ar-SA"/>
             </w:rPr>
           </w:pPr>
-          <w:hyperlink w:anchor="_Toc124130892" w:history="1">
+          <w:hyperlink w:anchor="_Toc124131150" w:history="1">
             <w:r>
               <w:rPr>
                 <w:rStyle w:val="Hyperlink"/>
@@ -964,7 +952,7 @@
                 <w:noProof/>
                 <w:webHidden/>
               </w:rPr>
-              <w:instrText xml:space="preserve"> PAGEREF _Toc124130892 \h </w:instrText>
+              <w:instrText xml:space="preserve"> PAGEREF _Toc124131150 \h </w:instrText>
             </w:r>
             <w:r>
               <w:rPr>
@@ -1002,11 +990,10 @@
               <w:rFonts w:asciiTheme="minorHAnsi" w:eastAsiaTheme="minorEastAsia" w:hAnsiTheme="minorHAnsi" w:cstheme="minorBidi"/>
               <w:noProof/>
               <w:kern w:val="0"/>
-              <w:szCs w:val="22"/>
               <w:lang w:eastAsia="en-US" w:bidi="ar-SA"/>
             </w:rPr>
           </w:pPr>
-          <w:hyperlink w:anchor="_Toc124130893" w:history="1">
+          <w:hyperlink w:anchor="_Toc124131151" w:history="1">
             <w:r>
               <w:rPr>
                 <w:rStyle w:val="Hyperlink"/>
@@ -1033,7 +1020,7 @@
                 <w:noProof/>
                 <w:webHidden/>
               </w:rPr>
-              <w:instrText xml:space="preserve"> PAGEREF _Toc124130893 \h </w:instrText>
+              <w:instrText xml:space="preserve"> PAGEREF _Toc124131151 \h </w:instrText>
             </w:r>
             <w:r>
               <w:rPr>
@@ -1071,11 +1058,10 @@
               <w:rFonts w:asciiTheme="minorHAnsi" w:eastAsiaTheme="minorEastAsia" w:hAnsiTheme="minorHAnsi" w:cstheme="minorBidi"/>
               <w:noProof/>
               <w:kern w:val="0"/>
-              <w:szCs w:val="22"/>
               <w:lang w:eastAsia="en-US" w:bidi="ar-SA"/>
             </w:rPr>
           </w:pPr>
-          <w:hyperlink w:anchor="_Toc124130894" w:history="1">
+          <w:hyperlink w:anchor="_Toc124131152" w:history="1">
             <w:r>
               <w:rPr>
                 <w:rStyle w:val="Hyperlink"/>
@@ -1102,7 +1088,7 @@
                 <w:noProof/>
                 <w:webHidden/>
               </w:rPr>
-              <w:instrText xml:space="preserve"> PAGEREF _Toc124130894 \h </w:instrText>
+              <w:instrText xml:space="preserve"> PAGEREF _Toc124131152 \h </w:instrText>
             </w:r>
             <w:r>
               <w:rPr>
@@ -1140,11 +1126,10 @@
               <w:rFonts w:asciiTheme="minorHAnsi" w:eastAsiaTheme="minorEastAsia" w:hAnsiTheme="minorHAnsi" w:cstheme="minorBidi"/>
               <w:noProof/>
               <w:kern w:val="0"/>
-              <w:szCs w:val="22"/>
               <w:lang w:eastAsia="en-US" w:bidi="ar-SA"/>
             </w:rPr>
           </w:pPr>
-          <w:hyperlink w:anchor="_Toc124130895" w:history="1">
+          <w:hyperlink w:anchor="_Toc124131153" w:history="1">
             <w:r>
               <w:rPr>
                 <w:rStyle w:val="Hyperlink"/>
@@ -1171,7 +1156,7 @@
                 <w:noProof/>
                 <w:webHidden/>
               </w:rPr>
-              <w:instrText xml:space="preserve"> PAGEREF _Toc124130895 \h </w:instrText>
+              <w:instrText xml:space="preserve"> PAGEREF _Toc124131153 \h </w:instrText>
             </w:r>
             <w:r>
               <w:rPr>
@@ -1209,11 +1194,10 @@
               <w:rFonts w:asciiTheme="minorHAnsi" w:eastAsiaTheme="minorEastAsia" w:hAnsiTheme="minorHAnsi" w:cstheme="minorBidi"/>
               <w:noProof/>
               <w:kern w:val="0"/>
-              <w:szCs w:val="22"/>
               <w:lang w:eastAsia="en-US" w:bidi="ar-SA"/>
             </w:rPr>
           </w:pPr>
-          <w:hyperlink w:anchor="_Toc124130896" w:history="1">
+          <w:hyperlink w:anchor="_Toc124131154" w:history="1">
             <w:r>
               <w:rPr>
                 <w:rStyle w:val="Hyperlink"/>
@@ -1240,7 +1224,7 @@
                 <w:noProof/>
                 <w:webHidden/>
               </w:rPr>
-              <w:instrText xml:space="preserve"> PAGEREF _Toc124130896 \h </w:instrText>
+              <w:instrText xml:space="preserve"> PAGEREF _Toc124131154 \h </w:instrText>
             </w:r>
             <w:r>
               <w:rPr>
@@ -1261,6 +1245,210 @@
                 <w:webHidden/>
               </w:rPr>
               <w:t>4</w:t>
+            </w:r>
+            <w:r>
+              <w:rPr>
+                <w:noProof/>
+                <w:webHidden/>
+              </w:rPr>
+              <w:fldChar w:fldCharType="end"/>
+            </w:r>
+          </w:hyperlink>
+        </w:p>
+        <w:p>
+          <w:pPr>
+            <w:pStyle w:val="TOC4"/>
+            <w:rPr>
+              <w:rFonts w:asciiTheme="minorHAnsi" w:eastAsiaTheme="minorEastAsia" w:hAnsiTheme="minorHAnsi" w:cstheme="minorBidi"/>
+              <w:noProof/>
+              <w:kern w:val="0"/>
+              <w:lang w:eastAsia="en-US" w:bidi="ar-SA"/>
+            </w:rPr>
+          </w:pPr>
+          <w:hyperlink w:anchor="_Toc124131155" w:history="1">
+            <w:r>
+              <w:rPr>
+                <w:rStyle w:val="Hyperlink"/>
+                <w:noProof/>
+              </w:rPr>
+              <w:t>5.1.2 - Enchanting</w:t>
+            </w:r>
+            <w:r>
+              <w:rPr>
+                <w:noProof/>
+                <w:webHidden/>
+              </w:rPr>
+              <w:tab/>
+            </w:r>
+            <w:r>
+              <w:rPr>
+                <w:noProof/>
+                <w:webHidden/>
+              </w:rPr>
+              <w:fldChar w:fldCharType="begin"/>
+            </w:r>
+            <w:r>
+              <w:rPr>
+                <w:noProof/>
+                <w:webHidden/>
+              </w:rPr>
+              <w:instrText xml:space="preserve"> PAGEREF _Toc124131155 \h </w:instrText>
+            </w:r>
+            <w:r>
+              <w:rPr>
+                <w:noProof/>
+                <w:webHidden/>
+              </w:rPr>
+            </w:r>
+            <w:r>
+              <w:rPr>
+                <w:noProof/>
+                <w:webHidden/>
+              </w:rPr>
+              <w:fldChar w:fldCharType="separate"/>
+            </w:r>
+            <w:r>
+              <w:rPr>
+                <w:noProof/>
+                <w:webHidden/>
+              </w:rPr>
+              <w:t>4</w:t>
+            </w:r>
+            <w:r>
+              <w:rPr>
+                <w:noProof/>
+                <w:webHidden/>
+              </w:rPr>
+              <w:fldChar w:fldCharType="end"/>
+            </w:r>
+          </w:hyperlink>
+        </w:p>
+        <w:p>
+          <w:pPr>
+            <w:pStyle w:val="TOC4"/>
+            <w:rPr>
+              <w:rFonts w:asciiTheme="minorHAnsi" w:eastAsiaTheme="minorEastAsia" w:hAnsiTheme="minorHAnsi" w:cstheme="minorBidi"/>
+              <w:noProof/>
+              <w:kern w:val="0"/>
+              <w:lang w:eastAsia="en-US" w:bidi="ar-SA"/>
+            </w:rPr>
+          </w:pPr>
+          <w:hyperlink w:anchor="_Toc124131156" w:history="1">
+            <w:r>
+              <w:rPr>
+                <w:rStyle w:val="Hyperlink"/>
+                <w:noProof/>
+              </w:rPr>
+              <w:t>5.1.3 - Beholding</w:t>
+            </w:r>
+            <w:r>
+              <w:rPr>
+                <w:noProof/>
+                <w:webHidden/>
+              </w:rPr>
+              <w:tab/>
+            </w:r>
+            <w:r>
+              <w:rPr>
+                <w:noProof/>
+                <w:webHidden/>
+              </w:rPr>
+              <w:fldChar w:fldCharType="begin"/>
+            </w:r>
+            <w:r>
+              <w:rPr>
+                <w:noProof/>
+                <w:webHidden/>
+              </w:rPr>
+              <w:instrText xml:space="preserve"> PAGEREF _Toc124131156 \h </w:instrText>
+            </w:r>
+            <w:r>
+              <w:rPr>
+                <w:noProof/>
+                <w:webHidden/>
+              </w:rPr>
+            </w:r>
+            <w:r>
+              <w:rPr>
+                <w:noProof/>
+                <w:webHidden/>
+              </w:rPr>
+              <w:fldChar w:fldCharType="separate"/>
+            </w:r>
+            <w:r>
+              <w:rPr>
+                <w:noProof/>
+                <w:webHidden/>
+              </w:rPr>
+              <w:t>4</w:t>
+            </w:r>
+            <w:r>
+              <w:rPr>
+                <w:noProof/>
+                <w:webHidden/>
+              </w:rPr>
+              <w:fldChar w:fldCharType="end"/>
+            </w:r>
+          </w:hyperlink>
+        </w:p>
+        <w:p>
+          <w:pPr>
+            <w:pStyle w:val="TOC4"/>
+            <w:rPr>
+              <w:rFonts w:asciiTheme="minorHAnsi" w:eastAsiaTheme="minorEastAsia" w:hAnsiTheme="minorHAnsi" w:cstheme="minorBidi"/>
+              <w:noProof/>
+              <w:kern w:val="0"/>
+              <w:lang w:eastAsia="en-US" w:bidi="ar-SA"/>
+            </w:rPr>
+          </w:pPr>
+          <w:hyperlink w:anchor="_Toc124131157" w:history="1">
+            <w:r>
+              <w:rPr>
+                <w:rStyle w:val="Hyperlink"/>
+                <w:noProof/>
+              </w:rPr>
+              <w:t>5.1.4 - Transmutation</w:t>
+            </w:r>
+            <w:r>
+              <w:rPr>
+                <w:noProof/>
+                <w:webHidden/>
+              </w:rPr>
+              <w:tab/>
+            </w:r>
+            <w:r>
+              <w:rPr>
+                <w:noProof/>
+                <w:webHidden/>
+              </w:rPr>
+              <w:fldChar w:fldCharType="begin"/>
+            </w:r>
+            <w:r>
+              <w:rPr>
+                <w:noProof/>
+                <w:webHidden/>
+              </w:rPr>
+              <w:instrText xml:space="preserve"> PAGEREF _Toc124131157 \h </w:instrText>
+            </w:r>
+            <w:r>
+              <w:rPr>
+                <w:noProof/>
+                <w:webHidden/>
+              </w:rPr>
+            </w:r>
+            <w:r>
+              <w:rPr>
+                <w:noProof/>
+                <w:webHidden/>
+              </w:rPr>
+              <w:fldChar w:fldCharType="separate"/>
+            </w:r>
+            <w:r>
+              <w:rPr>
+                <w:noProof/>
+                <w:webHidden/>
+              </w:rPr>
+              <w:t>5</w:t>
             </w:r>
             <w:r>
               <w:rPr>
@@ -1278,11 +1466,10 @@
               <w:rFonts w:asciiTheme="minorHAnsi" w:eastAsiaTheme="minorEastAsia" w:hAnsiTheme="minorHAnsi" w:cstheme="minorBidi"/>
               <w:noProof/>
               <w:kern w:val="0"/>
-              <w:szCs w:val="22"/>
               <w:lang w:eastAsia="en-US" w:bidi="ar-SA"/>
             </w:rPr>
           </w:pPr>
-          <w:hyperlink w:anchor="_Toc124130897" w:history="1">
+          <w:hyperlink w:anchor="_Toc124131158" w:history="1">
             <w:r>
               <w:rPr>
                 <w:rStyle w:val="Hyperlink"/>
@@ -1309,7 +1496,7 @@
                 <w:noProof/>
                 <w:webHidden/>
               </w:rPr>
-              <w:instrText xml:space="preserve"> PAGEREF _Toc124130897 \h </w:instrText>
+              <w:instrText xml:space="preserve"> PAGEREF _Toc124131158 \h </w:instrText>
             </w:r>
             <w:r>
               <w:rPr>
@@ -1330,6 +1517,210 @@
                 <w:webHidden/>
               </w:rPr>
               <w:t>5</w:t>
+            </w:r>
+            <w:r>
+              <w:rPr>
+                <w:noProof/>
+                <w:webHidden/>
+              </w:rPr>
+              <w:fldChar w:fldCharType="end"/>
+            </w:r>
+          </w:hyperlink>
+        </w:p>
+        <w:p>
+          <w:pPr>
+            <w:pStyle w:val="TOC4"/>
+            <w:rPr>
+              <w:rFonts w:asciiTheme="minorHAnsi" w:eastAsiaTheme="minorEastAsia" w:hAnsiTheme="minorHAnsi" w:cstheme="minorBidi"/>
+              <w:noProof/>
+              <w:kern w:val="0"/>
+              <w:lang w:eastAsia="en-US" w:bidi="ar-SA"/>
+            </w:rPr>
+          </w:pPr>
+          <w:hyperlink w:anchor="_Toc124131159" w:history="1">
+            <w:r>
+              <w:rPr>
+                <w:rStyle w:val="Hyperlink"/>
+                <w:noProof/>
+              </w:rPr>
+              <w:t>5.2.2 - Invocation</w:t>
+            </w:r>
+            <w:r>
+              <w:rPr>
+                <w:noProof/>
+                <w:webHidden/>
+              </w:rPr>
+              <w:tab/>
+            </w:r>
+            <w:r>
+              <w:rPr>
+                <w:noProof/>
+                <w:webHidden/>
+              </w:rPr>
+              <w:fldChar w:fldCharType="begin"/>
+            </w:r>
+            <w:r>
+              <w:rPr>
+                <w:noProof/>
+                <w:webHidden/>
+              </w:rPr>
+              <w:instrText xml:space="preserve"> PAGEREF _Toc124131159 \h </w:instrText>
+            </w:r>
+            <w:r>
+              <w:rPr>
+                <w:noProof/>
+                <w:webHidden/>
+              </w:rPr>
+            </w:r>
+            <w:r>
+              <w:rPr>
+                <w:noProof/>
+                <w:webHidden/>
+              </w:rPr>
+              <w:fldChar w:fldCharType="separate"/>
+            </w:r>
+            <w:r>
+              <w:rPr>
+                <w:noProof/>
+                <w:webHidden/>
+              </w:rPr>
+              <w:t>5</w:t>
+            </w:r>
+            <w:r>
+              <w:rPr>
+                <w:noProof/>
+                <w:webHidden/>
+              </w:rPr>
+              <w:fldChar w:fldCharType="end"/>
+            </w:r>
+          </w:hyperlink>
+        </w:p>
+        <w:p>
+          <w:pPr>
+            <w:pStyle w:val="TOC4"/>
+            <w:rPr>
+              <w:rFonts w:asciiTheme="minorHAnsi" w:eastAsiaTheme="minorEastAsia" w:hAnsiTheme="minorHAnsi" w:cstheme="minorBidi"/>
+              <w:noProof/>
+              <w:kern w:val="0"/>
+              <w:lang w:eastAsia="en-US" w:bidi="ar-SA"/>
+            </w:rPr>
+          </w:pPr>
+          <w:hyperlink w:anchor="_Toc124131160" w:history="1">
+            <w:r>
+              <w:rPr>
+                <w:rStyle w:val="Hyperlink"/>
+                <w:noProof/>
+              </w:rPr>
+              <w:t>5.2.3 - Illusions</w:t>
+            </w:r>
+            <w:r>
+              <w:rPr>
+                <w:noProof/>
+                <w:webHidden/>
+              </w:rPr>
+              <w:tab/>
+            </w:r>
+            <w:r>
+              <w:rPr>
+                <w:noProof/>
+                <w:webHidden/>
+              </w:rPr>
+              <w:fldChar w:fldCharType="begin"/>
+            </w:r>
+            <w:r>
+              <w:rPr>
+                <w:noProof/>
+                <w:webHidden/>
+              </w:rPr>
+              <w:instrText xml:space="preserve"> PAGEREF _Toc124131160 \h </w:instrText>
+            </w:r>
+            <w:r>
+              <w:rPr>
+                <w:noProof/>
+                <w:webHidden/>
+              </w:rPr>
+            </w:r>
+            <w:r>
+              <w:rPr>
+                <w:noProof/>
+                <w:webHidden/>
+              </w:rPr>
+              <w:fldChar w:fldCharType="separate"/>
+            </w:r>
+            <w:r>
+              <w:rPr>
+                <w:noProof/>
+                <w:webHidden/>
+              </w:rPr>
+              <w:t>6</w:t>
+            </w:r>
+            <w:r>
+              <w:rPr>
+                <w:noProof/>
+                <w:webHidden/>
+              </w:rPr>
+              <w:fldChar w:fldCharType="end"/>
+            </w:r>
+          </w:hyperlink>
+        </w:p>
+        <w:p>
+          <w:pPr>
+            <w:pStyle w:val="TOC4"/>
+            <w:rPr>
+              <w:rFonts w:asciiTheme="minorHAnsi" w:eastAsiaTheme="minorEastAsia" w:hAnsiTheme="minorHAnsi" w:cstheme="minorBidi"/>
+              <w:noProof/>
+              <w:kern w:val="0"/>
+              <w:lang w:eastAsia="en-US" w:bidi="ar-SA"/>
+            </w:rPr>
+          </w:pPr>
+          <w:hyperlink w:anchor="_Toc124131161" w:history="1">
+            <w:r>
+              <w:rPr>
+                <w:rStyle w:val="Hyperlink"/>
+                <w:noProof/>
+              </w:rPr>
+              <w:t>5.2.4 - Fabrication</w:t>
+            </w:r>
+            <w:r>
+              <w:rPr>
+                <w:noProof/>
+                <w:webHidden/>
+              </w:rPr>
+              <w:tab/>
+            </w:r>
+            <w:r>
+              <w:rPr>
+                <w:noProof/>
+                <w:webHidden/>
+              </w:rPr>
+              <w:fldChar w:fldCharType="begin"/>
+            </w:r>
+            <w:r>
+              <w:rPr>
+                <w:noProof/>
+                <w:webHidden/>
+              </w:rPr>
+              <w:instrText xml:space="preserve"> PAGEREF _Toc124131161 \h </w:instrText>
+            </w:r>
+            <w:r>
+              <w:rPr>
+                <w:noProof/>
+                <w:webHidden/>
+              </w:rPr>
+            </w:r>
+            <w:r>
+              <w:rPr>
+                <w:noProof/>
+                <w:webHidden/>
+              </w:rPr>
+              <w:fldChar w:fldCharType="separate"/>
+            </w:r>
+            <w:r>
+              <w:rPr>
+                <w:noProof/>
+                <w:webHidden/>
+              </w:rPr>
+              <w:t>6</w:t>
             </w:r>
             <w:r>
               <w:rPr>
@@ -1347,11 +1738,10 @@
               <w:rFonts w:asciiTheme="minorHAnsi" w:eastAsiaTheme="minorEastAsia" w:hAnsiTheme="minorHAnsi" w:cstheme="minorBidi"/>
               <w:noProof/>
               <w:kern w:val="0"/>
-              <w:szCs w:val="22"/>
               <w:lang w:eastAsia="en-US" w:bidi="ar-SA"/>
             </w:rPr>
           </w:pPr>
-          <w:hyperlink w:anchor="_Toc124130898" w:history="1">
+          <w:hyperlink w:anchor="_Toc124131162" w:history="1">
             <w:r>
               <w:rPr>
                 <w:rStyle w:val="Hyperlink"/>
@@ -1378,7 +1768,7 @@
                 <w:noProof/>
                 <w:webHidden/>
               </w:rPr>
-              <w:instrText xml:space="preserve"> PAGEREF _Toc124130898 \h </w:instrText>
+              <w:instrText xml:space="preserve"> PAGEREF _Toc124131162 \h </w:instrText>
             </w:r>
             <w:r>
               <w:rPr>
@@ -1399,6 +1789,210 @@
                 <w:webHidden/>
               </w:rPr>
               <w:t>6</w:t>
+            </w:r>
+            <w:r>
+              <w:rPr>
+                <w:noProof/>
+                <w:webHidden/>
+              </w:rPr>
+              <w:fldChar w:fldCharType="end"/>
+            </w:r>
+          </w:hyperlink>
+        </w:p>
+        <w:p>
+          <w:pPr>
+            <w:pStyle w:val="TOC4"/>
+            <w:rPr>
+              <w:rFonts w:asciiTheme="minorHAnsi" w:eastAsiaTheme="minorEastAsia" w:hAnsiTheme="minorHAnsi" w:cstheme="minorBidi"/>
+              <w:noProof/>
+              <w:kern w:val="0"/>
+              <w:lang w:eastAsia="en-US" w:bidi="ar-SA"/>
+            </w:rPr>
+          </w:pPr>
+          <w:hyperlink w:anchor="_Toc124131163" w:history="1">
+            <w:r>
+              <w:rPr>
+                <w:rStyle w:val="Hyperlink"/>
+                <w:noProof/>
+              </w:rPr>
+              <w:t>5.3.2 - Jinxes</w:t>
+            </w:r>
+            <w:r>
+              <w:rPr>
+                <w:noProof/>
+                <w:webHidden/>
+              </w:rPr>
+              <w:tab/>
+            </w:r>
+            <w:r>
+              <w:rPr>
+                <w:noProof/>
+                <w:webHidden/>
+              </w:rPr>
+              <w:fldChar w:fldCharType="begin"/>
+            </w:r>
+            <w:r>
+              <w:rPr>
+                <w:noProof/>
+                <w:webHidden/>
+              </w:rPr>
+              <w:instrText xml:space="preserve"> PAGEREF _Toc124131163 \h </w:instrText>
+            </w:r>
+            <w:r>
+              <w:rPr>
+                <w:noProof/>
+                <w:webHidden/>
+              </w:rPr>
+            </w:r>
+            <w:r>
+              <w:rPr>
+                <w:noProof/>
+                <w:webHidden/>
+              </w:rPr>
+              <w:fldChar w:fldCharType="separate"/>
+            </w:r>
+            <w:r>
+              <w:rPr>
+                <w:noProof/>
+                <w:webHidden/>
+              </w:rPr>
+              <w:t>6</w:t>
+            </w:r>
+            <w:r>
+              <w:rPr>
+                <w:noProof/>
+                <w:webHidden/>
+              </w:rPr>
+              <w:fldChar w:fldCharType="end"/>
+            </w:r>
+          </w:hyperlink>
+        </w:p>
+        <w:p>
+          <w:pPr>
+            <w:pStyle w:val="TOC4"/>
+            <w:rPr>
+              <w:rFonts w:asciiTheme="minorHAnsi" w:eastAsiaTheme="minorEastAsia" w:hAnsiTheme="minorHAnsi" w:cstheme="minorBidi"/>
+              <w:noProof/>
+              <w:kern w:val="0"/>
+              <w:lang w:eastAsia="en-US" w:bidi="ar-SA"/>
+            </w:rPr>
+          </w:pPr>
+          <w:hyperlink w:anchor="_Toc124131164" w:history="1">
+            <w:r>
+              <w:rPr>
+                <w:rStyle w:val="Hyperlink"/>
+                <w:noProof/>
+              </w:rPr>
+              <w:t>5.3.3 - Possession</w:t>
+            </w:r>
+            <w:r>
+              <w:rPr>
+                <w:noProof/>
+                <w:webHidden/>
+              </w:rPr>
+              <w:tab/>
+            </w:r>
+            <w:r>
+              <w:rPr>
+                <w:noProof/>
+                <w:webHidden/>
+              </w:rPr>
+              <w:fldChar w:fldCharType="begin"/>
+            </w:r>
+            <w:r>
+              <w:rPr>
+                <w:noProof/>
+                <w:webHidden/>
+              </w:rPr>
+              <w:instrText xml:space="preserve"> PAGEREF _Toc124131164 \h </w:instrText>
+            </w:r>
+            <w:r>
+              <w:rPr>
+                <w:noProof/>
+                <w:webHidden/>
+              </w:rPr>
+            </w:r>
+            <w:r>
+              <w:rPr>
+                <w:noProof/>
+                <w:webHidden/>
+              </w:rPr>
+              <w:fldChar w:fldCharType="separate"/>
+            </w:r>
+            <w:r>
+              <w:rPr>
+                <w:noProof/>
+                <w:webHidden/>
+              </w:rPr>
+              <w:t>7</w:t>
+            </w:r>
+            <w:r>
+              <w:rPr>
+                <w:noProof/>
+                <w:webHidden/>
+              </w:rPr>
+              <w:fldChar w:fldCharType="end"/>
+            </w:r>
+          </w:hyperlink>
+        </w:p>
+        <w:p>
+          <w:pPr>
+            <w:pStyle w:val="TOC4"/>
+            <w:rPr>
+              <w:rFonts w:asciiTheme="minorHAnsi" w:eastAsiaTheme="minorEastAsia" w:hAnsiTheme="minorHAnsi" w:cstheme="minorBidi"/>
+              <w:noProof/>
+              <w:kern w:val="0"/>
+              <w:lang w:eastAsia="en-US" w:bidi="ar-SA"/>
+            </w:rPr>
+          </w:pPr>
+          <w:hyperlink w:anchor="_Toc124131165" w:history="1">
+            <w:r>
+              <w:rPr>
+                <w:rStyle w:val="Hyperlink"/>
+                <w:noProof/>
+              </w:rPr>
+              <w:t>5.3.4 - Restoration</w:t>
+            </w:r>
+            <w:r>
+              <w:rPr>
+                <w:noProof/>
+                <w:webHidden/>
+              </w:rPr>
+              <w:tab/>
+            </w:r>
+            <w:r>
+              <w:rPr>
+                <w:noProof/>
+                <w:webHidden/>
+              </w:rPr>
+              <w:fldChar w:fldCharType="begin"/>
+            </w:r>
+            <w:r>
+              <w:rPr>
+                <w:noProof/>
+                <w:webHidden/>
+              </w:rPr>
+              <w:instrText xml:space="preserve"> PAGEREF _Toc124131165 \h </w:instrText>
+            </w:r>
+            <w:r>
+              <w:rPr>
+                <w:noProof/>
+                <w:webHidden/>
+              </w:rPr>
+            </w:r>
+            <w:r>
+              <w:rPr>
+                <w:noProof/>
+                <w:webHidden/>
+              </w:rPr>
+              <w:fldChar w:fldCharType="separate"/>
+            </w:r>
+            <w:r>
+              <w:rPr>
+                <w:noProof/>
+                <w:webHidden/>
+              </w:rPr>
+              <w:t>7</w:t>
             </w:r>
             <w:r>
               <w:rPr>
@@ -1416,11 +2010,10 @@
               <w:rFonts w:asciiTheme="minorHAnsi" w:eastAsiaTheme="minorEastAsia" w:hAnsiTheme="minorHAnsi" w:cstheme="minorBidi"/>
               <w:noProof/>
               <w:kern w:val="0"/>
-              <w:szCs w:val="22"/>
               <w:lang w:eastAsia="en-US" w:bidi="ar-SA"/>
             </w:rPr>
           </w:pPr>
-          <w:hyperlink w:anchor="_Toc124130899" w:history="1">
+          <w:hyperlink w:anchor="_Toc124131166" w:history="1">
             <w:r>
               <w:rPr>
                 <w:rStyle w:val="Hyperlink"/>
@@ -1447,7 +2040,7 @@
                 <w:noProof/>
                 <w:webHidden/>
               </w:rPr>
-              <w:instrText xml:space="preserve"> PAGEREF _Toc124130899 \h </w:instrText>
+              <w:instrText xml:space="preserve"> PAGEREF _Toc124131166 \h </w:instrText>
             </w:r>
             <w:r>
               <w:rPr>
@@ -1485,11 +2078,10 @@
               <w:rFonts w:asciiTheme="minorHAnsi" w:eastAsiaTheme="minorEastAsia" w:hAnsiTheme="minorHAnsi" w:cstheme="minorBidi"/>
               <w:noProof/>
               <w:kern w:val="0"/>
-              <w:szCs w:val="22"/>
               <w:lang w:eastAsia="en-US" w:bidi="ar-SA"/>
             </w:rPr>
           </w:pPr>
-          <w:hyperlink w:anchor="_Toc124130900" w:history="1">
+          <w:hyperlink w:anchor="_Toc124131167" w:history="1">
             <w:r>
               <w:rPr>
                 <w:rStyle w:val="Hyperlink"/>
@@ -1516,7 +2108,7 @@
                 <w:noProof/>
                 <w:webHidden/>
               </w:rPr>
-              <w:instrText xml:space="preserve"> PAGEREF _Toc124130900 \h </w:instrText>
+              <w:instrText xml:space="preserve"> PAGEREF _Toc124131167 \h </w:instrText>
             </w:r>
             <w:r>
               <w:rPr>
@@ -1554,11 +2146,10 @@
               <w:rFonts w:asciiTheme="minorHAnsi" w:eastAsiaTheme="minorEastAsia" w:hAnsiTheme="minorHAnsi" w:cstheme="minorBidi"/>
               <w:noProof/>
               <w:kern w:val="0"/>
-              <w:szCs w:val="22"/>
               <w:lang w:eastAsia="en-US" w:bidi="ar-SA"/>
             </w:rPr>
           </w:pPr>
-          <w:hyperlink w:anchor="_Toc124130901" w:history="1">
+          <w:hyperlink w:anchor="_Toc124131168" w:history="1">
             <w:r>
               <w:rPr>
                 <w:rStyle w:val="Hyperlink"/>
@@ -1585,7 +2176,7 @@
                 <w:noProof/>
                 <w:webHidden/>
               </w:rPr>
-              <w:instrText xml:space="preserve"> PAGEREF _Toc124130901 \h </w:instrText>
+              <w:instrText xml:space="preserve"> PAGEREF _Toc124131168 \h </w:instrText>
             </w:r>
             <w:r>
               <w:rPr>
@@ -1619,15 +2210,11 @@
         <w:p>
           <w:pPr>
             <w:pStyle w:val="TOC1"/>
-            <w:ind w:left="0"/>
             <w:rPr>
               <w:noProof/>
             </w:rPr>
           </w:pPr>
           <w:r>
-            <w:rPr>
-              <w:noProof/>
-            </w:rPr>
             <w:fldChar w:fldCharType="end"/>
           </w:r>
         </w:p>
@@ -1636,8 +2223,9 @@
     <w:bookmarkStart w:id="2" w:name="__RefHeading___Toc423_3459768222" w:displacedByCustomXml="prev"/>
     <w:p>
       <w:pPr>
-        <w:pStyle w:val="TOC1"/>
-        <w:ind w:left="0"/>
+        <w:rPr>
+          <w:rFonts w:ascii="DejaVu Sans Mono" w:hAnsi="DejaVu Sans Mono"/>
+        </w:rPr>
       </w:pPr>
       <w:r>
         <w:br w:type="page"/>
@@ -1647,7 +2235,7 @@
       <w:pPr>
         <w:pStyle w:val="Heading1"/>
       </w:pPr>
-      <w:bookmarkStart w:id="3" w:name="_Toc124130886"/>
+      <w:bookmarkStart w:id="3" w:name="_Toc124131144"/>
       <w:r>
         <w:lastRenderedPageBreak/>
         <w:t>Rules</w:t>
@@ -1660,7 +2248,7 @@
       <w:pPr>
         <w:pStyle w:val="Heading2"/>
       </w:pPr>
-      <w:bookmarkStart w:id="5" w:name="_Toc124130887"/>
+      <w:bookmarkStart w:id="5" w:name="_Toc124131145"/>
       <w:r>
         <w:t>Character Resources</w:t>
       </w:r>
@@ -1736,7 +2324,7 @@
         <w:pStyle w:val="Heading2"/>
       </w:pPr>
       <w:bookmarkStart w:id="6" w:name="__RefHeading___Toc427_3459768222"/>
-      <w:bookmarkStart w:id="7" w:name="_Toc124130888"/>
+      <w:bookmarkStart w:id="7" w:name="_Toc124131146"/>
       <w:r>
         <w:t>Protections</w:t>
       </w:r>
@@ -1780,7 +2368,7 @@
         <w:pStyle w:val="Heading2"/>
       </w:pPr>
       <w:bookmarkStart w:id="8" w:name="__RefHeading___Toc429_3459768222"/>
-      <w:bookmarkStart w:id="9" w:name="_Toc124130889"/>
+      <w:bookmarkStart w:id="9" w:name="_Toc124131147"/>
       <w:r>
         <w:t>Skill Points</w:t>
       </w:r>
@@ -1867,7 +2455,7 @@
         <w:pStyle w:val="Heading2"/>
       </w:pPr>
       <w:bookmarkStart w:id="10" w:name="__RefHeading___Toc431_3459768222"/>
-      <w:bookmarkStart w:id="11" w:name="_Toc124130890"/>
+      <w:bookmarkStart w:id="11" w:name="_Toc124131148"/>
       <w:r>
         <w:lastRenderedPageBreak/>
         <w:t>Combat Rules</w:t>
@@ -1880,7 +2468,7 @@
         <w:pStyle w:val="Heading3"/>
       </w:pPr>
       <w:bookmarkStart w:id="12" w:name="__RefHeading___Toc433_3459768222"/>
-      <w:bookmarkStart w:id="13" w:name="_Toc124130891"/>
+      <w:bookmarkStart w:id="13" w:name="_Toc124131149"/>
       <w:r>
         <w:t>Entering Combat</w:t>
       </w:r>
@@ -1932,7 +2520,7 @@
         <w:pStyle w:val="Heading3"/>
       </w:pPr>
       <w:bookmarkStart w:id="14" w:name="__RefHeading___Toc435_3459768222"/>
-      <w:bookmarkStart w:id="15" w:name="_Toc124130892"/>
+      <w:bookmarkStart w:id="15" w:name="_Toc124131150"/>
       <w:r>
         <w:t>Initiative Advantage / Disadvantage</w:t>
       </w:r>
@@ -1976,7 +2564,7 @@
         <w:pStyle w:val="Heading3"/>
       </w:pPr>
       <w:bookmarkStart w:id="16" w:name="__RefHeading___Toc437_3459768222"/>
-      <w:bookmarkStart w:id="17" w:name="_Toc124130893"/>
+      <w:bookmarkStart w:id="17" w:name="_Toc124131151"/>
       <w:r>
         <w:t>Combat Turns</w:t>
       </w:r>
@@ -2020,7 +2608,7 @@
         <w:pStyle w:val="Heading3"/>
       </w:pPr>
       <w:bookmarkStart w:id="18" w:name="__RefHeading___Toc439_3459768222"/>
-      <w:bookmarkStart w:id="19" w:name="_Toc124130894"/>
+      <w:bookmarkStart w:id="19" w:name="_Toc124131152"/>
       <w:r>
         <w:t>Leaving Combat</w:t>
       </w:r>
@@ -2051,7 +2639,7 @@
         <w:pStyle w:val="Heading2"/>
       </w:pPr>
       <w:bookmarkStart w:id="20" w:name="__RefHeading___Toc441_3459768222"/>
-      <w:bookmarkStart w:id="21" w:name="_Toc124130895"/>
+      <w:bookmarkStart w:id="21" w:name="_Toc124131153"/>
       <w:r>
         <w:lastRenderedPageBreak/>
         <w:t>Magic Definitions</w:t>
@@ -2064,7 +2652,7 @@
         <w:pStyle w:val="Heading3"/>
       </w:pPr>
       <w:bookmarkStart w:id="22" w:name="__RefHeading___Toc443_3459768222"/>
-      <w:bookmarkStart w:id="23" w:name="_Toc124130896"/>
+      <w:bookmarkStart w:id="23" w:name="_Toc124131154"/>
       <w:r>
         <w:t>Curses</w:t>
       </w:r>
@@ -2084,10 +2672,12 @@
         <w:pStyle w:val="Heading4"/>
       </w:pPr>
       <w:bookmarkStart w:id="24" w:name="__RefHeading___Toc445_3459768222"/>
+      <w:bookmarkStart w:id="25" w:name="_Toc124131155"/>
       <w:r>
         <w:t>Enchanting</w:t>
       </w:r>
       <w:bookmarkEnd w:id="24"/>
+      <w:bookmarkEnd w:id="25"/>
     </w:p>
     <w:p>
       <w:pPr>
@@ -2181,11 +2771,13 @@
       <w:pPr>
         <w:pStyle w:val="Heading4"/>
       </w:pPr>
-      <w:bookmarkStart w:id="25" w:name="__RefHeading___Toc447_3459768222"/>
+      <w:bookmarkStart w:id="26" w:name="__RefHeading___Toc447_3459768222"/>
+      <w:bookmarkStart w:id="27" w:name="_Toc124131156"/>
       <w:r>
         <w:t>Beholding</w:t>
       </w:r>
-      <w:bookmarkEnd w:id="25"/>
+      <w:bookmarkEnd w:id="26"/>
+      <w:bookmarkEnd w:id="27"/>
     </w:p>
     <w:p>
       <w:pPr>
@@ -2282,12 +2874,14 @@
       <w:pPr>
         <w:pStyle w:val="Heading4"/>
       </w:pPr>
-      <w:bookmarkStart w:id="26" w:name="__RefHeading___Toc449_3459768222"/>
+      <w:bookmarkStart w:id="28" w:name="__RefHeading___Toc449_3459768222"/>
+      <w:bookmarkStart w:id="29" w:name="_Toc124131157"/>
       <w:r>
         <w:lastRenderedPageBreak/>
         <w:t>Transmutation</w:t>
       </w:r>
-      <w:bookmarkEnd w:id="26"/>
+      <w:bookmarkEnd w:id="28"/>
+      <w:bookmarkEnd w:id="29"/>
     </w:p>
     <w:p>
       <w:pPr>
@@ -2357,13 +2951,13 @@
       <w:pPr>
         <w:pStyle w:val="Heading3"/>
       </w:pPr>
-      <w:bookmarkStart w:id="27" w:name="__RefHeading___Toc451_3459768222"/>
-      <w:bookmarkStart w:id="28" w:name="_Toc124130897"/>
+      <w:bookmarkStart w:id="30" w:name="__RefHeading___Toc451_3459768222"/>
+      <w:bookmarkStart w:id="31" w:name="_Toc124131158"/>
       <w:r>
         <w:t>Spells</w:t>
       </w:r>
-      <w:bookmarkEnd w:id="27"/>
-      <w:bookmarkEnd w:id="28"/>
+      <w:bookmarkEnd w:id="30"/>
+      <w:bookmarkEnd w:id="31"/>
     </w:p>
     <w:p>
       <w:pPr>
@@ -2377,11 +2971,13 @@
       <w:pPr>
         <w:pStyle w:val="Heading4"/>
       </w:pPr>
-      <w:bookmarkStart w:id="29" w:name="__RefHeading___Toc453_3459768222"/>
+      <w:bookmarkStart w:id="32" w:name="__RefHeading___Toc453_3459768222"/>
+      <w:bookmarkStart w:id="33" w:name="_Toc124131159"/>
       <w:r>
         <w:t>Invocation</w:t>
       </w:r>
-      <w:bookmarkEnd w:id="29"/>
+      <w:bookmarkEnd w:id="32"/>
+      <w:bookmarkEnd w:id="33"/>
     </w:p>
     <w:p>
       <w:pPr>
@@ -2543,12 +3139,14 @@
       <w:pPr>
         <w:pStyle w:val="Heading4"/>
       </w:pPr>
-      <w:bookmarkStart w:id="30" w:name="__RefHeading___Toc455_3459768222"/>
+      <w:bookmarkStart w:id="34" w:name="__RefHeading___Toc455_3459768222"/>
+      <w:bookmarkStart w:id="35" w:name="_Toc124131160"/>
       <w:r>
         <w:lastRenderedPageBreak/>
         <w:t>Illusions</w:t>
       </w:r>
-      <w:bookmarkEnd w:id="30"/>
+      <w:bookmarkEnd w:id="34"/>
+      <w:bookmarkEnd w:id="35"/>
     </w:p>
     <w:p>
       <w:pPr>
@@ -2626,11 +3224,13 @@
       <w:pPr>
         <w:pStyle w:val="Heading4"/>
       </w:pPr>
-      <w:bookmarkStart w:id="31" w:name="__RefHeading___Toc457_3459768222"/>
+      <w:bookmarkStart w:id="36" w:name="__RefHeading___Toc457_3459768222"/>
+      <w:bookmarkStart w:id="37" w:name="_Toc124131161"/>
       <w:r>
         <w:t>Fabrication</w:t>
       </w:r>
-      <w:bookmarkEnd w:id="31"/>
+      <w:bookmarkEnd w:id="36"/>
+      <w:bookmarkEnd w:id="37"/>
     </w:p>
     <w:p>
       <w:pPr>
@@ -2708,13 +3308,13 @@
       <w:pPr>
         <w:pStyle w:val="Heading3"/>
       </w:pPr>
-      <w:bookmarkStart w:id="32" w:name="__RefHeading___Toc459_3459768222"/>
-      <w:bookmarkStart w:id="33" w:name="_Toc124130898"/>
+      <w:bookmarkStart w:id="38" w:name="__RefHeading___Toc459_3459768222"/>
+      <w:bookmarkStart w:id="39" w:name="_Toc124131162"/>
       <w:r>
         <w:t>Hexes</w:t>
       </w:r>
-      <w:bookmarkEnd w:id="32"/>
-      <w:bookmarkEnd w:id="33"/>
+      <w:bookmarkEnd w:id="38"/>
+      <w:bookmarkEnd w:id="39"/>
     </w:p>
     <w:p>
       <w:pPr>
@@ -2728,11 +3328,13 @@
       <w:pPr>
         <w:pStyle w:val="Heading4"/>
       </w:pPr>
-      <w:bookmarkStart w:id="34" w:name="__RefHeading___Toc461_3459768222"/>
+      <w:bookmarkStart w:id="40" w:name="__RefHeading___Toc461_3459768222"/>
+      <w:bookmarkStart w:id="41" w:name="_Toc124131163"/>
       <w:r>
         <w:t>Jinxes</w:t>
       </w:r>
-      <w:bookmarkEnd w:id="34"/>
+      <w:bookmarkEnd w:id="40"/>
+      <w:bookmarkEnd w:id="41"/>
     </w:p>
     <w:p>
       <w:pPr>
@@ -2837,12 +3439,14 @@
       <w:pPr>
         <w:pStyle w:val="Heading4"/>
       </w:pPr>
-      <w:bookmarkStart w:id="35" w:name="__RefHeading___Toc463_3459768222"/>
+      <w:bookmarkStart w:id="42" w:name="__RefHeading___Toc463_3459768222"/>
+      <w:bookmarkStart w:id="43" w:name="_Toc124131164"/>
       <w:r>
         <w:lastRenderedPageBreak/>
         <w:t>Possession</w:t>
       </w:r>
-      <w:bookmarkEnd w:id="35"/>
+      <w:bookmarkEnd w:id="42"/>
+      <w:bookmarkEnd w:id="43"/>
     </w:p>
     <w:p>
       <w:pPr>
@@ -2936,11 +3540,13 @@
       <w:pPr>
         <w:pStyle w:val="Heading4"/>
       </w:pPr>
-      <w:bookmarkStart w:id="36" w:name="__RefHeading___Toc465_3459768222"/>
+      <w:bookmarkStart w:id="44" w:name="__RefHeading___Toc465_3459768222"/>
+      <w:bookmarkStart w:id="45" w:name="_Toc124131165"/>
       <w:r>
         <w:t>Restoration</w:t>
       </w:r>
-      <w:bookmarkEnd w:id="36"/>
+      <w:bookmarkEnd w:id="44"/>
+      <w:bookmarkEnd w:id="45"/>
     </w:p>
     <w:p>
       <w:pPr>
@@ -3023,13 +3629,6 @@
       </w:r>
     </w:p>
     <w:p>
-      <w:pPr>
-        <w:rPr>
-          <w:rFonts w:ascii="Arial" w:hAnsi="Arial" w:cs="Arial"/>
-          <w:sz w:val="22"/>
-          <w:szCs w:val="22"/>
-        </w:rPr>
-      </w:pPr>
       <w:r>
         <w:br w:type="page"/>
       </w:r>
@@ -3038,14 +3637,14 @@
       <w:pPr>
         <w:pStyle w:val="Heading1"/>
       </w:pPr>
-      <w:bookmarkStart w:id="37" w:name="__RefHeading___Toc413_3459768222"/>
-      <w:bookmarkStart w:id="38" w:name="_Toc124130899"/>
+      <w:bookmarkStart w:id="46" w:name="__RefHeading___Toc413_3459768222"/>
+      <w:bookmarkStart w:id="47" w:name="_Toc124131166"/>
       <w:r>
         <w:lastRenderedPageBreak/>
         <w:t>Materials List</w:t>
       </w:r>
-      <w:bookmarkEnd w:id="37"/>
-      <w:bookmarkEnd w:id="38"/>
+      <w:bookmarkEnd w:id="46"/>
+      <w:bookmarkEnd w:id="47"/>
     </w:p>
     <w:p>
       <w:pPr>
@@ -3167,13 +3766,13 @@
       <w:pPr>
         <w:pStyle w:val="Heading1"/>
       </w:pPr>
-      <w:bookmarkStart w:id="39" w:name="__RefHeading___Toc415_3459768222"/>
-      <w:bookmarkStart w:id="40" w:name="_Toc124130900"/>
+      <w:bookmarkStart w:id="48" w:name="__RefHeading___Toc415_3459768222"/>
+      <w:bookmarkStart w:id="49" w:name="_Toc124131167"/>
       <w:r>
         <w:t>License</w:t>
       </w:r>
-      <w:bookmarkEnd w:id="39"/>
-      <w:bookmarkEnd w:id="40"/>
+      <w:bookmarkEnd w:id="48"/>
+      <w:bookmarkEnd w:id="49"/>
     </w:p>
     <w:p>
       <w:pPr>
@@ -3316,13 +3915,13 @@
       <w:pPr>
         <w:pStyle w:val="Heading1"/>
       </w:pPr>
-      <w:bookmarkStart w:id="41" w:name="__RefHeading___Toc417_3459768222"/>
-      <w:bookmarkStart w:id="42" w:name="_Toc124130901"/>
+      <w:bookmarkStart w:id="50" w:name="__RefHeading___Toc417_3459768222"/>
+      <w:bookmarkStart w:id="51" w:name="_Toc124131168"/>
       <w:r>
         <w:t>Links</w:t>
       </w:r>
-      <w:bookmarkEnd w:id="41"/>
-      <w:bookmarkEnd w:id="42"/>
+      <w:bookmarkEnd w:id="50"/>
+      <w:bookmarkEnd w:id="51"/>
     </w:p>
     <w:p>
       <w:pPr>
@@ -3359,8 +3958,8 @@
           <w:rFonts w:eastAsia="Arial" w:cs="Arial"/>
         </w:rPr>
       </w:pPr>
-      <w:bookmarkStart w:id="43" w:name="document_end"/>
-      <w:bookmarkEnd w:id="43"/>
+      <w:bookmarkStart w:id="52" w:name="document_end"/>
+      <w:bookmarkEnd w:id="52"/>
     </w:p>
     <w:sectPr>
       <w:headerReference w:type="default" r:id="rId18"/>
@@ -3474,9 +4073,6 @@
   <w:footnote w:type="separator" w:id="-1">
     <w:p>
       <w:r>
-        <w:rPr>
-          <w:color w:val="000000"/>
-        </w:rPr>
         <w:ptab w:relativeTo="margin" w:alignment="right" w:leader="underscore"/>
       </w:r>
     </w:p>
@@ -8166,6 +8762,12 @@
   <w:style w:type="paragraph" w:default="1" w:styleId="Normal">
     <w:name w:val="Normal"/>
     <w:qFormat/>
+    <w:rsid w:val="00FC3800"/>
+    <w:rPr>
+      <w:rFonts w:ascii="Arial" w:hAnsi="Arial" w:cs="Arial"/>
+      <w:sz w:val="22"/>
+      <w:szCs w:val="22"/>
+    </w:rPr>
   </w:style>
   <w:style w:type="paragraph" w:styleId="Heading1">
     <w:name w:val="heading 1"/>
@@ -8525,7 +9127,6 @@
     </w:pPr>
     <w:rPr>
       <w:rFonts w:ascii="DejaVu Sans Mono" w:hAnsi="DejaVu Sans Mono" w:cs="DejaVu Sans Mono"/>
-      <w:sz w:val="22"/>
     </w:rPr>
   </w:style>
   <w:style w:type="paragraph" w:styleId="TOC3">
@@ -8537,6 +9138,7 @@
   <w:style w:type="paragraph" w:styleId="TOC4">
     <w:name w:val="toc 4"/>
     <w:basedOn w:val="TOC3"/>
+    <w:uiPriority w:val="39"/>
     <w:rsid w:val="00CA54E4"/>
   </w:style>
   <w:style w:type="paragraph" w:customStyle="1" w:styleId="Heading10">
@@ -10354,11 +10956,6 @@
       </w:numPr>
       <w:spacing w:after="80"/>
     </w:pPr>
-    <w:rPr>
-      <w:rFonts w:ascii="Arial" w:hAnsi="Arial" w:cs="Arial"/>
-      <w:sz w:val="22"/>
-      <w:szCs w:val="22"/>
-    </w:rPr>
   </w:style>
   <w:style w:type="paragraph" w:styleId="ListContinue2">
     <w:name w:val="List Continue 2"/>
@@ -10373,11 +10970,6 @@
       </w:numPr>
       <w:spacing w:after="80"/>
     </w:pPr>
-    <w:rPr>
-      <w:rFonts w:ascii="Arial" w:hAnsi="Arial" w:cs="Arial"/>
-      <w:sz w:val="22"/>
-      <w:szCs w:val="22"/>
-    </w:rPr>
   </w:style>
   <w:style w:type="paragraph" w:styleId="ListContinue3">
     <w:name w:val="List Continue 3"/>
@@ -10392,11 +10984,6 @@
       </w:numPr>
       <w:spacing w:after="80"/>
     </w:pPr>
-    <w:rPr>
-      <w:rFonts w:ascii="Arial" w:hAnsi="Arial" w:cs="Arial"/>
-      <w:sz w:val="22"/>
-      <w:szCs w:val="22"/>
-    </w:rPr>
   </w:style>
 </w:styles>
 </file>

</xml_diff>

<commit_message>
update copyright year in rulebook
</commit_message>
<xml_diff>
--- a/rules/rulebook.docx
+++ b/rules/rulebook.docx
@@ -409,6 +409,11 @@
     </w:p>
     <w:sdt>
       <w:sdtPr>
+        <w:rPr>
+          <w:rFonts w:ascii="DejaVu Sans Mono" w:eastAsia="SimSun" w:hAnsi="DejaVu Sans Mono" w:cs="DejaVu Sans Mono"/>
+          <w:b w:val="0"/>
+          <w:szCs w:val="22"/>
+        </w:rPr>
         <w:id w:val="1255395484"/>
         <w:docPartObj>
           <w:docPartGallery w:val="Table of Contents"/>
@@ -417,10 +422,7 @@
       </w:sdtPr>
       <w:sdtEndPr>
         <w:rPr>
-          <w:rFonts w:ascii="DejaVu Sans Mono" w:eastAsia="SimSun" w:hAnsi="DejaVu Sans Mono" w:cs="DejaVu Sans Mono"/>
-          <w:b w:val="0"/>
           <w:noProof/>
-          <w:szCs w:val="22"/>
         </w:rPr>
       </w:sdtEndPr>
       <w:sdtContent>
@@ -3786,7 +3788,19 @@
         <w:rPr>
           <w:rFonts w:eastAsia="Arial" w:cs="Arial"/>
         </w:rPr>
-        <w:t>2019 - 2021 SparkliTwizzl</w:t>
+        <w:t xml:space="preserve">2019 </w:t>
+      </w:r>
+      <w:r>
+        <w:rPr>
+          <w:rFonts w:eastAsia="Arial" w:cs="Arial"/>
+        </w:rPr>
+        <w:t>- 2023</w:t>
+      </w:r>
+      <w:r>
+        <w:rPr>
+          <w:rFonts w:eastAsia="Arial" w:cs="Arial"/>
+        </w:rPr>
+        <w:t xml:space="preserve"> SparkliTwizzl</w:t>
       </w:r>
     </w:p>
     <w:p>
@@ -8940,6 +8954,7 @@
   <w:style w:type="character" w:default="1" w:styleId="DefaultParagraphFont">
     <w:name w:val="Default Paragraph Font"/>
     <w:uiPriority w:val="1"/>
+    <w:semiHidden/>
     <w:unhideWhenUsed/>
   </w:style>
   <w:style w:type="table" w:default="1" w:styleId="TableNormal">

</xml_diff>

<commit_message>
update copyright message, links, and formatting in rulebook
</commit_message>
<xml_diff>
--- a/rules/rulebook.docx
+++ b/rules/rulebook.docx
@@ -380,12 +380,6 @@
     <w:p>
       <w:pPr>
         <w:sectPr>
-          <w:headerReference w:type="even" r:id="rId9"/>
-          <w:headerReference w:type="default" r:id="rId10"/>
-          <w:footerReference w:type="even" r:id="rId11"/>
-          <w:footerReference w:type="default" r:id="rId12"/>
-          <w:headerReference w:type="first" r:id="rId13"/>
-          <w:footerReference w:type="first" r:id="rId14"/>
           <w:type w:val="continuous"/>
           <w:pgSz w:w="12242" w:h="15842"/>
           <w:pgMar w:top="1134" w:right="1134" w:bottom="1134" w:left="1134" w:header="720" w:footer="720" w:gutter="0"/>
@@ -3753,7 +3747,7 @@
         <w:rPr>
           <w:rFonts w:eastAsia="Arial" w:cs="Arial"/>
         </w:rPr>
-        <w:t>Stat Scaling Calculator (spreadsheet only)</w:t>
+        <w:t>Stat Scaling Calculator</w:t>
       </w:r>
     </w:p>
     <w:p>
@@ -3811,12 +3805,6 @@
           <w:rFonts w:eastAsia="Arial" w:cs="Arial"/>
         </w:rPr>
       </w:pPr>
-      <w:r>
-        <w:rPr>
-          <w:rFonts w:eastAsia="Arial" w:cs="Arial"/>
-        </w:rPr>
-        <w:t>Fractal RPG is licensed under Creative Commons Attribution-NonCommercial-ShareAlike 4.0 International (CC BY-NC-SA 4.0).</w:t>
-      </w:r>
     </w:p>
     <w:p>
       <w:pPr>
@@ -3824,9 +3812,14 @@
         <w:jc w:val="center"/>
         <w:rPr>
           <w:rFonts w:eastAsia="Arial" w:cs="Arial"/>
-          <w:szCs w:val="22"/>
-        </w:rPr>
-      </w:pPr>
+        </w:rPr>
+      </w:pPr>
+      <w:r>
+        <w:rPr>
+          <w:rFonts w:eastAsia="Arial" w:cs="Arial"/>
+        </w:rPr>
+        <w:t>Fractal RPG is licensed under Creative Commons Attribution-NonCommercial-ShareAlike 4.0 International (CC BY-NC-SA 4.0).</w:t>
+      </w:r>
     </w:p>
     <w:p>
       <w:pPr>
@@ -3834,15 +3827,27 @@
         <w:jc w:val="center"/>
         <w:rPr>
           <w:rFonts w:eastAsia="Arial" w:cs="Arial"/>
-        </w:rPr>
-      </w:pPr>
-      <w:r>
+          <w:szCs w:val="22"/>
+        </w:rPr>
+      </w:pPr>
+    </w:p>
+    <w:p>
+      <w:pPr>
+        <w:pStyle w:val="Standard"/>
+        <w:jc w:val="center"/>
         <w:rPr>
           <w:rFonts w:eastAsia="Arial" w:cs="Arial"/>
+          <w:color w:val="1155CC"/>
+          <w:u w:val="single"/>
+        </w:rPr>
+      </w:pPr>
+      <w:r>
+        <w:rPr>
+          <w:rFonts w:eastAsia="Arial" w:cs="Arial"/>
         </w:rPr>
         <w:t xml:space="preserve">You are free to do whatever you want with the system, as long as you abide by the terms of the license: </w:t>
       </w:r>
-      <w:hyperlink r:id="rId15" w:history="1">
+      <w:hyperlink r:id="rId9" w:history="1">
         <w:r>
           <w:rPr>
             <w:rFonts w:eastAsia="Arial" w:cs="Arial"/>
@@ -3852,6 +3857,15 @@
           <w:t>https://creativecommons.org/licenses/by-nc-sa/4.0/</w:t>
         </w:r>
       </w:hyperlink>
+    </w:p>
+    <w:p>
+      <w:pPr>
+        <w:pStyle w:val="Standard"/>
+        <w:jc w:val="center"/>
+        <w:rPr>
+          <w:rFonts w:eastAsia="Arial" w:cs="Arial"/>
+        </w:rPr>
+      </w:pPr>
     </w:p>
     <w:p>
       <w:pPr>
@@ -3892,7 +3906,7 @@
                     <pic:cNvPicPr/>
                   </pic:nvPicPr>
                   <pic:blipFill>
-                    <a:blip r:embed="rId16"/>
+                    <a:blip r:embed="rId10"/>
                     <a:stretch>
                       <a:fillRect/>
                     </a:stretch>
@@ -3948,26 +3962,96 @@
           <w:rFonts w:eastAsia="Arial" w:cs="Arial"/>
         </w:rPr>
       </w:pPr>
-      <w:r>
-        <w:rPr>
-          <w:rFonts w:eastAsia="Arial" w:cs="Arial"/>
-        </w:rPr>
-        <w:t xml:space="preserve">GitHub repository - Get the latest release, follow development, or submit problems and/or suggestions here: </w:t>
-      </w:r>
-      <w:hyperlink r:id="rId17" w:history="1">
+      <w:hyperlink r:id="rId11" w:history="1">
         <w:r>
           <w:rPr>
+            <w:rStyle w:val="Hyperlink"/>
             <w:rFonts w:eastAsia="Arial" w:cs="Arial"/>
-            <w:color w:val="000080"/>
-            <w:u w:val="single"/>
           </w:rPr>
-          <w:t>https://github.com/SparkliTwizzl/fractal-rpg</w:t>
+          <w:t>GitHu</w:t>
+        </w:r>
+        <w:r>
+          <w:rPr>
+            <w:rStyle w:val="Hyperlink"/>
+            <w:rFonts w:eastAsia="Arial" w:cs="Arial"/>
+          </w:rPr>
+          <w:t>b</w:t>
+        </w:r>
+        <w:r>
+          <w:rPr>
+            <w:rStyle w:val="Hyperlink"/>
+            <w:rFonts w:eastAsia="Arial" w:cs="Arial"/>
+          </w:rPr>
+          <w:t xml:space="preserve"> repository</w:t>
         </w:r>
       </w:hyperlink>
     </w:p>
     <w:p>
       <w:pPr>
         <w:pStyle w:val="Standard"/>
+        <w:numPr>
+          <w:ilvl w:val="1"/>
+          <w:numId w:val="24"/>
+        </w:numPr>
+        <w:rPr>
+          <w:rFonts w:eastAsia="Arial" w:cs="Arial"/>
+        </w:rPr>
+      </w:pPr>
+      <w:r>
+        <w:rPr>
+          <w:rFonts w:eastAsia="Arial" w:cs="Arial"/>
+        </w:rPr>
+        <w:t>Get the latest release, follow development, or submit problems and/or suggestions</w:t>
+      </w:r>
+      <w:r>
+        <w:rPr>
+          <w:rFonts w:eastAsia="Arial" w:cs="Arial"/>
+        </w:rPr>
+        <w:t>.</w:t>
+      </w:r>
+    </w:p>
+    <w:p>
+      <w:pPr>
+        <w:pStyle w:val="Standard"/>
+        <w:numPr>
+          <w:ilvl w:val="0"/>
+          <w:numId w:val="24"/>
+        </w:numPr>
+        <w:rPr>
+          <w:rFonts w:eastAsia="Arial" w:cs="Arial"/>
+        </w:rPr>
+      </w:pPr>
+      <w:hyperlink r:id="rId12" w:history="1">
+        <w:r>
+          <w:rPr>
+            <w:rStyle w:val="Hyperlink"/>
+            <w:rFonts w:eastAsia="Arial" w:cs="Arial"/>
+          </w:rPr>
+          <w:t>Discord server</w:t>
+        </w:r>
+      </w:hyperlink>
+    </w:p>
+    <w:p>
+      <w:pPr>
+        <w:pStyle w:val="Standard"/>
+        <w:numPr>
+          <w:ilvl w:val="1"/>
+          <w:numId w:val="24"/>
+        </w:numPr>
+        <w:rPr>
+          <w:rFonts w:eastAsia="Arial" w:cs="Arial"/>
+        </w:rPr>
+      </w:pPr>
+      <w:r>
+        <w:rPr>
+          <w:rFonts w:eastAsia="Arial" w:cs="Arial"/>
+        </w:rPr>
+        <w:t>Socialize, share your stories or creations, etc.</w:t>
+      </w:r>
+    </w:p>
+    <w:p>
+      <w:pPr>
+        <w:pStyle w:val="Standard"/>
         <w:rPr>
           <w:rFonts w:eastAsia="Arial" w:cs="Arial"/>
         </w:rPr>
@@ -3976,8 +4060,8 @@
       <w:bookmarkEnd w:id="52"/>
     </w:p>
     <w:sectPr>
-      <w:headerReference w:type="default" r:id="rId18"/>
-      <w:footerReference w:type="default" r:id="rId19"/>
+      <w:headerReference w:type="default" r:id="rId13"/>
+      <w:footerReference w:type="default" r:id="rId14"/>
       <w:pgSz w:w="12242" w:h="15842"/>
       <w:pgMar w:top="1134" w:right="1134" w:bottom="1134" w:left="1134" w:header="720" w:footer="720" w:gutter="0"/>
       <w:pgNumType w:start="1"/>
@@ -4010,74 +4094,124 @@
 <w:ftr xmlns:wpc="http://schemas.microsoft.com/office/word/2010/wordprocessingCanvas" xmlns:cx="http://schemas.microsoft.com/office/drawing/2014/chartex" xmlns:cx1="http://schemas.microsoft.com/office/drawing/2015/9/8/chartex" xmlns:cx2="http://schemas.microsoft.com/office/drawing/2015/10/21/chartex" xmlns:cx3="http://schemas.microsoft.com/office/drawing/2016/5/9/chartex" xmlns:cx4="http://schemas.microsoft.com/office/drawing/2016/5/10/chartex" xmlns:cx5="http://schemas.microsoft.com/office/drawing/2016/5/11/chartex" xmlns:cx6="http://schemas.microsoft.com/office/drawing/2016/5/12/chartex" xmlns:cx7="http://schemas.microsoft.com/office/drawing/2016/5/13/chartex" xmlns:cx8="http://schemas.microsoft.com/office/drawing/2016/5/14/chartex" xmlns:mc="http://schemas.openxmlformats.org/markup-compatibility/2006" xmlns:aink="http://schemas.microsoft.com/office/drawing/2016/ink" xmlns:am3d="http://schemas.microsoft.com/office/drawing/2017/model3d" xmlns:o="urn:schemas-microsoft-com:office:office" xmlns:oel="http://schemas.microsoft.com/office/2019/extlst" xmlns:r="http://schemas.openxmlformats.org/officeDocument/2006/relationships" xmlns:m="http://schemas.openxmlformats.org/officeDocument/2006/math" xmlns:v="urn:schemas-microsoft-com:vml" xmlns:wp14="http://schemas.microsoft.com/office/word/2010/wordprocessingDrawing" xmlns:wp="http://schemas.openxmlformats.org/drawingml/2006/wordprocessingDrawing" xmlns:w10="urn:schemas-microsoft-com:office:word" xmlns:w="http://schemas.openxmlformats.org/wordprocessingml/2006/main" xmlns:w14="http://schemas.microsoft.com/office/word/2010/wordml" xmlns:w15="http://schemas.microsoft.com/office/word/2012/wordml" xmlns:w16cex="http://schemas.microsoft.com/office/word/2018/wordml/cex" xmlns:w16cid="http://schemas.microsoft.com/office/word/2016/wordml/cid" xmlns:w16="http://schemas.microsoft.com/office/word/2018/wordml" xmlns:w16sdtdh="http://schemas.microsoft.com/office/word/2020/wordml/sdtdatahash" xmlns:w16se="http://schemas.microsoft.com/office/word/2015/wordml/symex" xmlns:wpg="http://schemas.microsoft.com/office/word/2010/wordprocessingGroup" xmlns:wpi="http://schemas.microsoft.com/office/word/2010/wordprocessingInk" xmlns:wne="http://schemas.microsoft.com/office/word/2006/wordml" xmlns:wps="http://schemas.microsoft.com/office/word/2010/wordprocessingShape" mc:Ignorable="w14 w15 w16se w16cid w16 w16cex w16sdtdh wp14">
   <w:p>
     <w:pPr>
-      <w:pStyle w:val="Footer"/>
-    </w:pPr>
-  </w:p>
-</w:ftr>
-</file>
-
-<file path=word/footer2.xml><?xml version="1.0" encoding="utf-8"?>
-<w:ftr xmlns:wpc="http://schemas.microsoft.com/office/word/2010/wordprocessingCanvas" xmlns:cx="http://schemas.microsoft.com/office/drawing/2014/chartex" xmlns:cx1="http://schemas.microsoft.com/office/drawing/2015/9/8/chartex" xmlns:cx2="http://schemas.microsoft.com/office/drawing/2015/10/21/chartex" xmlns:cx3="http://schemas.microsoft.com/office/drawing/2016/5/9/chartex" xmlns:cx4="http://schemas.microsoft.com/office/drawing/2016/5/10/chartex" xmlns:cx5="http://schemas.microsoft.com/office/drawing/2016/5/11/chartex" xmlns:cx6="http://schemas.microsoft.com/office/drawing/2016/5/12/chartex" xmlns:cx7="http://schemas.microsoft.com/office/drawing/2016/5/13/chartex" xmlns:cx8="http://schemas.microsoft.com/office/drawing/2016/5/14/chartex" xmlns:mc="http://schemas.openxmlformats.org/markup-compatibility/2006" xmlns:aink="http://schemas.microsoft.com/office/drawing/2016/ink" xmlns:am3d="http://schemas.microsoft.com/office/drawing/2017/model3d" xmlns:o="urn:schemas-microsoft-com:office:office" xmlns:oel="http://schemas.microsoft.com/office/2019/extlst" xmlns:r="http://schemas.openxmlformats.org/officeDocument/2006/relationships" xmlns:m="http://schemas.openxmlformats.org/officeDocument/2006/math" xmlns:v="urn:schemas-microsoft-com:vml" xmlns:wp14="http://schemas.microsoft.com/office/word/2010/wordprocessingDrawing" xmlns:wp="http://schemas.openxmlformats.org/drawingml/2006/wordprocessingDrawing" xmlns:w10="urn:schemas-microsoft-com:office:word" xmlns:w="http://schemas.openxmlformats.org/wordprocessingml/2006/main" xmlns:w14="http://schemas.microsoft.com/office/word/2010/wordml" xmlns:w15="http://schemas.microsoft.com/office/word/2012/wordml" xmlns:w16cex="http://schemas.microsoft.com/office/word/2018/wordml/cex" xmlns:w16cid="http://schemas.microsoft.com/office/word/2016/wordml/cid" xmlns:w16="http://schemas.microsoft.com/office/word/2018/wordml" xmlns:w16sdtdh="http://schemas.microsoft.com/office/word/2020/wordml/sdtdatahash" xmlns:w16se="http://schemas.microsoft.com/office/word/2015/wordml/symex" xmlns:wpg="http://schemas.microsoft.com/office/word/2010/wordprocessingGroup" xmlns:wpi="http://schemas.microsoft.com/office/word/2010/wordprocessingInk" xmlns:wne="http://schemas.microsoft.com/office/word/2006/wordml" xmlns:wps="http://schemas.microsoft.com/office/word/2010/wordprocessingShape" mc:Ignorable="w14 w15 w16se w16cid w16 w16cex w16sdtdh wp14">
-  <w:p>
-    <w:pPr>
-      <w:pStyle w:val="Footer"/>
-    </w:pPr>
-  </w:p>
-</w:ftr>
-</file>
-
-<file path=word/footer3.xml><?xml version="1.0" encoding="utf-8"?>
-<w:ftr xmlns:wpc="http://schemas.microsoft.com/office/word/2010/wordprocessingCanvas" xmlns:cx="http://schemas.microsoft.com/office/drawing/2014/chartex" xmlns:cx1="http://schemas.microsoft.com/office/drawing/2015/9/8/chartex" xmlns:cx2="http://schemas.microsoft.com/office/drawing/2015/10/21/chartex" xmlns:cx3="http://schemas.microsoft.com/office/drawing/2016/5/9/chartex" xmlns:cx4="http://schemas.microsoft.com/office/drawing/2016/5/10/chartex" xmlns:cx5="http://schemas.microsoft.com/office/drawing/2016/5/11/chartex" xmlns:cx6="http://schemas.microsoft.com/office/drawing/2016/5/12/chartex" xmlns:cx7="http://schemas.microsoft.com/office/drawing/2016/5/13/chartex" xmlns:cx8="http://schemas.microsoft.com/office/drawing/2016/5/14/chartex" xmlns:mc="http://schemas.openxmlformats.org/markup-compatibility/2006" xmlns:aink="http://schemas.microsoft.com/office/drawing/2016/ink" xmlns:am3d="http://schemas.microsoft.com/office/drawing/2017/model3d" xmlns:o="urn:schemas-microsoft-com:office:office" xmlns:oel="http://schemas.microsoft.com/office/2019/extlst" xmlns:r="http://schemas.openxmlformats.org/officeDocument/2006/relationships" xmlns:m="http://schemas.openxmlformats.org/officeDocument/2006/math" xmlns:v="urn:schemas-microsoft-com:vml" xmlns:wp14="http://schemas.microsoft.com/office/word/2010/wordprocessingDrawing" xmlns:wp="http://schemas.openxmlformats.org/drawingml/2006/wordprocessingDrawing" xmlns:w10="urn:schemas-microsoft-com:office:word" xmlns:w="http://schemas.openxmlformats.org/wordprocessingml/2006/main" xmlns:w14="http://schemas.microsoft.com/office/word/2010/wordml" xmlns:w15="http://schemas.microsoft.com/office/word/2012/wordml" xmlns:w16cex="http://schemas.microsoft.com/office/word/2018/wordml/cex" xmlns:w16cid="http://schemas.microsoft.com/office/word/2016/wordml/cid" xmlns:w16="http://schemas.microsoft.com/office/word/2018/wordml" xmlns:w16sdtdh="http://schemas.microsoft.com/office/word/2020/wordml/sdtdatahash" xmlns:w16se="http://schemas.microsoft.com/office/word/2015/wordml/symex" xmlns:wpg="http://schemas.microsoft.com/office/word/2010/wordprocessingGroup" xmlns:wpi="http://schemas.microsoft.com/office/word/2010/wordprocessingInk" xmlns:wne="http://schemas.microsoft.com/office/word/2006/wordml" xmlns:wps="http://schemas.microsoft.com/office/word/2010/wordprocessingShape" mc:Ignorable="w14 w15 w16se w16cid w16 w16cex w16sdtdh wp14">
-  <w:p>
-    <w:pPr>
-      <w:pStyle w:val="Footer"/>
-    </w:pPr>
-  </w:p>
-</w:ftr>
-</file>
-
-<file path=word/footer4.xml><?xml version="1.0" encoding="utf-8"?>
-<w:ftr xmlns:wpc="http://schemas.microsoft.com/office/word/2010/wordprocessingCanvas" xmlns:cx="http://schemas.microsoft.com/office/drawing/2014/chartex" xmlns:cx1="http://schemas.microsoft.com/office/drawing/2015/9/8/chartex" xmlns:cx2="http://schemas.microsoft.com/office/drawing/2015/10/21/chartex" xmlns:cx3="http://schemas.microsoft.com/office/drawing/2016/5/9/chartex" xmlns:cx4="http://schemas.microsoft.com/office/drawing/2016/5/10/chartex" xmlns:cx5="http://schemas.microsoft.com/office/drawing/2016/5/11/chartex" xmlns:cx6="http://schemas.microsoft.com/office/drawing/2016/5/12/chartex" xmlns:cx7="http://schemas.microsoft.com/office/drawing/2016/5/13/chartex" xmlns:cx8="http://schemas.microsoft.com/office/drawing/2016/5/14/chartex" xmlns:mc="http://schemas.openxmlformats.org/markup-compatibility/2006" xmlns:aink="http://schemas.microsoft.com/office/drawing/2016/ink" xmlns:am3d="http://schemas.microsoft.com/office/drawing/2017/model3d" xmlns:o="urn:schemas-microsoft-com:office:office" xmlns:oel="http://schemas.microsoft.com/office/2019/extlst" xmlns:r="http://schemas.openxmlformats.org/officeDocument/2006/relationships" xmlns:m="http://schemas.openxmlformats.org/officeDocument/2006/math" xmlns:v="urn:schemas-microsoft-com:vml" xmlns:wp14="http://schemas.microsoft.com/office/word/2010/wordprocessingDrawing" xmlns:wp="http://schemas.openxmlformats.org/drawingml/2006/wordprocessingDrawing" xmlns:w10="urn:schemas-microsoft-com:office:word" xmlns:w="http://schemas.openxmlformats.org/wordprocessingml/2006/main" xmlns:w14="http://schemas.microsoft.com/office/word/2010/wordml" xmlns:w15="http://schemas.microsoft.com/office/word/2012/wordml" xmlns:w16cex="http://schemas.microsoft.com/office/word/2018/wordml/cex" xmlns:w16cid="http://schemas.microsoft.com/office/word/2016/wordml/cid" xmlns:w16="http://schemas.microsoft.com/office/word/2018/wordml" xmlns:w16sdtdh="http://schemas.microsoft.com/office/word/2020/wordml/sdtdatahash" xmlns:w16se="http://schemas.microsoft.com/office/word/2015/wordml/symex" xmlns:wpg="http://schemas.microsoft.com/office/word/2010/wordprocessingGroup" xmlns:wpi="http://schemas.microsoft.com/office/word/2010/wordprocessingInk" xmlns:wne="http://schemas.microsoft.com/office/word/2006/wordml" xmlns:wps="http://schemas.microsoft.com/office/word/2010/wordprocessingShape" mc:Ignorable="w14 w15 w16se w16cid w16 w16cex w16sdtdh wp14">
-  <w:p>
-    <w:pPr>
-      <w:pStyle w:val="Footer"/>
+      <w:pStyle w:val="Header"/>
       <w:jc w:val="center"/>
+      <w:rPr>
+        <w:b/>
+        <w:bCs/>
+        <w:noProof/>
+      </w:rPr>
     </w:pPr>
     <w:r>
-      <w:t>Fractal RPG v0.4 Rulebook</w:t>
+      <w:rPr>
+        <w:b/>
+        <w:bCs/>
+      </w:rPr>
+      <w:fldChar w:fldCharType="begin"/>
+    </w:r>
+    <w:r>
+      <w:rPr>
+        <w:b/>
+        <w:bCs/>
+      </w:rPr>
+      <w:instrText xml:space="preserve"> PAGE \* ARABIC </w:instrText>
+    </w:r>
+    <w:r>
+      <w:rPr>
+        <w:b/>
+        <w:bCs/>
+      </w:rPr>
+      <w:fldChar w:fldCharType="separate"/>
+    </w:r>
+    <w:r>
+      <w:rPr>
+        <w:b/>
+        <w:bCs/>
+      </w:rPr>
+      <w:t>1</w:t>
+    </w:r>
+    <w:r>
+      <w:rPr>
+        <w:b/>
+        <w:bCs/>
+      </w:rPr>
+      <w:fldChar w:fldCharType="end"/>
+    </w:r>
+    <w:r>
+      <w:rPr>
+        <w:b/>
+        <w:bCs/>
+      </w:rPr>
+      <w:t xml:space="preserve"> / </w:t>
+    </w:r>
+    <w:r>
+      <w:rPr>
+        <w:b/>
+        <w:bCs/>
+      </w:rPr>
+      <w:fldChar w:fldCharType="begin"/>
+    </w:r>
+    <w:r>
+      <w:rPr>
+        <w:b/>
+        <w:bCs/>
+      </w:rPr>
+      <w:instrText xml:space="preserve"> SECTIONPAGES  \* Arabic  \* MERGEFORMAT </w:instrText>
+    </w:r>
+    <w:r>
+      <w:rPr>
+        <w:b/>
+        <w:bCs/>
+      </w:rPr>
+      <w:fldChar w:fldCharType="separate"/>
+    </w:r>
+    <w:r>
+      <w:rPr>
+        <w:b/>
+        <w:bCs/>
+        <w:noProof/>
+      </w:rPr>
+      <w:t>8</w:t>
+    </w:r>
+    <w:r>
+      <w:rPr>
+        <w:b/>
+        <w:bCs/>
+        <w:noProof/>
+      </w:rPr>
+      <w:fldChar w:fldCharType="end"/>
     </w:r>
   </w:p>
   <w:p>
     <w:pPr>
       <w:pStyle w:val="Header"/>
       <w:jc w:val="center"/>
+      <w:rPr>
+        <w:sz w:val="18"/>
+        <w:szCs w:val="20"/>
+      </w:rPr>
     </w:pPr>
     <w:r>
-      <w:fldChar w:fldCharType="begin"/>
+      <w:rPr>
+        <w:sz w:val="18"/>
+        <w:szCs w:val="20"/>
+      </w:rPr>
+      <w:t xml:space="preserve">Fractal RPG 0.4 (Squishy Meatloaf | Supersonic Vampire) </w:t>
     </w:r>
     <w:r>
-      <w:instrText xml:space="preserve"> PAGE \* ARABIC </w:instrText>
+      <w:rPr>
+        <w:sz w:val="18"/>
+        <w:szCs w:val="20"/>
+      </w:rPr>
+      <w:t xml:space="preserve">2019 </w:t>
     </w:r>
     <w:r>
-      <w:fldChar w:fldCharType="separate"/>
+      <w:rPr>
+        <w:sz w:val="18"/>
+        <w:szCs w:val="20"/>
+      </w:rPr>
+      <w:t>- 2023 SparkliTwizzl</w:t>
     </w:r>
-    <w:r>
-      <w:t>1</w:t>
-    </w:r>
-    <w:r>
-      <w:fldChar w:fldCharType="end"/>
-    </w:r>
-    <w:r>
-      <w:t xml:space="preserve"> / </w:t>
-    </w:r>
-    <w:fldSimple w:instr=" SECTIONPAGES  \* Arabic  \* MERGEFORMAT ">
-      <w:r>
-        <w:rPr>
-          <w:noProof/>
-        </w:rPr>
-        <w:t>8</w:t>
-      </w:r>
-    </w:fldSimple>
   </w:p>
 </w:ftr>
 </file>
@@ -4106,64 +4240,91 @@
   <w:p>
     <w:pPr>
       <w:pStyle w:val="Header"/>
-    </w:pPr>
-  </w:p>
-</w:hdr>
-</file>
-
-<file path=word/header2.xml><?xml version="1.0" encoding="utf-8"?>
-<w:hdr xmlns:wpc="http://schemas.microsoft.com/office/word/2010/wordprocessingCanvas" xmlns:cx="http://schemas.microsoft.com/office/drawing/2014/chartex" xmlns:cx1="http://schemas.microsoft.com/office/drawing/2015/9/8/chartex" xmlns:cx2="http://schemas.microsoft.com/office/drawing/2015/10/21/chartex" xmlns:cx3="http://schemas.microsoft.com/office/drawing/2016/5/9/chartex" xmlns:cx4="http://schemas.microsoft.com/office/drawing/2016/5/10/chartex" xmlns:cx5="http://schemas.microsoft.com/office/drawing/2016/5/11/chartex" xmlns:cx6="http://schemas.microsoft.com/office/drawing/2016/5/12/chartex" xmlns:cx7="http://schemas.microsoft.com/office/drawing/2016/5/13/chartex" xmlns:cx8="http://schemas.microsoft.com/office/drawing/2016/5/14/chartex" xmlns:mc="http://schemas.openxmlformats.org/markup-compatibility/2006" xmlns:aink="http://schemas.microsoft.com/office/drawing/2016/ink" xmlns:am3d="http://schemas.microsoft.com/office/drawing/2017/model3d" xmlns:o="urn:schemas-microsoft-com:office:office" xmlns:oel="http://schemas.microsoft.com/office/2019/extlst" xmlns:r="http://schemas.openxmlformats.org/officeDocument/2006/relationships" xmlns:m="http://schemas.openxmlformats.org/officeDocument/2006/math" xmlns:v="urn:schemas-microsoft-com:vml" xmlns:wp14="http://schemas.microsoft.com/office/word/2010/wordprocessingDrawing" xmlns:wp="http://schemas.openxmlformats.org/drawingml/2006/wordprocessingDrawing" xmlns:w10="urn:schemas-microsoft-com:office:word" xmlns:w="http://schemas.openxmlformats.org/wordprocessingml/2006/main" xmlns:w14="http://schemas.microsoft.com/office/word/2010/wordml" xmlns:w15="http://schemas.microsoft.com/office/word/2012/wordml" xmlns:w16cex="http://schemas.microsoft.com/office/word/2018/wordml/cex" xmlns:w16cid="http://schemas.microsoft.com/office/word/2016/wordml/cid" xmlns:w16="http://schemas.microsoft.com/office/word/2018/wordml" xmlns:w16sdtdh="http://schemas.microsoft.com/office/word/2020/wordml/sdtdatahash" xmlns:w16se="http://schemas.microsoft.com/office/word/2015/wordml/symex" xmlns:wpg="http://schemas.microsoft.com/office/word/2010/wordprocessingGroup" xmlns:wpi="http://schemas.microsoft.com/office/word/2010/wordprocessingInk" xmlns:wne="http://schemas.microsoft.com/office/word/2006/wordml" xmlns:wps="http://schemas.microsoft.com/office/word/2010/wordprocessingShape" mc:Ignorable="w14 w15 w16se w16cid w16 w16cex w16sdtdh wp14">
-  <w:p>
-    <w:pPr>
-      <w:pStyle w:val="Header"/>
-    </w:pPr>
-  </w:p>
-</w:hdr>
-</file>
-
-<file path=word/header3.xml><?xml version="1.0" encoding="utf-8"?>
-<w:hdr xmlns:wpc="http://schemas.microsoft.com/office/word/2010/wordprocessingCanvas" xmlns:cx="http://schemas.microsoft.com/office/drawing/2014/chartex" xmlns:cx1="http://schemas.microsoft.com/office/drawing/2015/9/8/chartex" xmlns:cx2="http://schemas.microsoft.com/office/drawing/2015/10/21/chartex" xmlns:cx3="http://schemas.microsoft.com/office/drawing/2016/5/9/chartex" xmlns:cx4="http://schemas.microsoft.com/office/drawing/2016/5/10/chartex" xmlns:cx5="http://schemas.microsoft.com/office/drawing/2016/5/11/chartex" xmlns:cx6="http://schemas.microsoft.com/office/drawing/2016/5/12/chartex" xmlns:cx7="http://schemas.microsoft.com/office/drawing/2016/5/13/chartex" xmlns:cx8="http://schemas.microsoft.com/office/drawing/2016/5/14/chartex" xmlns:mc="http://schemas.openxmlformats.org/markup-compatibility/2006" xmlns:aink="http://schemas.microsoft.com/office/drawing/2016/ink" xmlns:am3d="http://schemas.microsoft.com/office/drawing/2017/model3d" xmlns:o="urn:schemas-microsoft-com:office:office" xmlns:oel="http://schemas.microsoft.com/office/2019/extlst" xmlns:r="http://schemas.openxmlformats.org/officeDocument/2006/relationships" xmlns:m="http://schemas.openxmlformats.org/officeDocument/2006/math" xmlns:v="urn:schemas-microsoft-com:vml" xmlns:wp14="http://schemas.microsoft.com/office/word/2010/wordprocessingDrawing" xmlns:wp="http://schemas.openxmlformats.org/drawingml/2006/wordprocessingDrawing" xmlns:w10="urn:schemas-microsoft-com:office:word" xmlns:w="http://schemas.openxmlformats.org/wordprocessingml/2006/main" xmlns:w14="http://schemas.microsoft.com/office/word/2010/wordml" xmlns:w15="http://schemas.microsoft.com/office/word/2012/wordml" xmlns:w16cex="http://schemas.microsoft.com/office/word/2018/wordml/cex" xmlns:w16cid="http://schemas.microsoft.com/office/word/2016/wordml/cid" xmlns:w16="http://schemas.microsoft.com/office/word/2018/wordml" xmlns:w16sdtdh="http://schemas.microsoft.com/office/word/2020/wordml/sdtdatahash" xmlns:w16se="http://schemas.microsoft.com/office/word/2015/wordml/symex" xmlns:wpg="http://schemas.microsoft.com/office/word/2010/wordprocessingGroup" xmlns:wpi="http://schemas.microsoft.com/office/word/2010/wordprocessingInk" xmlns:wne="http://schemas.microsoft.com/office/word/2006/wordml" xmlns:wps="http://schemas.microsoft.com/office/word/2010/wordprocessingShape" mc:Ignorable="w14 w15 w16se w16cid w16 w16cex w16sdtdh wp14">
-  <w:p>
-    <w:pPr>
-      <w:pStyle w:val="Header"/>
-    </w:pPr>
-  </w:p>
-</w:hdr>
-</file>
-
-<file path=word/header4.xml><?xml version="1.0" encoding="utf-8"?>
-<w:hdr xmlns:wpc="http://schemas.microsoft.com/office/word/2010/wordprocessingCanvas" xmlns:cx="http://schemas.microsoft.com/office/drawing/2014/chartex" xmlns:cx1="http://schemas.microsoft.com/office/drawing/2015/9/8/chartex" xmlns:cx2="http://schemas.microsoft.com/office/drawing/2015/10/21/chartex" xmlns:cx3="http://schemas.microsoft.com/office/drawing/2016/5/9/chartex" xmlns:cx4="http://schemas.microsoft.com/office/drawing/2016/5/10/chartex" xmlns:cx5="http://schemas.microsoft.com/office/drawing/2016/5/11/chartex" xmlns:cx6="http://schemas.microsoft.com/office/drawing/2016/5/12/chartex" xmlns:cx7="http://schemas.microsoft.com/office/drawing/2016/5/13/chartex" xmlns:cx8="http://schemas.microsoft.com/office/drawing/2016/5/14/chartex" xmlns:mc="http://schemas.openxmlformats.org/markup-compatibility/2006" xmlns:aink="http://schemas.microsoft.com/office/drawing/2016/ink" xmlns:am3d="http://schemas.microsoft.com/office/drawing/2017/model3d" xmlns:o="urn:schemas-microsoft-com:office:office" xmlns:oel="http://schemas.microsoft.com/office/2019/extlst" xmlns:r="http://schemas.openxmlformats.org/officeDocument/2006/relationships" xmlns:m="http://schemas.openxmlformats.org/officeDocument/2006/math" xmlns:v="urn:schemas-microsoft-com:vml" xmlns:wp14="http://schemas.microsoft.com/office/word/2010/wordprocessingDrawing" xmlns:wp="http://schemas.openxmlformats.org/drawingml/2006/wordprocessingDrawing" xmlns:w10="urn:schemas-microsoft-com:office:word" xmlns:w="http://schemas.openxmlformats.org/wordprocessingml/2006/main" xmlns:w14="http://schemas.microsoft.com/office/word/2010/wordml" xmlns:w15="http://schemas.microsoft.com/office/word/2012/wordml" xmlns:w16cex="http://schemas.microsoft.com/office/word/2018/wordml/cex" xmlns:w16cid="http://schemas.microsoft.com/office/word/2016/wordml/cid" xmlns:w16="http://schemas.microsoft.com/office/word/2018/wordml" xmlns:w16sdtdh="http://schemas.microsoft.com/office/word/2020/wordml/sdtdatahash" xmlns:w16se="http://schemas.microsoft.com/office/word/2015/wordml/symex" xmlns:wpg="http://schemas.microsoft.com/office/word/2010/wordprocessingGroup" xmlns:wpi="http://schemas.microsoft.com/office/word/2010/wordprocessingInk" xmlns:wne="http://schemas.microsoft.com/office/word/2006/wordml" xmlns:wps="http://schemas.microsoft.com/office/word/2010/wordprocessingShape" mc:Ignorable="w14 w15 w16se w16cid w16 w16cex w16sdtdh wp14">
-  <w:p>
-    <w:pPr>
-      <w:pStyle w:val="Header"/>
       <w:jc w:val="center"/>
+      <w:rPr>
+        <w:b/>
+        <w:bCs/>
+      </w:rPr>
     </w:pPr>
     <w:r>
+      <w:rPr>
+        <w:b/>
+        <w:bCs/>
+      </w:rPr>
       <w:fldChar w:fldCharType="begin"/>
     </w:r>
     <w:r>
+      <w:rPr>
+        <w:b/>
+        <w:bCs/>
+      </w:rPr>
       <w:instrText xml:space="preserve"> PAGE \* ARABIC </w:instrText>
     </w:r>
     <w:r>
+      <w:rPr>
+        <w:b/>
+        <w:bCs/>
+      </w:rPr>
       <w:fldChar w:fldCharType="separate"/>
     </w:r>
     <w:r>
+      <w:rPr>
+        <w:b/>
+        <w:bCs/>
+      </w:rPr>
       <w:t>1</w:t>
     </w:r>
     <w:r>
+      <w:rPr>
+        <w:b/>
+        <w:bCs/>
+      </w:rPr>
       <w:fldChar w:fldCharType="end"/>
     </w:r>
     <w:r>
+      <w:rPr>
+        <w:b/>
+        <w:bCs/>
+      </w:rPr>
       <w:t xml:space="preserve"> / </w:t>
     </w:r>
-    <w:fldSimple w:instr=" SECTIONPAGES  \* Arabic  \* MERGEFORMAT ">
-      <w:r>
-        <w:rPr>
-          <w:noProof/>
-        </w:rPr>
-        <w:t>8</w:t>
-      </w:r>
-    </w:fldSimple>
+    <w:r>
+      <w:rPr>
+        <w:b/>
+        <w:bCs/>
+      </w:rPr>
+      <w:fldChar w:fldCharType="begin"/>
+    </w:r>
+    <w:r>
+      <w:rPr>
+        <w:b/>
+        <w:bCs/>
+      </w:rPr>
+      <w:instrText xml:space="preserve"> SECTIONPAGES  \* Arabic  \* MERGEFORMAT </w:instrText>
+    </w:r>
+    <w:r>
+      <w:rPr>
+        <w:b/>
+        <w:bCs/>
+      </w:rPr>
+      <w:fldChar w:fldCharType="separate"/>
+    </w:r>
+    <w:r>
+      <w:rPr>
+        <w:b/>
+        <w:bCs/>
+        <w:noProof/>
+      </w:rPr>
+      <w:t>8</w:t>
+    </w:r>
+    <w:r>
+      <w:rPr>
+        <w:b/>
+        <w:bCs/>
+        <w:noProof/>
+      </w:rPr>
+      <w:fldChar w:fldCharType="end"/>
+    </w:r>
   </w:p>
 </w:hdr>
 </file>
@@ -6163,7 +6324,7 @@
         <w:rFonts w:ascii="Symbol" w:hAnsi="Symbol" w:hint="default"/>
       </w:rPr>
     </w:lvl>
-    <w:lvl w:ilvl="1" w:tplc="04090003" w:tentative="1">
+    <w:lvl w:ilvl="1" w:tplc="04090003">
       <w:start w:val="1"/>
       <w:numFmt w:val="bullet"/>
       <w:lvlText w:val="o"/>
@@ -11000,6 +11161,30 @@
       <w:spacing w:after="80"/>
     </w:pPr>
   </w:style>
+  <w:style w:type="character" w:styleId="UnresolvedMention">
+    <w:name w:val="Unresolved Mention"/>
+    <w:basedOn w:val="DefaultParagraphFont"/>
+    <w:uiPriority w:val="99"/>
+    <w:semiHidden/>
+    <w:unhideWhenUsed/>
+    <w:rsid w:val="00667555"/>
+    <w:rPr>
+      <w:color w:val="605E5C"/>
+      <w:shd w:val="clear" w:color="auto" w:fill="E1DFDD"/>
+    </w:rPr>
+  </w:style>
+  <w:style w:type="character" w:styleId="FollowedHyperlink">
+    <w:name w:val="FollowedHyperlink"/>
+    <w:basedOn w:val="DefaultParagraphFont"/>
+    <w:uiPriority w:val="99"/>
+    <w:semiHidden/>
+    <w:unhideWhenUsed/>
+    <w:rsid w:val="00667555"/>
+    <w:rPr>
+      <w:color w:val="954F72" w:themeColor="followedHyperlink"/>
+      <w:u w:val="single"/>
+    </w:rPr>
+  </w:style>
 </w:styles>
 </file>
 

</xml_diff>

<commit_message>
fix incorrect styling in rulebook
</commit_message>
<xml_diff>
--- a/rules/rulebook.docx
+++ b/rules/rulebook.docx
@@ -18138,17 +18138,7 @@
     </w:p>
     <w:p>
       <w:pPr>
-        <w:widowControl/>
-        <w:numPr>
-          <w:ilvl w:val="0"/>
-          <w:numId w:val="11"/>
-        </w:numPr>
-        <w:suppressAutoHyphens w:val="0"/>
-        <w:overflowPunct/>
-        <w:autoSpaceDE/>
-        <w:autoSpaceDN/>
-        <w:spacing w:line="276" w:lineRule="auto"/>
-        <w:textAlignment w:val="auto"/>
+        <w:pStyle w:val="List"/>
       </w:pPr>
       <w:r>
         <w:t>During a Group's turn, any characters within the Group may choose to split from the Group and take turns separately in place of their normal actions. This decision must be made before any other actions are taken by any characters.</w:t>
@@ -18156,17 +18146,7 @@
     </w:p>
     <w:p>
       <w:pPr>
-        <w:widowControl/>
-        <w:numPr>
-          <w:ilvl w:val="0"/>
-          <w:numId w:val="11"/>
-        </w:numPr>
-        <w:suppressAutoHyphens w:val="0"/>
-        <w:overflowPunct/>
-        <w:autoSpaceDE/>
-        <w:autoSpaceDN/>
-        <w:spacing w:line="276" w:lineRule="auto"/>
-        <w:textAlignment w:val="auto"/>
+        <w:pStyle w:val="List"/>
       </w:pPr>
       <w:r>
         <w:t>After splitting from their Group, characters have two choices: Jump ahead in turn order, or fall behind in turn order.</w:t>
@@ -18174,17 +18154,7 @@
     </w:p>
     <w:p>
       <w:pPr>
-        <w:widowControl/>
-        <w:numPr>
-          <w:ilvl w:val="0"/>
-          <w:numId w:val="11"/>
-        </w:numPr>
-        <w:suppressAutoHyphens w:val="0"/>
-        <w:overflowPunct/>
-        <w:autoSpaceDE/>
-        <w:autoSpaceDN/>
-        <w:spacing w:line="276" w:lineRule="auto"/>
-        <w:textAlignment w:val="auto"/>
+        <w:pStyle w:val="List"/>
       </w:pPr>
       <w:r>
         <w:t>If the next Group ahead or behind is an allied Group, a character can choose to either pass over it in the turn order, or join that Group.</w:t>
@@ -18192,17 +18162,7 @@
     </w:p>
     <w:p>
       <w:pPr>
-        <w:widowControl/>
-        <w:numPr>
-          <w:ilvl w:val="0"/>
-          <w:numId w:val="11"/>
-        </w:numPr>
-        <w:suppressAutoHyphens w:val="0"/>
-        <w:overflowPunct/>
-        <w:autoSpaceDE/>
-        <w:autoSpaceDN/>
-        <w:spacing w:line="276" w:lineRule="auto"/>
-        <w:textAlignment w:val="auto"/>
+        <w:pStyle w:val="List"/>
       </w:pPr>
       <w:r>
         <w:t>If the next Group ahead or behind is an enemy Group, a character must roll Resourcefulness against that Group's Reflexes. If successful, the character passes over the enemy Group in the turn order. If unsuccessful, the character forms a new Group at their current place in turn order and their turn ends.</w:t>
@@ -18210,17 +18170,7 @@
     </w:p>
     <w:p>
       <w:pPr>
-        <w:widowControl/>
-        <w:numPr>
-          <w:ilvl w:val="0"/>
-          <w:numId w:val="11"/>
-        </w:numPr>
-        <w:suppressAutoHyphens w:val="0"/>
-        <w:overflowPunct/>
-        <w:autoSpaceDE/>
-        <w:autoSpaceDN/>
-        <w:spacing w:line="276" w:lineRule="auto"/>
-        <w:textAlignment w:val="auto"/>
+        <w:pStyle w:val="List"/>
       </w:pPr>
       <w:r>
         <w:t>Once a character has finished changing their turn order, either by joining an allied Group or by forming a new Group, they then wait for their next turn (later in the current round if they fell behind, or in the next round if they jumped ahead).</w:t>
@@ -18228,17 +18178,7 @@
     </w:p>
     <w:p>
       <w:pPr>
-        <w:widowControl/>
-        <w:numPr>
-          <w:ilvl w:val="0"/>
-          <w:numId w:val="11"/>
-        </w:numPr>
-        <w:suppressAutoHyphens w:val="0"/>
-        <w:overflowPunct/>
-        <w:autoSpaceDE/>
-        <w:autoSpaceDN/>
-        <w:spacing w:line="276" w:lineRule="auto"/>
-        <w:textAlignment w:val="auto"/>
+        <w:pStyle w:val="List"/>
       </w:pPr>
       <w:r>
         <w:t>Their previous Group then resumes their turn as before.</w:t>
@@ -18290,6 +18230,7 @@
         <w:pStyle w:val="List"/>
       </w:pPr>
       <w:r>
+        <w:lastRenderedPageBreak/>
         <w:t>If the new Group is not allied with a Group already engaged, the new Group must remain separate and take combat turns separately from all other Groups.</w:t>
       </w:r>
     </w:p>
@@ -18298,243 +18239,239 @@
         <w:pStyle w:val="List"/>
       </w:pPr>
       <w:r>
+        <w:t>If the new Group is allied with a Group already engaged, the new Group may choose to join an existing Group of allies, or to remain separate and take turns separately.</w:t>
+      </w:r>
+    </w:p>
+    <w:p>
+      <w:pPr>
+        <w:pStyle w:val="List"/>
+      </w:pPr>
+      <w:r>
+        <w:t>If a new Group joins combat separately:</w:t>
+      </w:r>
+    </w:p>
+    <w:p>
+      <w:pPr>
+        <w:pStyle w:val="ListContinue"/>
+      </w:pPr>
+      <w:r>
+        <w:t>The new Group rolls initiative against the Group they are attempting to attack.</w:t>
+      </w:r>
+    </w:p>
+    <w:p>
+      <w:pPr>
+        <w:pStyle w:val="ListContinue"/>
+      </w:pPr>
+      <w:r>
+        <w:t>If the new Group's initiative roll was successful, the Group joins combat ahead of the targeted Group and takes a turn immediately.</w:t>
+      </w:r>
+    </w:p>
+    <w:p>
+      <w:pPr>
+        <w:pStyle w:val="ListContinue"/>
+      </w:pPr>
+      <w:r>
+        <w:t>Otherwise, the new Group joins combat behind the targeted Group and does not take a turn.</w:t>
+      </w:r>
+    </w:p>
+    <w:p>
+      <w:pPr>
+        <w:pStyle w:val="List"/>
+      </w:pPr>
+      <w:r>
+        <w:t>If a new Group joins an allied Group:</w:t>
+      </w:r>
+    </w:p>
+    <w:p>
+      <w:pPr>
+        <w:pStyle w:val="ListContinue"/>
+      </w:pPr>
+      <w:r>
+        <w:t>The characters in the new Group roll initiative against the Group they are attempting to attack.</w:t>
+      </w:r>
+    </w:p>
+    <w:p>
+      <w:pPr>
+        <w:pStyle w:val="ListContinue"/>
+      </w:pPr>
+      <w:r>
+        <w:t>If the new Group's initiative roll was successful, the characters in the Group take a turn immediately.</w:t>
+      </w:r>
+    </w:p>
+    <w:p>
+      <w:pPr>
+        <w:pStyle w:val="ListContinue"/>
+      </w:pPr>
+      <w:r>
+        <w:t>Otherwise, the characters in the new Group do not take a turn.</w:t>
+      </w:r>
+    </w:p>
+    <w:p>
+      <w:pPr>
+        <w:pStyle w:val="ListContinue"/>
+      </w:pPr>
+      <w:r>
+        <w:t>In either case, the new Group then merges with the Group they are attempting to join.</w:t>
+      </w:r>
+    </w:p>
+    <w:p>
+      <w:pPr>
+        <w:pStyle w:val="List"/>
+      </w:pPr>
+      <w:r>
+        <w:t xml:space="preserve">Combat then resumes from the next turn prior to the new Group entering the </w:t>
+      </w:r>
+      <w:r>
+        <w:t>Engagement</w:t>
+      </w:r>
+      <w:r>
+        <w:t>.</w:t>
+      </w:r>
+    </w:p>
+    <w:p>
+      <w:pPr>
+        <w:pStyle w:val="List"/>
+      </w:pPr>
+      <w:r>
+        <w:t>Examples:</w:t>
+      </w:r>
+    </w:p>
+    <w:p>
+      <w:pPr>
+        <w:pStyle w:val="ListContinue"/>
+      </w:pPr>
+      <w:r>
+        <w:t xml:space="preserve">A player's party is engaged with a Group of bandits, but the player got separated from the party before the combat started. This player attempts to join combat after their allies just took a turn. They choose to join their allies' Group in the </w:t>
+      </w:r>
+      <w:r>
+        <w:t>Engagement</w:t>
+      </w:r>
+      <w:r>
+        <w:t>, so no new Groups are added to the turn order and they will take turns with their allies. The player rolls initiative against the bandits and succeeds, so they take a turn immediately. Combat then resumes as before with the bandit Group's turn.</w:t>
+      </w:r>
+    </w:p>
+    <w:p>
+      <w:pPr>
+        <w:pStyle w:val="ListContinue"/>
+      </w:pPr>
+      <w:r>
+        <w:t xml:space="preserve">A player's party is engaged with a Group of bandits, but the player got separated from the party before the combat started. This player attempts to join combat after their allies just took a turn. They choose to remain separate from their allies' Group in the </w:t>
+      </w:r>
+      <w:r>
+        <w:t>Engagement</w:t>
+      </w:r>
+      <w:r>
+        <w:t>, so they are added to the combat as a separate Group. The player rolls initiative against the bandits TODO</w:t>
+      </w:r>
+    </w:p>
+    <w:p>
+      <w:pPr>
+        <w:pStyle w:val="Textbody"/>
+      </w:pPr>
+    </w:p>
+    <w:p>
+      <w:pPr>
+        <w:pStyle w:val="Heading3"/>
+      </w:pPr>
+      <w:bookmarkStart w:id="119" w:name="_Toc129386620"/>
+      <w:r>
+        <w:t>Leaving Combat</w:t>
+      </w:r>
+      <w:bookmarkEnd w:id="119"/>
+    </w:p>
+    <w:p>
+      <w:pPr>
+        <w:pStyle w:val="List"/>
+      </w:pPr>
+      <w:r>
+        <w:t xml:space="preserve">A character leaves </w:t>
+      </w:r>
+      <w:r>
+        <w:t>an Engagement</w:t>
+      </w:r>
+      <w:r>
+        <w:t xml:space="preserve"> if it would take 2 or more combat turns for either that character or an enemy to get close enough to re-engage the other Group.</w:t>
+      </w:r>
+    </w:p>
+    <w:p>
+      <w:pPr>
+        <w:pStyle w:val="List"/>
+      </w:pPr>
+      <w:r>
+        <w:t xml:space="preserve">Characters are able to leave combat without their Group, leaving the rest of the Group in the </w:t>
+      </w:r>
+      <w:r>
+        <w:t>Engagement</w:t>
+      </w:r>
+      <w:r>
+        <w:t>.</w:t>
+      </w:r>
+    </w:p>
+    <w:p>
+      <w:pPr>
+        <w:pStyle w:val="List"/>
+      </w:pPr>
+      <w:r>
+        <w:t>An Engagement</w:t>
+      </w:r>
+      <w:r>
+        <w:t xml:space="preserve"> ends when all enemies are neutralized and/or it would take 2 or more combat turns for any additional enemies to engage.</w:t>
+      </w:r>
+    </w:p>
+    <w:p>
+      <w:pPr>
+        <w:pStyle w:val="List"/>
+      </w:pPr>
+      <w:r>
+        <w:t>Any character that leaves combat and then re-enters must follow re-</w:t>
+      </w:r>
+      <w:r>
+        <w:t>Engagement</w:t>
+      </w:r>
+      <w:r>
+        <w:t xml:space="preserve"> rules (see Joining A Combat </w:t>
+      </w:r>
+      <w:r>
+        <w:t>Engagement</w:t>
+      </w:r>
+      <w:r>
+        <w:t xml:space="preserve"> In Progress).</w:t>
+      </w:r>
+    </w:p>
+    <w:p>
+      <w:pPr>
+        <w:pStyle w:val="Textbody"/>
+      </w:pPr>
+    </w:p>
+    <w:p>
+      <w:pPr>
+        <w:pStyle w:val="Heading3"/>
+      </w:pPr>
+      <w:bookmarkStart w:id="120" w:name="_Toc129386621"/>
+      <w:r>
         <w:lastRenderedPageBreak/>
-        <w:t>If the new Group is allied with a Group already engaged, the new Group may choose to join an existing Group of allies, or to remain separate and take turns separately.</w:t>
-      </w:r>
-    </w:p>
-    <w:p>
-      <w:pPr>
-        <w:pStyle w:val="List"/>
-      </w:pPr>
-      <w:r>
-        <w:t>If a new Group joins combat separately:</w:t>
-      </w:r>
-    </w:p>
-    <w:p>
-      <w:pPr>
-        <w:pStyle w:val="ListContinue"/>
-      </w:pPr>
-      <w:r>
-        <w:t>The new Group rolls initiative against the Group they are attempting to attack.</w:t>
-      </w:r>
-    </w:p>
-    <w:p>
-      <w:pPr>
-        <w:pStyle w:val="ListContinue"/>
-      </w:pPr>
-      <w:r>
-        <w:t>If the new Group's initiative roll was successful, the Group joins combat ahead of the targeted Group and takes a turn immediately.</w:t>
-      </w:r>
-    </w:p>
-    <w:p>
-      <w:pPr>
-        <w:pStyle w:val="ListContinue"/>
-      </w:pPr>
-      <w:r>
-        <w:t>Otherwise, the new Group joins combat behind the targeted Group and does not take a turn.</w:t>
-      </w:r>
-    </w:p>
-    <w:p>
-      <w:pPr>
-        <w:pStyle w:val="List"/>
-      </w:pPr>
-      <w:r>
-        <w:t>If a new Group joins an allied Group:</w:t>
-      </w:r>
-    </w:p>
-    <w:p>
-      <w:pPr>
-        <w:pStyle w:val="ListContinue"/>
-      </w:pPr>
-      <w:r>
-        <w:t>The characters in the new Group roll initiative against the Group they are attempting to attack.</w:t>
-      </w:r>
-    </w:p>
-    <w:p>
-      <w:pPr>
-        <w:pStyle w:val="ListContinue"/>
-      </w:pPr>
-      <w:r>
-        <w:t>If the new Group's initiative roll was successful, the characters in the Group take a turn immediately.</w:t>
-      </w:r>
-    </w:p>
-    <w:p>
-      <w:pPr>
-        <w:pStyle w:val="ListContinue"/>
-      </w:pPr>
-      <w:r>
-        <w:t>Otherwise, the characters in the new Group do not take a turn.</w:t>
-      </w:r>
-    </w:p>
-    <w:p>
-      <w:pPr>
-        <w:pStyle w:val="ListContinue"/>
-      </w:pPr>
-      <w:r>
-        <w:t>In either case, the new Group then merges with the Group they are attempting to join.</w:t>
-      </w:r>
-    </w:p>
-    <w:p>
-      <w:pPr>
-        <w:pStyle w:val="List"/>
-      </w:pPr>
-      <w:r>
-        <w:t xml:space="preserve">Combat then resumes from the next turn prior to the new Group entering the </w:t>
+        <w:t xml:space="preserve"># Managing Combat </w:t>
       </w:r>
       <w:r>
         <w:t>Engagement</w:t>
       </w:r>
       <w:r>
-        <w:t>.</w:t>
-      </w:r>
-    </w:p>
-    <w:p>
-      <w:pPr>
-        <w:pStyle w:val="List"/>
-      </w:pPr>
-      <w:r>
-        <w:t>Examples:</w:t>
-      </w:r>
-    </w:p>
-    <w:p>
-      <w:pPr>
-        <w:pStyle w:val="ListContinue"/>
-      </w:pPr>
-      <w:r>
-        <w:t xml:space="preserve">A player's party is engaged with a Group of bandits, but the player got separated from the party before the combat started. This player attempts to join combat after their allies just took a turn. They choose to join their allies' Group in the </w:t>
-      </w:r>
-      <w:r>
-        <w:t>Engagement</w:t>
-      </w:r>
-      <w:r>
-        <w:t>, so no new Groups are added to the turn order and they will take turns with their allies. The player rolls initiative against the bandits and succeeds, so they take a turn immediately. Combat then resumes as before with the bandit Group's turn.</w:t>
-      </w:r>
-    </w:p>
-    <w:p>
-      <w:pPr>
-        <w:pStyle w:val="ListContinue"/>
-      </w:pPr>
-      <w:r>
-        <w:t xml:space="preserve">A player's party is engaged with a Group of bandits, but the player got separated from the party before the combat started. This player attempts to join combat after their allies just took a turn. They choose to remain separate from their allies' Group in the </w:t>
-      </w:r>
-      <w:r>
-        <w:t>Engagement</w:t>
-      </w:r>
-      <w:r>
-        <w:t>, so they are added to the combat as a separate Group. The player rolls initiative against the bandits TODO</w:t>
-      </w:r>
-    </w:p>
-    <w:p>
-      <w:pPr>
-        <w:pStyle w:val="Textbody"/>
-      </w:pPr>
-    </w:p>
-    <w:p>
-      <w:pPr>
-        <w:pStyle w:val="Heading3"/>
-      </w:pPr>
-      <w:bookmarkStart w:id="119" w:name="_Toc129386620"/>
-      <w:r>
-        <w:t>Leaving Combat</w:t>
-      </w:r>
-      <w:bookmarkEnd w:id="119"/>
-    </w:p>
-    <w:p>
-      <w:pPr>
-        <w:pStyle w:val="List"/>
-      </w:pPr>
-      <w:r>
-        <w:t xml:space="preserve">A character leaves </w:t>
+        <w:t>s</w:t>
+      </w:r>
+      <w:bookmarkEnd w:id="120"/>
+    </w:p>
+    <w:p>
+      <w:pPr>
+        <w:pStyle w:val="List"/>
+      </w:pPr>
+      <w:r>
+        <w:t xml:space="preserve">When large numbers of NPCs are involved in </w:t>
       </w:r>
       <w:r>
         <w:t>an Engagement</w:t>
       </w:r>
       <w:r>
-        <w:t xml:space="preserve"> if it would take 2 or more combat turns for either that character or an enemy to get close enough to re-engage the other Group.</w:t>
-      </w:r>
-    </w:p>
-    <w:p>
-      <w:pPr>
-        <w:pStyle w:val="List"/>
-      </w:pPr>
-      <w:r>
-        <w:t xml:space="preserve">Characters are able to leave combat without their Group, leaving the rest of the Group in the </w:t>
-      </w:r>
-      <w:r>
-        <w:t>Engagement</w:t>
-      </w:r>
-      <w:r>
-        <w:t>.</w:t>
-      </w:r>
-    </w:p>
-    <w:p>
-      <w:pPr>
-        <w:pStyle w:val="List"/>
-      </w:pPr>
-      <w:r>
-        <w:t>An Engagement</w:t>
-      </w:r>
-      <w:r>
-        <w:t xml:space="preserve"> ends when all enemies are neutralized and/or it would take 2 or more combat turns for any additional enemies to engage.</w:t>
-      </w:r>
-    </w:p>
-    <w:p>
-      <w:pPr>
-        <w:pStyle w:val="List"/>
-      </w:pPr>
-      <w:r>
-        <w:t>Any character that leaves combat and then re-enters must follow re-</w:t>
-      </w:r>
-      <w:r>
-        <w:t>Engagement</w:t>
-      </w:r>
-      <w:r>
-        <w:t xml:space="preserve"> rules (see Joining A Combat </w:t>
-      </w:r>
-      <w:r>
-        <w:t>Engagement</w:t>
-      </w:r>
-      <w:r>
-        <w:t xml:space="preserve"> In Progress).</w:t>
-      </w:r>
-    </w:p>
-    <w:p>
-      <w:pPr>
-        <w:pStyle w:val="Textbody"/>
-      </w:pPr>
-    </w:p>
-    <w:p>
-      <w:pPr>
-        <w:pStyle w:val="Heading3"/>
-      </w:pPr>
-      <w:bookmarkStart w:id="120" w:name="_Toc129386621"/>
-      <w:r>
-        <w:t xml:space="preserve"># Managing Combat </w:t>
-      </w:r>
-      <w:r>
-        <w:t>Engagement</w:t>
-      </w:r>
-      <w:r>
-        <w:t>s</w:t>
-      </w:r>
-      <w:bookmarkEnd w:id="120"/>
-    </w:p>
-    <w:p>
-      <w:pPr>
-        <w:pStyle w:val="List"/>
-      </w:pPr>
-      <w:r>
-        <w:t xml:space="preserve">When large numbers of NPCs are involved in </w:t>
-      </w:r>
-      <w:r>
-        <w:t>an Engagement</w:t>
-      </w:r>
-      <w:r>
-        <w:t xml:space="preserve">, tracking each individual NPC's actions and stats takes a lot of time away from the action without any significant benefits. Because of this, NPCs should be divided into and tracked as Groups. Maintaining 1-5 Groups keeps combat </w:t>
-      </w:r>
-      <w:r>
-        <w:lastRenderedPageBreak/>
-        <w:t>moving quickly and keeps players more engaged.</w:t>
+        <w:t>, tracking each individual NPC's actions and stats takes a lot of time away from the action without any significant benefits. Because of this, NPCs should be divided into and tracked as Groups. Maintaining 1-5 Groups keeps combat moving quickly and keeps players more engaged.</w:t>
       </w:r>
     </w:p>
     <w:p>
@@ -18734,6 +18671,7 @@
         <w:pStyle w:val="List"/>
       </w:pPr>
       <w:r>
+        <w:lastRenderedPageBreak/>
         <w:t>There is 1 official quick-recovery item for each Vital and 1 item which negates their effects, but custom items can be created as desired.</w:t>
       </w:r>
     </w:p>
@@ -18756,186 +18694,189 @@
       </w:pPr>
       <w:bookmarkStart w:id="125" w:name="_Toc129386626"/>
       <w:r>
+        <w:t>Lozenge</w:t>
+      </w:r>
+      <w:bookmarkEnd w:id="125"/>
+    </w:p>
+    <w:p>
+      <w:pPr>
+        <w:pStyle w:val="List"/>
+      </w:pPr>
+      <w:r>
+        <w:t>Lozenges are pills that, when swallowed, shut down all bodily function except thought for 1 hour per pill.</w:t>
+      </w:r>
+    </w:p>
+    <w:p>
+      <w:pPr>
+        <w:pStyle w:val="List"/>
+      </w:pPr>
+      <w:r>
+        <w:t>At the end of the effect's duration, bodily function is restored and the user's Health Points are restored to maximum.</w:t>
+      </w:r>
+    </w:p>
+    <w:p>
+      <w:pPr>
+        <w:pStyle w:val="List"/>
+      </w:pPr>
+      <w:r>
+        <w:t>Additional doses add to the effect's duration, but after the first dose's effect, no additional benefit is gained.</w:t>
+      </w:r>
+    </w:p>
+    <w:p>
+      <w:pPr>
+        <w:pStyle w:val="List"/>
+      </w:pPr>
+      <w:r>
+        <w:t>The user is physically helpless for the duration of Lozenge's effect.</w:t>
+      </w:r>
+    </w:p>
+    <w:p>
+      <w:pPr>
+        <w:pStyle w:val="ListContinue"/>
+      </w:pPr>
+      <w:r>
+        <w:t>T.I., they cannot use any Physical Skills but are aware of their surroundings and can use Mental or Spiritual Skills at GM discretion.</w:t>
+      </w:r>
+    </w:p>
+    <w:p/>
+    <w:p>
+      <w:pPr>
+        <w:pStyle w:val="Heading5"/>
+      </w:pPr>
+      <w:bookmarkStart w:id="126" w:name="_Toc129386627"/>
+      <w:r>
+        <w:t>Thistle</w:t>
+      </w:r>
+      <w:bookmarkEnd w:id="126"/>
+    </w:p>
+    <w:p>
+      <w:pPr>
+        <w:pStyle w:val="List"/>
+      </w:pPr>
+      <w:r>
+        <w:t>Thistle is an herb that, when smoked, puts the user into a coma for 1 hour per dose.</w:t>
+      </w:r>
+    </w:p>
+    <w:p>
+      <w:pPr>
+        <w:pStyle w:val="List"/>
+      </w:pPr>
+      <w:r>
+        <w:t>At the end of the effect's duration, mental function is restored and the user's Sanity Points are restored to maximum.</w:t>
+      </w:r>
+    </w:p>
+    <w:p>
+      <w:pPr>
+        <w:pStyle w:val="List"/>
+      </w:pPr>
+      <w:r>
+        <w:t>Additional doses add to the effect's duration, but after the first dose's effect, no additional benefit is gained.</w:t>
+      </w:r>
+    </w:p>
+    <w:p>
+      <w:pPr>
+        <w:pStyle w:val="List"/>
+      </w:pPr>
+      <w:r>
+        <w:t>The user is mentally helpless for the duration of Thistle's effect.</w:t>
+      </w:r>
+    </w:p>
+    <w:p>
+      <w:pPr>
+        <w:pStyle w:val="ListContinue"/>
+      </w:pPr>
+      <w:r>
+        <w:t>T.I., they cannot use any Mental Skills and are unaware of their surroundings but can use Physical or Spiritual Skills at GM discretion.</w:t>
+      </w:r>
+    </w:p>
+    <w:p/>
+    <w:p>
+      <w:pPr>
+        <w:pStyle w:val="Heading5"/>
+      </w:pPr>
+      <w:bookmarkStart w:id="127" w:name="_Toc129386628"/>
+      <w:r>
+        <w:t>Starshine</w:t>
+      </w:r>
+      <w:bookmarkEnd w:id="127"/>
+    </w:p>
+    <w:p>
+      <w:pPr>
+        <w:pStyle w:val="List"/>
+      </w:pPr>
+      <w:r>
+        <w:t>Starshine is a liquid that, when drunk, suppresses all Spirit function for 1 hour.</w:t>
+      </w:r>
+    </w:p>
+    <w:p>
+      <w:pPr>
+        <w:pStyle w:val="List"/>
+      </w:pPr>
+      <w:r>
+        <w:t>At the end of the effect's duration, Spirit function is restored and the user's Essence Points are restored to maximum.</w:t>
+      </w:r>
+    </w:p>
+    <w:p>
+      <w:pPr>
+        <w:pStyle w:val="List"/>
+      </w:pPr>
+      <w:r>
+        <w:t>Additional doses add to the effect's duration, but after the first dose's effect, no additional benefit is gained.</w:t>
+      </w:r>
+    </w:p>
+    <w:p>
+      <w:pPr>
+        <w:pStyle w:val="List"/>
+      </w:pPr>
+      <w:r>
+        <w:t>The user is incapable of using magic for the duration of Starshine's effect.</w:t>
+      </w:r>
+    </w:p>
+    <w:p>
+      <w:pPr>
+        <w:pStyle w:val="ListContinue"/>
+      </w:pPr>
+      <w:r>
+        <w:t>T.I., they cannot use any Spiritual Skills.</w:t>
+      </w:r>
+    </w:p>
+    <w:p/>
+    <w:p>
+      <w:pPr>
+        <w:pStyle w:val="Heading5"/>
+      </w:pPr>
+      <w:bookmarkStart w:id="128" w:name="_Toc129386629"/>
+      <w:r>
+        <w:t>Lichen</w:t>
+      </w:r>
+      <w:bookmarkEnd w:id="128"/>
+    </w:p>
+    <w:p>
+      <w:pPr>
+        <w:pStyle w:val="List"/>
+      </w:pPr>
+      <w:r>
+        <w:t>Lichen is a fungus that, when eaten, knocks the user unconscious for 1 minute per dose.</w:t>
+      </w:r>
+    </w:p>
+    <w:p>
+      <w:pPr>
+        <w:pStyle w:val="List"/>
+      </w:pPr>
+      <w:r>
+        <w:t>At the end of the effect's duration, consciousness is restored and the user's Cognizance Points are restored to maximum.</w:t>
+      </w:r>
+    </w:p>
+    <w:p>
+      <w:pPr>
+        <w:pStyle w:val="List"/>
+      </w:pPr>
+      <w:r>
+        <w:t xml:space="preserve">Additional doses add to the effect's duration, but after the first dose's effect, no additional benefit is </w:t>
+      </w:r>
+      <w:r>
         <w:lastRenderedPageBreak/>
-        <w:t>Lozenge</w:t>
-      </w:r>
-      <w:bookmarkEnd w:id="125"/>
-    </w:p>
-    <w:p>
-      <w:pPr>
-        <w:pStyle w:val="List"/>
-      </w:pPr>
-      <w:r>
-        <w:t>Lozenges are pills that, when swallowed, shut down all bodily function except thought for 1 hour per pill.</w:t>
-      </w:r>
-    </w:p>
-    <w:p>
-      <w:pPr>
-        <w:pStyle w:val="List"/>
-      </w:pPr>
-      <w:r>
-        <w:t>At the end of the effect's duration, bodily function is restored and the user's Health Points are restored to maximum.</w:t>
-      </w:r>
-    </w:p>
-    <w:p>
-      <w:pPr>
-        <w:pStyle w:val="List"/>
-      </w:pPr>
-      <w:r>
-        <w:t>Additional doses add to the effect's duration, but after the first dose's effect, no additional benefit is gained.</w:t>
-      </w:r>
-    </w:p>
-    <w:p>
-      <w:pPr>
-        <w:pStyle w:val="List"/>
-      </w:pPr>
-      <w:r>
-        <w:t>The user is physically helpless for the duration of Lozenge's effect.</w:t>
-      </w:r>
-    </w:p>
-    <w:p>
-      <w:pPr>
-        <w:pStyle w:val="ListContinue"/>
-      </w:pPr>
-      <w:r>
-        <w:t>T.I., they cannot use any Physical Skills but are aware of their surroundings and can use Mental or Spiritual Skills at GM discretion.</w:t>
-      </w:r>
-    </w:p>
-    <w:p/>
-    <w:p>
-      <w:pPr>
-        <w:pStyle w:val="Heading5"/>
-      </w:pPr>
-      <w:bookmarkStart w:id="126" w:name="_Toc129386627"/>
-      <w:r>
-        <w:t>Thistle</w:t>
-      </w:r>
-      <w:bookmarkEnd w:id="126"/>
-    </w:p>
-    <w:p>
-      <w:pPr>
-        <w:pStyle w:val="List"/>
-      </w:pPr>
-      <w:r>
-        <w:t>Thistle is an herb that, when smoked, puts the user into a coma for 1 hour per dose.</w:t>
-      </w:r>
-    </w:p>
-    <w:p>
-      <w:pPr>
-        <w:pStyle w:val="List"/>
-      </w:pPr>
-      <w:r>
-        <w:t>At the end of the effect's duration, mental function is restored and the user's Sanity Points are restored to maximum.</w:t>
-      </w:r>
-    </w:p>
-    <w:p>
-      <w:pPr>
-        <w:pStyle w:val="List"/>
-      </w:pPr>
-      <w:r>
-        <w:t>Additional doses add to the effect's duration, but after the first dose's effect, no additional benefit is gained.</w:t>
-      </w:r>
-    </w:p>
-    <w:p>
-      <w:pPr>
-        <w:pStyle w:val="List"/>
-      </w:pPr>
-      <w:r>
-        <w:t>The user is mentally helpless for the duration of Thistle's effect.</w:t>
-      </w:r>
-    </w:p>
-    <w:p>
-      <w:pPr>
-        <w:pStyle w:val="ListContinue"/>
-      </w:pPr>
-      <w:r>
-        <w:t>T.I., they cannot use any Mental Skills and are unaware of their surroundings but can use Physical or Spiritual Skills at GM discretion.</w:t>
-      </w:r>
-    </w:p>
-    <w:p/>
-    <w:p>
-      <w:pPr>
-        <w:pStyle w:val="Heading5"/>
-      </w:pPr>
-      <w:bookmarkStart w:id="127" w:name="_Toc129386628"/>
-      <w:r>
-        <w:t>Starshine</w:t>
-      </w:r>
-      <w:bookmarkEnd w:id="127"/>
-    </w:p>
-    <w:p>
-      <w:pPr>
-        <w:pStyle w:val="List"/>
-      </w:pPr>
-      <w:r>
-        <w:t>Starshine is a liquid that, when drunk, suppresses all Spirit function for 1 hour.</w:t>
-      </w:r>
-    </w:p>
-    <w:p>
-      <w:pPr>
-        <w:pStyle w:val="List"/>
-      </w:pPr>
-      <w:r>
-        <w:t>At the end of the effect's duration, Spirit function is restored and the user's Essence Points are restored to maximum.</w:t>
-      </w:r>
-    </w:p>
-    <w:p>
-      <w:pPr>
-        <w:pStyle w:val="List"/>
-      </w:pPr>
-      <w:r>
-        <w:t>Additional doses add to the effect's duration, but after the first dose's effect, no additional benefit is gained.</w:t>
-      </w:r>
-    </w:p>
-    <w:p>
-      <w:pPr>
-        <w:pStyle w:val="List"/>
-      </w:pPr>
-      <w:r>
-        <w:t>The user is incapable of using magic for the duration of Starshine's effect.</w:t>
-      </w:r>
-    </w:p>
-    <w:p>
-      <w:pPr>
-        <w:pStyle w:val="ListContinue"/>
-      </w:pPr>
-      <w:r>
-        <w:t>T.I., they cannot use any Spiritual Skills.</w:t>
-      </w:r>
-    </w:p>
-    <w:p/>
-    <w:p>
-      <w:pPr>
-        <w:pStyle w:val="Heading5"/>
-      </w:pPr>
-      <w:bookmarkStart w:id="128" w:name="_Toc129386629"/>
-      <w:r>
-        <w:t>Lichen</w:t>
-      </w:r>
-      <w:bookmarkEnd w:id="128"/>
-    </w:p>
-    <w:p>
-      <w:pPr>
-        <w:pStyle w:val="List"/>
-      </w:pPr>
-      <w:r>
-        <w:t>Lichen is a fungus that, when eaten, knocks the user unconscious for 1 minute per dose.</w:t>
-      </w:r>
-    </w:p>
-    <w:p>
-      <w:pPr>
-        <w:pStyle w:val="List"/>
-      </w:pPr>
-      <w:r>
-        <w:t>At the end of the effect's duration, consciousness is restored and the user's Cognizance Points are restored to maximum.</w:t>
-      </w:r>
-    </w:p>
-    <w:p>
-      <w:pPr>
-        <w:pStyle w:val="List"/>
-      </w:pPr>
-      <w:r>
-        <w:t>Additional doses add to the effect's duration, but after the first dose's effect, no additional benefit is gained.</w:t>
+        <w:t>gained.</w:t>
       </w:r>
     </w:p>
     <w:p>
@@ -19159,7 +19100,11 @@
         <w:t xml:space="preserve">The main use of Weapon Classes is for restricting the items allowed in certain areas or for certain tasks, but they can also be used for story-related purposes, or </w:t>
       </w:r>
       <w:r>
-        <w:t>any other purpose you want them to serve</w:t>
+        <w:t xml:space="preserve">any other purpose you want them to </w:t>
+      </w:r>
+      <w:r>
+        <w:lastRenderedPageBreak/>
+        <w:t>serve</w:t>
       </w:r>
       <w:r>
         <w:t xml:space="preserve"> </w:t>
@@ -19192,215 +19137,218 @@
         <w:pStyle w:val="ListContinue2"/>
       </w:pPr>
       <w:r>
+        <w:t>Anything used as a</w:t>
+      </w:r>
+      <w:r>
+        <w:t>n improvised</w:t>
+      </w:r>
+      <w:r>
+        <w:t xml:space="preserve"> weapon that is not intended to be a weapon falls under this class.</w:t>
+      </w:r>
+    </w:p>
+    <w:p>
+      <w:pPr>
+        <w:pStyle w:val="ListContinue"/>
+      </w:pPr>
+      <w:r>
+        <w:t>Class 4: Harassment</w:t>
+      </w:r>
+    </w:p>
+    <w:p>
+      <w:pPr>
+        <w:pStyle w:val="ListContinue"/>
+      </w:pPr>
+      <w:r>
+        <w:t>Class 3: Minor Injury</w:t>
+      </w:r>
+    </w:p>
+    <w:p>
+      <w:pPr>
+        <w:pStyle w:val="ListContinue"/>
+      </w:pPr>
+      <w:r>
+        <w:t>Class 2: Major Injury</w:t>
+      </w:r>
+    </w:p>
+    <w:p>
+      <w:pPr>
+        <w:pStyle w:val="ListContinue"/>
+      </w:pPr>
+      <w:r>
+        <w:t>Class 1: Death</w:t>
+      </w:r>
+    </w:p>
+    <w:p>
+      <w:pPr>
+        <w:pStyle w:val="ListContinue"/>
+      </w:pPr>
+      <w:r>
+        <w:t>Class 0: Cruel or Unusual</w:t>
+      </w:r>
+    </w:p>
+    <w:p>
+      <w:pPr>
+        <w:pStyle w:val="ListContinue2"/>
+      </w:pPr>
+      <w:r>
+        <w:t>Class 0 is a modifier for other classes.</w:t>
+      </w:r>
+    </w:p>
+    <w:p>
+      <w:pPr>
+        <w:pStyle w:val="ListContinue3"/>
+      </w:pPr>
+      <w:r>
+        <w:t>T.I., everything from a knife to a minigun is a Class 1 weapon, but a flamethrower is a Class 10 weapon. Similarly, a pool cue or a hammer is a Class 5 weapon, but drowning someone with a pot of tea is a Class 50 weapon.</w:t>
+      </w:r>
+    </w:p>
+    <w:p>
+      <w:pPr>
+        <w:pStyle w:val="List"/>
+      </w:pPr>
+      <w:r>
+        <w:t xml:space="preserve">The </w:t>
+      </w:r>
+      <w:r>
+        <w:t>C</w:t>
+      </w:r>
+      <w:r>
+        <w:t>lass assigned to unarmed combat depends on a character's level of training</w:t>
+      </w:r>
+      <w:r>
+        <w:t xml:space="preserve">, </w:t>
+      </w:r>
+      <w:r>
+        <w:t>their intent, and the</w:t>
+      </w:r>
+      <w:r>
+        <w:t>ir actions, at GM discretion.</w:t>
+      </w:r>
+    </w:p>
+    <w:p>
+      <w:pPr>
+        <w:pStyle w:val="Textbody"/>
+      </w:pPr>
+    </w:p>
+    <w:p>
+      <w:pPr>
+        <w:pStyle w:val="Heading4"/>
+      </w:pPr>
+      <w:bookmarkStart w:id="135" w:name="_Toc129386635"/>
+      <w:r>
+        <w:t>* Weapon Categories</w:t>
+      </w:r>
+      <w:bookmarkEnd w:id="135"/>
+    </w:p>
+    <w:p>
+      <w:pPr>
+        <w:pStyle w:val="List"/>
+      </w:pPr>
+      <w:r>
+        <w:t>Weapon Categories (or simply Categories) are an optional indicator of the specific methods that an object works in, especially to deal damage.</w:t>
+      </w:r>
+    </w:p>
+    <w:p>
+      <w:pPr>
+        <w:pStyle w:val="List"/>
+      </w:pPr>
+      <w:r>
+        <w:t>Categories can be made more specific with Subcategories.</w:t>
+      </w:r>
+    </w:p>
+    <w:p>
+      <w:pPr>
+        <w:pStyle w:val="List"/>
+      </w:pPr>
+      <w:r>
+        <w:t>Categories are used to restrict the types of weapons that can be used for situations, the types of weapons that Defenses are able to block, the ammunition that a weapon can use, or any other purpose</w:t>
+      </w:r>
+      <w:r>
+        <w:t xml:space="preserve"> you want them to serve for your</w:t>
+      </w:r>
+      <w:r>
+        <w:t xml:space="preserve"> game.</w:t>
+      </w:r>
+    </w:p>
+    <w:p>
+      <w:pPr>
+        <w:pStyle w:val="List"/>
+      </w:pPr>
+      <w:r>
+        <w:t>Categories (and any Subcategories they may have) must have a name describing their intended function and effects.</w:t>
+      </w:r>
+    </w:p>
+    <w:p>
+      <w:pPr>
+        <w:pStyle w:val="List"/>
+      </w:pPr>
+      <w:r>
+        <w:t>Categories must have a unique 2-letter abbreviation and Subcategories must have a unique 1-letter abbreviation within their Category, if possible. If not, additional letters can be added.</w:t>
+      </w:r>
+    </w:p>
+    <w:p>
+      <w:pPr>
+        <w:pStyle w:val="ListContinue"/>
+      </w:pPr>
+      <w:r>
+        <w:t>F.E., the Category Bludgeoning is abbreviated as BD, and the Category Energy Transfer is abbreviated ET. The Energy Transfer Subcategory Thermal is abbreviated T. The Category Environmental Influence also has the Subcategory Thermal, also abbreviated T, but because it is under a different main Category, this is allowed.</w:t>
+      </w:r>
+    </w:p>
+    <w:p>
+      <w:pPr>
+        <w:pStyle w:val="List"/>
+      </w:pPr>
+      <w:r>
+        <w:t>For clarity, the first 2 letters of a Category abbreviation and the first 1</w:t>
+      </w:r>
+      <w:r>
+        <w:t xml:space="preserve"> letter</w:t>
+      </w:r>
+      <w:r>
+        <w:t xml:space="preserve"> of a Subcategory abbreviation must be in [UPPERCASE] and any needed additional letters must be in [lowercase].</w:t>
+      </w:r>
+    </w:p>
+    <w:p>
+      <w:pPr>
+        <w:pStyle w:val="ListContinue"/>
+      </w:pPr>
+      <w:r>
+        <w:t xml:space="preserve">F.E., A custom Category "Extruding" might be abbreviated as </w:t>
+      </w:r>
+      <w:proofErr w:type="spellStart"/>
+      <w:r>
+        <w:t>EXt</w:t>
+      </w:r>
+      <w:proofErr w:type="spellEnd"/>
+      <w:r>
+        <w:t xml:space="preserve"> in order to be distinct from Explosive (EX) and Energy Transfer (ET). Similarly, a custom Subcategory for Energy Transfer "Psychic" might be abbreviated as Ps in order to be distinct from Photon (P).</w:t>
+      </w:r>
+    </w:p>
+    <w:p>
+      <w:pPr>
+        <w:pStyle w:val="Textbody"/>
+      </w:pPr>
+    </w:p>
+    <w:p>
+      <w:pPr>
+        <w:pStyle w:val="Heading5"/>
+      </w:pPr>
+      <w:bookmarkStart w:id="136" w:name="_Toc129386636"/>
+      <w:r>
+        <w:t>* Using Weapon Categories</w:t>
+      </w:r>
+      <w:bookmarkEnd w:id="136"/>
+    </w:p>
+    <w:p>
+      <w:pPr>
+        <w:pStyle w:val="List"/>
+      </w:pPr>
+      <w:r>
+        <w:t xml:space="preserve">Items can have Categories attached to indicate how they work, or the kinds of ammunition or power sources they accept, or the kinds of weapons a Defense can block, or another purpose that </w:t>
+      </w:r>
+      <w:r>
         <w:lastRenderedPageBreak/>
-        <w:t>Anything used as a</w:t>
-      </w:r>
-      <w:r>
-        <w:t>n improvised</w:t>
-      </w:r>
-      <w:r>
-        <w:t xml:space="preserve"> weapon that is not intended to be a weapon falls under this class.</w:t>
-      </w:r>
-    </w:p>
-    <w:p>
-      <w:pPr>
-        <w:pStyle w:val="ListContinue"/>
-      </w:pPr>
-      <w:r>
-        <w:t>Class 4: Harassment</w:t>
-      </w:r>
-    </w:p>
-    <w:p>
-      <w:pPr>
-        <w:pStyle w:val="ListContinue"/>
-      </w:pPr>
-      <w:r>
-        <w:t>Class 3: Minor Injury</w:t>
-      </w:r>
-    </w:p>
-    <w:p>
-      <w:pPr>
-        <w:pStyle w:val="ListContinue"/>
-      </w:pPr>
-      <w:r>
-        <w:t>Class 2: Major Injury</w:t>
-      </w:r>
-    </w:p>
-    <w:p>
-      <w:pPr>
-        <w:pStyle w:val="ListContinue"/>
-      </w:pPr>
-      <w:r>
-        <w:t>Class 1: Death</w:t>
-      </w:r>
-    </w:p>
-    <w:p>
-      <w:pPr>
-        <w:pStyle w:val="ListContinue"/>
-      </w:pPr>
-      <w:r>
-        <w:t>Class 0: Cruel or Unusual</w:t>
-      </w:r>
-    </w:p>
-    <w:p>
-      <w:pPr>
-        <w:pStyle w:val="ListContinue2"/>
-      </w:pPr>
-      <w:r>
-        <w:t>Class 0 is a modifier for other classes.</w:t>
-      </w:r>
-    </w:p>
-    <w:p>
-      <w:pPr>
-        <w:pStyle w:val="ListContinue3"/>
-      </w:pPr>
-      <w:r>
-        <w:t>T.I., everything from a knife to a minigun is a Class 1 weapon, but a flamethrower is a Class 10 weapon. Similarly, a pool cue or a hammer is a Class 5 weapon, but drowning someone with a pot of tea is a Class 50 weapon.</w:t>
-      </w:r>
-    </w:p>
-    <w:p>
-      <w:pPr>
-        <w:pStyle w:val="List"/>
-      </w:pPr>
-      <w:r>
-        <w:t xml:space="preserve">The </w:t>
-      </w:r>
-      <w:r>
-        <w:t>C</w:t>
-      </w:r>
-      <w:r>
-        <w:t>lass assigned to unarmed combat depends on a character's level of training</w:t>
-      </w:r>
-      <w:r>
-        <w:t xml:space="preserve">, </w:t>
-      </w:r>
-      <w:r>
-        <w:t>their intent, and the</w:t>
-      </w:r>
-      <w:r>
-        <w:t>ir actions, at GM discretion.</w:t>
-      </w:r>
-    </w:p>
-    <w:p>
-      <w:pPr>
-        <w:pStyle w:val="Textbody"/>
-      </w:pPr>
-    </w:p>
-    <w:p>
-      <w:pPr>
-        <w:pStyle w:val="Heading4"/>
-      </w:pPr>
-      <w:bookmarkStart w:id="135" w:name="_Toc129386635"/>
-      <w:r>
-        <w:t>* Weapon Categories</w:t>
-      </w:r>
-      <w:bookmarkEnd w:id="135"/>
-    </w:p>
-    <w:p>
-      <w:pPr>
-        <w:pStyle w:val="List"/>
-      </w:pPr>
-      <w:r>
-        <w:t>Weapon Categories (or simply Categories) are an optional indicator of the specific methods that an object works in, especially to deal damage.</w:t>
-      </w:r>
-    </w:p>
-    <w:p>
-      <w:pPr>
-        <w:pStyle w:val="List"/>
-      </w:pPr>
-      <w:r>
-        <w:t>Categories can be made more specific with Subcategories.</w:t>
-      </w:r>
-    </w:p>
-    <w:p>
-      <w:pPr>
-        <w:pStyle w:val="List"/>
-      </w:pPr>
-      <w:r>
-        <w:t>Categories are used to restrict the types of weapons that can be used for situations, the types of weapons that Defenses are able to block, the ammunition that a weapon can use, or any other purpose</w:t>
-      </w:r>
-      <w:r>
-        <w:t xml:space="preserve"> you want them to serve for your</w:t>
-      </w:r>
-      <w:r>
-        <w:t xml:space="preserve"> game.</w:t>
-      </w:r>
-    </w:p>
-    <w:p>
-      <w:pPr>
-        <w:pStyle w:val="List"/>
-      </w:pPr>
-      <w:r>
-        <w:t>Categories (and any Subcategories they may have) must have a name describing their intended function and effects.</w:t>
-      </w:r>
-    </w:p>
-    <w:p>
-      <w:pPr>
-        <w:pStyle w:val="List"/>
-      </w:pPr>
-      <w:r>
-        <w:t>Categories must have a unique 2-letter abbreviation and Subcategories must have a unique 1-letter abbreviation within their Category, if possible. If not, additional letters can be added.</w:t>
-      </w:r>
-    </w:p>
-    <w:p>
-      <w:pPr>
-        <w:pStyle w:val="ListContinue"/>
-      </w:pPr>
-      <w:r>
-        <w:t>F.E., the Category Bludgeoning is abbreviated as BD, and the Category Energy Transfer is abbreviated ET. The Energy Transfer Subcategory Thermal is abbreviated T. The Category Environmental Influence also has the Subcategory Thermal, also abbreviated T, but because it is under a different main Category, this is allowed.</w:t>
-      </w:r>
-    </w:p>
-    <w:p>
-      <w:pPr>
-        <w:pStyle w:val="List"/>
-      </w:pPr>
-      <w:r>
-        <w:t>For clarity, the first 2 letters of a Category abbreviation and the first 1</w:t>
-      </w:r>
-      <w:r>
-        <w:t xml:space="preserve"> letter</w:t>
-      </w:r>
-      <w:r>
-        <w:t xml:space="preserve"> of a Subcategory abbreviation must be in [UPPERCASE] and any needed additional letters must be in [lowercase].</w:t>
-      </w:r>
-    </w:p>
-    <w:p>
-      <w:pPr>
-        <w:pStyle w:val="ListContinue"/>
-      </w:pPr>
-      <w:r>
-        <w:t xml:space="preserve">F.E., A custom Category "Extruding" might be abbreviated as </w:t>
-      </w:r>
-      <w:proofErr w:type="spellStart"/>
-      <w:r>
-        <w:t>EXt</w:t>
-      </w:r>
-      <w:proofErr w:type="spellEnd"/>
-      <w:r>
-        <w:t xml:space="preserve"> in order to be distinct from Explosive (EX) and Energy Transfer (ET). Similarly, a custom Subcategory for Energy Transfer "Psychic" might be abbreviated as Ps in order to be distinct from Photon (P).</w:t>
-      </w:r>
-    </w:p>
-    <w:p>
-      <w:pPr>
-        <w:pStyle w:val="Textbody"/>
-      </w:pPr>
-    </w:p>
-    <w:p>
-      <w:pPr>
-        <w:pStyle w:val="Heading5"/>
-      </w:pPr>
-      <w:bookmarkStart w:id="136" w:name="_Toc129386636"/>
-      <w:r>
-        <w:t>* Using Weapon Categories</w:t>
-      </w:r>
-      <w:bookmarkEnd w:id="136"/>
-    </w:p>
-    <w:p>
-      <w:pPr>
-        <w:pStyle w:val="List"/>
-      </w:pPr>
-      <w:r>
-        <w:t>Items can have Categories attached to indicate how they work, or the kinds of ammunition or power sources they accept, or the kinds of weapons a Defense can block, or another purpose that a GM assigns.</w:t>
+        <w:t>a GM assigns.</w:t>
       </w:r>
     </w:p>
     <w:p>
@@ -19833,6 +19781,7 @@
         <w:pStyle w:val="ListContinue"/>
       </w:pPr>
       <w:r>
+        <w:lastRenderedPageBreak/>
         <w:t>[</w:t>
       </w:r>
       <w:r>
@@ -19884,7 +19833,6 @@
         <w:pStyle w:val="ListContinue2"/>
       </w:pPr>
       <w:r>
-        <w:lastRenderedPageBreak/>
         <w:t>[</w:t>
       </w:r>
       <w:r>
@@ -20441,6 +20389,7 @@
       </w:pPr>
       <w:bookmarkStart w:id="140" w:name="_Toc129386640"/>
       <w:r>
+        <w:lastRenderedPageBreak/>
         <w:t>Unarmed Combat</w:t>
       </w:r>
       <w:bookmarkEnd w:id="140"/>
@@ -20458,7 +20407,6 @@
         <w:pStyle w:val="ListContinue"/>
       </w:pPr>
       <w:r>
-        <w:lastRenderedPageBreak/>
         <w:t>Melee</w:t>
       </w:r>
     </w:p>
@@ -20745,205 +20693,205 @@
       </w:pPr>
       <w:bookmarkStart w:id="145" w:name="_Toc129386645"/>
       <w:r>
+        <w:t xml:space="preserve">* </w:t>
+      </w:r>
+      <w:r>
+        <w:t>Official</w:t>
+      </w:r>
+      <w:r>
+        <w:t xml:space="preserve"> Scales</w:t>
+      </w:r>
+      <w:bookmarkEnd w:id="145"/>
+    </w:p>
+    <w:p>
+      <w:pPr>
+        <w:pStyle w:val="Heading5"/>
+      </w:pPr>
+      <w:bookmarkStart w:id="146" w:name="_Toc129386646"/>
+      <w:r>
+        <w:t>Size</w:t>
+      </w:r>
+      <w:bookmarkEnd w:id="146"/>
+    </w:p>
+    <w:p>
+      <w:pPr>
+        <w:pStyle w:val="List"/>
+      </w:pPr>
+      <w:r>
+        <w:t>Size indicates the largest dimension of a character. For a humanoid, this would be their height; For a species such as an alligator, this would be their length instead.</w:t>
+      </w:r>
+    </w:p>
+    <w:p>
+      <w:pPr>
+        <w:pStyle w:val="List"/>
+      </w:pPr>
+      <w:r>
+        <w:t>Size affects the difficulty to hit a character. The smaller a character is, the harder they are to hit, and the larger, the easier.</w:t>
+      </w:r>
+    </w:p>
+    <w:p>
+      <w:pPr>
+        <w:pStyle w:val="List"/>
+      </w:pPr>
+      <w:r>
+        <w:t>When making a Skill Check to hit a character, apply the Scale Modifier of</w:t>
+      </w:r>
+      <w:r>
+        <w:t xml:space="preserve"> </w:t>
+      </w:r>
+      <w:r>
+        <w:t>[defender's Size] - [attacker's Size].</w:t>
+      </w:r>
+    </w:p>
+    <w:p>
+      <w:pPr>
+        <w:pStyle w:val="List"/>
+      </w:pPr>
+      <w:r>
+        <w:t>Examples:</w:t>
+      </w:r>
+    </w:p>
+    <w:p>
+      <w:pPr>
+        <w:pStyle w:val="ListContinue"/>
+      </w:pPr>
+      <w:r>
+        <w:t>A Size 0 character tries to attack a Size 0 character. The difference between their Sizes is (0 - 0) = 0, so the effect roll is unchanged</w:t>
+      </w:r>
+      <w:r>
+        <w:t>, since the targeted character is the same size as the attacker</w:t>
+      </w:r>
+      <w:r>
+        <w:t>.</w:t>
+      </w:r>
+    </w:p>
+    <w:p>
+      <w:pPr>
+        <w:pStyle w:val="ListContinue"/>
+      </w:pPr>
+      <w:r>
+        <w:t>A Size 1 character tries to attack a Size 0 character. The difference between their Sizes is (0 - 1) = -1, so the effect roll is reduced</w:t>
+      </w:r>
+      <w:r>
+        <w:t>, since the targeted character is smaller than the attacker, and thus harder to hit</w:t>
+      </w:r>
+      <w:r>
+        <w:t>.</w:t>
+      </w:r>
+    </w:p>
+    <w:p>
+      <w:pPr>
+        <w:pStyle w:val="ListContinue"/>
+      </w:pPr>
+      <w:r>
+        <w:t>A Size -1 character tries to attack a Size 0 character. The difference between their Sizes is (0 - (-1)) = (0 + 1) = +1, so the effect roll is increased</w:t>
+      </w:r>
+      <w:r>
+        <w:t>, since the targeted character is larger than the attacker, and thus easier to hit</w:t>
+      </w:r>
+      <w:r>
+        <w:t>.</w:t>
+      </w:r>
+    </w:p>
+    <w:p/>
+    <w:p>
+      <w:pPr>
+        <w:pStyle w:val="Heading5"/>
+      </w:pPr>
+      <w:bookmarkStart w:id="147" w:name="_Toc129386647"/>
+      <w:r>
+        <w:t>Mass And Brawn</w:t>
+      </w:r>
+      <w:bookmarkEnd w:id="147"/>
+    </w:p>
+    <w:p>
+      <w:pPr>
+        <w:pStyle w:val="List"/>
+      </w:pPr>
+      <w:r>
+        <w:t>Mass and Brawn are interrelated, and must be used together.</w:t>
+      </w:r>
+    </w:p>
+    <w:p>
+      <w:pPr>
+        <w:pStyle w:val="List"/>
+      </w:pPr>
+      <w:r>
+        <w:t>Mass indicates the weight or density of a character.</w:t>
+      </w:r>
+    </w:p>
+    <w:p>
+      <w:pPr>
+        <w:pStyle w:val="List"/>
+      </w:pPr>
+      <w:r>
+        <w:t>Mass affects how resilient a character is to taking melee damage. The denser a character is, the less they are affected by a hit.</w:t>
+      </w:r>
+    </w:p>
+    <w:p>
+      <w:pPr>
+        <w:pStyle w:val="List"/>
+      </w:pPr>
+      <w:r>
+        <w:t>Brawn indicates the muscle power of a character. As a shorthand, think of Brawn as how much weight they can lift.</w:t>
+      </w:r>
+    </w:p>
+    <w:p>
+      <w:pPr>
+        <w:pStyle w:val="List"/>
+      </w:pPr>
+      <w:r>
+        <w:t>Brawn affects how effective a character is at dealing melee damage. The stronger a character is, the harder they hit.</w:t>
+      </w:r>
+    </w:p>
+    <w:p>
+      <w:pPr>
+        <w:pStyle w:val="List"/>
+      </w:pPr>
+      <w:r>
+        <w:t>When making a Skill Check to hit a character with melee, apply the Scale Modifier of [defender's Mass] - [attacker's Brawn].</w:t>
+      </w:r>
+    </w:p>
+    <w:p>
+      <w:pPr>
+        <w:pStyle w:val="List"/>
+      </w:pPr>
+      <w:r>
+        <w:t>Examples:</w:t>
+      </w:r>
+    </w:p>
+    <w:p>
+      <w:pPr>
+        <w:pStyle w:val="ListContinue"/>
+      </w:pPr>
+      <w:r>
+        <w:t>A Brawn 0 character lands an attack on a Mass 0 character. The difference between their Brawn and the target's Mass is (0 - 0) = 0, so the damage is unchanged.</w:t>
+      </w:r>
+    </w:p>
+    <w:p>
+      <w:pPr>
+        <w:pStyle w:val="ListContinue"/>
+      </w:pPr>
+      <w:r>
+        <w:t>A Brawn 1 character lands an attack on a Mass 0 character. The difference between their Brawn and the target's Mass is (1 - 0) = +1, so the damage is increased.</w:t>
+      </w:r>
+    </w:p>
+    <w:p>
+      <w:pPr>
+        <w:pStyle w:val="ListContinue"/>
+      </w:pPr>
+      <w:r>
+        <w:t>A Brawn -1 character lands an attack on a Mass 0 character. The difference between their Brawn and the target's Mass is ((-1) - 0) = -1, so the damage is reduced.</w:t>
+      </w:r>
+    </w:p>
+    <w:p/>
+    <w:p>
+      <w:pPr>
+        <w:pStyle w:val="Heading5"/>
+      </w:pPr>
+      <w:bookmarkStart w:id="148" w:name="_Toc129386648"/>
+      <w:r>
         <w:lastRenderedPageBreak/>
-        <w:t xml:space="preserve">* </w:t>
-      </w:r>
-      <w:r>
-        <w:t>Official</w:t>
-      </w:r>
-      <w:r>
-        <w:t xml:space="preserve"> Scales</w:t>
-      </w:r>
-      <w:bookmarkEnd w:id="145"/>
-    </w:p>
-    <w:p>
-      <w:pPr>
-        <w:pStyle w:val="Heading5"/>
-      </w:pPr>
-      <w:bookmarkStart w:id="146" w:name="_Toc129386646"/>
-      <w:r>
-        <w:t>Size</w:t>
-      </w:r>
-      <w:bookmarkEnd w:id="146"/>
-    </w:p>
-    <w:p>
-      <w:pPr>
-        <w:pStyle w:val="List"/>
-      </w:pPr>
-      <w:r>
-        <w:t>Size indicates the largest dimension of a character. For a humanoid, this would be their height; For a species such as an alligator, this would be their length instead.</w:t>
-      </w:r>
-    </w:p>
-    <w:p>
-      <w:pPr>
-        <w:pStyle w:val="List"/>
-      </w:pPr>
-      <w:r>
-        <w:t>Size affects the difficulty to hit a character. The smaller a character is, the harder they are to hit, and the larger, the easier.</w:t>
-      </w:r>
-    </w:p>
-    <w:p>
-      <w:pPr>
-        <w:pStyle w:val="List"/>
-      </w:pPr>
-      <w:r>
-        <w:t>When making a Skill Check to hit a character, apply the Scale Modifier of</w:t>
-      </w:r>
-      <w:r>
-        <w:t xml:space="preserve"> </w:t>
-      </w:r>
-      <w:r>
-        <w:t>[defender's Size] - [attacker's Size].</w:t>
-      </w:r>
-    </w:p>
-    <w:p>
-      <w:pPr>
-        <w:pStyle w:val="List"/>
-      </w:pPr>
-      <w:r>
-        <w:t>Examples:</w:t>
-      </w:r>
-    </w:p>
-    <w:p>
-      <w:pPr>
-        <w:pStyle w:val="ListContinue"/>
-      </w:pPr>
-      <w:r>
-        <w:t>A Size 0 character tries to attack a Size 0 character. The difference between their Sizes is (0 - 0) = 0, so the effect roll is unchanged</w:t>
-      </w:r>
-      <w:r>
-        <w:t>, since the targeted character is the same size as the attacker</w:t>
-      </w:r>
-      <w:r>
-        <w:t>.</w:t>
-      </w:r>
-    </w:p>
-    <w:p>
-      <w:pPr>
-        <w:pStyle w:val="ListContinue"/>
-      </w:pPr>
-      <w:r>
-        <w:t>A Size 1 character tries to attack a Size 0 character. The difference between their Sizes is (0 - 1) = -1, so the effect roll is reduced</w:t>
-      </w:r>
-      <w:r>
-        <w:t>, since the targeted character is smaller than the attacker, and thus harder to hit</w:t>
-      </w:r>
-      <w:r>
-        <w:t>.</w:t>
-      </w:r>
-    </w:p>
-    <w:p>
-      <w:pPr>
-        <w:pStyle w:val="ListContinue"/>
-      </w:pPr>
-      <w:r>
-        <w:t>A Size -1 character tries to attack a Size 0 character. The difference between their Sizes is (0 - (-1)) = (0 + 1) = +1, so the effect roll is increased</w:t>
-      </w:r>
-      <w:r>
-        <w:t>, since the targeted character is larger than the attacker, and thus easier to hit</w:t>
-      </w:r>
-      <w:r>
-        <w:t>.</w:t>
-      </w:r>
-    </w:p>
-    <w:p/>
-    <w:p>
-      <w:pPr>
-        <w:pStyle w:val="Heading5"/>
-      </w:pPr>
-      <w:bookmarkStart w:id="147" w:name="_Toc129386647"/>
-      <w:r>
-        <w:t>Mass And Brawn</w:t>
-      </w:r>
-      <w:bookmarkEnd w:id="147"/>
-    </w:p>
-    <w:p>
-      <w:pPr>
-        <w:pStyle w:val="List"/>
-      </w:pPr>
-      <w:r>
-        <w:t>Mass and Brawn are interrelated, and must be used together.</w:t>
-      </w:r>
-    </w:p>
-    <w:p>
-      <w:pPr>
-        <w:pStyle w:val="List"/>
-      </w:pPr>
-      <w:r>
-        <w:t>Mass indicates the weight or density of a character.</w:t>
-      </w:r>
-    </w:p>
-    <w:p>
-      <w:pPr>
-        <w:pStyle w:val="List"/>
-      </w:pPr>
-      <w:r>
-        <w:t>Mass affects how resilient a character is to taking melee damage. The denser a character is, the less they are affected by a hit.</w:t>
-      </w:r>
-    </w:p>
-    <w:p>
-      <w:pPr>
-        <w:pStyle w:val="List"/>
-      </w:pPr>
-      <w:r>
-        <w:t>Brawn indicates the muscle power of a character. As a shorthand, think of Brawn as how much weight they can lift.</w:t>
-      </w:r>
-    </w:p>
-    <w:p>
-      <w:pPr>
-        <w:pStyle w:val="List"/>
-      </w:pPr>
-      <w:r>
-        <w:t>Brawn affects how effective a character is at dealing melee damage. The stronger a character is, the harder they hit.</w:t>
-      </w:r>
-    </w:p>
-    <w:p>
-      <w:pPr>
-        <w:pStyle w:val="List"/>
-      </w:pPr>
-      <w:r>
-        <w:t>When making a Skill Check to hit a character with melee, apply the Scale Modifier of [defender's Mass] - [attacker's Brawn].</w:t>
-      </w:r>
-    </w:p>
-    <w:p>
-      <w:pPr>
-        <w:pStyle w:val="List"/>
-      </w:pPr>
-      <w:r>
-        <w:t>Examples:</w:t>
-      </w:r>
-    </w:p>
-    <w:p>
-      <w:pPr>
-        <w:pStyle w:val="ListContinue"/>
-      </w:pPr>
-      <w:r>
-        <w:t>A Brawn 0 character lands an attack on a Mass 0 character. The difference between their Brawn and the target's Mass is (0 - 0) = 0, so the damage is unchanged.</w:t>
-      </w:r>
-    </w:p>
-    <w:p>
-      <w:pPr>
-        <w:pStyle w:val="ListContinue"/>
-      </w:pPr>
-      <w:r>
-        <w:t>A Brawn 1 character lands an attack on a Mass 0 character. The difference between their Brawn and the target's Mass is (1 - 0) = +1, so the damage is increased.</w:t>
-      </w:r>
-    </w:p>
-    <w:p>
-      <w:pPr>
-        <w:pStyle w:val="ListContinue"/>
-      </w:pPr>
-      <w:r>
-        <w:t>A Brawn -1 character lands an attack on a Mass 0 character. The difference between their Brawn and the target's Mass is ((-1) - 0) = -1, so the damage is reduced.</w:t>
-      </w:r>
-    </w:p>
-    <w:p/>
-    <w:p>
-      <w:pPr>
-        <w:pStyle w:val="Heading5"/>
-      </w:pPr>
-      <w:bookmarkStart w:id="148" w:name="_Toc129386648"/>
-      <w:r>
         <w:t>Wit</w:t>
       </w:r>
       <w:bookmarkEnd w:id="148"/>
@@ -20961,7 +20909,6 @@
         <w:pStyle w:val="List"/>
       </w:pPr>
       <w:r>
-        <w:lastRenderedPageBreak/>
         <w:t>Wit is not an indicator of intelligence.</w:t>
       </w:r>
       <w:r>
@@ -21339,6 +21286,7 @@
       <w:bookmarkStart w:id="153" w:name="__RefHeading___Toc415_3459768222"/>
       <w:bookmarkStart w:id="154" w:name="_Toc129386652"/>
       <w:r>
+        <w:lastRenderedPageBreak/>
         <w:t>License</w:t>
       </w:r>
       <w:bookmarkEnd w:id="153"/>

</xml_diff>